<commit_message>
added tests to count rejected trajectories
</commit_message>
<xml_diff>
--- a/robotics/slicerTutorials/Tutorial 2 and 3/AssignmentReport.docx
+++ b/robotics/slicerTutorials/Tutorial 2 and 3/AssignmentReport.docx
@@ -1,6 +1,6 @@
 
 <file path=word/document.xml><?xml version="1.0" encoding="utf-8"?>
-<w:document xmlns:wpc="http://schemas.microsoft.com/office/word/2010/wordprocessingCanvas" xmlns:cx="http://schemas.microsoft.com/office/drawing/2014/chartex" xmlns:cx1="http://schemas.microsoft.com/office/drawing/2015/9/8/chartex" xmlns:cx2="http://schemas.microsoft.com/office/drawing/2015/10/21/chartex" xmlns:cx3="http://schemas.microsoft.com/office/drawing/2016/5/9/chartex" xmlns:cx4="http://schemas.microsoft.com/office/drawing/2016/5/10/chartex" xmlns:cx5="http://schemas.microsoft.com/office/drawing/2016/5/11/chartex" xmlns:cx6="http://schemas.microsoft.com/office/drawing/2016/5/12/chartex" xmlns:cx7="http://schemas.microsoft.com/office/drawing/2016/5/13/chartex" xmlns:cx8="http://schemas.microsoft.com/office/drawing/2016/5/14/chartex" xmlns:mc="http://schemas.openxmlformats.org/markup-compatibility/2006" xmlns:aink="http://schemas.microsoft.com/office/drawing/2016/ink" xmlns:am3d="http://schemas.microsoft.com/office/drawing/2017/model3d" xmlns:o="urn:schemas-microsoft-com:office:office" xmlns:r="http://schemas.openxmlformats.org/officeDocument/2006/relationships" xmlns:m="http://schemas.openxmlformats.org/officeDocument/2006/math" xmlns:v="urn:schemas-microsoft-com:vml" xmlns:wp14="http://schemas.microsoft.com/office/word/2010/wordprocessingDrawing" xmlns:wp="http://schemas.openxmlformats.org/drawingml/2006/wordprocessingDrawing" xmlns:w10="urn:schemas-microsoft-com:office:word" xmlns:w="http://schemas.openxmlformats.org/wordprocessingml/2006/main" xmlns:w14="http://schemas.microsoft.com/office/word/2010/wordml" xmlns:w15="http://schemas.microsoft.com/office/word/2012/wordml" xmlns:w16cex="http://schemas.microsoft.com/office/word/2018/wordml/cex" xmlns:w16cid="http://schemas.microsoft.com/office/word/2016/wordml/cid" xmlns:w16="http://schemas.microsoft.com/office/word/2018/wordml" xmlns:w16se="http://schemas.microsoft.com/office/word/2015/wordml/symex" xmlns:wpg="http://schemas.microsoft.com/office/word/2010/wordprocessingGroup" xmlns:wpi="http://schemas.microsoft.com/office/word/2010/wordprocessingInk" xmlns:wne="http://schemas.microsoft.com/office/word/2006/wordml" xmlns:wps="http://schemas.microsoft.com/office/word/2010/wordprocessingShape" mc:Ignorable="w14 w15 w16se w16cid w16 w16cex wp14">
+<w:document xmlns:wpc="http://schemas.microsoft.com/office/word/2010/wordprocessingCanvas" xmlns:cx="http://schemas.microsoft.com/office/drawing/2014/chartex" xmlns:cx1="http://schemas.microsoft.com/office/drawing/2015/9/8/chartex" xmlns:cx2="http://schemas.microsoft.com/office/drawing/2015/10/21/chartex" xmlns:cx3="http://schemas.microsoft.com/office/drawing/2016/5/9/chartex" xmlns:cx4="http://schemas.microsoft.com/office/drawing/2016/5/10/chartex" xmlns:cx5="http://schemas.microsoft.com/office/drawing/2016/5/11/chartex" xmlns:cx6="http://schemas.microsoft.com/office/drawing/2016/5/12/chartex" xmlns:cx7="http://schemas.microsoft.com/office/drawing/2016/5/13/chartex" xmlns:cx8="http://schemas.microsoft.com/office/drawing/2016/5/14/chartex" xmlns:mc="http://schemas.openxmlformats.org/markup-compatibility/2006" xmlns:aink="http://schemas.microsoft.com/office/drawing/2016/ink" xmlns:am3d="http://schemas.microsoft.com/office/drawing/2017/model3d" xmlns:o="urn:schemas-microsoft-com:office:office" xmlns:r="http://schemas.openxmlformats.org/officeDocument/2006/relationships" xmlns:m="http://schemas.openxmlformats.org/officeDocument/2006/math" xmlns:v="urn:schemas-microsoft-com:vml" xmlns:wp14="http://schemas.microsoft.com/office/word/2010/wordprocessingDrawing" xmlns:wp="http://schemas.openxmlformats.org/drawingml/2006/wordprocessingDrawing" xmlns:w10="urn:schemas-microsoft-com:office:word" xmlns:w="http://schemas.openxmlformats.org/wordprocessingml/2006/main" xmlns:w14="http://schemas.microsoft.com/office/word/2010/wordml" xmlns:w15="http://schemas.microsoft.com/office/word/2012/wordml" xmlns:w16cid="http://schemas.microsoft.com/office/word/2016/wordml/cid" xmlns:w16se="http://schemas.microsoft.com/office/word/2015/wordml/symex" xmlns:wpg="http://schemas.microsoft.com/office/word/2010/wordprocessingGroup" xmlns:wpi="http://schemas.microsoft.com/office/word/2010/wordprocessingInk" xmlns:wne="http://schemas.microsoft.com/office/word/2006/wordml" xmlns:wps="http://schemas.microsoft.com/office/word/2010/wordprocessingShape" mc:Ignorable="w14 w15 w16se w16cid wp14">
   <w:body>
     <w:p>
       <w:pPr>
@@ -124,8 +124,11 @@
       </w:r>
     </w:p>
     <w:p>
-      <w:r>
-        <w:t>(a)</w:t>
+      <w:pPr>
+        <w:pStyle w:val="Heading3"/>
+      </w:pPr>
+      <w:r>
+        <w:t>Algorithm (a)</w:t>
       </w:r>
     </w:p>
     <w:p>
@@ -589,15 +592,10 @@
     </w:p>
     <w:p>
       <w:pPr>
-        <w:rPr>
-          <w:rFonts w:eastAsiaTheme="minorEastAsia"/>
-        </w:rPr>
-      </w:pPr>
-      <w:r>
-        <w:rPr>
-          <w:rFonts w:eastAsiaTheme="minorEastAsia"/>
-        </w:rPr>
-        <w:t>(b)</w:t>
+        <w:pStyle w:val="Heading3"/>
+      </w:pPr>
+      <w:r>
+        <w:t>Algorithm (b)</w:t>
       </w:r>
     </w:p>
     <w:p>
@@ -703,7 +701,25 @@
           <w:color w:val="000096"/>
           <w:lang w:val="en-US"/>
         </w:rPr>
-        <w:t xml:space="preserve"> tp is a point p representing a target point</w:t>
+        <w:t xml:space="preserve"> </w:t>
+      </w:r>
+      <w:proofErr w:type="spellStart"/>
+      <w:r>
+        <w:rPr>
+          <w:rFonts w:ascii="Courier" w:eastAsia="Times New Roman" w:hAnsi="Courier" w:cs="Times New Roman"/>
+          <w:color w:val="000096"/>
+          <w:lang w:val="en-US"/>
+        </w:rPr>
+        <w:t>tp</w:t>
+      </w:r>
+      <w:proofErr w:type="spellEnd"/>
+      <w:r>
+        <w:rPr>
+          <w:rFonts w:ascii="Courier" w:eastAsia="Times New Roman" w:hAnsi="Courier" w:cs="Times New Roman"/>
+          <w:color w:val="000096"/>
+          <w:lang w:val="en-US"/>
+        </w:rPr>
+        <w:t xml:space="preserve"> is a point p representing a target point</w:t>
       </w:r>
     </w:p>
     <w:p>
@@ -1395,6 +1411,7 @@
         </w:rPr>
         <w:t xml:space="preserve">For each </w:t>
       </w:r>
+      <w:proofErr w:type="spellStart"/>
       <w:r>
         <w:rPr>
           <w:rFonts w:ascii="Courier" w:eastAsia="Times New Roman" w:hAnsi="Courier" w:cs="Times New Roman"/>
@@ -1409,7 +1426,16 @@
           <w:color w:val="000096"/>
           <w:lang w:val="en-US"/>
         </w:rPr>
-        <w:t xml:space="preserve">p in </w:t>
+        <w:t>p</w:t>
+      </w:r>
+      <w:proofErr w:type="spellEnd"/>
+      <w:r>
+        <w:rPr>
+          <w:rFonts w:ascii="Courier" w:eastAsia="Times New Roman" w:hAnsi="Courier" w:cs="Times New Roman"/>
+          <w:color w:val="000096"/>
+          <w:lang w:val="en-US"/>
+        </w:rPr>
+        <w:t xml:space="preserve"> in </w:t>
       </w:r>
       <m:oMath>
         <m:r>
@@ -1639,8 +1665,18 @@
           <w:color w:val="000096"/>
           <w:lang w:val="en-US"/>
         </w:rPr>
-        <w:t xml:space="preserve"> does not</w:t>
-      </w:r>
+        <w:t xml:space="preserve"> does </w:t>
+      </w:r>
+      <w:proofErr w:type="gramStart"/>
+      <w:r>
+        <w:rPr>
+          <w:rFonts w:ascii="Courier" w:eastAsia="Times New Roman" w:hAnsi="Courier" w:cs="Times New Roman"/>
+          <w:color w:val="000096"/>
+          <w:lang w:val="en-US"/>
+        </w:rPr>
+        <w:t>not</w:t>
+      </w:r>
+      <w:proofErr w:type="gramEnd"/>
       <w:r>
         <w:rPr>
           <w:rFonts w:ascii="Courier" w:eastAsia="Times New Roman" w:hAnsi="Courier" w:cs="Times New Roman"/>
@@ -1720,15 +1756,10 @@
     </w:p>
     <w:p>
       <w:pPr>
-        <w:rPr>
-          <w:rFonts w:eastAsiaTheme="minorEastAsia"/>
-        </w:rPr>
-      </w:pPr>
-      <w:r>
-        <w:rPr>
-          <w:rFonts w:eastAsiaTheme="minorEastAsia"/>
-        </w:rPr>
-        <w:t>(c)</w:t>
+        <w:pStyle w:val="Heading3"/>
+      </w:pPr>
+      <w:r>
+        <w:t>Algorithm (c)</w:t>
       </w:r>
     </w:p>
     <w:p>
@@ -1826,7 +1857,25 @@
           <w:color w:val="000096"/>
           <w:lang w:val="en-US"/>
         </w:rPr>
-        <w:t xml:space="preserve"> tp is a point p representing a target point</w:t>
+        <w:t xml:space="preserve"> </w:t>
+      </w:r>
+      <w:proofErr w:type="spellStart"/>
+      <w:r>
+        <w:rPr>
+          <w:rFonts w:ascii="Courier" w:eastAsia="Times New Roman" w:hAnsi="Courier" w:cs="Times New Roman"/>
+          <w:color w:val="000096"/>
+          <w:lang w:val="en-US"/>
+        </w:rPr>
+        <w:t>tp</w:t>
+      </w:r>
+      <w:proofErr w:type="spellEnd"/>
+      <w:r>
+        <w:rPr>
+          <w:rFonts w:ascii="Courier" w:eastAsia="Times New Roman" w:hAnsi="Courier" w:cs="Times New Roman"/>
+          <w:color w:val="000096"/>
+          <w:lang w:val="en-US"/>
+        </w:rPr>
+        <w:t xml:space="preserve"> is a point p representing a target point</w:t>
       </w:r>
     </w:p>
     <w:p>
@@ -2526,6 +2575,7 @@
         </w:rPr>
         <w:t xml:space="preserve">For each </w:t>
       </w:r>
+      <w:proofErr w:type="spellStart"/>
       <w:r>
         <w:rPr>
           <w:rFonts w:ascii="Courier" w:eastAsia="Times New Roman" w:hAnsi="Courier" w:cs="Times New Roman"/>
@@ -2540,7 +2590,16 @@
           <w:color w:val="000096"/>
           <w:lang w:val="en-US"/>
         </w:rPr>
-        <w:t xml:space="preserve">p in </w:t>
+        <w:t>p</w:t>
+      </w:r>
+      <w:proofErr w:type="spellEnd"/>
+      <w:r>
+        <w:rPr>
+          <w:rFonts w:ascii="Courier" w:eastAsia="Times New Roman" w:hAnsi="Courier" w:cs="Times New Roman"/>
+          <w:color w:val="000096"/>
+          <w:lang w:val="en-US"/>
+        </w:rPr>
+        <w:t xml:space="preserve"> in </w:t>
       </w:r>
       <m:oMath>
         <m:r>
@@ -2746,7 +2805,25 @@
           <w:lang w:val="en-US"/>
         </w:rPr>
         <w:tab/>
-        <w:t xml:space="preserve">If does not </w:t>
+        <w:t xml:space="preserve">If does </w:t>
+      </w:r>
+      <w:proofErr w:type="gramStart"/>
+      <w:r>
+        <w:rPr>
+          <w:rFonts w:ascii="Courier" w:eastAsia="Times New Roman" w:hAnsi="Courier" w:cs="Times New Roman"/>
+          <w:color w:val="000096"/>
+          <w:lang w:val="en-US"/>
+        </w:rPr>
+        <w:t>not</w:t>
+      </w:r>
+      <w:proofErr w:type="gramEnd"/>
+      <w:r>
+        <w:rPr>
+          <w:rFonts w:ascii="Courier" w:eastAsia="Times New Roman" w:hAnsi="Courier" w:cs="Times New Roman"/>
+          <w:color w:val="000096"/>
+          <w:lang w:val="en-US"/>
+        </w:rPr>
+        <w:t xml:space="preserve"> </w:t>
       </w:r>
       <m:oMath>
         <m:r>
@@ -2803,10 +2880,16 @@
           <w:rFonts w:eastAsiaTheme="minorEastAsia"/>
         </w:rPr>
       </w:pPr>
-      <w:r>
-        <w:rPr>
-          <w:rFonts w:eastAsiaTheme="minorEastAsia"/>
-        </w:rPr>
+    </w:p>
+    <w:p>
+      <w:pPr>
+        <w:pStyle w:val="Heading3"/>
+      </w:pPr>
+      <w:r>
+        <w:lastRenderedPageBreak/>
+        <w:t xml:space="preserve">Algorithm </w:t>
+      </w:r>
+      <w:r>
         <w:t>(d)</w:t>
       </w:r>
     </w:p>
@@ -2905,7 +2988,25 @@
           <w:color w:val="000096"/>
           <w:lang w:val="en-US"/>
         </w:rPr>
-        <w:t xml:space="preserve"> tp is a point p representing a target point</w:t>
+        <w:t xml:space="preserve"> </w:t>
+      </w:r>
+      <w:proofErr w:type="spellStart"/>
+      <w:r>
+        <w:rPr>
+          <w:rFonts w:ascii="Courier" w:eastAsia="Times New Roman" w:hAnsi="Courier" w:cs="Times New Roman"/>
+          <w:color w:val="000096"/>
+          <w:lang w:val="en-US"/>
+        </w:rPr>
+        <w:t>tp</w:t>
+      </w:r>
+      <w:proofErr w:type="spellEnd"/>
+      <w:r>
+        <w:rPr>
+          <w:rFonts w:ascii="Courier" w:eastAsia="Times New Roman" w:hAnsi="Courier" w:cs="Times New Roman"/>
+          <w:color w:val="000096"/>
+          <w:lang w:val="en-US"/>
+        </w:rPr>
+        <w:t xml:space="preserve"> is a point p representing a target point</w:t>
       </w:r>
     </w:p>
     <w:p>
@@ -3557,8 +3658,6 @@
         </w:rPr>
         <w:t>:</w:t>
       </w:r>
-      <w:bookmarkStart w:id="0" w:name="_GoBack"/>
-      <w:bookmarkEnd w:id="0"/>
     </w:p>
     <w:p>
       <w:pPr>
@@ -3591,6 +3690,7 @@
         </w:rPr>
         <w:t xml:space="preserve">For each </w:t>
       </w:r>
+      <w:proofErr w:type="spellStart"/>
       <w:r>
         <w:rPr>
           <w:rFonts w:ascii="Courier" w:eastAsia="Times New Roman" w:hAnsi="Courier" w:cs="Times New Roman"/>
@@ -3605,7 +3705,16 @@
           <w:color w:val="000096"/>
           <w:lang w:val="en-US"/>
         </w:rPr>
-        <w:t xml:space="preserve">p in </w:t>
+        <w:t>p</w:t>
+      </w:r>
+      <w:proofErr w:type="spellEnd"/>
+      <w:r>
+        <w:rPr>
+          <w:rFonts w:ascii="Courier" w:eastAsia="Times New Roman" w:hAnsi="Courier" w:cs="Times New Roman"/>
+          <w:color w:val="000096"/>
+          <w:lang w:val="en-US"/>
+        </w:rPr>
+        <w:t xml:space="preserve"> in </w:t>
       </w:r>
       <m:oMath>
         <m:r>
@@ -3965,7 +4074,7 @@
           <w:color w:val="000096"/>
           <w:lang w:val="en-US"/>
         </w:rPr>
-        <w:t xml:space="preserve">If angle &lt;= 55 then </w:t>
+        <w:t xml:space="preserve">If angle &lt; 55 then </w:t>
       </w:r>
       <m:oMath>
         <m:r>
@@ -4013,13 +4122,29 @@
       </w:r>
     </w:p>
     <w:p>
-      <w:pPr>
-        <w:pStyle w:val="ListParagraph"/>
-        <w:numPr>
-          <w:ilvl w:val="0"/>
-          <w:numId w:val="5"/>
-        </w:numPr>
-      </w:pPr>
+      <w:r>
+        <w:t xml:space="preserve">The constants included in the following algorithms represent the time taken by </w:t>
+      </w:r>
+      <w:r>
+        <w:rPr>
+          <w:b/>
+          <w:bCs/>
+          <w:i/>
+          <w:iCs/>
+        </w:rPr>
+        <w:t>if-statements</w:t>
+      </w:r>
+      <w:r>
+        <w:t>. Perhaps they could have been omitted</w:t>
+      </w:r>
+    </w:p>
+    <w:p>
+      <w:pPr>
+        <w:pStyle w:val="Heading3"/>
+      </w:pPr>
+      <w:r>
+        <w:t>Algorithm (a)</w:t>
+      </w:r>
     </w:p>
     <w:p>
       <w:pPr>
@@ -4042,7 +4167,23 @@
           <w:color w:val="000096"/>
           <w:lang w:val="en-US"/>
         </w:rPr>
-        <w:t>For each point in input:</w:t>
+        <w:t xml:space="preserve">For each point in </w:t>
+      </w:r>
+      <w:r>
+        <w:rPr>
+          <w:rFonts w:ascii="Courier" w:eastAsia="Times New Roman" w:hAnsi="Courier" w:cs="Times New Roman"/>
+          <w:color w:val="000096"/>
+          <w:lang w:val="en-US"/>
+        </w:rPr>
+        <w:t>target points</w:t>
+      </w:r>
+      <w:r>
+        <w:rPr>
+          <w:rFonts w:ascii="Courier" w:eastAsia="Times New Roman" w:hAnsi="Courier" w:cs="Times New Roman"/>
+          <w:color w:val="000096"/>
+          <w:lang w:val="en-US"/>
+        </w:rPr>
+        <w:t>:</w:t>
       </w:r>
     </w:p>
     <w:p>
@@ -4220,7 +4361,7 @@
                   <w:rPr>
                     <w:rFonts w:ascii="Cambria Math" w:hAnsi="Cambria Math"/>
                   </w:rPr>
-                  <m:t>iv</m:t>
+                  <m:t>tp</m:t>
                 </m:r>
               </m:sub>
             </m:sSub>
@@ -4306,7 +4447,7 @@
               <w:rPr>
                 <w:rFonts w:ascii="Cambria Math" w:eastAsiaTheme="minorEastAsia" w:hAnsi="Cambria Math"/>
               </w:rPr>
-              <m:t>iv</m:t>
+              <m:t>tp</m:t>
             </m:r>
           </m:sub>
         </m:sSub>
@@ -4314,7 +4455,31 @@
           <w:rPr>
             <w:rFonts w:ascii="Cambria Math" w:eastAsiaTheme="minorEastAsia" w:hAnsi="Cambria Math"/>
           </w:rPr>
-          <m:t xml:space="preserve"> are the total number of points in input, </m:t>
+          <m:t xml:space="preserve"> </m:t>
+        </m:r>
+        <m:r>
+          <w:rPr>
+            <w:rFonts w:ascii="Cambria Math" w:eastAsiaTheme="minorEastAsia" w:hAnsi="Cambria Math"/>
+          </w:rPr>
+          <m:t>is</m:t>
+        </m:r>
+        <m:r>
+          <w:rPr>
+            <w:rFonts w:ascii="Cambria Math" w:eastAsiaTheme="minorEastAsia" w:hAnsi="Cambria Math"/>
+          </w:rPr>
+          <m:t xml:space="preserve"> the total number of </m:t>
+        </m:r>
+        <m:r>
+          <w:rPr>
+            <w:rFonts w:ascii="Cambria Math" w:eastAsiaTheme="minorEastAsia" w:hAnsi="Cambria Math"/>
+          </w:rPr>
+          <m:t xml:space="preserve">target </m:t>
+        </m:r>
+        <m:r>
+          <w:rPr>
+            <w:rFonts w:ascii="Cambria Math" w:eastAsiaTheme="minorEastAsia" w:hAnsi="Cambria Math"/>
+          </w:rPr>
+          <m:t xml:space="preserve">points, </m:t>
         </m:r>
         <m:sSub>
           <m:sSubPr>
@@ -4346,21 +4511,31 @@
           <w:rPr>
             <w:rFonts w:ascii="Cambria Math" w:eastAsiaTheme="minorEastAsia" w:hAnsi="Cambria Math"/>
           </w:rPr>
+          <m:t xml:space="preserve"> </m:t>
+        </m:r>
+        <m:r>
+          <w:rPr>
+            <w:rFonts w:ascii="Cambria Math" w:eastAsiaTheme="minorEastAsia" w:hAnsi="Cambria Math"/>
+          </w:rPr>
           <m:t>is the lookup time for the pixel value</m:t>
         </m:r>
       </m:oMath>
     </w:p>
     <w:p>
       <w:pPr>
-        <w:rPr>
-          <w:rFonts w:eastAsiaTheme="minorEastAsia"/>
-        </w:rPr>
-      </w:pPr>
-      <w:r>
-        <w:rPr>
-          <w:rFonts w:eastAsiaTheme="minorEastAsia"/>
-        </w:rPr>
-        <w:t>(b)</w:t>
+        <w:pStyle w:val="Heading3"/>
+        <w:rPr>
+          <w:rFonts w:eastAsiaTheme="minorHAnsi"/>
+        </w:rPr>
+      </w:pPr>
+      <w:r>
+        <w:t>Algorithm (</w:t>
+      </w:r>
+      <w:r>
+        <w:t>b</w:t>
+      </w:r>
+      <w:r>
+        <w:t>)</w:t>
       </w:r>
     </w:p>
     <w:p>
@@ -4508,7 +4683,24 @@
           <w:lang w:val="en-US"/>
         </w:rPr>
         <w:tab/>
-        <w:t>validLine = true</w:t>
+      </w:r>
+      <w:proofErr w:type="spellStart"/>
+      <w:r>
+        <w:rPr>
+          <w:rFonts w:ascii="Courier" w:eastAsia="Times New Roman" w:hAnsi="Courier" w:cs="Times New Roman"/>
+          <w:color w:val="000096"/>
+          <w:lang w:val="en-US"/>
+        </w:rPr>
+        <w:t>validLine</w:t>
+      </w:r>
+      <w:proofErr w:type="spellEnd"/>
+      <w:r>
+        <w:rPr>
+          <w:rFonts w:ascii="Courier" w:eastAsia="Times New Roman" w:hAnsi="Courier" w:cs="Times New Roman"/>
+          <w:color w:val="000096"/>
+          <w:lang w:val="en-US"/>
+        </w:rPr>
+        <w:t xml:space="preserve"> = true</w:t>
       </w:r>
     </w:p>
     <w:p>
@@ -4631,7 +4823,24 @@
           <w:lang w:val="en-US"/>
         </w:rPr>
         <w:tab/>
-        <w:t>validLine = false</w:t>
+      </w:r>
+      <w:proofErr w:type="spellStart"/>
+      <w:r>
+        <w:rPr>
+          <w:rFonts w:ascii="Courier" w:eastAsia="Times New Roman" w:hAnsi="Courier" w:cs="Times New Roman"/>
+          <w:color w:val="000096"/>
+          <w:lang w:val="en-US"/>
+        </w:rPr>
+        <w:t>validLine</w:t>
+      </w:r>
+      <w:proofErr w:type="spellEnd"/>
+      <w:r>
+        <w:rPr>
+          <w:rFonts w:ascii="Courier" w:eastAsia="Times New Roman" w:hAnsi="Courier" w:cs="Times New Roman"/>
+          <w:color w:val="000096"/>
+          <w:lang w:val="en-US"/>
+        </w:rPr>
+        <w:t xml:space="preserve"> = false</w:t>
       </w:r>
     </w:p>
     <w:p>
@@ -4713,7 +4922,25 @@
           <w:lang w:val="en-US"/>
         </w:rPr>
         <w:tab/>
-        <w:t>if validLine:</w:t>
+        <w:t xml:space="preserve">if </w:t>
+      </w:r>
+      <w:proofErr w:type="spellStart"/>
+      <w:r>
+        <w:rPr>
+          <w:rFonts w:ascii="Courier" w:eastAsia="Times New Roman" w:hAnsi="Courier" w:cs="Times New Roman"/>
+          <w:color w:val="000096"/>
+          <w:lang w:val="en-US"/>
+        </w:rPr>
+        <w:t>validLine</w:t>
+      </w:r>
+      <w:proofErr w:type="spellEnd"/>
+      <w:r>
+        <w:rPr>
+          <w:rFonts w:ascii="Courier" w:eastAsia="Times New Roman" w:hAnsi="Courier" w:cs="Times New Roman"/>
+          <w:color w:val="000096"/>
+          <w:lang w:val="en-US"/>
+        </w:rPr>
+        <w:t>:</w:t>
       </w:r>
     </w:p>
     <w:p>
@@ -4799,6 +5026,12 @@
             </m:ctrlPr>
           </m:dPr>
           <m:e>
+            <m:r>
+              <w:rPr>
+                <w:rFonts w:ascii="Cambria Math" w:hAnsi="Cambria Math"/>
+              </w:rPr>
+              <m:t>2*</m:t>
+            </m:r>
             <m:sSub>
               <m:sSubPr>
                 <m:ctrlPr>
@@ -4947,7 +5180,19 @@
           <w:rPr>
             <w:rFonts w:ascii="Cambria Math" w:eastAsiaTheme="minorEastAsia" w:hAnsi="Cambria Math"/>
           </w:rPr>
-          <m:t xml:space="preserve"> are the number of entry points, N</m:t>
+          <m:t xml:space="preserve"> </m:t>
+        </m:r>
+        <m:r>
+          <w:rPr>
+            <w:rFonts w:ascii="Cambria Math" w:eastAsiaTheme="minorEastAsia" w:hAnsi="Cambria Math"/>
+          </w:rPr>
+          <m:t>is</m:t>
+        </m:r>
+        <m:r>
+          <w:rPr>
+            <w:rFonts w:ascii="Cambria Math" w:eastAsiaTheme="minorEastAsia" w:hAnsi="Cambria Math"/>
+          </w:rPr>
+          <m:t xml:space="preserve"> the number of entry points, N</m:t>
         </m:r>
         <m:sSub>
           <m:sSubPr>
@@ -5030,13 +5275,7 @@
             <w:rPr>
               <w:rFonts w:ascii="Cambria Math" w:eastAsiaTheme="minorEastAsia" w:hAnsi="Cambria Math"/>
             </w:rPr>
-            <m:t>number of points in the line</m:t>
-          </m:r>
-          <m:r>
-            <w:rPr>
-              <w:rFonts w:ascii="Cambria Math" w:eastAsiaTheme="minorEastAsia" w:hAnsi="Cambria Math"/>
-            </w:rPr>
-            <m:t xml:space="preserve"> </m:t>
+            <m:t xml:space="preserve">number of points in the line </m:t>
           </m:r>
         </m:oMath>
       </m:oMathPara>
@@ -5047,6 +5286,20 @@
           <w:rFonts w:eastAsiaTheme="minorEastAsia"/>
         </w:rPr>
       </w:pPr>
+    </w:p>
+    <w:p>
+      <w:pPr>
+        <w:pStyle w:val="Heading3"/>
+        <w:rPr>
+          <w:rFonts w:eastAsiaTheme="minorHAnsi"/>
+        </w:rPr>
+      </w:pPr>
+      <w:r>
+        <w:t>Algorithm</w:t>
+      </w:r>
+      <w:r>
+        <w:t xml:space="preserve"> </w:t>
+      </w:r>
       <w:r>
         <w:rPr>
           <w:rFonts w:eastAsiaTheme="minorEastAsia"/>
@@ -5199,7 +5452,24 @@
           <w:lang w:val="en-US"/>
         </w:rPr>
         <w:tab/>
-        <w:t>validLine = true</w:t>
+      </w:r>
+      <w:proofErr w:type="spellStart"/>
+      <w:r>
+        <w:rPr>
+          <w:rFonts w:ascii="Courier" w:eastAsia="Times New Roman" w:hAnsi="Courier" w:cs="Times New Roman"/>
+          <w:color w:val="000096"/>
+          <w:lang w:val="en-US"/>
+        </w:rPr>
+        <w:t>validLine</w:t>
+      </w:r>
+      <w:proofErr w:type="spellEnd"/>
+      <w:r>
+        <w:rPr>
+          <w:rFonts w:ascii="Courier" w:eastAsia="Times New Roman" w:hAnsi="Courier" w:cs="Times New Roman"/>
+          <w:color w:val="000096"/>
+          <w:lang w:val="en-US"/>
+        </w:rPr>
+        <w:t xml:space="preserve"> = true</w:t>
       </w:r>
     </w:p>
     <w:p>
@@ -5322,7 +5592,24 @@
           <w:lang w:val="en-US"/>
         </w:rPr>
         <w:tab/>
-        <w:t>validLine = false</w:t>
+      </w:r>
+      <w:proofErr w:type="spellStart"/>
+      <w:r>
+        <w:rPr>
+          <w:rFonts w:ascii="Courier" w:eastAsia="Times New Roman" w:hAnsi="Courier" w:cs="Times New Roman"/>
+          <w:color w:val="000096"/>
+          <w:lang w:val="en-US"/>
+        </w:rPr>
+        <w:t>validLine</w:t>
+      </w:r>
+      <w:proofErr w:type="spellEnd"/>
+      <w:r>
+        <w:rPr>
+          <w:rFonts w:ascii="Courier" w:eastAsia="Times New Roman" w:hAnsi="Courier" w:cs="Times New Roman"/>
+          <w:color w:val="000096"/>
+          <w:lang w:val="en-US"/>
+        </w:rPr>
+        <w:t xml:space="preserve"> = false</w:t>
       </w:r>
     </w:p>
     <w:p>
@@ -5404,7 +5691,25 @@
           <w:lang w:val="en-US"/>
         </w:rPr>
         <w:tab/>
-        <w:t>if validLine:</w:t>
+        <w:t xml:space="preserve">if </w:t>
+      </w:r>
+      <w:proofErr w:type="spellStart"/>
+      <w:r>
+        <w:rPr>
+          <w:rFonts w:ascii="Courier" w:eastAsia="Times New Roman" w:hAnsi="Courier" w:cs="Times New Roman"/>
+          <w:color w:val="000096"/>
+          <w:lang w:val="en-US"/>
+        </w:rPr>
+        <w:t>validLine</w:t>
+      </w:r>
+      <w:proofErr w:type="spellEnd"/>
+      <w:r>
+        <w:rPr>
+          <w:rFonts w:ascii="Courier" w:eastAsia="Times New Roman" w:hAnsi="Courier" w:cs="Times New Roman"/>
+          <w:color w:val="000096"/>
+          <w:lang w:val="en-US"/>
+        </w:rPr>
+        <w:t>:</w:t>
       </w:r>
     </w:p>
     <w:p>
@@ -5490,6 +5795,12 @@
             </m:ctrlPr>
           </m:dPr>
           <m:e>
+            <m:r>
+              <w:rPr>
+                <w:rFonts w:ascii="Cambria Math" w:hAnsi="Cambria Math"/>
+              </w:rPr>
+              <m:t>2*</m:t>
+            </m:r>
             <m:sSub>
               <m:sSubPr>
                 <m:ctrlPr>
@@ -5638,7 +5949,19 @@
           <w:rPr>
             <w:rFonts w:ascii="Cambria Math" w:eastAsiaTheme="minorEastAsia" w:hAnsi="Cambria Math"/>
           </w:rPr>
-          <m:t xml:space="preserve"> are the number of entry points, N</m:t>
+          <m:t xml:space="preserve"> </m:t>
+        </m:r>
+        <m:r>
+          <w:rPr>
+            <w:rFonts w:ascii="Cambria Math" w:eastAsiaTheme="minorEastAsia" w:hAnsi="Cambria Math"/>
+          </w:rPr>
+          <m:t>is</m:t>
+        </m:r>
+        <m:r>
+          <w:rPr>
+            <w:rFonts w:ascii="Cambria Math" w:eastAsiaTheme="minorEastAsia" w:hAnsi="Cambria Math"/>
+          </w:rPr>
+          <m:t xml:space="preserve"> the number of entry points, N</m:t>
         </m:r>
         <m:sSub>
           <m:sSubPr>
@@ -5728,14 +6051,12 @@
     </w:p>
     <w:p>
       <w:pPr>
-        <w:rPr>
-          <w:rFonts w:eastAsiaTheme="minorEastAsia"/>
-        </w:rPr>
-      </w:pPr>
-      <w:r>
-        <w:rPr>
-          <w:rFonts w:eastAsiaTheme="minorEastAsia"/>
-        </w:rPr>
+        <w:pStyle w:val="Heading3"/>
+      </w:pPr>
+      <w:r>
+        <w:t xml:space="preserve">Algorithm </w:t>
+      </w:r>
+      <w:r>
         <w:t>(d)</w:t>
       </w:r>
     </w:p>
@@ -5818,7 +6139,25 @@
           <w:lang w:val="en-US"/>
         </w:rPr>
         <w:tab/>
-        <w:t>Get the line, lineET, between the two points</w:t>
+        <w:t xml:space="preserve">Get the line, </w:t>
+      </w:r>
+      <w:proofErr w:type="spellStart"/>
+      <w:r>
+        <w:rPr>
+          <w:rFonts w:ascii="Courier" w:eastAsia="Times New Roman" w:hAnsi="Courier" w:cs="Times New Roman"/>
+          <w:color w:val="000096"/>
+          <w:lang w:val="en-US"/>
+        </w:rPr>
+        <w:t>lineET</w:t>
+      </w:r>
+      <w:proofErr w:type="spellEnd"/>
+      <w:r>
+        <w:rPr>
+          <w:rFonts w:ascii="Courier" w:eastAsia="Times New Roman" w:hAnsi="Courier" w:cs="Times New Roman"/>
+          <w:color w:val="000096"/>
+          <w:lang w:val="en-US"/>
+        </w:rPr>
+        <w:t>, between the two points</w:t>
       </w:r>
     </w:p>
     <w:p>
@@ -5851,7 +6190,25 @@
           <w:lang w:val="en-US"/>
         </w:rPr>
         <w:tab/>
-        <w:t>Get perpendicular line where lineET passes through the cortex</w:t>
+        <w:t xml:space="preserve">For each point </w:t>
+      </w:r>
+      <w:proofErr w:type="gramStart"/>
+      <w:r>
+        <w:rPr>
+          <w:rFonts w:ascii="Courier" w:eastAsia="Times New Roman" w:hAnsi="Courier" w:cs="Times New Roman"/>
+          <w:color w:val="000096"/>
+          <w:lang w:val="en-US"/>
+        </w:rPr>
+        <w:t>on line</w:t>
+      </w:r>
+      <w:proofErr w:type="gramEnd"/>
+      <w:r>
+        <w:rPr>
+          <w:rFonts w:ascii="Courier" w:eastAsia="Times New Roman" w:hAnsi="Courier" w:cs="Times New Roman"/>
+          <w:color w:val="000096"/>
+          <w:lang w:val="en-US"/>
+        </w:rPr>
+        <w:t>:</w:t>
       </w:r>
     </w:p>
     <w:p>
@@ -5884,7 +6241,15 @@
           <w:lang w:val="en-US"/>
         </w:rPr>
         <w:tab/>
-        <w:t>Calculate the angle between the two lines</w:t>
+      </w:r>
+      <w:r>
+        <w:rPr>
+          <w:rFonts w:ascii="Courier" w:eastAsia="Times New Roman" w:hAnsi="Courier" w:cs="Times New Roman"/>
+          <w:color w:val="000096"/>
+          <w:lang w:val="en-US"/>
+        </w:rPr>
+        <w:tab/>
+        <w:t>If point connects with the cortex:</w:t>
       </w:r>
     </w:p>
     <w:p>
@@ -5917,7 +6282,48 @@
           <w:lang w:val="en-US"/>
         </w:rPr>
         <w:tab/>
-        <w:t>If angle &lt;= 55:</w:t>
+      </w:r>
+      <w:r>
+        <w:rPr>
+          <w:rFonts w:ascii="Courier" w:eastAsia="Times New Roman" w:hAnsi="Courier" w:cs="Times New Roman"/>
+          <w:color w:val="000096"/>
+          <w:lang w:val="en-US"/>
+        </w:rPr>
+        <w:tab/>
+      </w:r>
+      <w:r>
+        <w:rPr>
+          <w:rFonts w:ascii="Courier" w:eastAsia="Times New Roman" w:hAnsi="Courier" w:cs="Times New Roman"/>
+          <w:color w:val="000096"/>
+          <w:lang w:val="en-US"/>
+        </w:rPr>
+        <w:tab/>
+      </w:r>
+      <w:r>
+        <w:rPr>
+          <w:rFonts w:ascii="Courier" w:eastAsia="Times New Roman" w:hAnsi="Courier" w:cs="Times New Roman"/>
+          <w:color w:val="000096"/>
+          <w:lang w:val="en-US"/>
+        </w:rPr>
+        <w:t xml:space="preserve">Get perpendicular line where </w:t>
+      </w:r>
+      <w:proofErr w:type="spellStart"/>
+      <w:r>
+        <w:rPr>
+          <w:rFonts w:ascii="Courier" w:eastAsia="Times New Roman" w:hAnsi="Courier" w:cs="Times New Roman"/>
+          <w:color w:val="000096"/>
+          <w:lang w:val="en-US"/>
+        </w:rPr>
+        <w:t>lineET</w:t>
+      </w:r>
+      <w:proofErr w:type="spellEnd"/>
+      <w:r>
+        <w:rPr>
+          <w:rFonts w:ascii="Courier" w:eastAsia="Times New Roman" w:hAnsi="Courier" w:cs="Times New Roman"/>
+          <w:color w:val="000096"/>
+          <w:lang w:val="en-US"/>
+        </w:rPr>
+        <w:t xml:space="preserve"> passes through the cortex</w:t>
       </w:r>
     </w:p>
     <w:p>
@@ -5958,7 +6364,22 @@
           <w:lang w:val="en-US"/>
         </w:rPr>
         <w:tab/>
-        <w:t>Add (entry, target) point to valid points list</w:t>
+      </w:r>
+      <w:r>
+        <w:rPr>
+          <w:rFonts w:ascii="Courier" w:eastAsia="Times New Roman" w:hAnsi="Courier" w:cs="Times New Roman"/>
+          <w:color w:val="000096"/>
+          <w:lang w:val="en-US"/>
+        </w:rPr>
+        <w:tab/>
+      </w:r>
+      <w:r>
+        <w:rPr>
+          <w:rFonts w:ascii="Courier" w:eastAsia="Times New Roman" w:hAnsi="Courier" w:cs="Times New Roman"/>
+          <w:color w:val="000096"/>
+          <w:lang w:val="en-US"/>
+        </w:rPr>
+        <w:t>Calculate the angle between the two lines</w:t>
       </w:r>
     </w:p>
     <w:p>
@@ -5970,20 +6391,649 @@
           <w:right w:val="single" w:sz="4" w:space="4" w:color="auto"/>
         </w:pBdr>
         <w:spacing w:after="0"/>
-      </w:pPr>
-      <w:r>
-        <w:rPr>
-          <w:rFonts w:ascii="Courier" w:eastAsia="Times New Roman" w:hAnsi="Courier" w:cs="Times New Roman"/>
-          <w:color w:val="000096"/>
-          <w:lang w:val="en-US"/>
-        </w:rPr>
-        <w:tab/>
-      </w:r>
-    </w:p>
-    <w:p>
-      <w:pPr>
-        <w:pStyle w:val="ListParagraph"/>
-      </w:pPr>
+        <w:rPr>
+          <w:rFonts w:ascii="Courier" w:eastAsia="Times New Roman" w:hAnsi="Courier" w:cs="Times New Roman"/>
+          <w:color w:val="000096"/>
+          <w:lang w:val="en-US"/>
+        </w:rPr>
+      </w:pPr>
+      <w:r>
+        <w:rPr>
+          <w:rFonts w:ascii="Courier" w:eastAsia="Times New Roman" w:hAnsi="Courier" w:cs="Times New Roman"/>
+          <w:color w:val="000096"/>
+          <w:lang w:val="en-US"/>
+        </w:rPr>
+        <w:tab/>
+      </w:r>
+      <w:r>
+        <w:rPr>
+          <w:rFonts w:ascii="Courier" w:eastAsia="Times New Roman" w:hAnsi="Courier" w:cs="Times New Roman"/>
+          <w:color w:val="000096"/>
+          <w:lang w:val="en-US"/>
+        </w:rPr>
+        <w:tab/>
+      </w:r>
+      <w:r>
+        <w:rPr>
+          <w:rFonts w:ascii="Courier" w:eastAsia="Times New Roman" w:hAnsi="Courier" w:cs="Times New Roman"/>
+          <w:color w:val="000096"/>
+          <w:lang w:val="en-US"/>
+        </w:rPr>
+        <w:tab/>
+      </w:r>
+      <w:r>
+        <w:rPr>
+          <w:rFonts w:ascii="Courier" w:eastAsia="Times New Roman" w:hAnsi="Courier" w:cs="Times New Roman"/>
+          <w:color w:val="000096"/>
+          <w:lang w:val="en-US"/>
+        </w:rPr>
+        <w:tab/>
+      </w:r>
+      <w:r>
+        <w:rPr>
+          <w:rFonts w:ascii="Courier" w:eastAsia="Times New Roman" w:hAnsi="Courier" w:cs="Times New Roman"/>
+          <w:color w:val="000096"/>
+          <w:lang w:val="en-US"/>
+        </w:rPr>
+        <w:t>If angle &lt; 55:</w:t>
+      </w:r>
+    </w:p>
+    <w:p>
+      <w:pPr>
+        <w:pBdr>
+          <w:top w:val="single" w:sz="4" w:space="1" w:color="auto"/>
+          <w:left w:val="single" w:sz="4" w:space="4" w:color="auto"/>
+          <w:bottom w:val="single" w:sz="4" w:space="1" w:color="auto"/>
+          <w:right w:val="single" w:sz="4" w:space="4" w:color="auto"/>
+        </w:pBdr>
+        <w:spacing w:after="0"/>
+        <w:rPr>
+          <w:rFonts w:ascii="Courier" w:eastAsia="Times New Roman" w:hAnsi="Courier" w:cs="Times New Roman"/>
+          <w:color w:val="000096"/>
+          <w:lang w:val="en-US"/>
+        </w:rPr>
+      </w:pPr>
+      <w:r>
+        <w:rPr>
+          <w:rFonts w:ascii="Courier" w:eastAsia="Times New Roman" w:hAnsi="Courier" w:cs="Times New Roman"/>
+          <w:color w:val="000096"/>
+          <w:lang w:val="en-US"/>
+        </w:rPr>
+        <w:tab/>
+      </w:r>
+      <w:r>
+        <w:rPr>
+          <w:rFonts w:ascii="Courier" w:eastAsia="Times New Roman" w:hAnsi="Courier" w:cs="Times New Roman"/>
+          <w:color w:val="000096"/>
+          <w:lang w:val="en-US"/>
+        </w:rPr>
+        <w:tab/>
+      </w:r>
+      <w:r>
+        <w:rPr>
+          <w:rFonts w:ascii="Courier" w:eastAsia="Times New Roman" w:hAnsi="Courier" w:cs="Times New Roman"/>
+          <w:color w:val="000096"/>
+          <w:lang w:val="en-US"/>
+        </w:rPr>
+        <w:tab/>
+      </w:r>
+      <w:r>
+        <w:rPr>
+          <w:rFonts w:ascii="Courier" w:eastAsia="Times New Roman" w:hAnsi="Courier" w:cs="Times New Roman"/>
+          <w:color w:val="000096"/>
+          <w:lang w:val="en-US"/>
+        </w:rPr>
+        <w:tab/>
+      </w:r>
+      <w:r>
+        <w:rPr>
+          <w:rFonts w:ascii="Courier" w:eastAsia="Times New Roman" w:hAnsi="Courier" w:cs="Times New Roman"/>
+          <w:color w:val="000096"/>
+          <w:lang w:val="en-US"/>
+        </w:rPr>
+        <w:tab/>
+      </w:r>
+      <w:r>
+        <w:rPr>
+          <w:rFonts w:ascii="Courier" w:eastAsia="Times New Roman" w:hAnsi="Courier" w:cs="Times New Roman"/>
+          <w:color w:val="000096"/>
+          <w:lang w:val="en-US"/>
+        </w:rPr>
+        <w:t>Add (entry, target) point to valid points list</w:t>
+      </w:r>
+    </w:p>
+    <w:p>
+      <w:pPr>
+        <w:pBdr>
+          <w:top w:val="single" w:sz="4" w:space="1" w:color="auto"/>
+          <w:left w:val="single" w:sz="4" w:space="4" w:color="auto"/>
+          <w:bottom w:val="single" w:sz="4" w:space="1" w:color="auto"/>
+          <w:right w:val="single" w:sz="4" w:space="4" w:color="auto"/>
+        </w:pBdr>
+        <w:spacing w:after="0"/>
+      </w:pPr>
+      <w:r>
+        <w:rPr>
+          <w:rFonts w:ascii="Courier" w:eastAsia="Times New Roman" w:hAnsi="Courier" w:cs="Times New Roman"/>
+          <w:color w:val="000096"/>
+          <w:lang w:val="en-US"/>
+        </w:rPr>
+        <w:tab/>
+      </w:r>
+    </w:p>
+    <w:p>
+      <w:pPr>
+        <w:rPr>
+          <w:rFonts w:eastAsiaTheme="minorEastAsia"/>
+        </w:rPr>
+      </w:pPr>
+      <m:oMath>
+        <m:r>
+          <w:rPr>
+            <w:rFonts w:ascii="Cambria Math" w:hAnsi="Cambria Math"/>
+          </w:rPr>
+          <m:t>Big O=O</m:t>
+        </m:r>
+        <m:d>
+          <m:dPr>
+            <m:ctrlPr>
+              <w:rPr>
+                <w:rFonts w:ascii="Cambria Math" w:hAnsi="Cambria Math"/>
+                <w:i/>
+              </w:rPr>
+            </m:ctrlPr>
+          </m:dPr>
+          <m:e>
+            <m:r>
+              <w:rPr>
+                <w:rFonts w:ascii="Cambria Math" w:hAnsi="Cambria Math"/>
+              </w:rPr>
+              <m:t>2*</m:t>
+            </m:r>
+            <m:sSub>
+              <m:sSubPr>
+                <m:ctrlPr>
+                  <w:rPr>
+                    <w:rFonts w:ascii="Cambria Math" w:hAnsi="Cambria Math"/>
+                    <w:i/>
+                  </w:rPr>
+                </m:ctrlPr>
+              </m:sSubPr>
+              <m:e>
+                <m:r>
+                  <w:rPr>
+                    <w:rFonts w:ascii="Cambria Math" w:hAnsi="Cambria Math"/>
+                  </w:rPr>
+                  <m:t>N</m:t>
+                </m:r>
+              </m:e>
+              <m:sub>
+                <m:r>
+                  <w:rPr>
+                    <w:rFonts w:ascii="Cambria Math" w:hAnsi="Cambria Math"/>
+                  </w:rPr>
+                  <m:t>ep</m:t>
+                </m:r>
+              </m:sub>
+            </m:sSub>
+            <m:r>
+              <w:rPr>
+                <w:rFonts w:ascii="Cambria Math" w:hAnsi="Cambria Math"/>
+              </w:rPr>
+              <m:t>*</m:t>
+            </m:r>
+            <m:sSub>
+              <m:sSubPr>
+                <m:ctrlPr>
+                  <w:rPr>
+                    <w:rFonts w:ascii="Cambria Math" w:eastAsiaTheme="minorEastAsia" w:hAnsi="Cambria Math"/>
+                    <w:i/>
+                  </w:rPr>
+                </m:ctrlPr>
+              </m:sSubPr>
+              <m:e>
+                <m:r>
+                  <w:rPr>
+                    <w:rFonts w:ascii="Cambria Math" w:eastAsiaTheme="minorEastAsia" w:hAnsi="Cambria Math"/>
+                  </w:rPr>
+                  <m:t>N</m:t>
+                </m:r>
+                <m:ctrlPr>
+                  <w:rPr>
+                    <w:rFonts w:ascii="Cambria Math" w:hAnsi="Cambria Math"/>
+                    <w:i/>
+                  </w:rPr>
+                </m:ctrlPr>
+              </m:e>
+              <m:sub>
+                <m:r>
+                  <w:rPr>
+                    <w:rFonts w:ascii="Cambria Math" w:eastAsiaTheme="minorEastAsia" w:hAnsi="Cambria Math"/>
+                  </w:rPr>
+                  <m:t>tp</m:t>
+                </m:r>
+              </m:sub>
+            </m:sSub>
+            <m:r>
+              <w:rPr>
+                <w:rFonts w:ascii="Cambria Math" w:eastAsiaTheme="minorEastAsia" w:hAnsi="Cambria Math"/>
+              </w:rPr>
+              <m:t>*</m:t>
+            </m:r>
+            <m:sSub>
+              <m:sSubPr>
+                <m:ctrlPr>
+                  <w:rPr>
+                    <w:rFonts w:ascii="Cambria Math" w:eastAsiaTheme="minorEastAsia" w:hAnsi="Cambria Math"/>
+                    <w:i/>
+                  </w:rPr>
+                </m:ctrlPr>
+              </m:sSubPr>
+              <m:e>
+                <m:r>
+                  <w:rPr>
+                    <w:rFonts w:ascii="Cambria Math" w:eastAsiaTheme="minorEastAsia" w:hAnsi="Cambria Math"/>
+                  </w:rPr>
+                  <m:t>N</m:t>
+                </m:r>
+              </m:e>
+              <m:sub>
+                <m:r>
+                  <w:rPr>
+                    <w:rFonts w:ascii="Cambria Math" w:eastAsiaTheme="minorEastAsia" w:hAnsi="Cambria Math"/>
+                  </w:rPr>
+                  <m:t>c</m:t>
+                </m:r>
+              </m:sub>
+            </m:sSub>
+            <m:r>
+              <w:rPr>
+                <w:rFonts w:ascii="Cambria Math" w:eastAsiaTheme="minorEastAsia" w:hAnsi="Cambria Math"/>
+              </w:rPr>
+              <m:t>*</m:t>
+            </m:r>
+            <m:sSub>
+              <m:sSubPr>
+                <m:ctrlPr>
+                  <w:rPr>
+                    <w:rFonts w:ascii="Cambria Math" w:eastAsiaTheme="minorEastAsia" w:hAnsi="Cambria Math"/>
+                    <w:i/>
+                  </w:rPr>
+                </m:ctrlPr>
+              </m:sSubPr>
+              <m:e>
+                <m:r>
+                  <w:rPr>
+                    <w:rFonts w:ascii="Cambria Math" w:eastAsiaTheme="minorEastAsia" w:hAnsi="Cambria Math"/>
+                  </w:rPr>
+                  <m:t>T</m:t>
+                </m:r>
+              </m:e>
+              <m:sub>
+                <m:r>
+                  <w:rPr>
+                    <w:rFonts w:ascii="Cambria Math" w:eastAsiaTheme="minorEastAsia" w:hAnsi="Cambria Math"/>
+                  </w:rPr>
+                  <m:t>a</m:t>
+                </m:r>
+              </m:sub>
+            </m:sSub>
+            <m:ctrlPr>
+              <w:rPr>
+                <w:rFonts w:ascii="Cambria Math" w:eastAsiaTheme="minorEastAsia" w:hAnsi="Cambria Math"/>
+                <w:i/>
+              </w:rPr>
+            </m:ctrlPr>
+          </m:e>
+        </m:d>
+      </m:oMath>
+      <w:r>
+        <w:rPr>
+          <w:rFonts w:eastAsiaTheme="minorEastAsia"/>
+        </w:rPr>
+        <w:tab/>
+      </w:r>
+      <m:oMath>
+        <m:r>
+          <w:rPr>
+            <w:rFonts w:ascii="Cambria Math" w:eastAsiaTheme="minorEastAsia" w:hAnsi="Cambria Math"/>
+          </w:rPr>
+          <m:t xml:space="preserve"> </m:t>
+        </m:r>
+      </m:oMath>
+    </w:p>
+    <w:p>
+      <w:pPr>
+        <w:rPr>
+          <w:rFonts w:eastAsiaTheme="minorEastAsia"/>
+        </w:rPr>
+      </w:pPr>
+      <m:oMathPara>
+        <m:oMathParaPr>
+          <m:jc m:val="left"/>
+        </m:oMathParaPr>
+        <m:oMath>
+          <m:r>
+            <w:rPr>
+              <w:rFonts w:ascii="Cambria Math" w:eastAsiaTheme="minorEastAsia" w:hAnsi="Cambria Math"/>
+            </w:rPr>
+            <m:t>wh</m:t>
+          </m:r>
+          <m:r>
+            <w:rPr>
+              <w:rFonts w:ascii="Cambria Math" w:eastAsiaTheme="minorEastAsia" w:hAnsi="Cambria Math"/>
+            </w:rPr>
+            <m:t xml:space="preserve">ere </m:t>
+          </m:r>
+          <m:sSub>
+            <m:sSubPr>
+              <m:ctrlPr>
+                <w:rPr>
+                  <w:rFonts w:ascii="Cambria Math" w:eastAsiaTheme="minorEastAsia" w:hAnsi="Cambria Math"/>
+                  <w:i/>
+                </w:rPr>
+              </m:ctrlPr>
+            </m:sSubPr>
+            <m:e>
+              <m:r>
+                <w:rPr>
+                  <w:rFonts w:ascii="Cambria Math" w:eastAsiaTheme="minorEastAsia" w:hAnsi="Cambria Math"/>
+                </w:rPr>
+                <m:t>N</m:t>
+              </m:r>
+            </m:e>
+            <m:sub>
+              <m:r>
+                <w:rPr>
+                  <w:rFonts w:ascii="Cambria Math" w:eastAsiaTheme="minorEastAsia" w:hAnsi="Cambria Math"/>
+                </w:rPr>
+                <m:t>ep</m:t>
+              </m:r>
+            </m:sub>
+          </m:sSub>
+          <m:r>
+            <w:rPr>
+              <w:rFonts w:ascii="Cambria Math" w:eastAsiaTheme="minorEastAsia" w:hAnsi="Cambria Math"/>
+            </w:rPr>
+            <m:t xml:space="preserve"> is the number of entry points, N</m:t>
+          </m:r>
+          <m:sSub>
+            <m:sSubPr>
+              <m:ctrlPr>
+                <w:rPr>
+                  <w:rFonts w:ascii="Cambria Math" w:eastAsiaTheme="minorEastAsia" w:hAnsi="Cambria Math"/>
+                  <w:i/>
+                </w:rPr>
+              </m:ctrlPr>
+            </m:sSubPr>
+            <m:e>
+              <m:r>
+                <w:rPr>
+                  <w:rFonts w:ascii="Cambria Math" w:eastAsiaTheme="minorEastAsia" w:hAnsi="Cambria Math"/>
+                </w:rPr>
+                <m:t>P</m:t>
+              </m:r>
+            </m:e>
+            <m:sub>
+              <m:r>
+                <w:rPr>
+                  <w:rFonts w:ascii="Cambria Math" w:eastAsiaTheme="minorEastAsia" w:hAnsi="Cambria Math"/>
+                </w:rPr>
+                <m:t>tp</m:t>
+              </m:r>
+            </m:sub>
+          </m:sSub>
+          <m:r>
+            <w:rPr>
+              <w:rFonts w:ascii="Cambria Math" w:eastAsiaTheme="minorEastAsia" w:hAnsi="Cambria Math"/>
+            </w:rPr>
+            <m:t xml:space="preserve"> is the number of target points</m:t>
+          </m:r>
+          <m:r>
+            <w:rPr>
+              <w:rFonts w:ascii="Cambria Math" w:eastAsiaTheme="minorEastAsia" w:hAnsi="Cambria Math"/>
+            </w:rPr>
+            <m:t xml:space="preserve">, </m:t>
+          </m:r>
+          <m:sSub>
+            <m:sSubPr>
+              <m:ctrlPr>
+                <w:rPr>
+                  <w:rFonts w:ascii="Cambria Math" w:eastAsiaTheme="minorEastAsia" w:hAnsi="Cambria Math"/>
+                  <w:i/>
+                </w:rPr>
+              </m:ctrlPr>
+            </m:sSubPr>
+            <m:e>
+              <m:r>
+                <w:rPr>
+                  <w:rFonts w:ascii="Cambria Math" w:eastAsiaTheme="minorEastAsia" w:hAnsi="Cambria Math"/>
+                </w:rPr>
+                <m:t>N</m:t>
+              </m:r>
+            </m:e>
+            <m:sub>
+              <m:r>
+                <w:rPr>
+                  <w:rFonts w:ascii="Cambria Math" w:eastAsiaTheme="minorEastAsia" w:hAnsi="Cambria Math"/>
+                </w:rPr>
+                <m:t>c</m:t>
+              </m:r>
+            </m:sub>
+          </m:sSub>
+          <m:r>
+            <w:rPr>
+              <w:rFonts w:ascii="Cambria Math" w:eastAsiaTheme="minorEastAsia" w:hAnsi="Cambria Math"/>
+            </w:rPr>
+            <m:t xml:space="preserve"> is the</m:t>
+          </m:r>
+        </m:oMath>
+      </m:oMathPara>
+    </w:p>
+    <w:p>
+      <w:pPr>
+        <w:rPr>
+          <w:rFonts w:eastAsiaTheme="minorEastAsia"/>
+        </w:rPr>
+      </w:pPr>
+      <m:oMathPara>
+        <m:oMathParaPr>
+          <m:jc m:val="left"/>
+        </m:oMathParaPr>
+        <m:oMath>
+          <m:r>
+            <w:rPr>
+              <w:rFonts w:ascii="Cambria Math" w:eastAsiaTheme="minorEastAsia" w:hAnsi="Cambria Math"/>
+            </w:rPr>
+            <m:t>number of cortex points and</m:t>
+          </m:r>
+          <m:r>
+            <w:rPr>
+              <w:rFonts w:ascii="Cambria Math" w:eastAsiaTheme="minorEastAsia" w:hAnsi="Cambria Math"/>
+            </w:rPr>
+            <m:t xml:space="preserve"> </m:t>
+          </m:r>
+          <m:sSub>
+            <m:sSubPr>
+              <m:ctrlPr>
+                <w:rPr>
+                  <w:rFonts w:ascii="Cambria Math" w:eastAsiaTheme="minorEastAsia" w:hAnsi="Cambria Math"/>
+                  <w:i/>
+                </w:rPr>
+              </m:ctrlPr>
+            </m:sSubPr>
+            <m:e>
+              <m:r>
+                <w:rPr>
+                  <w:rFonts w:ascii="Cambria Math" w:eastAsiaTheme="minorEastAsia" w:hAnsi="Cambria Math"/>
+                </w:rPr>
+                <m:t>T</m:t>
+              </m:r>
+            </m:e>
+            <m:sub>
+              <m:r>
+                <w:rPr>
+                  <w:rFonts w:ascii="Cambria Math" w:eastAsiaTheme="minorEastAsia" w:hAnsi="Cambria Math"/>
+                </w:rPr>
+                <m:t>a</m:t>
+              </m:r>
+            </m:sub>
+          </m:sSub>
+          <m:r>
+            <w:rPr>
+              <w:rFonts w:ascii="Cambria Math" w:eastAsiaTheme="minorEastAsia" w:hAnsi="Cambria Math"/>
+            </w:rPr>
+            <m:t>is the time</m:t>
+          </m:r>
+          <m:r>
+            <w:rPr>
+              <w:rFonts w:ascii="Cambria Math" w:eastAsiaTheme="minorEastAsia" w:hAnsi="Cambria Math"/>
+            </w:rPr>
+            <m:t xml:space="preserve"> </m:t>
+          </m:r>
+          <m:r>
+            <w:rPr>
+              <w:rFonts w:ascii="Cambria Math" w:eastAsiaTheme="minorEastAsia" w:hAnsi="Cambria Math"/>
+            </w:rPr>
+            <m:t xml:space="preserve">needed to calculate the angle between the </m:t>
+          </m:r>
+        </m:oMath>
+      </m:oMathPara>
+    </w:p>
+    <w:p>
+      <w:pPr>
+        <w:rPr>
+          <w:rFonts w:eastAsiaTheme="minorEastAsia"/>
+        </w:rPr>
+      </w:pPr>
+      <m:oMathPara>
+        <m:oMathParaPr>
+          <m:jc m:val="left"/>
+        </m:oMathParaPr>
+        <m:oMath>
+          <m:r>
+            <w:rPr>
+              <w:rFonts w:ascii="Cambria Math" w:eastAsiaTheme="minorEastAsia" w:hAnsi="Cambria Math"/>
+            </w:rPr>
+            <m:t>entry-target</m:t>
+          </m:r>
+          <m:r>
+            <w:rPr>
+              <w:rFonts w:ascii="Cambria Math" w:eastAsiaTheme="minorEastAsia" w:hAnsi="Cambria Math"/>
+            </w:rPr>
+            <m:t xml:space="preserve"> </m:t>
+          </m:r>
+          <m:r>
+            <w:rPr>
+              <w:rFonts w:ascii="Cambria Math" w:eastAsiaTheme="minorEastAsia" w:hAnsi="Cambria Math"/>
+            </w:rPr>
+            <m:t xml:space="preserve">  line and the perpendicular line</m:t>
+          </m:r>
+          <m:r>
+            <w:rPr>
+              <w:rFonts w:ascii="Cambria Math" w:eastAsiaTheme="minorEastAsia" w:hAnsi="Cambria Math"/>
+            </w:rPr>
+            <m:t xml:space="preserve"> </m:t>
+          </m:r>
+          <m:r>
+            <w:rPr>
+              <w:rFonts w:ascii="Cambria Math" w:eastAsiaTheme="minorEastAsia" w:hAnsi="Cambria Math"/>
+            </w:rPr>
+            <m:t>where it connects on the cortex</m:t>
+          </m:r>
+        </m:oMath>
+      </m:oMathPara>
+    </w:p>
+    <w:p>
+      <w:pPr>
+        <w:rPr>
+          <w:rFonts w:eastAsiaTheme="minorEastAsia"/>
+        </w:rPr>
+      </w:pPr>
+    </w:p>
+    <w:p>
+      <w:pPr>
+        <w:rPr>
+          <w:rFonts w:eastAsiaTheme="minorEastAsia"/>
+        </w:rPr>
+      </w:pPr>
+    </w:p>
+    <w:p>
+      <w:pPr>
+        <w:rPr>
+          <w:rFonts w:eastAsiaTheme="minorEastAsia"/>
+        </w:rPr>
+      </w:pPr>
+    </w:p>
+    <w:p>
+      <w:pPr>
+        <w:rPr>
+          <w:rFonts w:eastAsiaTheme="minorEastAsia"/>
+        </w:rPr>
+      </w:pPr>
+    </w:p>
+    <w:p>
+      <w:pPr>
+        <w:rPr>
+          <w:rFonts w:eastAsiaTheme="minorEastAsia"/>
+        </w:rPr>
+      </w:pPr>
+    </w:p>
+    <w:p>
+      <w:pPr>
+        <w:rPr>
+          <w:rFonts w:eastAsiaTheme="minorEastAsia"/>
+        </w:rPr>
+      </w:pPr>
+    </w:p>
+    <w:p>
+      <w:pPr>
+        <w:rPr>
+          <w:rFonts w:eastAsiaTheme="minorEastAsia"/>
+        </w:rPr>
+      </w:pPr>
+    </w:p>
+    <w:p>
+      <w:pPr>
+        <w:pStyle w:val="Heading1"/>
+      </w:pPr>
+      <w:r>
+        <w:t>Task 3</w:t>
+      </w:r>
+    </w:p>
+    <w:p>
+      <w:r>
+        <w:t>Tests were run using the full data because the test files were crashing for some reason</w:t>
+      </w:r>
+      <w:r>
+        <w:t>.</w:t>
+      </w:r>
+      <w:r>
+        <w:t xml:space="preserve"> As in the previous tasks, constants represent </w:t>
+      </w:r>
+      <w:r>
+        <w:t xml:space="preserve">the time taken by </w:t>
+      </w:r>
+      <w:r>
+        <w:rPr>
+          <w:b/>
+          <w:bCs/>
+          <w:i/>
+          <w:iCs/>
+        </w:rPr>
+        <w:t>if-statements</w:t>
+      </w:r>
+      <w:r>
+        <w:t>.</w:t>
+      </w:r>
+    </w:p>
+    <w:p>
+      <w:pPr>
+        <w:pStyle w:val="Heading2"/>
+      </w:pPr>
+      <w:r>
+        <w:t>Algorithm (a)</w:t>
+      </w:r>
     </w:p>
     <w:p>
       <w:pPr>
@@ -6030,7 +7080,45 @@
                   <w:rPr>
                     <w:rFonts w:ascii="Cambria Math" w:hAnsi="Cambria Math"/>
                   </w:rPr>
-                  <m:t>etp</m:t>
+                  <m:t>tp</m:t>
+                </m:r>
+              </m:sub>
+            </m:sSub>
+            <m:r>
+              <w:rPr>
+                <w:rFonts w:ascii="Cambria Math" w:hAnsi="Cambria Math"/>
+              </w:rPr>
+              <m:t>*</m:t>
+            </m:r>
+            <m:sSub>
+              <m:sSubPr>
+                <m:ctrlPr>
+                  <w:rPr>
+                    <w:rFonts w:ascii="Cambria Math" w:eastAsiaTheme="minorEastAsia" w:hAnsi="Cambria Math"/>
+                    <w:i/>
+                  </w:rPr>
+                </m:ctrlPr>
+              </m:sSubPr>
+              <m:e>
+                <m:r>
+                  <w:rPr>
+                    <w:rFonts w:ascii="Cambria Math" w:eastAsiaTheme="minorEastAsia" w:hAnsi="Cambria Math"/>
+                  </w:rPr>
+                  <m:t>R</m:t>
+                </m:r>
+                <m:ctrlPr>
+                  <w:rPr>
+                    <w:rFonts w:ascii="Cambria Math" w:hAnsi="Cambria Math"/>
+                    <w:i/>
+                  </w:rPr>
+                </m:ctrlPr>
+              </m:e>
+              <m:sub>
+                <m:r>
+                  <w:rPr>
+                    <w:rFonts w:ascii="Cambria Math" w:eastAsiaTheme="minorEastAsia" w:hAnsi="Cambria Math"/>
+                  </w:rPr>
+                  <m:t>pv</m:t>
                 </m:r>
               </m:sub>
             </m:sSub>
@@ -6042,11 +7130,19 @@
             </m:ctrlPr>
           </m:e>
         </m:d>
+      </m:oMath>
+      <w:r>
+        <w:rPr>
+          <w:rFonts w:eastAsiaTheme="minorEastAsia"/>
+        </w:rPr>
+        <w:tab/>
+      </w:r>
+      <m:oMath>
         <m:r>
           <w:rPr>
             <w:rFonts w:ascii="Cambria Math" w:eastAsiaTheme="minorEastAsia" w:hAnsi="Cambria Math"/>
           </w:rPr>
-          <m:t xml:space="preserve">, where </m:t>
+          <m:t xml:space="preserve">where </m:t>
         </m:r>
         <m:sSub>
           <m:sSubPr>
@@ -6070,7 +7166,7 @@
               <w:rPr>
                 <w:rFonts w:ascii="Cambria Math" w:eastAsiaTheme="minorEastAsia" w:hAnsi="Cambria Math"/>
               </w:rPr>
-              <m:t>ep</m:t>
+              <m:t>tp</m:t>
             </m:r>
           </m:sub>
         </m:sSub>
@@ -6078,43 +7174,1757 @@
           <w:rPr>
             <w:rFonts w:ascii="Cambria Math" w:eastAsiaTheme="minorEastAsia" w:hAnsi="Cambria Math"/>
           </w:rPr>
-          <m:t xml:space="preserve"> is the number of entry-target points</m:t>
+          <m:t xml:space="preserve"> is the total number of </m:t>
+        </m:r>
+        <m:r>
+          <w:rPr>
+            <w:rFonts w:ascii="Cambria Math" w:eastAsiaTheme="minorEastAsia" w:hAnsi="Cambria Math"/>
+          </w:rPr>
+          <m:t xml:space="preserve">target </m:t>
+        </m:r>
+        <m:r>
+          <w:rPr>
+            <w:rFonts w:ascii="Cambria Math" w:eastAsiaTheme="minorEastAsia" w:hAnsi="Cambria Math"/>
+          </w:rPr>
+          <m:t xml:space="preserve">points, </m:t>
+        </m:r>
+        <m:sSub>
+          <m:sSubPr>
+            <m:ctrlPr>
+              <w:rPr>
+                <w:rFonts w:ascii="Cambria Math" w:eastAsiaTheme="minorEastAsia" w:hAnsi="Cambria Math"/>
+                <w:i/>
+              </w:rPr>
+            </m:ctrlPr>
+          </m:sSubPr>
+          <m:e>
+            <m:r>
+              <w:rPr>
+                <w:rFonts w:ascii="Cambria Math" w:eastAsiaTheme="minorEastAsia" w:hAnsi="Cambria Math"/>
+              </w:rPr>
+              <m:t>R</m:t>
+            </m:r>
+          </m:e>
+          <m:sub>
+            <m:r>
+              <w:rPr>
+                <w:rFonts w:ascii="Cambria Math" w:eastAsiaTheme="minorEastAsia" w:hAnsi="Cambria Math"/>
+              </w:rPr>
+              <m:t>pv</m:t>
+            </m:r>
+          </m:sub>
+        </m:sSub>
+        <m:r>
+          <w:rPr>
+            <w:rFonts w:ascii="Cambria Math" w:eastAsiaTheme="minorEastAsia" w:hAnsi="Cambria Math"/>
+          </w:rPr>
+          <m:t xml:space="preserve"> is the lookup time for the pixel value</m:t>
         </m:r>
       </m:oMath>
-      <w:r>
+    </w:p>
+    <w:p>
+      <w:r>
+        <w:rPr>
+          <w:b/>
+          <w:bCs/>
+        </w:rPr>
+        <w:t>Time taken:</w:t>
+      </w:r>
+      <w:r>
+        <w:t xml:space="preserve"> 0.001s (average of 10 runs)</w:t>
+      </w:r>
+    </w:p>
+    <w:p>
+      <w:r>
+        <w:rPr>
+          <w:b/>
+          <w:bCs/>
+        </w:rPr>
+        <w:t>Rejected trajectories:</w:t>
+      </w:r>
+      <w:r>
+        <w:t xml:space="preserve"> </w:t>
+      </w:r>
+      <w:r>
+        <w:t>78336</w:t>
+      </w:r>
+    </w:p>
+    <w:p>
+      <w:pPr>
+        <w:pStyle w:val="Heading3"/>
+      </w:pPr>
+      <w:r>
+        <w:t>Algorithm (b)</w:t>
+      </w:r>
+    </w:p>
+    <w:p>
+      <w:pPr>
         <w:rPr>
           <w:rFonts w:eastAsiaTheme="minorEastAsia"/>
         </w:rPr>
-        <w:tab/>
+      </w:pPr>
+      <m:oMathPara>
+        <m:oMathParaPr>
+          <m:jc m:val="left"/>
+        </m:oMathParaPr>
+        <m:oMath>
+          <m:r>
+            <w:rPr>
+              <w:rFonts w:ascii="Cambria Math" w:hAnsi="Cambria Math"/>
+            </w:rPr>
+            <m:t>B</m:t>
+          </m:r>
+          <m:r>
+            <w:rPr>
+              <w:rFonts w:ascii="Cambria Math" w:hAnsi="Cambria Math"/>
+            </w:rPr>
+            <m:t>ig O=O</m:t>
+          </m:r>
+          <m:d>
+            <m:dPr>
+              <m:ctrlPr>
+                <w:rPr>
+                  <w:rFonts w:ascii="Cambria Math" w:hAnsi="Cambria Math"/>
+                  <w:i/>
+                </w:rPr>
+              </m:ctrlPr>
+            </m:dPr>
+            <m:e>
+              <m:sSub>
+                <m:sSubPr>
+                  <m:ctrlPr>
+                    <w:rPr>
+                      <w:rFonts w:ascii="Cambria Math" w:hAnsi="Cambria Math"/>
+                      <w:i/>
+                    </w:rPr>
+                  </m:ctrlPr>
+                </m:sSubPr>
+                <m:e>
+                  <m:r>
+                    <w:rPr>
+                      <w:rFonts w:ascii="Cambria Math" w:hAnsi="Cambria Math"/>
+                    </w:rPr>
+                    <m:t>2*</m:t>
+                  </m:r>
+                  <m:r>
+                    <w:rPr>
+                      <w:rFonts w:ascii="Cambria Math" w:hAnsi="Cambria Math"/>
+                    </w:rPr>
+                    <m:t>N</m:t>
+                  </m:r>
+                </m:e>
+                <m:sub>
+                  <m:r>
+                    <w:rPr>
+                      <w:rFonts w:ascii="Cambria Math" w:hAnsi="Cambria Math"/>
+                    </w:rPr>
+                    <m:t>ep</m:t>
+                  </m:r>
+                </m:sub>
+              </m:sSub>
+              <m:r>
+                <w:rPr>
+                  <w:rFonts w:ascii="Cambria Math" w:hAnsi="Cambria Math"/>
+                </w:rPr>
+                <m:t>*</m:t>
+              </m:r>
+              <m:sSub>
+                <m:sSubPr>
+                  <m:ctrlPr>
+                    <w:rPr>
+                      <w:rFonts w:ascii="Cambria Math" w:eastAsiaTheme="minorEastAsia" w:hAnsi="Cambria Math"/>
+                      <w:i/>
+                    </w:rPr>
+                  </m:ctrlPr>
+                </m:sSubPr>
+                <m:e>
+                  <m:r>
+                    <w:rPr>
+                      <w:rFonts w:ascii="Cambria Math" w:eastAsiaTheme="minorEastAsia" w:hAnsi="Cambria Math"/>
+                    </w:rPr>
+                    <m:t>N</m:t>
+                  </m:r>
+                  <m:ctrlPr>
+                    <w:rPr>
+                      <w:rFonts w:ascii="Cambria Math" w:hAnsi="Cambria Math"/>
+                      <w:i/>
+                    </w:rPr>
+                  </m:ctrlPr>
+                </m:e>
+                <m:sub>
+                  <m:r>
+                    <w:rPr>
+                      <w:rFonts w:ascii="Cambria Math" w:eastAsiaTheme="minorEastAsia" w:hAnsi="Cambria Math"/>
+                    </w:rPr>
+                    <m:t>tp</m:t>
+                  </m:r>
+                </m:sub>
+              </m:sSub>
+              <m:r>
+                <w:rPr>
+                  <w:rFonts w:ascii="Cambria Math" w:eastAsiaTheme="minorEastAsia" w:hAnsi="Cambria Math"/>
+                </w:rPr>
+                <m:t>*</m:t>
+              </m:r>
+              <m:sSub>
+                <m:sSubPr>
+                  <m:ctrlPr>
+                    <w:rPr>
+                      <w:rFonts w:ascii="Cambria Math" w:eastAsiaTheme="minorEastAsia" w:hAnsi="Cambria Math"/>
+                      <w:i/>
+                    </w:rPr>
+                  </m:ctrlPr>
+                </m:sSubPr>
+                <m:e>
+                  <m:r>
+                    <w:rPr>
+                      <w:rFonts w:ascii="Cambria Math" w:eastAsiaTheme="minorEastAsia" w:hAnsi="Cambria Math"/>
+                    </w:rPr>
+                    <m:t>N</m:t>
+                  </m:r>
+                </m:e>
+                <m:sub>
+                  <m:r>
+                    <w:rPr>
+                      <w:rFonts w:ascii="Cambria Math" w:eastAsiaTheme="minorEastAsia" w:hAnsi="Cambria Math"/>
+                    </w:rPr>
+                    <m:t>vp</m:t>
+                  </m:r>
+                </m:sub>
+              </m:sSub>
+              <m:r>
+                <w:rPr>
+                  <w:rFonts w:ascii="Cambria Math" w:eastAsiaTheme="minorEastAsia" w:hAnsi="Cambria Math"/>
+                </w:rPr>
+                <m:t>lo</m:t>
+              </m:r>
+              <m:r>
+                <w:rPr>
+                  <w:rFonts w:ascii="Cambria Math" w:eastAsiaTheme="minorEastAsia" w:hAnsi="Cambria Math"/>
+                </w:rPr>
+                <m:t>g</m:t>
+              </m:r>
+              <m:d>
+                <m:dPr>
+                  <m:ctrlPr>
+                    <w:rPr>
+                      <w:rFonts w:ascii="Cambria Math" w:eastAsiaTheme="minorEastAsia" w:hAnsi="Cambria Math"/>
+                      <w:i/>
+                    </w:rPr>
+                  </m:ctrlPr>
+                </m:dPr>
+                <m:e>
+                  <m:sSub>
+                    <m:sSubPr>
+                      <m:ctrlPr>
+                        <w:rPr>
+                          <w:rFonts w:ascii="Cambria Math" w:eastAsiaTheme="minorEastAsia" w:hAnsi="Cambria Math"/>
+                          <w:i/>
+                        </w:rPr>
+                      </m:ctrlPr>
+                    </m:sSubPr>
+                    <m:e>
+                      <m:r>
+                        <w:rPr>
+                          <w:rFonts w:ascii="Cambria Math" w:eastAsiaTheme="minorEastAsia" w:hAnsi="Cambria Math"/>
+                        </w:rPr>
+                        <m:t>N</m:t>
+                      </m:r>
+                    </m:e>
+                    <m:sub>
+                      <m:r>
+                        <w:rPr>
+                          <w:rFonts w:ascii="Cambria Math" w:eastAsiaTheme="minorEastAsia" w:hAnsi="Cambria Math"/>
+                        </w:rPr>
+                        <m:t>vp</m:t>
+                      </m:r>
+                    </m:sub>
+                  </m:sSub>
+                </m:e>
+              </m:d>
+              <m:ctrlPr>
+                <w:rPr>
+                  <w:rFonts w:ascii="Cambria Math" w:eastAsiaTheme="minorEastAsia" w:hAnsi="Cambria Math"/>
+                  <w:i/>
+                </w:rPr>
+              </m:ctrlPr>
+            </m:e>
+          </m:d>
+        </m:oMath>
+      </m:oMathPara>
+    </w:p>
+    <w:p>
+      <w:pPr>
+        <w:rPr>
+          <w:rFonts w:eastAsiaTheme="minorEastAsia"/>
+        </w:rPr>
+      </w:pPr>
+      <m:oMathPara>
+        <m:oMath>
+          <m:r>
+            <w:rPr>
+              <w:rFonts w:ascii="Cambria Math" w:eastAsiaTheme="minorEastAsia" w:hAnsi="Cambria Math"/>
+            </w:rPr>
+            <m:t xml:space="preserve">where </m:t>
+          </m:r>
+          <m:sSub>
+            <m:sSubPr>
+              <m:ctrlPr>
+                <w:rPr>
+                  <w:rFonts w:ascii="Cambria Math" w:eastAsiaTheme="minorEastAsia" w:hAnsi="Cambria Math"/>
+                  <w:i/>
+                </w:rPr>
+              </m:ctrlPr>
+            </m:sSubPr>
+            <m:e>
+              <m:r>
+                <w:rPr>
+                  <w:rFonts w:ascii="Cambria Math" w:eastAsiaTheme="minorEastAsia" w:hAnsi="Cambria Math"/>
+                </w:rPr>
+                <m:t>N</m:t>
+              </m:r>
+            </m:e>
+            <m:sub>
+              <m:r>
+                <w:rPr>
+                  <w:rFonts w:ascii="Cambria Math" w:eastAsiaTheme="minorEastAsia" w:hAnsi="Cambria Math"/>
+                </w:rPr>
+                <m:t>ep</m:t>
+              </m:r>
+            </m:sub>
+          </m:sSub>
+          <m:r>
+            <w:rPr>
+              <w:rFonts w:ascii="Cambria Math" w:eastAsiaTheme="minorEastAsia" w:hAnsi="Cambria Math"/>
+            </w:rPr>
+            <m:t xml:space="preserve"> is the number of entry points, N</m:t>
+          </m:r>
+          <m:sSub>
+            <m:sSubPr>
+              <m:ctrlPr>
+                <w:rPr>
+                  <w:rFonts w:ascii="Cambria Math" w:eastAsiaTheme="minorEastAsia" w:hAnsi="Cambria Math"/>
+                  <w:i/>
+                </w:rPr>
+              </m:ctrlPr>
+            </m:sSubPr>
+            <m:e>
+              <m:r>
+                <w:rPr>
+                  <w:rFonts w:ascii="Cambria Math" w:eastAsiaTheme="minorEastAsia" w:hAnsi="Cambria Math"/>
+                </w:rPr>
+                <m:t>P</m:t>
+              </m:r>
+            </m:e>
+            <m:sub>
+              <m:r>
+                <w:rPr>
+                  <w:rFonts w:ascii="Cambria Math" w:eastAsiaTheme="minorEastAsia" w:hAnsi="Cambria Math"/>
+                </w:rPr>
+                <m:t>tp</m:t>
+              </m:r>
+            </m:sub>
+          </m:sSub>
+          <m:r>
+            <w:rPr>
+              <w:rFonts w:ascii="Cambria Math" w:eastAsiaTheme="minorEastAsia" w:hAnsi="Cambria Math"/>
+            </w:rPr>
+            <m:t xml:space="preserve"> is the number of target points and </m:t>
+          </m:r>
+          <m:sSub>
+            <m:sSubPr>
+              <m:ctrlPr>
+                <w:rPr>
+                  <w:rFonts w:ascii="Cambria Math" w:eastAsiaTheme="minorEastAsia" w:hAnsi="Cambria Math"/>
+                  <w:i/>
+                </w:rPr>
+              </m:ctrlPr>
+            </m:sSubPr>
+            <m:e>
+              <m:r>
+                <w:rPr>
+                  <w:rFonts w:ascii="Cambria Math" w:eastAsiaTheme="minorEastAsia" w:hAnsi="Cambria Math"/>
+                </w:rPr>
+                <m:t>N</m:t>
+              </m:r>
+            </m:e>
+            <m:sub>
+              <m:r>
+                <w:rPr>
+                  <w:rFonts w:ascii="Cambria Math" w:eastAsiaTheme="minorEastAsia" w:hAnsi="Cambria Math"/>
+                </w:rPr>
+                <m:t>vp</m:t>
+              </m:r>
+            </m:sub>
+          </m:sSub>
+          <m:r>
+            <w:rPr>
+              <w:rFonts w:ascii="Cambria Math" w:eastAsiaTheme="minorEastAsia" w:hAnsi="Cambria Math"/>
+            </w:rPr>
+            <m:t xml:space="preserve"> is the</m:t>
+          </m:r>
+        </m:oMath>
+      </m:oMathPara>
+    </w:p>
+    <w:p>
+      <w:pPr>
+        <w:rPr>
+          <w:rFonts w:eastAsiaTheme="minorEastAsia"/>
+        </w:rPr>
+      </w:pPr>
+      <m:oMathPara>
+        <m:oMathParaPr>
+          <m:jc m:val="left"/>
+        </m:oMathParaPr>
+        <m:oMath>
+          <m:r>
+            <w:rPr>
+              <w:rFonts w:ascii="Cambria Math" w:eastAsiaTheme="minorEastAsia" w:hAnsi="Cambria Math"/>
+            </w:rPr>
+            <m:t xml:space="preserve">number of </m:t>
+          </m:r>
+          <m:r>
+            <w:rPr>
+              <w:rFonts w:ascii="Cambria Math" w:eastAsiaTheme="minorEastAsia" w:hAnsi="Cambria Math"/>
+            </w:rPr>
+            <m:t>ventricle points</m:t>
+          </m:r>
+          <m:r>
+            <w:rPr>
+              <w:rFonts w:ascii="Cambria Math" w:eastAsiaTheme="minorEastAsia" w:hAnsi="Cambria Math"/>
+            </w:rPr>
+            <m:t xml:space="preserve"> </m:t>
+          </m:r>
+        </m:oMath>
+      </m:oMathPara>
+    </w:p>
+    <w:p>
+      <w:pPr>
+        <w:rPr>
+          <w:rFonts w:eastAsiaTheme="minorEastAsia"/>
+        </w:rPr>
+      </w:pPr>
+      <w:r>
+        <w:rPr>
+          <w:rFonts w:eastAsiaTheme="minorEastAsia"/>
+          <w:b/>
+          <w:bCs/>
+        </w:rPr>
+        <w:t>Changes made to the algorithm:</w:t>
+      </w:r>
+      <w:r>
+        <w:rPr>
+          <w:rFonts w:eastAsiaTheme="minorEastAsia"/>
+          <w:b/>
+          <w:bCs/>
+        </w:rPr>
+        <w:t xml:space="preserve"> </w:t>
+      </w:r>
+      <w:r>
+        <w:rPr>
+          <w:rFonts w:eastAsiaTheme="minorEastAsia"/>
+        </w:rPr>
+        <w:t xml:space="preserve">Instead of traversing </w:t>
+      </w:r>
+      <w:r>
+        <w:rPr>
+          <w:rFonts w:eastAsiaTheme="minorEastAsia"/>
+        </w:rPr>
+        <w:t xml:space="preserve">through </w:t>
+      </w:r>
+      <w:r>
+        <w:rPr>
+          <w:rFonts w:eastAsiaTheme="minorEastAsia"/>
+        </w:rPr>
+        <w:t xml:space="preserve">all the points in the line between the entry and target point, we instead search using a tree with time complexity </w:t>
       </w:r>
       <m:oMath>
+        <m:sSub>
+          <m:sSubPr>
+            <m:ctrlPr>
+              <w:rPr>
+                <w:rFonts w:ascii="Cambria Math" w:eastAsiaTheme="minorEastAsia" w:hAnsi="Cambria Math"/>
+                <w:i/>
+              </w:rPr>
+            </m:ctrlPr>
+          </m:sSubPr>
+          <m:e>
+            <m:r>
+              <w:rPr>
+                <w:rFonts w:ascii="Cambria Math" w:eastAsiaTheme="minorEastAsia" w:hAnsi="Cambria Math"/>
+              </w:rPr>
+              <m:t>N</m:t>
+            </m:r>
+          </m:e>
+          <m:sub>
+            <m:r>
+              <w:rPr>
+                <w:rFonts w:ascii="Cambria Math" w:eastAsiaTheme="minorEastAsia" w:hAnsi="Cambria Math"/>
+              </w:rPr>
+              <m:t>vp</m:t>
+            </m:r>
+          </m:sub>
+        </m:sSub>
         <m:r>
           <w:rPr>
             <w:rFonts w:ascii="Cambria Math" w:eastAsiaTheme="minorEastAsia" w:hAnsi="Cambria Math"/>
           </w:rPr>
-          <m:t xml:space="preserve"> </m:t>
-        </m:r>
+          <m:t>lo</m:t>
+        </m:r>
+        <m:r>
+          <w:rPr>
+            <w:rFonts w:ascii="Cambria Math" w:eastAsiaTheme="minorEastAsia" w:hAnsi="Cambria Math"/>
+          </w:rPr>
+          <m:t>g</m:t>
+        </m:r>
+        <m:d>
+          <m:dPr>
+            <m:ctrlPr>
+              <w:rPr>
+                <w:rFonts w:ascii="Cambria Math" w:eastAsiaTheme="minorEastAsia" w:hAnsi="Cambria Math"/>
+                <w:i/>
+              </w:rPr>
+            </m:ctrlPr>
+          </m:dPr>
+          <m:e>
+            <m:sSub>
+              <m:sSubPr>
+                <m:ctrlPr>
+                  <w:rPr>
+                    <w:rFonts w:ascii="Cambria Math" w:eastAsiaTheme="minorEastAsia" w:hAnsi="Cambria Math"/>
+                    <w:i/>
+                  </w:rPr>
+                </m:ctrlPr>
+              </m:sSubPr>
+              <m:e>
+                <m:r>
+                  <w:rPr>
+                    <w:rFonts w:ascii="Cambria Math" w:eastAsiaTheme="minorEastAsia" w:hAnsi="Cambria Math"/>
+                  </w:rPr>
+                  <m:t>N</m:t>
+                </m:r>
+              </m:e>
+              <m:sub>
+                <m:r>
+                  <w:rPr>
+                    <w:rFonts w:ascii="Cambria Math" w:eastAsiaTheme="minorEastAsia" w:hAnsi="Cambria Math"/>
+                  </w:rPr>
+                  <m:t>vp</m:t>
+                </m:r>
+              </m:sub>
+            </m:sSub>
+          </m:e>
+        </m:d>
       </m:oMath>
+      <w:r>
+        <w:rPr>
+          <w:rFonts w:eastAsiaTheme="minorEastAsia"/>
+        </w:rPr>
+        <w:t xml:space="preserve"> instead of </w:t>
+      </w:r>
+      <m:oMath>
+        <m:sSub>
+          <m:sSubPr>
+            <m:ctrlPr>
+              <w:rPr>
+                <w:rFonts w:ascii="Cambria Math" w:eastAsiaTheme="minorEastAsia" w:hAnsi="Cambria Math"/>
+                <w:i/>
+              </w:rPr>
+            </m:ctrlPr>
+          </m:sSubPr>
+          <m:e>
+            <m:r>
+              <w:rPr>
+                <w:rFonts w:ascii="Cambria Math" w:eastAsiaTheme="minorEastAsia" w:hAnsi="Cambria Math"/>
+              </w:rPr>
+              <m:t>N</m:t>
+            </m:r>
+          </m:e>
+          <m:sub>
+            <m:r>
+              <w:rPr>
+                <w:rFonts w:ascii="Cambria Math" w:eastAsiaTheme="minorEastAsia" w:hAnsi="Cambria Math"/>
+              </w:rPr>
+              <m:t>vp</m:t>
+            </m:r>
+          </m:sub>
+        </m:sSub>
+      </m:oMath>
+      <w:r>
+        <w:rPr>
+          <w:rFonts w:eastAsiaTheme="minorEastAsia"/>
+        </w:rPr>
+        <w:t>.</w:t>
+      </w:r>
+    </w:p>
+    <w:p>
+      <w:r>
+        <w:rPr>
+          <w:b/>
+          <w:bCs/>
+        </w:rPr>
+        <w:t>Time taken:</w:t>
+      </w:r>
+      <w:r>
+        <w:t xml:space="preserve"> 2.60 (average of 10 runs)</w:t>
+      </w:r>
+    </w:p>
+    <w:p>
+      <w:r>
+        <w:rPr>
+          <w:b/>
+          <w:bCs/>
+        </w:rPr>
+        <w:t>Rejected trajectories:</w:t>
+      </w:r>
+      <w:r>
+        <w:t xml:space="preserve"> </w:t>
+      </w:r>
+      <w:r>
+        <w:t>10205</w:t>
+      </w:r>
     </w:p>
     <w:p/>
     <w:p>
       <w:pPr>
+        <w:pStyle w:val="Heading3"/>
+      </w:pPr>
+      <w:r>
+        <w:t>Algorithm (c)</w:t>
+      </w:r>
+    </w:p>
+    <w:p>
+      <w:pPr>
+        <w:rPr>
+          <w:rFonts w:eastAsiaTheme="minorEastAsia"/>
+        </w:rPr>
+      </w:pPr>
+      <m:oMathPara>
+        <m:oMathParaPr>
+          <m:jc m:val="left"/>
+        </m:oMathParaPr>
+        <m:oMath>
+          <m:r>
+            <w:rPr>
+              <w:rFonts w:ascii="Cambria Math" w:hAnsi="Cambria Math"/>
+            </w:rPr>
+            <m:t>B</m:t>
+          </m:r>
+          <m:r>
+            <w:rPr>
+              <w:rFonts w:ascii="Cambria Math" w:hAnsi="Cambria Math"/>
+            </w:rPr>
+            <m:t>ig O=O</m:t>
+          </m:r>
+          <m:d>
+            <m:dPr>
+              <m:ctrlPr>
+                <w:rPr>
+                  <w:rFonts w:ascii="Cambria Math" w:hAnsi="Cambria Math"/>
+                  <w:i/>
+                </w:rPr>
+              </m:ctrlPr>
+            </m:dPr>
+            <m:e>
+              <m:r>
+                <w:rPr>
+                  <w:rFonts w:ascii="Cambria Math" w:hAnsi="Cambria Math"/>
+                </w:rPr>
+                <m:t>2*</m:t>
+              </m:r>
+              <m:sSub>
+                <m:sSubPr>
+                  <m:ctrlPr>
+                    <w:rPr>
+                      <w:rFonts w:ascii="Cambria Math" w:hAnsi="Cambria Math"/>
+                      <w:i/>
+                    </w:rPr>
+                  </m:ctrlPr>
+                </m:sSubPr>
+                <m:e>
+                  <m:r>
+                    <w:rPr>
+                      <w:rFonts w:ascii="Cambria Math" w:hAnsi="Cambria Math"/>
+                    </w:rPr>
+                    <m:t>N</m:t>
+                  </m:r>
+                </m:e>
+                <m:sub>
+                  <m:r>
+                    <w:rPr>
+                      <w:rFonts w:ascii="Cambria Math" w:hAnsi="Cambria Math"/>
+                    </w:rPr>
+                    <m:t>ep</m:t>
+                  </m:r>
+                </m:sub>
+              </m:sSub>
+              <m:r>
+                <w:rPr>
+                  <w:rFonts w:ascii="Cambria Math" w:hAnsi="Cambria Math"/>
+                </w:rPr>
+                <m:t>*</m:t>
+              </m:r>
+              <m:sSub>
+                <m:sSubPr>
+                  <m:ctrlPr>
+                    <w:rPr>
+                      <w:rFonts w:ascii="Cambria Math" w:eastAsiaTheme="minorEastAsia" w:hAnsi="Cambria Math"/>
+                      <w:i/>
+                    </w:rPr>
+                  </m:ctrlPr>
+                </m:sSubPr>
+                <m:e>
+                  <m:r>
+                    <w:rPr>
+                      <w:rFonts w:ascii="Cambria Math" w:eastAsiaTheme="minorEastAsia" w:hAnsi="Cambria Math"/>
+                    </w:rPr>
+                    <m:t>N</m:t>
+                  </m:r>
+                  <m:ctrlPr>
+                    <w:rPr>
+                      <w:rFonts w:ascii="Cambria Math" w:hAnsi="Cambria Math"/>
+                      <w:i/>
+                    </w:rPr>
+                  </m:ctrlPr>
+                </m:e>
+                <m:sub>
+                  <m:r>
+                    <w:rPr>
+                      <w:rFonts w:ascii="Cambria Math" w:eastAsiaTheme="minorEastAsia" w:hAnsi="Cambria Math"/>
+                    </w:rPr>
+                    <m:t>tp</m:t>
+                  </m:r>
+                </m:sub>
+              </m:sSub>
+              <m:r>
+                <w:rPr>
+                  <w:rFonts w:ascii="Cambria Math" w:eastAsiaTheme="minorEastAsia" w:hAnsi="Cambria Math"/>
+                </w:rPr>
+                <m:t>*</m:t>
+              </m:r>
+              <m:sSub>
+                <m:sSubPr>
+                  <m:ctrlPr>
+                    <w:rPr>
+                      <w:rFonts w:ascii="Cambria Math" w:eastAsiaTheme="minorEastAsia" w:hAnsi="Cambria Math"/>
+                      <w:i/>
+                    </w:rPr>
+                  </m:ctrlPr>
+                </m:sSubPr>
+                <m:e>
+                  <m:r>
+                    <w:rPr>
+                      <w:rFonts w:ascii="Cambria Math" w:eastAsiaTheme="minorEastAsia" w:hAnsi="Cambria Math"/>
+                    </w:rPr>
+                    <m:t>N</m:t>
+                  </m:r>
+                </m:e>
+                <m:sub>
+                  <m:r>
+                    <w:rPr>
+                      <w:rFonts w:ascii="Cambria Math" w:eastAsiaTheme="minorEastAsia" w:hAnsi="Cambria Math"/>
+                    </w:rPr>
+                    <m:t>bvp</m:t>
+                  </m:r>
+                </m:sub>
+              </m:sSub>
+              <m:r>
+                <w:rPr>
+                  <w:rFonts w:ascii="Cambria Math" w:eastAsiaTheme="minorEastAsia" w:hAnsi="Cambria Math"/>
+                </w:rPr>
+                <m:t>lo</m:t>
+              </m:r>
+              <m:r>
+                <w:rPr>
+                  <w:rFonts w:ascii="Cambria Math" w:eastAsiaTheme="minorEastAsia" w:hAnsi="Cambria Math"/>
+                </w:rPr>
+                <m:t>g</m:t>
+              </m:r>
+              <m:d>
+                <m:dPr>
+                  <m:ctrlPr>
+                    <w:rPr>
+                      <w:rFonts w:ascii="Cambria Math" w:eastAsiaTheme="minorEastAsia" w:hAnsi="Cambria Math"/>
+                      <w:i/>
+                    </w:rPr>
+                  </m:ctrlPr>
+                </m:dPr>
+                <m:e>
+                  <m:sSub>
+                    <m:sSubPr>
+                      <m:ctrlPr>
+                        <w:rPr>
+                          <w:rFonts w:ascii="Cambria Math" w:eastAsiaTheme="minorEastAsia" w:hAnsi="Cambria Math"/>
+                          <w:i/>
+                        </w:rPr>
+                      </m:ctrlPr>
+                    </m:sSubPr>
+                    <m:e>
+                      <m:r>
+                        <w:rPr>
+                          <w:rFonts w:ascii="Cambria Math" w:eastAsiaTheme="minorEastAsia" w:hAnsi="Cambria Math"/>
+                        </w:rPr>
+                        <m:t>N</m:t>
+                      </m:r>
+                    </m:e>
+                    <m:sub>
+                      <m:r>
+                        <w:rPr>
+                          <w:rFonts w:ascii="Cambria Math" w:eastAsiaTheme="minorEastAsia" w:hAnsi="Cambria Math"/>
+                        </w:rPr>
+                        <m:t>bvp</m:t>
+                      </m:r>
+                    </m:sub>
+                  </m:sSub>
+                </m:e>
+              </m:d>
+              <m:ctrlPr>
+                <w:rPr>
+                  <w:rFonts w:ascii="Cambria Math" w:eastAsiaTheme="minorEastAsia" w:hAnsi="Cambria Math"/>
+                  <w:i/>
+                </w:rPr>
+              </m:ctrlPr>
+            </m:e>
+          </m:d>
+        </m:oMath>
+      </m:oMathPara>
+    </w:p>
+    <w:p>
+      <w:pPr>
+        <w:rPr>
+          <w:rFonts w:eastAsiaTheme="minorEastAsia"/>
+        </w:rPr>
+      </w:pPr>
+      <m:oMathPara>
+        <m:oMath>
+          <m:r>
+            <w:rPr>
+              <w:rFonts w:ascii="Cambria Math" w:eastAsiaTheme="minorEastAsia" w:hAnsi="Cambria Math"/>
+            </w:rPr>
+            <m:t xml:space="preserve">where </m:t>
+          </m:r>
+          <m:sSub>
+            <m:sSubPr>
+              <m:ctrlPr>
+                <w:rPr>
+                  <w:rFonts w:ascii="Cambria Math" w:eastAsiaTheme="minorEastAsia" w:hAnsi="Cambria Math"/>
+                  <w:i/>
+                </w:rPr>
+              </m:ctrlPr>
+            </m:sSubPr>
+            <m:e>
+              <m:r>
+                <w:rPr>
+                  <w:rFonts w:ascii="Cambria Math" w:eastAsiaTheme="minorEastAsia" w:hAnsi="Cambria Math"/>
+                </w:rPr>
+                <m:t>N</m:t>
+              </m:r>
+            </m:e>
+            <m:sub>
+              <m:r>
+                <w:rPr>
+                  <w:rFonts w:ascii="Cambria Math" w:eastAsiaTheme="minorEastAsia" w:hAnsi="Cambria Math"/>
+                </w:rPr>
+                <m:t>ep</m:t>
+              </m:r>
+            </m:sub>
+          </m:sSub>
+          <m:r>
+            <w:rPr>
+              <w:rFonts w:ascii="Cambria Math" w:eastAsiaTheme="minorEastAsia" w:hAnsi="Cambria Math"/>
+            </w:rPr>
+            <m:t xml:space="preserve"> is the number of entry points, N</m:t>
+          </m:r>
+          <m:sSub>
+            <m:sSubPr>
+              <m:ctrlPr>
+                <w:rPr>
+                  <w:rFonts w:ascii="Cambria Math" w:eastAsiaTheme="minorEastAsia" w:hAnsi="Cambria Math"/>
+                  <w:i/>
+                </w:rPr>
+              </m:ctrlPr>
+            </m:sSubPr>
+            <m:e>
+              <m:r>
+                <w:rPr>
+                  <w:rFonts w:ascii="Cambria Math" w:eastAsiaTheme="minorEastAsia" w:hAnsi="Cambria Math"/>
+                </w:rPr>
+                <m:t>P</m:t>
+              </m:r>
+            </m:e>
+            <m:sub>
+              <m:r>
+                <w:rPr>
+                  <w:rFonts w:ascii="Cambria Math" w:eastAsiaTheme="minorEastAsia" w:hAnsi="Cambria Math"/>
+                </w:rPr>
+                <m:t>tp</m:t>
+              </m:r>
+            </m:sub>
+          </m:sSub>
+          <m:r>
+            <w:rPr>
+              <w:rFonts w:ascii="Cambria Math" w:eastAsiaTheme="minorEastAsia" w:hAnsi="Cambria Math"/>
+            </w:rPr>
+            <m:t xml:space="preserve"> is the number of target points and </m:t>
+          </m:r>
+          <m:sSub>
+            <m:sSubPr>
+              <m:ctrlPr>
+                <w:rPr>
+                  <w:rFonts w:ascii="Cambria Math" w:eastAsiaTheme="minorEastAsia" w:hAnsi="Cambria Math"/>
+                  <w:i/>
+                </w:rPr>
+              </m:ctrlPr>
+            </m:sSubPr>
+            <m:e>
+              <m:r>
+                <w:rPr>
+                  <w:rFonts w:ascii="Cambria Math" w:eastAsiaTheme="minorEastAsia" w:hAnsi="Cambria Math"/>
+                </w:rPr>
+                <m:t>N</m:t>
+              </m:r>
+            </m:e>
+            <m:sub>
+              <m:r>
+                <w:rPr>
+                  <w:rFonts w:ascii="Cambria Math" w:eastAsiaTheme="minorEastAsia" w:hAnsi="Cambria Math"/>
+                </w:rPr>
+                <m:t>b</m:t>
+              </m:r>
+              <m:r>
+                <w:rPr>
+                  <w:rFonts w:ascii="Cambria Math" w:eastAsiaTheme="minorEastAsia" w:hAnsi="Cambria Math"/>
+                </w:rPr>
+                <m:t>vp</m:t>
+              </m:r>
+            </m:sub>
+          </m:sSub>
+          <m:r>
+            <w:rPr>
+              <w:rFonts w:ascii="Cambria Math" w:eastAsiaTheme="minorEastAsia" w:hAnsi="Cambria Math"/>
+            </w:rPr>
+            <m:t xml:space="preserve"> is the</m:t>
+          </m:r>
+        </m:oMath>
+      </m:oMathPara>
+    </w:p>
+    <w:p>
+      <w:pPr>
+        <w:rPr>
+          <w:rFonts w:eastAsiaTheme="minorEastAsia"/>
+        </w:rPr>
+      </w:pPr>
+      <m:oMathPara>
+        <m:oMathParaPr>
+          <m:jc m:val="left"/>
+        </m:oMathParaPr>
+        <m:oMath>
+          <m:r>
+            <w:rPr>
+              <w:rFonts w:ascii="Cambria Math" w:eastAsiaTheme="minorEastAsia" w:hAnsi="Cambria Math"/>
+            </w:rPr>
+            <m:t xml:space="preserve">number of </m:t>
+          </m:r>
+          <m:r>
+            <w:rPr>
+              <w:rFonts w:ascii="Cambria Math" w:eastAsiaTheme="minorEastAsia" w:hAnsi="Cambria Math"/>
+            </w:rPr>
+            <m:t>blood vessel</m:t>
+          </m:r>
+          <m:r>
+            <w:rPr>
+              <w:rFonts w:ascii="Cambria Math" w:eastAsiaTheme="minorEastAsia" w:hAnsi="Cambria Math"/>
+            </w:rPr>
+            <m:t xml:space="preserve"> points</m:t>
+          </m:r>
+          <m:r>
+            <w:rPr>
+              <w:rFonts w:ascii="Cambria Math" w:eastAsiaTheme="minorEastAsia" w:hAnsi="Cambria Math"/>
+            </w:rPr>
+            <m:t xml:space="preserve"> </m:t>
+          </m:r>
+        </m:oMath>
+      </m:oMathPara>
+    </w:p>
+    <w:p>
+      <w:pPr>
+        <w:rPr>
+          <w:rFonts w:eastAsiaTheme="minorEastAsia"/>
+        </w:rPr>
+      </w:pPr>
+      <w:r>
+        <w:rPr>
+          <w:rFonts w:eastAsiaTheme="minorEastAsia"/>
+          <w:b/>
+          <w:bCs/>
+        </w:rPr>
+        <w:t>Changes made to the algorithm:</w:t>
+      </w:r>
+      <w:r>
+        <w:rPr>
+          <w:rFonts w:eastAsiaTheme="minorEastAsia"/>
+          <w:b/>
+          <w:bCs/>
+        </w:rPr>
+        <w:t xml:space="preserve"> </w:t>
+      </w:r>
+      <w:r>
+        <w:rPr>
+          <w:rFonts w:eastAsiaTheme="minorEastAsia"/>
+        </w:rPr>
+        <w:t xml:space="preserve">Instead of traversing all the points in the line between the entry and target point, we instead search using a tree with time complexity </w:t>
+      </w:r>
+      <m:oMath>
+        <m:sSub>
+          <m:sSubPr>
+            <m:ctrlPr>
+              <w:rPr>
+                <w:rFonts w:ascii="Cambria Math" w:eastAsiaTheme="minorEastAsia" w:hAnsi="Cambria Math"/>
+                <w:i/>
+              </w:rPr>
+            </m:ctrlPr>
+          </m:sSubPr>
+          <m:e>
+            <m:r>
+              <w:rPr>
+                <w:rFonts w:ascii="Cambria Math" w:eastAsiaTheme="minorEastAsia" w:hAnsi="Cambria Math"/>
+              </w:rPr>
+              <m:t>N</m:t>
+            </m:r>
+          </m:e>
+          <m:sub>
+            <m:r>
+              <w:rPr>
+                <w:rFonts w:ascii="Cambria Math" w:eastAsiaTheme="minorEastAsia" w:hAnsi="Cambria Math"/>
+              </w:rPr>
+              <m:t>bvp</m:t>
+            </m:r>
+          </m:sub>
+        </m:sSub>
+        <m:r>
+          <w:rPr>
+            <w:rFonts w:ascii="Cambria Math" w:eastAsiaTheme="minorEastAsia" w:hAnsi="Cambria Math"/>
+          </w:rPr>
+          <m:t>lo</m:t>
+        </m:r>
+        <m:r>
+          <w:rPr>
+            <w:rFonts w:ascii="Cambria Math" w:eastAsiaTheme="minorEastAsia" w:hAnsi="Cambria Math"/>
+          </w:rPr>
+          <m:t>g</m:t>
+        </m:r>
+        <m:d>
+          <m:dPr>
+            <m:ctrlPr>
+              <w:rPr>
+                <w:rFonts w:ascii="Cambria Math" w:eastAsiaTheme="minorEastAsia" w:hAnsi="Cambria Math"/>
+                <w:i/>
+              </w:rPr>
+            </m:ctrlPr>
+          </m:dPr>
+          <m:e>
+            <m:sSub>
+              <m:sSubPr>
+                <m:ctrlPr>
+                  <w:rPr>
+                    <w:rFonts w:ascii="Cambria Math" w:eastAsiaTheme="minorEastAsia" w:hAnsi="Cambria Math"/>
+                    <w:i/>
+                  </w:rPr>
+                </m:ctrlPr>
+              </m:sSubPr>
+              <m:e>
+                <m:r>
+                  <w:rPr>
+                    <w:rFonts w:ascii="Cambria Math" w:eastAsiaTheme="minorEastAsia" w:hAnsi="Cambria Math"/>
+                  </w:rPr>
+                  <m:t>N</m:t>
+                </m:r>
+              </m:e>
+              <m:sub>
+                <m:r>
+                  <w:rPr>
+                    <w:rFonts w:ascii="Cambria Math" w:eastAsiaTheme="minorEastAsia" w:hAnsi="Cambria Math"/>
+                  </w:rPr>
+                  <m:t>bvp</m:t>
+                </m:r>
+              </m:sub>
+            </m:sSub>
+          </m:e>
+        </m:d>
+      </m:oMath>
+      <w:r>
+        <w:rPr>
+          <w:rFonts w:eastAsiaTheme="minorEastAsia"/>
+        </w:rPr>
+        <w:t xml:space="preserve"> instead of </w:t>
+      </w:r>
+      <m:oMath>
+        <m:sSub>
+          <m:sSubPr>
+            <m:ctrlPr>
+              <w:rPr>
+                <w:rFonts w:ascii="Cambria Math" w:eastAsiaTheme="minorEastAsia" w:hAnsi="Cambria Math"/>
+                <w:i/>
+              </w:rPr>
+            </m:ctrlPr>
+          </m:sSubPr>
+          <m:e>
+            <m:r>
+              <w:rPr>
+                <w:rFonts w:ascii="Cambria Math" w:eastAsiaTheme="minorEastAsia" w:hAnsi="Cambria Math"/>
+              </w:rPr>
+              <m:t>N</m:t>
+            </m:r>
+          </m:e>
+          <m:sub>
+            <m:r>
+              <w:rPr>
+                <w:rFonts w:ascii="Cambria Math" w:eastAsiaTheme="minorEastAsia" w:hAnsi="Cambria Math"/>
+              </w:rPr>
+              <m:t>bvp</m:t>
+            </m:r>
+          </m:sub>
+        </m:sSub>
+      </m:oMath>
+      <w:r>
+        <w:rPr>
+          <w:rFonts w:eastAsiaTheme="minorEastAsia"/>
+        </w:rPr>
+        <w:t>.</w:t>
+      </w:r>
+    </w:p>
+    <w:p>
+      <w:r>
+        <w:rPr>
+          <w:b/>
+          <w:bCs/>
+        </w:rPr>
+        <w:t>Time taken:</w:t>
+      </w:r>
+      <w:r>
+        <w:t xml:space="preserve"> 60s (average of 10 runs)</w:t>
+      </w:r>
+    </w:p>
+    <w:p>
+      <w:r>
+        <w:rPr>
+          <w:b/>
+          <w:bCs/>
+        </w:rPr>
+        <w:t>Rejected trajectories:</w:t>
+      </w:r>
+      <w:r>
+        <w:t xml:space="preserve"> </w:t>
+      </w:r>
+      <w:r>
+        <w:t>47855</w:t>
+      </w:r>
+    </w:p>
+    <w:p/>
+    <w:p/>
+    <w:p/>
+    <w:p>
+      <w:pPr>
+        <w:pStyle w:val="Heading3"/>
+      </w:pPr>
+      <w:r>
+        <w:lastRenderedPageBreak/>
+        <w:t>Algorithm (d)</w:t>
+      </w:r>
+    </w:p>
+    <w:p>
+      <w:pPr>
+        <w:jc w:val="both"/>
+        <w:rPr>
+          <w:rFonts w:eastAsiaTheme="minorEastAsia"/>
+        </w:rPr>
+      </w:pPr>
+      <m:oMathPara>
+        <m:oMathParaPr>
+          <m:jc m:val="left"/>
+        </m:oMathParaPr>
+        <m:oMath>
+          <m:r>
+            <w:rPr>
+              <w:rFonts w:ascii="Cambria Math" w:hAnsi="Cambria Math"/>
+            </w:rPr>
+            <m:t>B</m:t>
+          </m:r>
+          <m:r>
+            <w:rPr>
+              <w:rFonts w:ascii="Cambria Math" w:hAnsi="Cambria Math"/>
+            </w:rPr>
+            <m:t>ig O=O</m:t>
+          </m:r>
+          <m:d>
+            <m:dPr>
+              <m:ctrlPr>
+                <w:rPr>
+                  <w:rFonts w:ascii="Cambria Math" w:hAnsi="Cambria Math"/>
+                  <w:i/>
+                </w:rPr>
+              </m:ctrlPr>
+            </m:dPr>
+            <m:e>
+              <m:sSub>
+                <m:sSubPr>
+                  <m:ctrlPr>
+                    <w:rPr>
+                      <w:rFonts w:ascii="Cambria Math" w:hAnsi="Cambria Math"/>
+                      <w:i/>
+                    </w:rPr>
+                  </m:ctrlPr>
+                </m:sSubPr>
+                <m:e>
+                  <m:r>
+                    <w:rPr>
+                      <w:rFonts w:ascii="Cambria Math" w:hAnsi="Cambria Math"/>
+                    </w:rPr>
+                    <m:t>2*</m:t>
+                  </m:r>
+                  <m:r>
+                    <w:rPr>
+                      <w:rFonts w:ascii="Cambria Math" w:hAnsi="Cambria Math"/>
+                    </w:rPr>
+                    <m:t>N</m:t>
+                  </m:r>
+                </m:e>
+                <m:sub>
+                  <m:r>
+                    <w:rPr>
+                      <w:rFonts w:ascii="Cambria Math" w:hAnsi="Cambria Math"/>
+                    </w:rPr>
+                    <m:t>ep</m:t>
+                  </m:r>
+                </m:sub>
+              </m:sSub>
+              <m:r>
+                <w:rPr>
+                  <w:rFonts w:ascii="Cambria Math" w:hAnsi="Cambria Math"/>
+                </w:rPr>
+                <m:t>*</m:t>
+              </m:r>
+              <m:sSub>
+                <m:sSubPr>
+                  <m:ctrlPr>
+                    <w:rPr>
+                      <w:rFonts w:ascii="Cambria Math" w:eastAsiaTheme="minorEastAsia" w:hAnsi="Cambria Math"/>
+                      <w:i/>
+                    </w:rPr>
+                  </m:ctrlPr>
+                </m:sSubPr>
+                <m:e>
+                  <m:r>
+                    <w:rPr>
+                      <w:rFonts w:ascii="Cambria Math" w:eastAsiaTheme="minorEastAsia" w:hAnsi="Cambria Math"/>
+                    </w:rPr>
+                    <m:t>N</m:t>
+                  </m:r>
+                  <m:ctrlPr>
+                    <w:rPr>
+                      <w:rFonts w:ascii="Cambria Math" w:hAnsi="Cambria Math"/>
+                      <w:i/>
+                    </w:rPr>
+                  </m:ctrlPr>
+                </m:e>
+                <m:sub>
+                  <m:r>
+                    <w:rPr>
+                      <w:rFonts w:ascii="Cambria Math" w:eastAsiaTheme="minorEastAsia" w:hAnsi="Cambria Math"/>
+                    </w:rPr>
+                    <m:t>tp</m:t>
+                  </m:r>
+                </m:sub>
+              </m:sSub>
+              <m:r>
+                <w:rPr>
+                  <w:rFonts w:ascii="Cambria Math" w:eastAsiaTheme="minorEastAsia" w:hAnsi="Cambria Math"/>
+                </w:rPr>
+                <m:t>*</m:t>
+              </m:r>
+              <m:sSub>
+                <m:sSubPr>
+                  <m:ctrlPr>
+                    <w:rPr>
+                      <w:rFonts w:ascii="Cambria Math" w:eastAsiaTheme="minorEastAsia" w:hAnsi="Cambria Math"/>
+                      <w:i/>
+                    </w:rPr>
+                  </m:ctrlPr>
+                </m:sSubPr>
+                <m:e>
+                  <m:r>
+                    <w:rPr>
+                      <w:rFonts w:ascii="Cambria Math" w:eastAsiaTheme="minorEastAsia" w:hAnsi="Cambria Math"/>
+                    </w:rPr>
+                    <m:t>N</m:t>
+                  </m:r>
+                </m:e>
+                <m:sub>
+                  <m:r>
+                    <w:rPr>
+                      <w:rFonts w:ascii="Cambria Math" w:eastAsiaTheme="minorEastAsia" w:hAnsi="Cambria Math"/>
+                    </w:rPr>
+                    <m:t>cp</m:t>
+                  </m:r>
+                </m:sub>
+              </m:sSub>
+              <m:r>
+                <w:rPr>
+                  <w:rFonts w:ascii="Cambria Math" w:eastAsiaTheme="minorEastAsia" w:hAnsi="Cambria Math"/>
+                </w:rPr>
+                <m:t>lo</m:t>
+              </m:r>
+              <m:r>
+                <w:rPr>
+                  <w:rFonts w:ascii="Cambria Math" w:eastAsiaTheme="minorEastAsia" w:hAnsi="Cambria Math"/>
+                </w:rPr>
+                <m:t>g</m:t>
+              </m:r>
+              <m:d>
+                <m:dPr>
+                  <m:ctrlPr>
+                    <w:rPr>
+                      <w:rFonts w:ascii="Cambria Math" w:eastAsiaTheme="minorEastAsia" w:hAnsi="Cambria Math"/>
+                      <w:i/>
+                    </w:rPr>
+                  </m:ctrlPr>
+                </m:dPr>
+                <m:e>
+                  <m:sSub>
+                    <m:sSubPr>
+                      <m:ctrlPr>
+                        <w:rPr>
+                          <w:rFonts w:ascii="Cambria Math" w:eastAsiaTheme="minorEastAsia" w:hAnsi="Cambria Math"/>
+                          <w:i/>
+                        </w:rPr>
+                      </m:ctrlPr>
+                    </m:sSubPr>
+                    <m:e>
+                      <m:r>
+                        <w:rPr>
+                          <w:rFonts w:ascii="Cambria Math" w:eastAsiaTheme="minorEastAsia" w:hAnsi="Cambria Math"/>
+                        </w:rPr>
+                        <m:t>N</m:t>
+                      </m:r>
+                    </m:e>
+                    <m:sub>
+                      <m:r>
+                        <w:rPr>
+                          <w:rFonts w:ascii="Cambria Math" w:eastAsiaTheme="minorEastAsia" w:hAnsi="Cambria Math"/>
+                        </w:rPr>
+                        <m:t>cp</m:t>
+                      </m:r>
+                    </m:sub>
+                  </m:sSub>
+                </m:e>
+              </m:d>
+              <m:r>
+                <w:rPr>
+                  <w:rFonts w:ascii="Cambria Math" w:eastAsiaTheme="minorEastAsia" w:hAnsi="Cambria Math"/>
+                </w:rPr>
+                <m:t>*</m:t>
+              </m:r>
+              <m:sSub>
+                <m:sSubPr>
+                  <m:ctrlPr>
+                    <w:rPr>
+                      <w:rFonts w:ascii="Cambria Math" w:eastAsiaTheme="minorEastAsia" w:hAnsi="Cambria Math"/>
+                      <w:i/>
+                    </w:rPr>
+                  </m:ctrlPr>
+                </m:sSubPr>
+                <m:e>
+                  <m:r>
+                    <w:rPr>
+                      <w:rFonts w:ascii="Cambria Math" w:eastAsiaTheme="minorEastAsia" w:hAnsi="Cambria Math"/>
+                    </w:rPr>
+                    <m:t>T</m:t>
+                  </m:r>
+                </m:e>
+                <m:sub>
+                  <m:r>
+                    <w:rPr>
+                      <w:rFonts w:ascii="Cambria Math" w:eastAsiaTheme="minorEastAsia" w:hAnsi="Cambria Math"/>
+                    </w:rPr>
+                    <m:t>a</m:t>
+                  </m:r>
+                </m:sub>
+              </m:sSub>
+              <m:ctrlPr>
+                <w:rPr>
+                  <w:rFonts w:ascii="Cambria Math" w:eastAsiaTheme="minorEastAsia" w:hAnsi="Cambria Math"/>
+                  <w:i/>
+                </w:rPr>
+              </m:ctrlPr>
+            </m:e>
+          </m:d>
+        </m:oMath>
+      </m:oMathPara>
+    </w:p>
+    <w:p>
+      <w:pPr>
+        <w:rPr>
+          <w:rFonts w:eastAsiaTheme="minorEastAsia"/>
+        </w:rPr>
+      </w:pPr>
+      <m:oMathPara>
+        <m:oMath>
+          <m:r>
+            <w:rPr>
+              <w:rFonts w:ascii="Cambria Math" w:eastAsiaTheme="minorEastAsia" w:hAnsi="Cambria Math"/>
+            </w:rPr>
+            <m:t xml:space="preserve">where </m:t>
+          </m:r>
+          <m:sSub>
+            <m:sSubPr>
+              <m:ctrlPr>
+                <w:rPr>
+                  <w:rFonts w:ascii="Cambria Math" w:eastAsiaTheme="minorEastAsia" w:hAnsi="Cambria Math"/>
+                  <w:i/>
+                </w:rPr>
+              </m:ctrlPr>
+            </m:sSubPr>
+            <m:e>
+              <m:r>
+                <w:rPr>
+                  <w:rFonts w:ascii="Cambria Math" w:eastAsiaTheme="minorEastAsia" w:hAnsi="Cambria Math"/>
+                </w:rPr>
+                <m:t>N</m:t>
+              </m:r>
+            </m:e>
+            <m:sub>
+              <m:r>
+                <w:rPr>
+                  <w:rFonts w:ascii="Cambria Math" w:eastAsiaTheme="minorEastAsia" w:hAnsi="Cambria Math"/>
+                </w:rPr>
+                <m:t>ep</m:t>
+              </m:r>
+            </m:sub>
+          </m:sSub>
+          <m:r>
+            <w:rPr>
+              <w:rFonts w:ascii="Cambria Math" w:eastAsiaTheme="minorEastAsia" w:hAnsi="Cambria Math"/>
+            </w:rPr>
+            <m:t xml:space="preserve"> is the number of entry points, N</m:t>
+          </m:r>
+          <m:sSub>
+            <m:sSubPr>
+              <m:ctrlPr>
+                <w:rPr>
+                  <w:rFonts w:ascii="Cambria Math" w:eastAsiaTheme="minorEastAsia" w:hAnsi="Cambria Math"/>
+                  <w:i/>
+                </w:rPr>
+              </m:ctrlPr>
+            </m:sSubPr>
+            <m:e>
+              <m:r>
+                <w:rPr>
+                  <w:rFonts w:ascii="Cambria Math" w:eastAsiaTheme="minorEastAsia" w:hAnsi="Cambria Math"/>
+                </w:rPr>
+                <m:t>P</m:t>
+              </m:r>
+            </m:e>
+            <m:sub>
+              <m:r>
+                <w:rPr>
+                  <w:rFonts w:ascii="Cambria Math" w:eastAsiaTheme="minorEastAsia" w:hAnsi="Cambria Math"/>
+                </w:rPr>
+                <m:t>tp</m:t>
+              </m:r>
+            </m:sub>
+          </m:sSub>
+          <m:r>
+            <w:rPr>
+              <w:rFonts w:ascii="Cambria Math" w:eastAsiaTheme="minorEastAsia" w:hAnsi="Cambria Math"/>
+            </w:rPr>
+            <m:t xml:space="preserve"> is the number of target points and </m:t>
+          </m:r>
+          <m:sSub>
+            <m:sSubPr>
+              <m:ctrlPr>
+                <w:rPr>
+                  <w:rFonts w:ascii="Cambria Math" w:eastAsiaTheme="minorEastAsia" w:hAnsi="Cambria Math"/>
+                  <w:i/>
+                </w:rPr>
+              </m:ctrlPr>
+            </m:sSubPr>
+            <m:e>
+              <m:r>
+                <w:rPr>
+                  <w:rFonts w:ascii="Cambria Math" w:eastAsiaTheme="minorEastAsia" w:hAnsi="Cambria Math"/>
+                </w:rPr>
+                <m:t>N</m:t>
+              </m:r>
+            </m:e>
+            <m:sub>
+              <m:r>
+                <w:rPr>
+                  <w:rFonts w:ascii="Cambria Math" w:eastAsiaTheme="minorEastAsia" w:hAnsi="Cambria Math"/>
+                </w:rPr>
+                <m:t>cp</m:t>
+              </m:r>
+            </m:sub>
+          </m:sSub>
+          <m:r>
+            <w:rPr>
+              <w:rFonts w:ascii="Cambria Math" w:eastAsiaTheme="minorEastAsia" w:hAnsi="Cambria Math"/>
+            </w:rPr>
+            <m:t xml:space="preserve"> is the</m:t>
+          </m:r>
+        </m:oMath>
+      </m:oMathPara>
+    </w:p>
+    <w:p>
+      <w:pPr>
+        <w:rPr>
+          <w:rFonts w:eastAsiaTheme="minorEastAsia"/>
+        </w:rPr>
+      </w:pPr>
+      <m:oMath>
+        <m:r>
+          <w:rPr>
+            <w:rFonts w:ascii="Cambria Math" w:eastAsiaTheme="minorEastAsia" w:hAnsi="Cambria Math"/>
+          </w:rPr>
+          <m:t xml:space="preserve">number of points </m:t>
+        </m:r>
+        <m:r>
+          <w:rPr>
+            <w:rFonts w:ascii="Cambria Math" w:eastAsiaTheme="minorEastAsia" w:hAnsi="Cambria Math"/>
+          </w:rPr>
+          <m:t xml:space="preserve">cortex points and </m:t>
+        </m:r>
+        <m:sSub>
+          <m:sSubPr>
+            <m:ctrlPr>
+              <w:rPr>
+                <w:rFonts w:ascii="Cambria Math" w:eastAsiaTheme="minorEastAsia" w:hAnsi="Cambria Math"/>
+                <w:i/>
+              </w:rPr>
+            </m:ctrlPr>
+          </m:sSubPr>
+          <m:e>
+            <m:r>
+              <w:rPr>
+                <w:rFonts w:ascii="Cambria Math" w:eastAsiaTheme="minorEastAsia" w:hAnsi="Cambria Math"/>
+              </w:rPr>
+              <m:t>T</m:t>
+            </m:r>
+          </m:e>
+          <m:sub>
+            <m:r>
+              <w:rPr>
+                <w:rFonts w:ascii="Cambria Math" w:eastAsiaTheme="minorEastAsia" w:hAnsi="Cambria Math"/>
+              </w:rPr>
+              <m:t>a</m:t>
+            </m:r>
+          </m:sub>
+        </m:sSub>
+        <m:r>
+          <w:rPr>
+            <w:rFonts w:ascii="Cambria Math" w:eastAsiaTheme="minorEastAsia" w:hAnsi="Cambria Math"/>
+          </w:rPr>
+          <m:t xml:space="preserve"> is the time needed to calculate the angle between two vectors</m:t>
+        </m:r>
+      </m:oMath>
+      <w:r>
+        <w:rPr>
+          <w:rFonts w:eastAsiaTheme="minorEastAsia"/>
+        </w:rPr>
+        <w:t xml:space="preserve"> </w:t>
+      </w:r>
+    </w:p>
+    <w:p>
+      <w:pPr>
+        <w:rPr>
+          <w:rFonts w:eastAsiaTheme="minorEastAsia"/>
+        </w:rPr>
+      </w:pPr>
+      <w:r>
+        <w:rPr>
+          <w:rFonts w:eastAsiaTheme="minorEastAsia"/>
+          <w:b/>
+          <w:bCs/>
+        </w:rPr>
+        <w:t>Changes made to the algorithm:</w:t>
+      </w:r>
+      <w:r>
+        <w:rPr>
+          <w:rFonts w:eastAsiaTheme="minorEastAsia"/>
+          <w:b/>
+          <w:bCs/>
+        </w:rPr>
+        <w:t xml:space="preserve"> </w:t>
+      </w:r>
+      <w:r>
+        <w:rPr>
+          <w:rFonts w:eastAsiaTheme="minorEastAsia"/>
+        </w:rPr>
+        <w:t xml:space="preserve">Instead of traversing all the points in the line between the entry and target point, we instead search using a tree with time complexity </w:t>
+      </w:r>
+      <m:oMath>
+        <m:sSub>
+          <m:sSubPr>
+            <m:ctrlPr>
+              <w:rPr>
+                <w:rFonts w:ascii="Cambria Math" w:eastAsiaTheme="minorEastAsia" w:hAnsi="Cambria Math"/>
+                <w:i/>
+              </w:rPr>
+            </m:ctrlPr>
+          </m:sSubPr>
+          <m:e>
+            <m:r>
+              <w:rPr>
+                <w:rFonts w:ascii="Cambria Math" w:eastAsiaTheme="minorEastAsia" w:hAnsi="Cambria Math"/>
+              </w:rPr>
+              <m:t>N</m:t>
+            </m:r>
+          </m:e>
+          <m:sub>
+            <m:r>
+              <w:rPr>
+                <w:rFonts w:ascii="Cambria Math" w:eastAsiaTheme="minorEastAsia" w:hAnsi="Cambria Math"/>
+              </w:rPr>
+              <m:t>cp</m:t>
+            </m:r>
+          </m:sub>
+        </m:sSub>
+        <m:r>
+          <w:rPr>
+            <w:rFonts w:ascii="Cambria Math" w:eastAsiaTheme="minorEastAsia" w:hAnsi="Cambria Math"/>
+          </w:rPr>
+          <m:t>lo</m:t>
+        </m:r>
+        <m:r>
+          <w:rPr>
+            <w:rFonts w:ascii="Cambria Math" w:eastAsiaTheme="minorEastAsia" w:hAnsi="Cambria Math"/>
+          </w:rPr>
+          <m:t>g</m:t>
+        </m:r>
+        <m:d>
+          <m:dPr>
+            <m:ctrlPr>
+              <w:rPr>
+                <w:rFonts w:ascii="Cambria Math" w:eastAsiaTheme="minorEastAsia" w:hAnsi="Cambria Math"/>
+                <w:i/>
+              </w:rPr>
+            </m:ctrlPr>
+          </m:dPr>
+          <m:e>
+            <m:sSub>
+              <m:sSubPr>
+                <m:ctrlPr>
+                  <w:rPr>
+                    <w:rFonts w:ascii="Cambria Math" w:eastAsiaTheme="minorEastAsia" w:hAnsi="Cambria Math"/>
+                    <w:i/>
+                  </w:rPr>
+                </m:ctrlPr>
+              </m:sSubPr>
+              <m:e>
+                <m:r>
+                  <w:rPr>
+                    <w:rFonts w:ascii="Cambria Math" w:eastAsiaTheme="minorEastAsia" w:hAnsi="Cambria Math"/>
+                  </w:rPr>
+                  <m:t>N</m:t>
+                </m:r>
+              </m:e>
+              <m:sub>
+                <m:r>
+                  <w:rPr>
+                    <w:rFonts w:ascii="Cambria Math" w:eastAsiaTheme="minorEastAsia" w:hAnsi="Cambria Math"/>
+                  </w:rPr>
+                  <m:t>cp</m:t>
+                </m:r>
+              </m:sub>
+            </m:sSub>
+          </m:e>
+        </m:d>
+      </m:oMath>
+      <w:r>
+        <w:rPr>
+          <w:rFonts w:eastAsiaTheme="minorEastAsia"/>
+        </w:rPr>
+        <w:t xml:space="preserve"> instead of </w:t>
+      </w:r>
+      <m:oMath>
+        <m:sSub>
+          <m:sSubPr>
+            <m:ctrlPr>
+              <w:rPr>
+                <w:rFonts w:ascii="Cambria Math" w:eastAsiaTheme="minorEastAsia" w:hAnsi="Cambria Math"/>
+                <w:i/>
+              </w:rPr>
+            </m:ctrlPr>
+          </m:sSubPr>
+          <m:e>
+            <m:r>
+              <w:rPr>
+                <w:rFonts w:ascii="Cambria Math" w:eastAsiaTheme="minorEastAsia" w:hAnsi="Cambria Math"/>
+              </w:rPr>
+              <m:t>N</m:t>
+            </m:r>
+          </m:e>
+          <m:sub>
+            <m:r>
+              <w:rPr>
+                <w:rFonts w:ascii="Cambria Math" w:eastAsiaTheme="minorEastAsia" w:hAnsi="Cambria Math"/>
+              </w:rPr>
+              <m:t>cp</m:t>
+            </m:r>
+          </m:sub>
+        </m:sSub>
+      </m:oMath>
+      <w:r>
+        <w:rPr>
+          <w:rFonts w:eastAsiaTheme="minorEastAsia"/>
+        </w:rPr>
+        <w:t xml:space="preserve">. </w:t>
+      </w:r>
+    </w:p>
+    <w:p>
+      <w:pPr>
+        <w:jc w:val="both"/>
+      </w:pPr>
+      <w:r>
+        <w:rPr>
+          <w:b/>
+          <w:bCs/>
+        </w:rPr>
+        <w:t>Time taken:</w:t>
+      </w:r>
+      <w:r>
+        <w:t xml:space="preserve"> 94s (average of 10 runs)</w:t>
+      </w:r>
+    </w:p>
+    <w:p>
+      <w:r>
+        <w:rPr>
+          <w:b/>
+          <w:bCs/>
+        </w:rPr>
+        <w:t>Rejected trajectories:</w:t>
+      </w:r>
+      <w:r>
+        <w:t xml:space="preserve"> </w:t>
+      </w:r>
+      <w:r>
+        <w:t>17426</w:t>
+      </w:r>
+    </w:p>
+    <w:p>
+      <w:pPr>
+        <w:pStyle w:val="ListParagraph"/>
+      </w:pPr>
+    </w:p>
+    <w:p>
+      <w:pPr>
+        <w:pStyle w:val="ListParagraph"/>
+      </w:pPr>
+    </w:p>
+    <w:p>
+      <w:pPr>
         <w:pStyle w:val="Heading1"/>
       </w:pPr>
       <w:r>
-        <w:t>Task 3</w:t>
-      </w:r>
-    </w:p>
-    <w:p>
-      <w:r>
-        <w:t>TODO</w:t>
-      </w:r>
-    </w:p>
-    <w:p>
-      <w:pPr>
-        <w:pStyle w:val="Heading1"/>
-      </w:pPr>
-      <w:r>
         <w:t>Task</w:t>
       </w:r>
       <w:r>
@@ -6123,8 +8933,96 @@
     </w:p>
     <w:p>
       <w:r>
-        <w:t>TODO</w:t>
-      </w:r>
+        <w:t>Here we combine all three constrains under the same nested for loop (between entry and target points). We start with the least complex (in terms of time and space) algorithm and work our way down to the most complex. Therefore:</w:t>
+      </w:r>
+    </w:p>
+    <w:p>
+      <w:pPr>
+        <w:pStyle w:val="ListParagraph"/>
+        <w:numPr>
+          <w:ilvl w:val="0"/>
+          <w:numId w:val="9"/>
+        </w:numPr>
+      </w:pPr>
+      <w:r>
+        <w:t>We first filter for targets that are within the hippocampus</w:t>
+      </w:r>
+    </w:p>
+    <w:p>
+      <w:pPr>
+        <w:pStyle w:val="ListParagraph"/>
+        <w:numPr>
+          <w:ilvl w:val="0"/>
+          <w:numId w:val="9"/>
+        </w:numPr>
+      </w:pPr>
+      <w:r>
+        <w:t>We then filter for entry/target trajectories that do not pass through the ventricles</w:t>
+      </w:r>
+    </w:p>
+    <w:p>
+      <w:pPr>
+        <w:pStyle w:val="ListParagraph"/>
+        <w:numPr>
+          <w:ilvl w:val="0"/>
+          <w:numId w:val="9"/>
+        </w:numPr>
+      </w:pPr>
+      <w:r>
+        <w:t>After that, we filter for trajectories that do not pass through blood vessels</w:t>
+      </w:r>
+    </w:p>
+    <w:p>
+      <w:pPr>
+        <w:pStyle w:val="ListParagraph"/>
+        <w:numPr>
+          <w:ilvl w:val="0"/>
+          <w:numId w:val="9"/>
+        </w:numPr>
+      </w:pPr>
+      <w:r>
+        <w:t>Finally, we filter so that only trajectories of a certain angle (degrees) are accepted</w:t>
+      </w:r>
+    </w:p>
+    <w:p>
+      <w:r>
+        <w:t>By doing this, we rule out most of the trajectories before we reach the more expensive checks in our overall algorithm. This is clearly demonstrated by our total time taken of 22 seconds, whereas before only filtering for angles would take around 94 seconds.</w:t>
+      </w:r>
+    </w:p>
+    <w:p>
+      <w:r>
+        <w:rPr>
+          <w:b/>
+          <w:bCs/>
+        </w:rPr>
+        <w:t>Time taken:</w:t>
+      </w:r>
+      <w:r>
+        <w:t xml:space="preserve"> </w:t>
+      </w:r>
+      <w:r>
+        <w:t>22</w:t>
+      </w:r>
+      <w:r>
+        <w:t>s (average of 10 runs)</w:t>
+      </w:r>
+    </w:p>
+    <w:p>
+      <w:r>
+        <w:rPr>
+          <w:b/>
+          <w:bCs/>
+        </w:rPr>
+        <w:t>Rejected trajectories:</w:t>
+      </w:r>
+      <w:r>
+        <w:t xml:space="preserve"> </w:t>
+      </w:r>
+      <w:r>
+        <w:t>88603</w:t>
+      </w:r>
+      <w:bookmarkStart w:id="0" w:name="_GoBack"/>
+      <w:bookmarkEnd w:id="0"/>
     </w:p>
     <w:sectPr>
       <w:headerReference w:type="default" r:id="rId10"/>
@@ -6138,7 +9036,7 @@
 </file>
 
 <file path=word/endnotes.xml><?xml version="1.0" encoding="utf-8"?>
-<w:endnotes xmlns:wpc="http://schemas.microsoft.com/office/word/2010/wordprocessingCanvas" xmlns:cx="http://schemas.microsoft.com/office/drawing/2014/chartex" xmlns:cx1="http://schemas.microsoft.com/office/drawing/2015/9/8/chartex" xmlns:cx2="http://schemas.microsoft.com/office/drawing/2015/10/21/chartex" xmlns:cx3="http://schemas.microsoft.com/office/drawing/2016/5/9/chartex" xmlns:cx4="http://schemas.microsoft.com/office/drawing/2016/5/10/chartex" xmlns:cx5="http://schemas.microsoft.com/office/drawing/2016/5/11/chartex" xmlns:cx6="http://schemas.microsoft.com/office/drawing/2016/5/12/chartex" xmlns:cx7="http://schemas.microsoft.com/office/drawing/2016/5/13/chartex" xmlns:cx8="http://schemas.microsoft.com/office/drawing/2016/5/14/chartex" xmlns:mc="http://schemas.openxmlformats.org/markup-compatibility/2006" xmlns:aink="http://schemas.microsoft.com/office/drawing/2016/ink" xmlns:am3d="http://schemas.microsoft.com/office/drawing/2017/model3d" xmlns:o="urn:schemas-microsoft-com:office:office" xmlns:r="http://schemas.openxmlformats.org/officeDocument/2006/relationships" xmlns:m="http://schemas.openxmlformats.org/officeDocument/2006/math" xmlns:v="urn:schemas-microsoft-com:vml" xmlns:wp14="http://schemas.microsoft.com/office/word/2010/wordprocessingDrawing" xmlns:wp="http://schemas.openxmlformats.org/drawingml/2006/wordprocessingDrawing" xmlns:w10="urn:schemas-microsoft-com:office:word" xmlns:w="http://schemas.openxmlformats.org/wordprocessingml/2006/main" xmlns:w14="http://schemas.microsoft.com/office/word/2010/wordml" xmlns:w15="http://schemas.microsoft.com/office/word/2012/wordml" xmlns:w16cex="http://schemas.microsoft.com/office/word/2018/wordml/cex" xmlns:w16cid="http://schemas.microsoft.com/office/word/2016/wordml/cid" xmlns:w16="http://schemas.microsoft.com/office/word/2018/wordml" xmlns:w16se="http://schemas.microsoft.com/office/word/2015/wordml/symex" xmlns:wpg="http://schemas.microsoft.com/office/word/2010/wordprocessingGroup" xmlns:wpi="http://schemas.microsoft.com/office/word/2010/wordprocessingInk" xmlns:wne="http://schemas.microsoft.com/office/word/2006/wordml" xmlns:wps="http://schemas.microsoft.com/office/word/2010/wordprocessingShape" mc:Ignorable="w14 w15 w16se w16cid w16 w16cex wp14">
+<w:endnotes xmlns:wpc="http://schemas.microsoft.com/office/word/2010/wordprocessingCanvas" xmlns:cx="http://schemas.microsoft.com/office/drawing/2014/chartex" xmlns:cx1="http://schemas.microsoft.com/office/drawing/2015/9/8/chartex" xmlns:cx2="http://schemas.microsoft.com/office/drawing/2015/10/21/chartex" xmlns:cx3="http://schemas.microsoft.com/office/drawing/2016/5/9/chartex" xmlns:cx4="http://schemas.microsoft.com/office/drawing/2016/5/10/chartex" xmlns:cx5="http://schemas.microsoft.com/office/drawing/2016/5/11/chartex" xmlns:cx6="http://schemas.microsoft.com/office/drawing/2016/5/12/chartex" xmlns:cx7="http://schemas.microsoft.com/office/drawing/2016/5/13/chartex" xmlns:cx8="http://schemas.microsoft.com/office/drawing/2016/5/14/chartex" xmlns:mc="http://schemas.openxmlformats.org/markup-compatibility/2006" xmlns:aink="http://schemas.microsoft.com/office/drawing/2016/ink" xmlns:am3d="http://schemas.microsoft.com/office/drawing/2017/model3d" xmlns:o="urn:schemas-microsoft-com:office:office" xmlns:r="http://schemas.openxmlformats.org/officeDocument/2006/relationships" xmlns:m="http://schemas.openxmlformats.org/officeDocument/2006/math" xmlns:v="urn:schemas-microsoft-com:vml" xmlns:wp14="http://schemas.microsoft.com/office/word/2010/wordprocessingDrawing" xmlns:wp="http://schemas.openxmlformats.org/drawingml/2006/wordprocessingDrawing" xmlns:w10="urn:schemas-microsoft-com:office:word" xmlns:w="http://schemas.openxmlformats.org/wordprocessingml/2006/main" xmlns:w14="http://schemas.microsoft.com/office/word/2010/wordml" xmlns:w15="http://schemas.microsoft.com/office/word/2012/wordml" xmlns:w16cid="http://schemas.microsoft.com/office/word/2016/wordml/cid" xmlns:w16se="http://schemas.microsoft.com/office/word/2015/wordml/symex" xmlns:wpg="http://schemas.microsoft.com/office/word/2010/wordprocessingGroup" xmlns:wpi="http://schemas.microsoft.com/office/word/2010/wordprocessingInk" xmlns:wne="http://schemas.microsoft.com/office/word/2006/wordml" xmlns:wps="http://schemas.microsoft.com/office/word/2010/wordprocessingShape" mc:Ignorable="w14 w15 w16se w16cid wp14">
   <w:endnote w:type="separator" w:id="-1">
     <w:p>
       <w:pPr>
@@ -6170,7 +9068,7 @@
 </file>
 
 <file path=word/footnotes.xml><?xml version="1.0" encoding="utf-8"?>
-<w:footnotes xmlns:wpc="http://schemas.microsoft.com/office/word/2010/wordprocessingCanvas" xmlns:cx="http://schemas.microsoft.com/office/drawing/2014/chartex" xmlns:cx1="http://schemas.microsoft.com/office/drawing/2015/9/8/chartex" xmlns:cx2="http://schemas.microsoft.com/office/drawing/2015/10/21/chartex" xmlns:cx3="http://schemas.microsoft.com/office/drawing/2016/5/9/chartex" xmlns:cx4="http://schemas.microsoft.com/office/drawing/2016/5/10/chartex" xmlns:cx5="http://schemas.microsoft.com/office/drawing/2016/5/11/chartex" xmlns:cx6="http://schemas.microsoft.com/office/drawing/2016/5/12/chartex" xmlns:cx7="http://schemas.microsoft.com/office/drawing/2016/5/13/chartex" xmlns:cx8="http://schemas.microsoft.com/office/drawing/2016/5/14/chartex" xmlns:mc="http://schemas.openxmlformats.org/markup-compatibility/2006" xmlns:aink="http://schemas.microsoft.com/office/drawing/2016/ink" xmlns:am3d="http://schemas.microsoft.com/office/drawing/2017/model3d" xmlns:o="urn:schemas-microsoft-com:office:office" xmlns:r="http://schemas.openxmlformats.org/officeDocument/2006/relationships" xmlns:m="http://schemas.openxmlformats.org/officeDocument/2006/math" xmlns:v="urn:schemas-microsoft-com:vml" xmlns:wp14="http://schemas.microsoft.com/office/word/2010/wordprocessingDrawing" xmlns:wp="http://schemas.openxmlformats.org/drawingml/2006/wordprocessingDrawing" xmlns:w10="urn:schemas-microsoft-com:office:word" xmlns:w="http://schemas.openxmlformats.org/wordprocessingml/2006/main" xmlns:w14="http://schemas.microsoft.com/office/word/2010/wordml" xmlns:w15="http://schemas.microsoft.com/office/word/2012/wordml" xmlns:w16cex="http://schemas.microsoft.com/office/word/2018/wordml/cex" xmlns:w16cid="http://schemas.microsoft.com/office/word/2016/wordml/cid" xmlns:w16="http://schemas.microsoft.com/office/word/2018/wordml" xmlns:w16se="http://schemas.microsoft.com/office/word/2015/wordml/symex" xmlns:wpg="http://schemas.microsoft.com/office/word/2010/wordprocessingGroup" xmlns:wpi="http://schemas.microsoft.com/office/word/2010/wordprocessingInk" xmlns:wne="http://schemas.microsoft.com/office/word/2006/wordml" xmlns:wps="http://schemas.microsoft.com/office/word/2010/wordprocessingShape" mc:Ignorable="w14 w15 w16se w16cid w16 w16cex wp14">
+<w:footnotes xmlns:wpc="http://schemas.microsoft.com/office/word/2010/wordprocessingCanvas" xmlns:cx="http://schemas.microsoft.com/office/drawing/2014/chartex" xmlns:cx1="http://schemas.microsoft.com/office/drawing/2015/9/8/chartex" xmlns:cx2="http://schemas.microsoft.com/office/drawing/2015/10/21/chartex" xmlns:cx3="http://schemas.microsoft.com/office/drawing/2016/5/9/chartex" xmlns:cx4="http://schemas.microsoft.com/office/drawing/2016/5/10/chartex" xmlns:cx5="http://schemas.microsoft.com/office/drawing/2016/5/11/chartex" xmlns:cx6="http://schemas.microsoft.com/office/drawing/2016/5/12/chartex" xmlns:cx7="http://schemas.microsoft.com/office/drawing/2016/5/13/chartex" xmlns:cx8="http://schemas.microsoft.com/office/drawing/2016/5/14/chartex" xmlns:mc="http://schemas.openxmlformats.org/markup-compatibility/2006" xmlns:aink="http://schemas.microsoft.com/office/drawing/2016/ink" xmlns:am3d="http://schemas.microsoft.com/office/drawing/2017/model3d" xmlns:o="urn:schemas-microsoft-com:office:office" xmlns:r="http://schemas.openxmlformats.org/officeDocument/2006/relationships" xmlns:m="http://schemas.openxmlformats.org/officeDocument/2006/math" xmlns:v="urn:schemas-microsoft-com:vml" xmlns:wp14="http://schemas.microsoft.com/office/word/2010/wordprocessingDrawing" xmlns:wp="http://schemas.openxmlformats.org/drawingml/2006/wordprocessingDrawing" xmlns:w10="urn:schemas-microsoft-com:office:word" xmlns:w="http://schemas.openxmlformats.org/wordprocessingml/2006/main" xmlns:w14="http://schemas.microsoft.com/office/word/2010/wordml" xmlns:w15="http://schemas.microsoft.com/office/word/2012/wordml" xmlns:w16cid="http://schemas.microsoft.com/office/word/2016/wordml/cid" xmlns:w16se="http://schemas.microsoft.com/office/word/2015/wordml/symex" xmlns:wpg="http://schemas.microsoft.com/office/word/2010/wordprocessingGroup" xmlns:wpi="http://schemas.microsoft.com/office/word/2010/wordprocessingInk" xmlns:wne="http://schemas.microsoft.com/office/word/2006/wordml" xmlns:wps="http://schemas.microsoft.com/office/word/2010/wordprocessingShape" mc:Ignorable="w14 w15 w16se w16cid wp14">
   <w:footnote w:type="separator" w:id="-1">
     <w:p>
       <w:pPr>
@@ -6202,7 +9100,7 @@
 </file>
 
 <file path=word/header1.xml><?xml version="1.0" encoding="utf-8"?>
-<w:hdr xmlns:wpc="http://schemas.microsoft.com/office/word/2010/wordprocessingCanvas" xmlns:cx="http://schemas.microsoft.com/office/drawing/2014/chartex" xmlns:cx1="http://schemas.microsoft.com/office/drawing/2015/9/8/chartex" xmlns:cx2="http://schemas.microsoft.com/office/drawing/2015/10/21/chartex" xmlns:cx3="http://schemas.microsoft.com/office/drawing/2016/5/9/chartex" xmlns:cx4="http://schemas.microsoft.com/office/drawing/2016/5/10/chartex" xmlns:cx5="http://schemas.microsoft.com/office/drawing/2016/5/11/chartex" xmlns:cx6="http://schemas.microsoft.com/office/drawing/2016/5/12/chartex" xmlns:cx7="http://schemas.microsoft.com/office/drawing/2016/5/13/chartex" xmlns:cx8="http://schemas.microsoft.com/office/drawing/2016/5/14/chartex" xmlns:mc="http://schemas.openxmlformats.org/markup-compatibility/2006" xmlns:aink="http://schemas.microsoft.com/office/drawing/2016/ink" xmlns:am3d="http://schemas.microsoft.com/office/drawing/2017/model3d" xmlns:o="urn:schemas-microsoft-com:office:office" xmlns:r="http://schemas.openxmlformats.org/officeDocument/2006/relationships" xmlns:m="http://schemas.openxmlformats.org/officeDocument/2006/math" xmlns:v="urn:schemas-microsoft-com:vml" xmlns:wp14="http://schemas.microsoft.com/office/word/2010/wordprocessingDrawing" xmlns:wp="http://schemas.openxmlformats.org/drawingml/2006/wordprocessingDrawing" xmlns:w10="urn:schemas-microsoft-com:office:word" xmlns:w="http://schemas.openxmlformats.org/wordprocessingml/2006/main" xmlns:w14="http://schemas.microsoft.com/office/word/2010/wordml" xmlns:w15="http://schemas.microsoft.com/office/word/2012/wordml" xmlns:w16cex="http://schemas.microsoft.com/office/word/2018/wordml/cex" xmlns:w16cid="http://schemas.microsoft.com/office/word/2016/wordml/cid" xmlns:w16="http://schemas.microsoft.com/office/word/2018/wordml" xmlns:w16se="http://schemas.microsoft.com/office/word/2015/wordml/symex" xmlns:wpg="http://schemas.microsoft.com/office/word/2010/wordprocessingGroup" xmlns:wpi="http://schemas.microsoft.com/office/word/2010/wordprocessingInk" xmlns:wne="http://schemas.microsoft.com/office/word/2006/wordml" xmlns:wps="http://schemas.microsoft.com/office/word/2010/wordprocessingShape" mc:Ignorable="w14 w15 w16se w16cid w16 w16cex wp14">
+<w:hdr xmlns:wpc="http://schemas.microsoft.com/office/word/2010/wordprocessingCanvas" xmlns:cx="http://schemas.microsoft.com/office/drawing/2014/chartex" xmlns:cx1="http://schemas.microsoft.com/office/drawing/2015/9/8/chartex" xmlns:cx2="http://schemas.microsoft.com/office/drawing/2015/10/21/chartex" xmlns:cx3="http://schemas.microsoft.com/office/drawing/2016/5/9/chartex" xmlns:cx4="http://schemas.microsoft.com/office/drawing/2016/5/10/chartex" xmlns:cx5="http://schemas.microsoft.com/office/drawing/2016/5/11/chartex" xmlns:cx6="http://schemas.microsoft.com/office/drawing/2016/5/12/chartex" xmlns:cx7="http://schemas.microsoft.com/office/drawing/2016/5/13/chartex" xmlns:cx8="http://schemas.microsoft.com/office/drawing/2016/5/14/chartex" xmlns:mc="http://schemas.openxmlformats.org/markup-compatibility/2006" xmlns:aink="http://schemas.microsoft.com/office/drawing/2016/ink" xmlns:am3d="http://schemas.microsoft.com/office/drawing/2017/model3d" xmlns:o="urn:schemas-microsoft-com:office:office" xmlns:r="http://schemas.openxmlformats.org/officeDocument/2006/relationships" xmlns:m="http://schemas.openxmlformats.org/officeDocument/2006/math" xmlns:v="urn:schemas-microsoft-com:vml" xmlns:wp14="http://schemas.microsoft.com/office/word/2010/wordprocessingDrawing" xmlns:wp="http://schemas.openxmlformats.org/drawingml/2006/wordprocessingDrawing" xmlns:w10="urn:schemas-microsoft-com:office:word" xmlns:w="http://schemas.openxmlformats.org/wordprocessingml/2006/main" xmlns:w14="http://schemas.microsoft.com/office/word/2010/wordml" xmlns:w15="http://schemas.microsoft.com/office/word/2012/wordml" xmlns:w16cid="http://schemas.microsoft.com/office/word/2016/wordml/cid" xmlns:w16se="http://schemas.microsoft.com/office/word/2015/wordml/symex" xmlns:wpg="http://schemas.microsoft.com/office/word/2010/wordprocessingGroup" xmlns:wpi="http://schemas.microsoft.com/office/word/2010/wordprocessingInk" xmlns:wne="http://schemas.microsoft.com/office/word/2006/wordml" xmlns:wps="http://schemas.microsoft.com/office/word/2010/wordprocessingShape" mc:Ignorable="w14 w15 w16se w16cid wp14">
   <w:p>
     <w:pPr>
       <w:pStyle w:val="Header"/>
@@ -6222,7 +9120,7 @@
 </file>
 
 <file path=word/numbering.xml><?xml version="1.0" encoding="utf-8"?>
-<w:numbering xmlns:wpc="http://schemas.microsoft.com/office/word/2010/wordprocessingCanvas" xmlns:cx="http://schemas.microsoft.com/office/drawing/2014/chartex" xmlns:cx1="http://schemas.microsoft.com/office/drawing/2015/9/8/chartex" xmlns:cx2="http://schemas.microsoft.com/office/drawing/2015/10/21/chartex" xmlns:cx3="http://schemas.microsoft.com/office/drawing/2016/5/9/chartex" xmlns:cx4="http://schemas.microsoft.com/office/drawing/2016/5/10/chartex" xmlns:cx5="http://schemas.microsoft.com/office/drawing/2016/5/11/chartex" xmlns:cx6="http://schemas.microsoft.com/office/drawing/2016/5/12/chartex" xmlns:cx7="http://schemas.microsoft.com/office/drawing/2016/5/13/chartex" xmlns:cx8="http://schemas.microsoft.com/office/drawing/2016/5/14/chartex" xmlns:mc="http://schemas.openxmlformats.org/markup-compatibility/2006" xmlns:aink="http://schemas.microsoft.com/office/drawing/2016/ink" xmlns:am3d="http://schemas.microsoft.com/office/drawing/2017/model3d" xmlns:o="urn:schemas-microsoft-com:office:office" xmlns:r="http://schemas.openxmlformats.org/officeDocument/2006/relationships" xmlns:m="http://schemas.openxmlformats.org/officeDocument/2006/math" xmlns:v="urn:schemas-microsoft-com:vml" xmlns:wp14="http://schemas.microsoft.com/office/word/2010/wordprocessingDrawing" xmlns:wp="http://schemas.openxmlformats.org/drawingml/2006/wordprocessingDrawing" xmlns:w10="urn:schemas-microsoft-com:office:word" xmlns:w="http://schemas.openxmlformats.org/wordprocessingml/2006/main" xmlns:w14="http://schemas.microsoft.com/office/word/2010/wordml" xmlns:w15="http://schemas.microsoft.com/office/word/2012/wordml" xmlns:w16cex="http://schemas.microsoft.com/office/word/2018/wordml/cex" xmlns:w16cid="http://schemas.microsoft.com/office/word/2016/wordml/cid" xmlns:w16="http://schemas.microsoft.com/office/word/2018/wordml" xmlns:w16se="http://schemas.microsoft.com/office/word/2015/wordml/symex" xmlns:wpg="http://schemas.microsoft.com/office/word/2010/wordprocessingGroup" xmlns:wpi="http://schemas.microsoft.com/office/word/2010/wordprocessingInk" xmlns:wne="http://schemas.microsoft.com/office/word/2006/wordml" xmlns:wps="http://schemas.microsoft.com/office/word/2010/wordprocessingShape" mc:Ignorable="w14 w15 w16se w16cid w16 w16cex wp14">
+<w:numbering xmlns:wpc="http://schemas.microsoft.com/office/word/2010/wordprocessingCanvas" xmlns:cx="http://schemas.microsoft.com/office/drawing/2014/chartex" xmlns:cx1="http://schemas.microsoft.com/office/drawing/2015/9/8/chartex" xmlns:cx2="http://schemas.microsoft.com/office/drawing/2015/10/21/chartex" xmlns:cx3="http://schemas.microsoft.com/office/drawing/2016/5/9/chartex" xmlns:cx4="http://schemas.microsoft.com/office/drawing/2016/5/10/chartex" xmlns:cx5="http://schemas.microsoft.com/office/drawing/2016/5/11/chartex" xmlns:cx6="http://schemas.microsoft.com/office/drawing/2016/5/12/chartex" xmlns:cx7="http://schemas.microsoft.com/office/drawing/2016/5/13/chartex" xmlns:cx8="http://schemas.microsoft.com/office/drawing/2016/5/14/chartex" xmlns:mc="http://schemas.openxmlformats.org/markup-compatibility/2006" xmlns:aink="http://schemas.microsoft.com/office/drawing/2016/ink" xmlns:am3d="http://schemas.microsoft.com/office/drawing/2017/model3d" xmlns:o="urn:schemas-microsoft-com:office:office" xmlns:r="http://schemas.openxmlformats.org/officeDocument/2006/relationships" xmlns:m="http://schemas.openxmlformats.org/officeDocument/2006/math" xmlns:v="urn:schemas-microsoft-com:vml" xmlns:wp14="http://schemas.microsoft.com/office/word/2010/wordprocessingDrawing" xmlns:wp="http://schemas.openxmlformats.org/drawingml/2006/wordprocessingDrawing" xmlns:w10="urn:schemas-microsoft-com:office:word" xmlns:w="http://schemas.openxmlformats.org/wordprocessingml/2006/main" xmlns:w14="http://schemas.microsoft.com/office/word/2010/wordml" xmlns:w15="http://schemas.microsoft.com/office/word/2012/wordml" xmlns:w16cid="http://schemas.microsoft.com/office/word/2016/wordml/cid" xmlns:w16se="http://schemas.microsoft.com/office/word/2015/wordml/symex" xmlns:wpg="http://schemas.microsoft.com/office/word/2010/wordprocessingGroup" xmlns:wpi="http://schemas.microsoft.com/office/word/2010/wordprocessingInk" xmlns:wne="http://schemas.microsoft.com/office/word/2006/wordml" xmlns:wps="http://schemas.microsoft.com/office/word/2010/wordprocessingShape" mc:Ignorable="w14 w15 w16se w16cid wp14">
   <w:abstractNum w:abstractNumId="0" w15:restartNumberingAfterBreak="0">
     <w:nsid w:val="09577F92"/>
     <w:multiLevelType w:val="hybridMultilevel"/>
@@ -6313,16 +9211,16 @@
     </w:lvl>
   </w:abstractNum>
   <w:abstractNum w:abstractNumId="1" w15:restartNumberingAfterBreak="0">
-    <w:nsid w:val="1CA50AF1"/>
+    <w:nsid w:val="147A4EB1"/>
     <w:multiLevelType w:val="hybridMultilevel"/>
-    <w:tmpl w:val="BADAD80E"/>
-    <w:lvl w:ilvl="0" w:tplc="435C7082">
+    <w:tmpl w:val="7BC26814"/>
+    <w:lvl w:ilvl="0" w:tplc="0809000F">
       <w:start w:val="1"/>
-      <w:numFmt w:val="lowerLetter"/>
-      <w:lvlText w:val="(%1)"/>
+      <w:numFmt w:val="decimal"/>
+      <w:lvlText w:val="%1."/>
       <w:lvlJc w:val="left"/>
       <w:pPr>
-        <w:ind w:left="360" w:hanging="360"/>
+        <w:ind w:left="765" w:hanging="360"/>
       </w:pPr>
       <w:rPr>
         <w:rFonts w:hint="default"/>
@@ -6334,7 +9232,7 @@
       <w:lvlText w:val="%2."/>
       <w:lvlJc w:val="left"/>
       <w:pPr>
-        <w:ind w:left="1080" w:hanging="360"/>
+        <w:ind w:left="1485" w:hanging="360"/>
       </w:pPr>
     </w:lvl>
     <w:lvl w:ilvl="2" w:tplc="0809001B" w:tentative="1">
@@ -6343,7 +9241,7 @@
       <w:lvlText w:val="%3."/>
       <w:lvlJc w:val="right"/>
       <w:pPr>
-        <w:ind w:left="1800" w:hanging="180"/>
+        <w:ind w:left="2205" w:hanging="180"/>
       </w:pPr>
     </w:lvl>
     <w:lvl w:ilvl="3" w:tplc="0809000F" w:tentative="1">
@@ -6352,7 +9250,7 @@
       <w:lvlText w:val="%4."/>
       <w:lvlJc w:val="left"/>
       <w:pPr>
-        <w:ind w:left="2520" w:hanging="360"/>
+        <w:ind w:left="2925" w:hanging="360"/>
       </w:pPr>
     </w:lvl>
     <w:lvl w:ilvl="4" w:tplc="08090019" w:tentative="1">
@@ -6361,7 +9259,7 @@
       <w:lvlText w:val="%5."/>
       <w:lvlJc w:val="left"/>
       <w:pPr>
-        <w:ind w:left="3240" w:hanging="360"/>
+        <w:ind w:left="3645" w:hanging="360"/>
       </w:pPr>
     </w:lvl>
     <w:lvl w:ilvl="5" w:tplc="0809001B" w:tentative="1">
@@ -6370,7 +9268,7 @@
       <w:lvlText w:val="%6."/>
       <w:lvlJc w:val="right"/>
       <w:pPr>
-        <w:ind w:left="3960" w:hanging="180"/>
+        <w:ind w:left="4365" w:hanging="180"/>
       </w:pPr>
     </w:lvl>
     <w:lvl w:ilvl="6" w:tplc="0809000F" w:tentative="1">
@@ -6379,7 +9277,7 @@
       <w:lvlText w:val="%7."/>
       <w:lvlJc w:val="left"/>
       <w:pPr>
-        <w:ind w:left="4680" w:hanging="360"/>
+        <w:ind w:left="5085" w:hanging="360"/>
       </w:pPr>
     </w:lvl>
     <w:lvl w:ilvl="7" w:tplc="08090019" w:tentative="1">
@@ -6388,7 +9286,7 @@
       <w:lvlText w:val="%8."/>
       <w:lvlJc w:val="left"/>
       <w:pPr>
-        <w:ind w:left="5400" w:hanging="360"/>
+        <w:ind w:left="5805" w:hanging="360"/>
       </w:pPr>
     </w:lvl>
     <w:lvl w:ilvl="8" w:tplc="0809001B" w:tentative="1">
@@ -6397,21 +9295,21 @@
       <w:lvlText w:val="%9."/>
       <w:lvlJc w:val="right"/>
       <w:pPr>
-        <w:ind w:left="6120" w:hanging="180"/>
+        <w:ind w:left="6525" w:hanging="180"/>
       </w:pPr>
     </w:lvl>
   </w:abstractNum>
   <w:abstractNum w:abstractNumId="2" w15:restartNumberingAfterBreak="0">
-    <w:nsid w:val="21FD1A29"/>
+    <w:nsid w:val="1CA50AF1"/>
     <w:multiLevelType w:val="hybridMultilevel"/>
-    <w:tmpl w:val="17E046E4"/>
-    <w:lvl w:ilvl="0" w:tplc="68561572">
+    <w:tmpl w:val="BADAD80E"/>
+    <w:lvl w:ilvl="0" w:tplc="435C7082">
       <w:start w:val="1"/>
       <w:numFmt w:val="lowerLetter"/>
       <w:lvlText w:val="(%1)"/>
       <w:lvlJc w:val="left"/>
       <w:pPr>
-        <w:ind w:left="720" w:hanging="360"/>
+        <w:ind w:left="360" w:hanging="360"/>
       </w:pPr>
       <w:rPr>
         <w:rFonts w:hint="default"/>
@@ -6423,7 +9321,7 @@
       <w:lvlText w:val="%2."/>
       <w:lvlJc w:val="left"/>
       <w:pPr>
-        <w:ind w:left="1440" w:hanging="360"/>
+        <w:ind w:left="1080" w:hanging="360"/>
       </w:pPr>
     </w:lvl>
     <w:lvl w:ilvl="2" w:tplc="0809001B" w:tentative="1">
@@ -6432,7 +9330,7 @@
       <w:lvlText w:val="%3."/>
       <w:lvlJc w:val="right"/>
       <w:pPr>
-        <w:ind w:left="2160" w:hanging="180"/>
+        <w:ind w:left="1800" w:hanging="180"/>
       </w:pPr>
     </w:lvl>
     <w:lvl w:ilvl="3" w:tplc="0809000F" w:tentative="1">
@@ -6441,7 +9339,7 @@
       <w:lvlText w:val="%4."/>
       <w:lvlJc w:val="left"/>
       <w:pPr>
-        <w:ind w:left="2880" w:hanging="360"/>
+        <w:ind w:left="2520" w:hanging="360"/>
       </w:pPr>
     </w:lvl>
     <w:lvl w:ilvl="4" w:tplc="08090019" w:tentative="1">
@@ -6450,7 +9348,7 @@
       <w:lvlText w:val="%5."/>
       <w:lvlJc w:val="left"/>
       <w:pPr>
-        <w:ind w:left="3600" w:hanging="360"/>
+        <w:ind w:left="3240" w:hanging="360"/>
       </w:pPr>
     </w:lvl>
     <w:lvl w:ilvl="5" w:tplc="0809001B" w:tentative="1">
@@ -6459,7 +9357,7 @@
       <w:lvlText w:val="%6."/>
       <w:lvlJc w:val="right"/>
       <w:pPr>
-        <w:ind w:left="4320" w:hanging="180"/>
+        <w:ind w:left="3960" w:hanging="180"/>
       </w:pPr>
     </w:lvl>
     <w:lvl w:ilvl="6" w:tplc="0809000F" w:tentative="1">
@@ -6468,7 +9366,7 @@
       <w:lvlText w:val="%7."/>
       <w:lvlJc w:val="left"/>
       <w:pPr>
-        <w:ind w:left="5040" w:hanging="360"/>
+        <w:ind w:left="4680" w:hanging="360"/>
       </w:pPr>
     </w:lvl>
     <w:lvl w:ilvl="7" w:tplc="08090019" w:tentative="1">
@@ -6477,7 +9375,7 @@
       <w:lvlText w:val="%8."/>
       <w:lvlJc w:val="left"/>
       <w:pPr>
-        <w:ind w:left="5760" w:hanging="360"/>
+        <w:ind w:left="5400" w:hanging="360"/>
       </w:pPr>
     </w:lvl>
     <w:lvl w:ilvl="8" w:tplc="0809001B" w:tentative="1">
@@ -6486,15 +9384,15 @@
       <w:lvlText w:val="%9."/>
       <w:lvlJc w:val="right"/>
       <w:pPr>
-        <w:ind w:left="6480" w:hanging="180"/>
+        <w:ind w:left="6120" w:hanging="180"/>
       </w:pPr>
     </w:lvl>
   </w:abstractNum>
   <w:abstractNum w:abstractNumId="3" w15:restartNumberingAfterBreak="0">
-    <w:nsid w:val="519E70F8"/>
+    <w:nsid w:val="21FD1A29"/>
     <w:multiLevelType w:val="hybridMultilevel"/>
-    <w:tmpl w:val="014E76A2"/>
-    <w:lvl w:ilvl="0" w:tplc="7D14E446">
+    <w:tmpl w:val="17E046E4"/>
+    <w:lvl w:ilvl="0" w:tplc="68561572">
       <w:start w:val="1"/>
       <w:numFmt w:val="lowerLetter"/>
       <w:lvlText w:val="(%1)"/>
@@ -6580,6 +9478,273 @@
     </w:lvl>
   </w:abstractNum>
   <w:abstractNum w:abstractNumId="4" w15:restartNumberingAfterBreak="0">
+    <w:nsid w:val="2CB1314B"/>
+    <w:multiLevelType w:val="hybridMultilevel"/>
+    <w:tmpl w:val="11EE2C10"/>
+    <w:lvl w:ilvl="0" w:tplc="F8184226">
+      <w:start w:val="1"/>
+      <w:numFmt w:val="lowerLetter"/>
+      <w:lvlText w:val="(%1)"/>
+      <w:lvlJc w:val="left"/>
+      <w:pPr>
+        <w:ind w:left="720" w:hanging="360"/>
+      </w:pPr>
+      <w:rPr>
+        <w:rFonts w:hint="default"/>
+      </w:rPr>
+    </w:lvl>
+    <w:lvl w:ilvl="1" w:tplc="08090019" w:tentative="1">
+      <w:start w:val="1"/>
+      <w:numFmt w:val="lowerLetter"/>
+      <w:lvlText w:val="%2."/>
+      <w:lvlJc w:val="left"/>
+      <w:pPr>
+        <w:ind w:left="1440" w:hanging="360"/>
+      </w:pPr>
+    </w:lvl>
+    <w:lvl w:ilvl="2" w:tplc="0809001B" w:tentative="1">
+      <w:start w:val="1"/>
+      <w:numFmt w:val="lowerRoman"/>
+      <w:lvlText w:val="%3."/>
+      <w:lvlJc w:val="right"/>
+      <w:pPr>
+        <w:ind w:left="2160" w:hanging="180"/>
+      </w:pPr>
+    </w:lvl>
+    <w:lvl w:ilvl="3" w:tplc="0809000F" w:tentative="1">
+      <w:start w:val="1"/>
+      <w:numFmt w:val="decimal"/>
+      <w:lvlText w:val="%4."/>
+      <w:lvlJc w:val="left"/>
+      <w:pPr>
+        <w:ind w:left="2880" w:hanging="360"/>
+      </w:pPr>
+    </w:lvl>
+    <w:lvl w:ilvl="4" w:tplc="08090019" w:tentative="1">
+      <w:start w:val="1"/>
+      <w:numFmt w:val="lowerLetter"/>
+      <w:lvlText w:val="%5."/>
+      <w:lvlJc w:val="left"/>
+      <w:pPr>
+        <w:ind w:left="3600" w:hanging="360"/>
+      </w:pPr>
+    </w:lvl>
+    <w:lvl w:ilvl="5" w:tplc="0809001B" w:tentative="1">
+      <w:start w:val="1"/>
+      <w:numFmt w:val="lowerRoman"/>
+      <w:lvlText w:val="%6."/>
+      <w:lvlJc w:val="right"/>
+      <w:pPr>
+        <w:ind w:left="4320" w:hanging="180"/>
+      </w:pPr>
+    </w:lvl>
+    <w:lvl w:ilvl="6" w:tplc="0809000F" w:tentative="1">
+      <w:start w:val="1"/>
+      <w:numFmt w:val="decimal"/>
+      <w:lvlText w:val="%7."/>
+      <w:lvlJc w:val="left"/>
+      <w:pPr>
+        <w:ind w:left="5040" w:hanging="360"/>
+      </w:pPr>
+    </w:lvl>
+    <w:lvl w:ilvl="7" w:tplc="08090019" w:tentative="1">
+      <w:start w:val="1"/>
+      <w:numFmt w:val="lowerLetter"/>
+      <w:lvlText w:val="%8."/>
+      <w:lvlJc w:val="left"/>
+      <w:pPr>
+        <w:ind w:left="5760" w:hanging="360"/>
+      </w:pPr>
+    </w:lvl>
+    <w:lvl w:ilvl="8" w:tplc="0809001B" w:tentative="1">
+      <w:start w:val="1"/>
+      <w:numFmt w:val="lowerRoman"/>
+      <w:lvlText w:val="%9."/>
+      <w:lvlJc w:val="right"/>
+      <w:pPr>
+        <w:ind w:left="6480" w:hanging="180"/>
+      </w:pPr>
+    </w:lvl>
+  </w:abstractNum>
+  <w:abstractNum w:abstractNumId="5" w15:restartNumberingAfterBreak="0">
+    <w:nsid w:val="37061261"/>
+    <w:multiLevelType w:val="hybridMultilevel"/>
+    <w:tmpl w:val="F4DC4D0C"/>
+    <w:lvl w:ilvl="0" w:tplc="44CA53AA">
+      <w:start w:val="1"/>
+      <w:numFmt w:val="lowerLetter"/>
+      <w:lvlText w:val="(%1)"/>
+      <w:lvlJc w:val="left"/>
+      <w:pPr>
+        <w:ind w:left="720" w:hanging="360"/>
+      </w:pPr>
+      <w:rPr>
+        <w:rFonts w:hint="default"/>
+      </w:rPr>
+    </w:lvl>
+    <w:lvl w:ilvl="1" w:tplc="08090019" w:tentative="1">
+      <w:start w:val="1"/>
+      <w:numFmt w:val="lowerLetter"/>
+      <w:lvlText w:val="%2."/>
+      <w:lvlJc w:val="left"/>
+      <w:pPr>
+        <w:ind w:left="1440" w:hanging="360"/>
+      </w:pPr>
+    </w:lvl>
+    <w:lvl w:ilvl="2" w:tplc="0809001B" w:tentative="1">
+      <w:start w:val="1"/>
+      <w:numFmt w:val="lowerRoman"/>
+      <w:lvlText w:val="%3."/>
+      <w:lvlJc w:val="right"/>
+      <w:pPr>
+        <w:ind w:left="2160" w:hanging="180"/>
+      </w:pPr>
+    </w:lvl>
+    <w:lvl w:ilvl="3" w:tplc="0809000F" w:tentative="1">
+      <w:start w:val="1"/>
+      <w:numFmt w:val="decimal"/>
+      <w:lvlText w:val="%4."/>
+      <w:lvlJc w:val="left"/>
+      <w:pPr>
+        <w:ind w:left="2880" w:hanging="360"/>
+      </w:pPr>
+    </w:lvl>
+    <w:lvl w:ilvl="4" w:tplc="08090019" w:tentative="1">
+      <w:start w:val="1"/>
+      <w:numFmt w:val="lowerLetter"/>
+      <w:lvlText w:val="%5."/>
+      <w:lvlJc w:val="left"/>
+      <w:pPr>
+        <w:ind w:left="3600" w:hanging="360"/>
+      </w:pPr>
+    </w:lvl>
+    <w:lvl w:ilvl="5" w:tplc="0809001B" w:tentative="1">
+      <w:start w:val="1"/>
+      <w:numFmt w:val="lowerRoman"/>
+      <w:lvlText w:val="%6."/>
+      <w:lvlJc w:val="right"/>
+      <w:pPr>
+        <w:ind w:left="4320" w:hanging="180"/>
+      </w:pPr>
+    </w:lvl>
+    <w:lvl w:ilvl="6" w:tplc="0809000F" w:tentative="1">
+      <w:start w:val="1"/>
+      <w:numFmt w:val="decimal"/>
+      <w:lvlText w:val="%7."/>
+      <w:lvlJc w:val="left"/>
+      <w:pPr>
+        <w:ind w:left="5040" w:hanging="360"/>
+      </w:pPr>
+    </w:lvl>
+    <w:lvl w:ilvl="7" w:tplc="08090019" w:tentative="1">
+      <w:start w:val="1"/>
+      <w:numFmt w:val="lowerLetter"/>
+      <w:lvlText w:val="%8."/>
+      <w:lvlJc w:val="left"/>
+      <w:pPr>
+        <w:ind w:left="5760" w:hanging="360"/>
+      </w:pPr>
+    </w:lvl>
+    <w:lvl w:ilvl="8" w:tplc="0809001B" w:tentative="1">
+      <w:start w:val="1"/>
+      <w:numFmt w:val="lowerRoman"/>
+      <w:lvlText w:val="%9."/>
+      <w:lvlJc w:val="right"/>
+      <w:pPr>
+        <w:ind w:left="6480" w:hanging="180"/>
+      </w:pPr>
+    </w:lvl>
+  </w:abstractNum>
+  <w:abstractNum w:abstractNumId="6" w15:restartNumberingAfterBreak="0">
+    <w:nsid w:val="519E70F8"/>
+    <w:multiLevelType w:val="hybridMultilevel"/>
+    <w:tmpl w:val="014E76A2"/>
+    <w:lvl w:ilvl="0" w:tplc="7D14E446">
+      <w:start w:val="1"/>
+      <w:numFmt w:val="lowerLetter"/>
+      <w:lvlText w:val="(%1)"/>
+      <w:lvlJc w:val="left"/>
+      <w:pPr>
+        <w:ind w:left="720" w:hanging="360"/>
+      </w:pPr>
+      <w:rPr>
+        <w:rFonts w:hint="default"/>
+      </w:rPr>
+    </w:lvl>
+    <w:lvl w:ilvl="1" w:tplc="08090019" w:tentative="1">
+      <w:start w:val="1"/>
+      <w:numFmt w:val="lowerLetter"/>
+      <w:lvlText w:val="%2."/>
+      <w:lvlJc w:val="left"/>
+      <w:pPr>
+        <w:ind w:left="1440" w:hanging="360"/>
+      </w:pPr>
+    </w:lvl>
+    <w:lvl w:ilvl="2" w:tplc="0809001B" w:tentative="1">
+      <w:start w:val="1"/>
+      <w:numFmt w:val="lowerRoman"/>
+      <w:lvlText w:val="%3."/>
+      <w:lvlJc w:val="right"/>
+      <w:pPr>
+        <w:ind w:left="2160" w:hanging="180"/>
+      </w:pPr>
+    </w:lvl>
+    <w:lvl w:ilvl="3" w:tplc="0809000F" w:tentative="1">
+      <w:start w:val="1"/>
+      <w:numFmt w:val="decimal"/>
+      <w:lvlText w:val="%4."/>
+      <w:lvlJc w:val="left"/>
+      <w:pPr>
+        <w:ind w:left="2880" w:hanging="360"/>
+      </w:pPr>
+    </w:lvl>
+    <w:lvl w:ilvl="4" w:tplc="08090019" w:tentative="1">
+      <w:start w:val="1"/>
+      <w:numFmt w:val="lowerLetter"/>
+      <w:lvlText w:val="%5."/>
+      <w:lvlJc w:val="left"/>
+      <w:pPr>
+        <w:ind w:left="3600" w:hanging="360"/>
+      </w:pPr>
+    </w:lvl>
+    <w:lvl w:ilvl="5" w:tplc="0809001B" w:tentative="1">
+      <w:start w:val="1"/>
+      <w:numFmt w:val="lowerRoman"/>
+      <w:lvlText w:val="%6."/>
+      <w:lvlJc w:val="right"/>
+      <w:pPr>
+        <w:ind w:left="4320" w:hanging="180"/>
+      </w:pPr>
+    </w:lvl>
+    <w:lvl w:ilvl="6" w:tplc="0809000F" w:tentative="1">
+      <w:start w:val="1"/>
+      <w:numFmt w:val="decimal"/>
+      <w:lvlText w:val="%7."/>
+      <w:lvlJc w:val="left"/>
+      <w:pPr>
+        <w:ind w:left="5040" w:hanging="360"/>
+      </w:pPr>
+    </w:lvl>
+    <w:lvl w:ilvl="7" w:tplc="08090019" w:tentative="1">
+      <w:start w:val="1"/>
+      <w:numFmt w:val="lowerLetter"/>
+      <w:lvlText w:val="%8."/>
+      <w:lvlJc w:val="left"/>
+      <w:pPr>
+        <w:ind w:left="5760" w:hanging="360"/>
+      </w:pPr>
+    </w:lvl>
+    <w:lvl w:ilvl="8" w:tplc="0809001B" w:tentative="1">
+      <w:start w:val="1"/>
+      <w:numFmt w:val="lowerRoman"/>
+      <w:lvlText w:val="%9."/>
+      <w:lvlJc w:val="right"/>
+      <w:pPr>
+        <w:ind w:left="6480" w:hanging="180"/>
+      </w:pPr>
+    </w:lvl>
+  </w:abstractNum>
+  <w:abstractNum w:abstractNumId="7" w15:restartNumberingAfterBreak="0">
     <w:nsid w:val="6C582C43"/>
     <w:multiLevelType w:val="hybridMultilevel"/>
     <w:tmpl w:val="F4782D82"/>
@@ -6714,7 +9879,7 @@
       </w:rPr>
     </w:lvl>
   </w:abstractNum>
-  <w:abstractNum w:abstractNumId="5" w15:restartNumberingAfterBreak="0">
+  <w:abstractNum w:abstractNumId="8" w15:restartNumberingAfterBreak="0">
     <w:nsid w:val="72417323"/>
     <w:multiLevelType w:val="hybridMultilevel"/>
     <w:tmpl w:val="EF309D3C"/>
@@ -6804,28 +9969,37 @@
     </w:lvl>
   </w:abstractNum>
   <w:num w:numId="1">
-    <w:abstractNumId w:val="5"/>
+    <w:abstractNumId w:val="8"/>
   </w:num>
   <w:num w:numId="2">
     <w:abstractNumId w:val="0"/>
   </w:num>
   <w:num w:numId="3">
+    <w:abstractNumId w:val="6"/>
+  </w:num>
+  <w:num w:numId="4">
+    <w:abstractNumId w:val="7"/>
+  </w:num>
+  <w:num w:numId="5">
+    <w:abstractNumId w:val="2"/>
+  </w:num>
+  <w:num w:numId="6">
     <w:abstractNumId w:val="3"/>
   </w:num>
-  <w:num w:numId="4">
+  <w:num w:numId="7">
+    <w:abstractNumId w:val="5"/>
+  </w:num>
+  <w:num w:numId="8">
     <w:abstractNumId w:val="4"/>
   </w:num>
-  <w:num w:numId="5">
+  <w:num w:numId="9">
     <w:abstractNumId w:val="1"/>
-  </w:num>
-  <w:num w:numId="6">
-    <w:abstractNumId w:val="2"/>
   </w:num>
 </w:numbering>
 </file>
 
 <file path=word/styles.xml><?xml version="1.0" encoding="utf-8"?>
-<w:styles xmlns:mc="http://schemas.openxmlformats.org/markup-compatibility/2006" xmlns:r="http://schemas.openxmlformats.org/officeDocument/2006/relationships" xmlns:w="http://schemas.openxmlformats.org/wordprocessingml/2006/main" xmlns:w14="http://schemas.microsoft.com/office/word/2010/wordml" xmlns:w15="http://schemas.microsoft.com/office/word/2012/wordml" xmlns:w16cex="http://schemas.microsoft.com/office/word/2018/wordml/cex" xmlns:w16cid="http://schemas.microsoft.com/office/word/2016/wordml/cid" xmlns:w16="http://schemas.microsoft.com/office/word/2018/wordml" xmlns:w16se="http://schemas.microsoft.com/office/word/2015/wordml/symex" mc:Ignorable="w14 w15 w16se w16cid w16 w16cex">
+<w:styles xmlns:mc="http://schemas.openxmlformats.org/markup-compatibility/2006" xmlns:r="http://schemas.openxmlformats.org/officeDocument/2006/relationships" xmlns:w="http://schemas.openxmlformats.org/wordprocessingml/2006/main" xmlns:w14="http://schemas.microsoft.com/office/word/2010/wordml" xmlns:w15="http://schemas.microsoft.com/office/word/2012/wordml" xmlns:w16cid="http://schemas.microsoft.com/office/word/2016/wordml/cid" xmlns:w16se="http://schemas.microsoft.com/office/word/2015/wordml/symex" mc:Ignorable="w14 w15 w16se w16cid">
   <w:docDefaults>
     <w:rPrDefault>
       <w:rPr>
@@ -6841,7 +10015,7 @@
       </w:pPr>
     </w:pPrDefault>
   </w:docDefaults>
-  <w:latentStyles w:defLockedState="0" w:defUIPriority="99" w:defSemiHidden="0" w:defUnhideWhenUsed="0" w:defQFormat="0" w:count="376">
+  <w:latentStyles w:defLockedState="0" w:defUIPriority="99" w:defSemiHidden="0" w:defUnhideWhenUsed="0" w:defQFormat="0" w:count="377">
     <w:lsdException w:name="Normal" w:uiPriority="0" w:qFormat="1"/>
     <w:lsdException w:name="heading 1" w:uiPriority="9" w:qFormat="1"/>
     <w:lsdException w:name="heading 2" w:semiHidden="1" w:uiPriority="9" w:unhideWhenUsed="1" w:qFormat="1"/>
@@ -6947,7 +10121,6 @@
     <w:lsdException w:name="HTML Sample" w:semiHidden="1" w:unhideWhenUsed="1"/>
     <w:lsdException w:name="HTML Typewriter" w:semiHidden="1" w:unhideWhenUsed="1"/>
     <w:lsdException w:name="HTML Variable" w:semiHidden="1" w:unhideWhenUsed="1"/>
-    <w:lsdException w:name="Normal Table" w:semiHidden="1" w:unhideWhenUsed="1"/>
     <w:lsdException w:name="annotation subject" w:semiHidden="1" w:unhideWhenUsed="1"/>
     <w:lsdException w:name="No List" w:semiHidden="1" w:unhideWhenUsed="1"/>
     <w:lsdException w:name="Outline List 1" w:semiHidden="1" w:unhideWhenUsed="1"/>
@@ -6994,10 +10167,8 @@
     <w:lsdException w:name="Table Subtle 2" w:semiHidden="1" w:unhideWhenUsed="1"/>
     <w:lsdException w:name="Table Web 1" w:semiHidden="1" w:unhideWhenUsed="1"/>
     <w:lsdException w:name="Table Web 2" w:semiHidden="1" w:unhideWhenUsed="1"/>
-    <w:lsdException w:name="Table Web 3" w:semiHidden="1" w:unhideWhenUsed="1"/>
     <w:lsdException w:name="Balloon Text" w:semiHidden="1" w:unhideWhenUsed="1"/>
     <w:lsdException w:name="Table Grid" w:uiPriority="39"/>
-    <w:lsdException w:name="Table Theme" w:semiHidden="1" w:unhideWhenUsed="1"/>
     <w:lsdException w:name="Placeholder Text" w:semiHidden="1"/>
     <w:lsdException w:name="No Spacing" w:uiPriority="1" w:qFormat="1"/>
     <w:lsdException w:name="Light Shading" w:uiPriority="60"/>
@@ -7218,6 +10389,7 @@
     <w:lsdException w:name="Hashtag" w:semiHidden="1" w:unhideWhenUsed="1"/>
     <w:lsdException w:name="Unresolved Mention" w:semiHidden="1" w:unhideWhenUsed="1"/>
     <w:lsdException w:name="Smart Link" w:semiHidden="1" w:unhideWhenUsed="1"/>
+    <w:lsdException w:name="Smart Link Error" w:semiHidden="1" w:unhideWhenUsed="1"/>
   </w:latentStyles>
   <w:style w:type="paragraph" w:default="1" w:styleId="Normal">
     <w:name w:val="Normal"/>
@@ -7264,6 +10436,28 @@
       <w:color w:val="2F5496" w:themeColor="accent1" w:themeShade="BF"/>
       <w:sz w:val="26"/>
       <w:szCs w:val="26"/>
+    </w:rPr>
+  </w:style>
+  <w:style w:type="paragraph" w:styleId="Heading3">
+    <w:name w:val="heading 3"/>
+    <w:basedOn w:val="Normal"/>
+    <w:next w:val="Normal"/>
+    <w:link w:val="Heading3Char"/>
+    <w:uiPriority w:val="9"/>
+    <w:unhideWhenUsed/>
+    <w:qFormat/>
+    <w:rsid w:val="00E60B94"/>
+    <w:pPr>
+      <w:keepNext/>
+      <w:keepLines/>
+      <w:spacing w:before="40" w:after="0"/>
+      <w:outlineLvl w:val="2"/>
+    </w:pPr>
+    <w:rPr>
+      <w:rFonts w:asciiTheme="majorHAnsi" w:eastAsiaTheme="majorEastAsia" w:hAnsiTheme="majorHAnsi" w:cstheme="majorBidi"/>
+      <w:color w:val="1F3763" w:themeColor="accent1" w:themeShade="7F"/>
+      <w:sz w:val="24"/>
+      <w:szCs w:val="24"/>
     </w:rPr>
   </w:style>
   <w:style w:type="character" w:default="1" w:styleId="DefaultParagraphFont">
@@ -7453,6 +10647,19 @@
     <w:pPr>
       <w:spacing w:after="0" w:line="240" w:lineRule="auto"/>
     </w:pPr>
+  </w:style>
+  <w:style w:type="character" w:customStyle="1" w:styleId="Heading3Char">
+    <w:name w:val="Heading 3 Char"/>
+    <w:basedOn w:val="DefaultParagraphFont"/>
+    <w:link w:val="Heading3"/>
+    <w:uiPriority w:val="9"/>
+    <w:rsid w:val="00E60B94"/>
+    <w:rPr>
+      <w:rFonts w:asciiTheme="majorHAnsi" w:eastAsiaTheme="majorEastAsia" w:hAnsiTheme="majorHAnsi" w:cstheme="majorBidi"/>
+      <w:color w:val="1F3763" w:themeColor="accent1" w:themeShade="7F"/>
+      <w:sz w:val="24"/>
+      <w:szCs w:val="24"/>
+    </w:rPr>
   </w:style>
 </w:styles>
 </file>
@@ -7753,12 +10960,9 @@
 </file>
 
 <file path=customXml/item1.xml><?xml version="1.0" encoding="utf-8"?>
-<?mso-contentType ?>
-<FormTemplates xmlns="http://schemas.microsoft.com/sharepoint/v3/contenttype/forms">
-  <Display>DocumentLibraryForm</Display>
-  <Edit>DocumentLibraryForm</Edit>
-  <New>DocumentLibraryForm</New>
-</FormTemplates>
+<p:properties xmlns:p="http://schemas.microsoft.com/office/2006/metadata/properties" xmlns:xsi="http://www.w3.org/2001/XMLSchema-instance" xmlns:pc="http://schemas.microsoft.com/office/infopath/2007/PartnerControls">
+  <documentManagement/>
+</p:properties>
 </file>
 
 <file path=customXml/item2.xml><?xml version="1.0" encoding="utf-8"?>
@@ -7965,15 +11169,19 @@
 </file>
 
 <file path=customXml/item3.xml><?xml version="1.0" encoding="utf-8"?>
-<p:properties xmlns:p="http://schemas.microsoft.com/office/2006/metadata/properties" xmlns:xsi="http://www.w3.org/2001/XMLSchema-instance" xmlns:pc="http://schemas.microsoft.com/office/infopath/2007/PartnerControls">
-  <documentManagement/>
-</p:properties>
+<?mso-contentType ?>
+<FormTemplates xmlns="http://schemas.microsoft.com/sharepoint/v3/contenttype/forms">
+  <Display>DocumentLibraryForm</Display>
+  <Edit>DocumentLibraryForm</Edit>
+  <New>DocumentLibraryForm</New>
+</FormTemplates>
 </file>
 
 <file path=customXml/itemProps1.xml><?xml version="1.0" encoding="utf-8"?>
-<ds:datastoreItem xmlns:ds="http://schemas.openxmlformats.org/officeDocument/2006/customXml" ds:itemID="{A6702624-8009-4DF8-9663-C7D28D6FE8AE}">
+<ds:datastoreItem xmlns:ds="http://schemas.openxmlformats.org/officeDocument/2006/customXml" ds:itemID="{FF369DE0-044F-4D17-A5D8-09F31B68098A}">
   <ds:schemaRefs>
-    <ds:schemaRef ds:uri="http://schemas.microsoft.com/sharepoint/v3/contenttype/forms"/>
+    <ds:schemaRef ds:uri="http://schemas.microsoft.com/office/2006/metadata/properties"/>
+    <ds:schemaRef ds:uri="http://schemas.microsoft.com/office/infopath/2007/PartnerControls"/>
   </ds:schemaRefs>
 </ds:datastoreItem>
 </file>
@@ -7998,18 +11206,9 @@
 </file>
 
 <file path=customXml/itemProps3.xml><?xml version="1.0" encoding="utf-8"?>
-<ds:datastoreItem xmlns:ds="http://schemas.openxmlformats.org/officeDocument/2006/customXml" ds:itemID="{FF369DE0-044F-4D17-A5D8-09F31B68098A}">
+<ds:datastoreItem xmlns:ds="http://schemas.openxmlformats.org/officeDocument/2006/customXml" ds:itemID="{A6702624-8009-4DF8-9663-C7D28D6FE8AE}">
   <ds:schemaRefs>
-    <ds:schemaRef ds:uri="http://purl.org/dc/terms/"/>
-    <ds:schemaRef ds:uri="http://www.w3.org/XML/1998/namespace"/>
-    <ds:schemaRef ds:uri="http://purl.org/dc/dcmitype/"/>
-    <ds:schemaRef ds:uri="http://schemas.microsoft.com/office/2006/metadata/properties"/>
-    <ds:schemaRef ds:uri="http://schemas.microsoft.com/office/2006/documentManagement/types"/>
-    <ds:schemaRef ds:uri="d4cea301-15c3-49c9-a650-60724beaed09"/>
-    <ds:schemaRef ds:uri="http://purl.org/dc/elements/1.1/"/>
-    <ds:schemaRef ds:uri="http://schemas.microsoft.com/office/infopath/2007/PartnerControls"/>
-    <ds:schemaRef ds:uri="http://schemas.openxmlformats.org/package/2006/metadata/core-properties"/>
-    <ds:schemaRef ds:uri="fde2acab-c045-4b5f-aa7c-ee5cfabd16e8"/>
+    <ds:schemaRef ds:uri="http://schemas.microsoft.com/sharepoint/v3/contenttype/forms"/>
   </ds:schemaRefs>
 </ds:datastoreItem>
 </file>
</xml_diff>

<commit_message>
added flow chart for part 2 to report
</commit_message>
<xml_diff>
--- a/robotics/slicerTutorials/Tutorial 2 and 3/AssignmentReport.docx
+++ b/robotics/slicerTutorials/Tutorial 2 and 3/AssignmentReport.docx
@@ -113,6 +113,14 @@
           <w:rFonts w:asciiTheme="majorHAnsi" w:hAnsiTheme="majorHAnsi" w:cstheme="majorHAnsi"/>
         </w:rPr>
         <w:t>Written by Alexandros Megalemos</w:t>
+      </w:r>
+    </w:p>
+    <w:p>
+      <w:pPr>
+        <w:pStyle w:val="Heading1"/>
+      </w:pPr>
+      <w:r>
+        <w:t>Path Planning Part 1</w:t>
       </w:r>
     </w:p>
     <w:p>
@@ -701,25 +709,7 @@
           <w:color w:val="000096"/>
           <w:lang w:val="en-US"/>
         </w:rPr>
-        <w:t xml:space="preserve"> </w:t>
-      </w:r>
-      <w:proofErr w:type="spellStart"/>
-      <w:r>
-        <w:rPr>
-          <w:rFonts w:ascii="Courier" w:eastAsia="Times New Roman" w:hAnsi="Courier" w:cs="Times New Roman"/>
-          <w:color w:val="000096"/>
-          <w:lang w:val="en-US"/>
-        </w:rPr>
-        <w:t>tp</w:t>
-      </w:r>
-      <w:proofErr w:type="spellEnd"/>
-      <w:r>
-        <w:rPr>
-          <w:rFonts w:ascii="Courier" w:eastAsia="Times New Roman" w:hAnsi="Courier" w:cs="Times New Roman"/>
-          <w:color w:val="000096"/>
-          <w:lang w:val="en-US"/>
-        </w:rPr>
-        <w:t xml:space="preserve"> is a point p representing a target point</w:t>
+        <w:t xml:space="preserve"> tp is a point p representing a target point</w:t>
       </w:r>
     </w:p>
     <w:p>
@@ -1411,7 +1401,6 @@
         </w:rPr>
         <w:t xml:space="preserve">For each </w:t>
       </w:r>
-      <w:proofErr w:type="spellStart"/>
       <w:r>
         <w:rPr>
           <w:rFonts w:ascii="Courier" w:eastAsia="Times New Roman" w:hAnsi="Courier" w:cs="Times New Roman"/>
@@ -1426,16 +1415,7 @@
           <w:color w:val="000096"/>
           <w:lang w:val="en-US"/>
         </w:rPr>
-        <w:t>p</w:t>
-      </w:r>
-      <w:proofErr w:type="spellEnd"/>
-      <w:r>
-        <w:rPr>
-          <w:rFonts w:ascii="Courier" w:eastAsia="Times New Roman" w:hAnsi="Courier" w:cs="Times New Roman"/>
-          <w:color w:val="000096"/>
-          <w:lang w:val="en-US"/>
-        </w:rPr>
-        <w:t xml:space="preserve"> in </w:t>
+        <w:t xml:space="preserve">p in </w:t>
       </w:r>
       <m:oMath>
         <m:r>
@@ -1665,18 +1645,8 @@
           <w:color w:val="000096"/>
           <w:lang w:val="en-US"/>
         </w:rPr>
-        <w:t xml:space="preserve"> does </w:t>
-      </w:r>
-      <w:proofErr w:type="gramStart"/>
-      <w:r>
-        <w:rPr>
-          <w:rFonts w:ascii="Courier" w:eastAsia="Times New Roman" w:hAnsi="Courier" w:cs="Times New Roman"/>
-          <w:color w:val="000096"/>
-          <w:lang w:val="en-US"/>
-        </w:rPr>
-        <w:t>not</w:t>
-      </w:r>
-      <w:proofErr w:type="gramEnd"/>
+        <w:t xml:space="preserve"> does not</w:t>
+      </w:r>
       <w:r>
         <w:rPr>
           <w:rFonts w:ascii="Courier" w:eastAsia="Times New Roman" w:hAnsi="Courier" w:cs="Times New Roman"/>
@@ -1857,25 +1827,7 @@
           <w:color w:val="000096"/>
           <w:lang w:val="en-US"/>
         </w:rPr>
-        <w:t xml:space="preserve"> </w:t>
-      </w:r>
-      <w:proofErr w:type="spellStart"/>
-      <w:r>
-        <w:rPr>
-          <w:rFonts w:ascii="Courier" w:eastAsia="Times New Roman" w:hAnsi="Courier" w:cs="Times New Roman"/>
-          <w:color w:val="000096"/>
-          <w:lang w:val="en-US"/>
-        </w:rPr>
-        <w:t>tp</w:t>
-      </w:r>
-      <w:proofErr w:type="spellEnd"/>
-      <w:r>
-        <w:rPr>
-          <w:rFonts w:ascii="Courier" w:eastAsia="Times New Roman" w:hAnsi="Courier" w:cs="Times New Roman"/>
-          <w:color w:val="000096"/>
-          <w:lang w:val="en-US"/>
-        </w:rPr>
-        <w:t xml:space="preserve"> is a point p representing a target point</w:t>
+        <w:t xml:space="preserve"> tp is a point p representing a target point</w:t>
       </w:r>
     </w:p>
     <w:p>
@@ -2575,7 +2527,6 @@
         </w:rPr>
         <w:t xml:space="preserve">For each </w:t>
       </w:r>
-      <w:proofErr w:type="spellStart"/>
       <w:r>
         <w:rPr>
           <w:rFonts w:ascii="Courier" w:eastAsia="Times New Roman" w:hAnsi="Courier" w:cs="Times New Roman"/>
@@ -2590,16 +2541,7 @@
           <w:color w:val="000096"/>
           <w:lang w:val="en-US"/>
         </w:rPr>
-        <w:t>p</w:t>
-      </w:r>
-      <w:proofErr w:type="spellEnd"/>
-      <w:r>
-        <w:rPr>
-          <w:rFonts w:ascii="Courier" w:eastAsia="Times New Roman" w:hAnsi="Courier" w:cs="Times New Roman"/>
-          <w:color w:val="000096"/>
-          <w:lang w:val="en-US"/>
-        </w:rPr>
-        <w:t xml:space="preserve"> in </w:t>
+        <w:t xml:space="preserve">p in </w:t>
       </w:r>
       <m:oMath>
         <m:r>
@@ -2788,42 +2730,25 @@
           <w:color w:val="000096"/>
           <w:lang w:val="en-US"/>
         </w:rPr>
-        <w:tab/>
-      </w:r>
-      <w:r>
-        <w:rPr>
-          <w:rFonts w:ascii="Courier" w:eastAsia="Times New Roman" w:hAnsi="Courier" w:cs="Times New Roman"/>
-          <w:color w:val="000096"/>
-          <w:lang w:val="en-US"/>
-        </w:rPr>
-        <w:tab/>
-      </w:r>
-      <w:r>
-        <w:rPr>
-          <w:rFonts w:ascii="Courier" w:eastAsia="Times New Roman" w:hAnsi="Courier" w:cs="Times New Roman"/>
-          <w:color w:val="000096"/>
-          <w:lang w:val="en-US"/>
-        </w:rPr>
-        <w:tab/>
-        <w:t xml:space="preserve">If does </w:t>
-      </w:r>
-      <w:proofErr w:type="gramStart"/>
-      <w:r>
-        <w:rPr>
-          <w:rFonts w:ascii="Courier" w:eastAsia="Times New Roman" w:hAnsi="Courier" w:cs="Times New Roman"/>
-          <w:color w:val="000096"/>
-          <w:lang w:val="en-US"/>
-        </w:rPr>
-        <w:t>not</w:t>
-      </w:r>
-      <w:proofErr w:type="gramEnd"/>
-      <w:r>
-        <w:rPr>
-          <w:rFonts w:ascii="Courier" w:eastAsia="Times New Roman" w:hAnsi="Courier" w:cs="Times New Roman"/>
-          <w:color w:val="000096"/>
-          <w:lang w:val="en-US"/>
-        </w:rPr>
-        <w:t xml:space="preserve"> </w:t>
+        <w:lastRenderedPageBreak/>
+        <w:tab/>
+      </w:r>
+      <w:r>
+        <w:rPr>
+          <w:rFonts w:ascii="Courier" w:eastAsia="Times New Roman" w:hAnsi="Courier" w:cs="Times New Roman"/>
+          <w:color w:val="000096"/>
+          <w:lang w:val="en-US"/>
+        </w:rPr>
+        <w:tab/>
+      </w:r>
+      <w:r>
+        <w:rPr>
+          <w:rFonts w:ascii="Courier" w:eastAsia="Times New Roman" w:hAnsi="Courier" w:cs="Times New Roman"/>
+          <w:color w:val="000096"/>
+          <w:lang w:val="en-US"/>
+        </w:rPr>
+        <w:tab/>
+        <w:t xml:space="preserve">If does not </w:t>
       </w:r>
       <m:oMath>
         <m:r>
@@ -2886,7 +2811,6 @@
         <w:pStyle w:val="Heading3"/>
       </w:pPr>
       <w:r>
-        <w:lastRenderedPageBreak/>
         <w:t xml:space="preserve">Algorithm </w:t>
       </w:r>
       <w:r>
@@ -2988,25 +2912,7 @@
           <w:color w:val="000096"/>
           <w:lang w:val="en-US"/>
         </w:rPr>
-        <w:t xml:space="preserve"> </w:t>
-      </w:r>
-      <w:proofErr w:type="spellStart"/>
-      <w:r>
-        <w:rPr>
-          <w:rFonts w:ascii="Courier" w:eastAsia="Times New Roman" w:hAnsi="Courier" w:cs="Times New Roman"/>
-          <w:color w:val="000096"/>
-          <w:lang w:val="en-US"/>
-        </w:rPr>
-        <w:t>tp</w:t>
-      </w:r>
-      <w:proofErr w:type="spellEnd"/>
-      <w:r>
-        <w:rPr>
-          <w:rFonts w:ascii="Courier" w:eastAsia="Times New Roman" w:hAnsi="Courier" w:cs="Times New Roman"/>
-          <w:color w:val="000096"/>
-          <w:lang w:val="en-US"/>
-        </w:rPr>
-        <w:t xml:space="preserve"> is a point p representing a target point</w:t>
+        <w:t xml:space="preserve"> tp is a point p representing a target point</w:t>
       </w:r>
     </w:p>
     <w:p>
@@ -3690,7 +3596,6 @@
         </w:rPr>
         <w:t xml:space="preserve">For each </w:t>
       </w:r>
-      <w:proofErr w:type="spellStart"/>
       <w:r>
         <w:rPr>
           <w:rFonts w:ascii="Courier" w:eastAsia="Times New Roman" w:hAnsi="Courier" w:cs="Times New Roman"/>
@@ -3705,16 +3610,7 @@
           <w:color w:val="000096"/>
           <w:lang w:val="en-US"/>
         </w:rPr>
-        <w:t>p</w:t>
-      </w:r>
-      <w:proofErr w:type="spellEnd"/>
-      <w:r>
-        <w:rPr>
-          <w:rFonts w:ascii="Courier" w:eastAsia="Times New Roman" w:hAnsi="Courier" w:cs="Times New Roman"/>
-          <w:color w:val="000096"/>
-          <w:lang w:val="en-US"/>
-        </w:rPr>
-        <w:t xml:space="preserve"> in </w:t>
+        <w:t xml:space="preserve">p in </w:t>
       </w:r>
       <m:oMath>
         <m:r>
@@ -4683,24 +4579,7 @@
           <w:lang w:val="en-US"/>
         </w:rPr>
         <w:tab/>
-      </w:r>
-      <w:proofErr w:type="spellStart"/>
-      <w:r>
-        <w:rPr>
-          <w:rFonts w:ascii="Courier" w:eastAsia="Times New Roman" w:hAnsi="Courier" w:cs="Times New Roman"/>
-          <w:color w:val="000096"/>
-          <w:lang w:val="en-US"/>
-        </w:rPr>
-        <w:t>validLine</w:t>
-      </w:r>
-      <w:proofErr w:type="spellEnd"/>
-      <w:r>
-        <w:rPr>
-          <w:rFonts w:ascii="Courier" w:eastAsia="Times New Roman" w:hAnsi="Courier" w:cs="Times New Roman"/>
-          <w:color w:val="000096"/>
-          <w:lang w:val="en-US"/>
-        </w:rPr>
-        <w:t xml:space="preserve"> = true</w:t>
+        <w:t>validLine = true</w:t>
       </w:r>
     </w:p>
     <w:p>
@@ -4823,24 +4702,7 @@
           <w:lang w:val="en-US"/>
         </w:rPr>
         <w:tab/>
-      </w:r>
-      <w:proofErr w:type="spellStart"/>
-      <w:r>
-        <w:rPr>
-          <w:rFonts w:ascii="Courier" w:eastAsia="Times New Roman" w:hAnsi="Courier" w:cs="Times New Roman"/>
-          <w:color w:val="000096"/>
-          <w:lang w:val="en-US"/>
-        </w:rPr>
-        <w:t>validLine</w:t>
-      </w:r>
-      <w:proofErr w:type="spellEnd"/>
-      <w:r>
-        <w:rPr>
-          <w:rFonts w:ascii="Courier" w:eastAsia="Times New Roman" w:hAnsi="Courier" w:cs="Times New Roman"/>
-          <w:color w:val="000096"/>
-          <w:lang w:val="en-US"/>
-        </w:rPr>
-        <w:t xml:space="preserve"> = false</w:t>
+        <w:t>validLine = false</w:t>
       </w:r>
     </w:p>
     <w:p>
@@ -4922,25 +4784,7 @@
           <w:lang w:val="en-US"/>
         </w:rPr>
         <w:tab/>
-        <w:t xml:space="preserve">if </w:t>
-      </w:r>
-      <w:proofErr w:type="spellStart"/>
-      <w:r>
-        <w:rPr>
-          <w:rFonts w:ascii="Courier" w:eastAsia="Times New Roman" w:hAnsi="Courier" w:cs="Times New Roman"/>
-          <w:color w:val="000096"/>
-          <w:lang w:val="en-US"/>
-        </w:rPr>
-        <w:t>validLine</w:t>
-      </w:r>
-      <w:proofErr w:type="spellEnd"/>
-      <w:r>
-        <w:rPr>
-          <w:rFonts w:ascii="Courier" w:eastAsia="Times New Roman" w:hAnsi="Courier" w:cs="Times New Roman"/>
-          <w:color w:val="000096"/>
-          <w:lang w:val="en-US"/>
-        </w:rPr>
-        <w:t>:</w:t>
+        <w:t>if validLine:</w:t>
       </w:r>
     </w:p>
     <w:p>
@@ -5014,6 +4858,7 @@
           <w:rPr>
             <w:rFonts w:ascii="Cambria Math" w:hAnsi="Cambria Math"/>
           </w:rPr>
+          <w:lastRenderedPageBreak/>
           <m:t>Big O=O</m:t>
         </m:r>
         <m:d>
@@ -5452,24 +5297,7 @@
           <w:lang w:val="en-US"/>
         </w:rPr>
         <w:tab/>
-      </w:r>
-      <w:proofErr w:type="spellStart"/>
-      <w:r>
-        <w:rPr>
-          <w:rFonts w:ascii="Courier" w:eastAsia="Times New Roman" w:hAnsi="Courier" w:cs="Times New Roman"/>
-          <w:color w:val="000096"/>
-          <w:lang w:val="en-US"/>
-        </w:rPr>
-        <w:t>validLine</w:t>
-      </w:r>
-      <w:proofErr w:type="spellEnd"/>
-      <w:r>
-        <w:rPr>
-          <w:rFonts w:ascii="Courier" w:eastAsia="Times New Roman" w:hAnsi="Courier" w:cs="Times New Roman"/>
-          <w:color w:val="000096"/>
-          <w:lang w:val="en-US"/>
-        </w:rPr>
-        <w:t xml:space="preserve"> = true</w:t>
+        <w:t>validLine = true</w:t>
       </w:r>
     </w:p>
     <w:p>
@@ -5592,24 +5420,7 @@
           <w:lang w:val="en-US"/>
         </w:rPr>
         <w:tab/>
-      </w:r>
-      <w:proofErr w:type="spellStart"/>
-      <w:r>
-        <w:rPr>
-          <w:rFonts w:ascii="Courier" w:eastAsia="Times New Roman" w:hAnsi="Courier" w:cs="Times New Roman"/>
-          <w:color w:val="000096"/>
-          <w:lang w:val="en-US"/>
-        </w:rPr>
-        <w:t>validLine</w:t>
-      </w:r>
-      <w:proofErr w:type="spellEnd"/>
-      <w:r>
-        <w:rPr>
-          <w:rFonts w:ascii="Courier" w:eastAsia="Times New Roman" w:hAnsi="Courier" w:cs="Times New Roman"/>
-          <w:color w:val="000096"/>
-          <w:lang w:val="en-US"/>
-        </w:rPr>
-        <w:t xml:space="preserve"> = false</w:t>
+        <w:t>validLine = false</w:t>
       </w:r>
     </w:p>
     <w:p>
@@ -5691,25 +5502,7 @@
           <w:lang w:val="en-US"/>
         </w:rPr>
         <w:tab/>
-        <w:t xml:space="preserve">if </w:t>
-      </w:r>
-      <w:proofErr w:type="spellStart"/>
-      <w:r>
-        <w:rPr>
-          <w:rFonts w:ascii="Courier" w:eastAsia="Times New Roman" w:hAnsi="Courier" w:cs="Times New Roman"/>
-          <w:color w:val="000096"/>
-          <w:lang w:val="en-US"/>
-        </w:rPr>
-        <w:t>validLine</w:t>
-      </w:r>
-      <w:proofErr w:type="spellEnd"/>
-      <w:r>
-        <w:rPr>
-          <w:rFonts w:ascii="Courier" w:eastAsia="Times New Roman" w:hAnsi="Courier" w:cs="Times New Roman"/>
-          <w:color w:val="000096"/>
-          <w:lang w:val="en-US"/>
-        </w:rPr>
-        <w:t>:</w:t>
+        <w:t>if validLine:</w:t>
       </w:r>
     </w:p>
     <w:p>
@@ -6139,25 +5932,7 @@
           <w:lang w:val="en-US"/>
         </w:rPr>
         <w:tab/>
-        <w:t xml:space="preserve">Get the line, </w:t>
-      </w:r>
-      <w:proofErr w:type="spellStart"/>
-      <w:r>
-        <w:rPr>
-          <w:rFonts w:ascii="Courier" w:eastAsia="Times New Roman" w:hAnsi="Courier" w:cs="Times New Roman"/>
-          <w:color w:val="000096"/>
-          <w:lang w:val="en-US"/>
-        </w:rPr>
-        <w:t>lineET</w:t>
-      </w:r>
-      <w:proofErr w:type="spellEnd"/>
-      <w:r>
-        <w:rPr>
-          <w:rFonts w:ascii="Courier" w:eastAsia="Times New Roman" w:hAnsi="Courier" w:cs="Times New Roman"/>
-          <w:color w:val="000096"/>
-          <w:lang w:val="en-US"/>
-        </w:rPr>
-        <w:t>, between the two points</w:t>
+        <w:t>Get the line, lineET, between the two points</w:t>
       </w:r>
     </w:p>
     <w:p>
@@ -6190,18 +5965,8 @@
           <w:lang w:val="en-US"/>
         </w:rPr>
         <w:tab/>
-        <w:t xml:space="preserve">For each point </w:t>
-      </w:r>
-      <w:proofErr w:type="gramStart"/>
-      <w:r>
-        <w:rPr>
-          <w:rFonts w:ascii="Courier" w:eastAsia="Times New Roman" w:hAnsi="Courier" w:cs="Times New Roman"/>
-          <w:color w:val="000096"/>
-          <w:lang w:val="en-US"/>
-        </w:rPr>
-        <w:t>on line</w:t>
-      </w:r>
-      <w:proofErr w:type="gramEnd"/>
+        <w:t>For each point on line</w:t>
+      </w:r>
       <w:r>
         <w:rPr>
           <w:rFonts w:ascii="Courier" w:eastAsia="Times New Roman" w:hAnsi="Courier" w:cs="Times New Roman"/>
@@ -6305,25 +6070,7 @@
           <w:color w:val="000096"/>
           <w:lang w:val="en-US"/>
         </w:rPr>
-        <w:t xml:space="preserve">Get perpendicular line where </w:t>
-      </w:r>
-      <w:proofErr w:type="spellStart"/>
-      <w:r>
-        <w:rPr>
-          <w:rFonts w:ascii="Courier" w:eastAsia="Times New Roman" w:hAnsi="Courier" w:cs="Times New Roman"/>
-          <w:color w:val="000096"/>
-          <w:lang w:val="en-US"/>
-        </w:rPr>
-        <w:t>lineET</w:t>
-      </w:r>
-      <w:proofErr w:type="spellEnd"/>
-      <w:r>
-        <w:rPr>
-          <w:rFonts w:ascii="Courier" w:eastAsia="Times New Roman" w:hAnsi="Courier" w:cs="Times New Roman"/>
-          <w:color w:val="000096"/>
-          <w:lang w:val="en-US"/>
-        </w:rPr>
-        <w:t xml:space="preserve"> passes through the cortex</w:t>
+        <w:t>Get perpendicular line where lineET passes through the cortex</w:t>
       </w:r>
     </w:p>
     <w:p>
@@ -8328,7 +8075,6 @@
         <w:pStyle w:val="Heading3"/>
       </w:pPr>
       <w:r>
-        <w:lastRenderedPageBreak/>
         <w:t>Algorithm (d)</w:t>
       </w:r>
     </w:p>
@@ -8912,16 +8658,6 @@
     </w:p>
     <w:p>
       <w:pPr>
-        <w:pStyle w:val="ListParagraph"/>
-      </w:pPr>
-    </w:p>
-    <w:p>
-      <w:pPr>
-        <w:pStyle w:val="ListParagraph"/>
-      </w:pPr>
-    </w:p>
-    <w:p>
-      <w:pPr>
         <w:pStyle w:val="Heading1"/>
       </w:pPr>
       <w:r>
@@ -8986,7 +8722,13 @@
     </w:p>
     <w:p>
       <w:r>
-        <w:t>By doing this, we rule out most of the trajectories before we reach the more expensive checks in our overall algorithm. This is clearly demonstrated by our total time taken of 22 seconds, whereas before only filtering for angles would take around 94 seconds.</w:t>
+        <w:t xml:space="preserve">By doing this, we rule out most of the trajectories before we reach the more expensive checks in our overall algorithm. This is clearly demonstrated by our total time taken of 22 seconds, whereas before filtering </w:t>
+      </w:r>
+      <w:r>
+        <w:t xml:space="preserve">just </w:t>
+      </w:r>
+      <w:r>
+        <w:t>for angles would take around 94 seconds.</w:t>
       </w:r>
     </w:p>
     <w:p>
@@ -9021,11 +8763,669 @@
       <w:r>
         <w:t>88603</w:t>
       </w:r>
+    </w:p>
+    <w:p/>
+    <w:p/>
+    <w:p/>
+    <w:p/>
+    <w:p/>
+    <w:p/>
+    <w:p/>
+    <w:p/>
+    <w:p>
+      <w:pPr>
+        <w:pStyle w:val="Heading1"/>
+      </w:pPr>
+      <w:r>
+        <w:lastRenderedPageBreak/>
+        <w:t xml:space="preserve">Path </w:t>
+      </w:r>
+      <w:r>
+        <w:t>P</w:t>
+      </w:r>
+      <w:r>
+        <w:t xml:space="preserve">lanning </w:t>
+      </w:r>
+      <w:r>
+        <w:t>P</w:t>
+      </w:r>
+      <w:r>
+        <w:t>art 2</w:t>
+      </w:r>
+    </w:p>
+    <w:p>
+      <w:pPr>
+        <w:pStyle w:val="Heading1"/>
+      </w:pPr>
+      <w:r>
+        <w:t>Task 1</w:t>
+      </w:r>
+    </w:p>
+    <w:p>
+      <w:r>
+        <w:t xml:space="preserve">(a) </w:t>
+      </w:r>
+      <w:r>
+        <w:t>A naïve/brute-force solution to the problem</w:t>
+      </w:r>
+    </w:p>
+    <w:p>
+      <w:pPr>
+        <w:pBdr>
+          <w:top w:val="single" w:sz="4" w:space="1" w:color="auto"/>
+          <w:left w:val="single" w:sz="4" w:space="4" w:color="auto"/>
+          <w:bottom w:val="single" w:sz="4" w:space="1" w:color="auto"/>
+          <w:right w:val="single" w:sz="4" w:space="4" w:color="auto"/>
+        </w:pBdr>
+        <w:spacing w:after="0"/>
+        <w:rPr>
+          <w:rFonts w:ascii="Courier" w:eastAsia="Times New Roman" w:hAnsi="Courier" w:cs="Times New Roman"/>
+          <w:color w:val="000096"/>
+          <w:lang w:val="en-US"/>
+        </w:rPr>
+      </w:pPr>
+      <w:r>
+        <w:rPr>
+          <w:rFonts w:ascii="Courier" w:eastAsia="Times New Roman" w:hAnsi="Courier" w:cs="Times New Roman"/>
+          <w:color w:val="000096"/>
+          <w:lang w:val="en-US"/>
+        </w:rPr>
+        <w:t>minDistance</w:t>
+      </w:r>
+      <w:r>
+        <w:rPr>
+          <w:rFonts w:ascii="Courier" w:eastAsia="Times New Roman" w:hAnsi="Courier" w:cs="Times New Roman"/>
+          <w:color w:val="000096"/>
+          <w:lang w:val="en-US"/>
+        </w:rPr>
+        <w:t xml:space="preserve"> = </w:t>
+      </w:r>
+      <w:r>
+        <w:rPr>
+          <w:rFonts w:ascii="Courier" w:eastAsia="Times New Roman" w:hAnsi="Courier" w:cs="Times New Roman"/>
+          <w:color w:val="000096"/>
+          <w:lang w:val="en-US"/>
+        </w:rPr>
+        <w:t>+infinity</w:t>
+      </w:r>
+    </w:p>
+    <w:p>
+      <w:pPr>
+        <w:pBdr>
+          <w:top w:val="single" w:sz="4" w:space="1" w:color="auto"/>
+          <w:left w:val="single" w:sz="4" w:space="4" w:color="auto"/>
+          <w:bottom w:val="single" w:sz="4" w:space="1" w:color="auto"/>
+          <w:right w:val="single" w:sz="4" w:space="4" w:color="auto"/>
+        </w:pBdr>
+        <w:spacing w:after="0"/>
+        <w:rPr>
+          <w:rFonts w:ascii="Courier" w:eastAsia="Times New Roman" w:hAnsi="Courier" w:cs="Times New Roman"/>
+          <w:color w:val="000096"/>
+          <w:lang w:val="en-US"/>
+        </w:rPr>
+      </w:pPr>
+      <w:r>
+        <w:rPr>
+          <w:rFonts w:ascii="Courier" w:eastAsia="Times New Roman" w:hAnsi="Courier" w:cs="Times New Roman"/>
+          <w:color w:val="000096"/>
+          <w:lang w:val="en-US"/>
+        </w:rPr>
+        <w:t>bestTrajectory = null</w:t>
+      </w:r>
+    </w:p>
+    <w:p>
+      <w:pPr>
+        <w:pBdr>
+          <w:top w:val="single" w:sz="4" w:space="1" w:color="auto"/>
+          <w:left w:val="single" w:sz="4" w:space="4" w:color="auto"/>
+          <w:bottom w:val="single" w:sz="4" w:space="1" w:color="auto"/>
+          <w:right w:val="single" w:sz="4" w:space="4" w:color="auto"/>
+        </w:pBdr>
+        <w:spacing w:after="0"/>
+        <w:rPr>
+          <w:rFonts w:ascii="Courier" w:eastAsia="Times New Roman" w:hAnsi="Courier" w:cs="Times New Roman"/>
+          <w:color w:val="000096"/>
+          <w:lang w:val="en-US"/>
+        </w:rPr>
+      </w:pPr>
+      <w:r>
+        <w:rPr>
+          <w:rFonts w:ascii="Courier" w:eastAsia="Times New Roman" w:hAnsi="Courier" w:cs="Times New Roman"/>
+          <w:color w:val="000096"/>
+          <w:lang w:val="en-US"/>
+        </w:rPr>
+        <w:t>For each entry point in entry points:</w:t>
+      </w:r>
+    </w:p>
+    <w:p>
+      <w:pPr>
+        <w:pBdr>
+          <w:top w:val="single" w:sz="4" w:space="1" w:color="auto"/>
+          <w:left w:val="single" w:sz="4" w:space="4" w:color="auto"/>
+          <w:bottom w:val="single" w:sz="4" w:space="1" w:color="auto"/>
+          <w:right w:val="single" w:sz="4" w:space="4" w:color="auto"/>
+        </w:pBdr>
+        <w:spacing w:after="0"/>
+        <w:rPr>
+          <w:rFonts w:ascii="Courier" w:eastAsia="Times New Roman" w:hAnsi="Courier" w:cs="Times New Roman"/>
+          <w:color w:val="000096"/>
+          <w:lang w:val="en-US"/>
+        </w:rPr>
+      </w:pPr>
+      <w:r>
+        <w:rPr>
+          <w:rFonts w:ascii="Courier" w:eastAsia="Times New Roman" w:hAnsi="Courier" w:cs="Times New Roman"/>
+          <w:color w:val="000096"/>
+          <w:lang w:val="en-US"/>
+        </w:rPr>
+        <w:tab/>
+        <w:t>For each target point in target points:</w:t>
+      </w:r>
+    </w:p>
+    <w:p>
+      <w:pPr>
+        <w:pBdr>
+          <w:top w:val="single" w:sz="4" w:space="1" w:color="auto"/>
+          <w:left w:val="single" w:sz="4" w:space="4" w:color="auto"/>
+          <w:bottom w:val="single" w:sz="4" w:space="1" w:color="auto"/>
+          <w:right w:val="single" w:sz="4" w:space="4" w:color="auto"/>
+        </w:pBdr>
+        <w:spacing w:after="0"/>
+        <w:rPr>
+          <w:rFonts w:ascii="Courier" w:eastAsia="Times New Roman" w:hAnsi="Courier" w:cs="Times New Roman"/>
+          <w:color w:val="000096"/>
+          <w:lang w:val="en-US"/>
+        </w:rPr>
+      </w:pPr>
+      <w:r>
+        <w:rPr>
+          <w:rFonts w:ascii="Courier" w:eastAsia="Times New Roman" w:hAnsi="Courier" w:cs="Times New Roman"/>
+          <w:color w:val="000096"/>
+          <w:lang w:val="en-US"/>
+        </w:rPr>
+        <w:tab/>
+      </w:r>
+      <w:r>
+        <w:rPr>
+          <w:rFonts w:ascii="Courier" w:eastAsia="Times New Roman" w:hAnsi="Courier" w:cs="Times New Roman"/>
+          <w:color w:val="000096"/>
+          <w:lang w:val="en-US"/>
+        </w:rPr>
+        <w:tab/>
+        <w:t>Get the line between the two points</w:t>
+      </w:r>
+    </w:p>
+    <w:p>
+      <w:pPr>
+        <w:pBdr>
+          <w:top w:val="single" w:sz="4" w:space="1" w:color="auto"/>
+          <w:left w:val="single" w:sz="4" w:space="4" w:color="auto"/>
+          <w:bottom w:val="single" w:sz="4" w:space="1" w:color="auto"/>
+          <w:right w:val="single" w:sz="4" w:space="4" w:color="auto"/>
+        </w:pBdr>
+        <w:spacing w:after="0"/>
+        <w:rPr>
+          <w:rFonts w:ascii="Courier" w:eastAsia="Times New Roman" w:hAnsi="Courier" w:cs="Times New Roman"/>
+          <w:color w:val="000096"/>
+          <w:lang w:val="en-US"/>
+        </w:rPr>
+      </w:pPr>
+      <w:r>
+        <w:rPr>
+          <w:rFonts w:ascii="Courier" w:eastAsia="Times New Roman" w:hAnsi="Courier" w:cs="Times New Roman"/>
+          <w:color w:val="000096"/>
+          <w:lang w:val="en-US"/>
+        </w:rPr>
+        <w:tab/>
+      </w:r>
+      <w:r>
+        <w:rPr>
+          <w:rFonts w:ascii="Courier" w:eastAsia="Times New Roman" w:hAnsi="Courier" w:cs="Times New Roman"/>
+          <w:color w:val="000096"/>
+          <w:lang w:val="en-US"/>
+        </w:rPr>
+        <w:tab/>
+        <w:t>Get the points of the line</w:t>
+      </w:r>
+    </w:p>
+    <w:p>
+      <w:pPr>
+        <w:pBdr>
+          <w:top w:val="single" w:sz="4" w:space="1" w:color="auto"/>
+          <w:left w:val="single" w:sz="4" w:space="4" w:color="auto"/>
+          <w:bottom w:val="single" w:sz="4" w:space="1" w:color="auto"/>
+          <w:right w:val="single" w:sz="4" w:space="4" w:color="auto"/>
+        </w:pBdr>
+        <w:spacing w:after="0"/>
+        <w:rPr>
+          <w:rFonts w:ascii="Courier" w:eastAsia="Times New Roman" w:hAnsi="Courier" w:cs="Times New Roman"/>
+          <w:color w:val="000096"/>
+          <w:lang w:val="en-US"/>
+        </w:rPr>
+      </w:pPr>
+      <w:r>
+        <w:rPr>
+          <w:rFonts w:ascii="Courier" w:eastAsia="Times New Roman" w:hAnsi="Courier" w:cs="Times New Roman"/>
+          <w:color w:val="000096"/>
+          <w:lang w:val="en-US"/>
+        </w:rPr>
+        <w:tab/>
+      </w:r>
+      <w:r>
+        <w:rPr>
+          <w:rFonts w:ascii="Courier" w:eastAsia="Times New Roman" w:hAnsi="Courier" w:cs="Times New Roman"/>
+          <w:color w:val="000096"/>
+          <w:lang w:val="en-US"/>
+        </w:rPr>
+        <w:tab/>
+        <w:t>For each point on the line:</w:t>
+      </w:r>
+    </w:p>
+    <w:p>
+      <w:pPr>
+        <w:pBdr>
+          <w:top w:val="single" w:sz="4" w:space="1" w:color="auto"/>
+          <w:left w:val="single" w:sz="4" w:space="4" w:color="auto"/>
+          <w:bottom w:val="single" w:sz="4" w:space="1" w:color="auto"/>
+          <w:right w:val="single" w:sz="4" w:space="4" w:color="auto"/>
+        </w:pBdr>
+        <w:spacing w:after="0"/>
+        <w:rPr>
+          <w:rFonts w:ascii="Courier" w:eastAsia="Times New Roman" w:hAnsi="Courier" w:cs="Times New Roman"/>
+          <w:color w:val="000096"/>
+          <w:lang w:val="en-US"/>
+        </w:rPr>
+      </w:pPr>
+      <w:r>
+        <w:rPr>
+          <w:rFonts w:ascii="Courier" w:eastAsia="Times New Roman" w:hAnsi="Courier" w:cs="Times New Roman"/>
+          <w:color w:val="000096"/>
+          <w:lang w:val="en-US"/>
+        </w:rPr>
+        <w:tab/>
+      </w:r>
+      <w:r>
+        <w:rPr>
+          <w:rFonts w:ascii="Courier" w:eastAsia="Times New Roman" w:hAnsi="Courier" w:cs="Times New Roman"/>
+          <w:color w:val="000096"/>
+          <w:lang w:val="en-US"/>
+        </w:rPr>
+        <w:tab/>
+      </w:r>
+      <w:r>
+        <w:rPr>
+          <w:rFonts w:ascii="Courier" w:eastAsia="Times New Roman" w:hAnsi="Courier" w:cs="Times New Roman"/>
+          <w:color w:val="000096"/>
+          <w:lang w:val="en-US"/>
+        </w:rPr>
+        <w:tab/>
+      </w:r>
+      <w:r>
+        <w:rPr>
+          <w:rFonts w:ascii="Courier" w:eastAsia="Times New Roman" w:hAnsi="Courier" w:cs="Times New Roman"/>
+          <w:color w:val="000096"/>
+          <w:lang w:val="en-US"/>
+        </w:rPr>
+        <w:t>For each blood vessel point:</w:t>
+      </w:r>
+    </w:p>
+    <w:p>
+      <w:pPr>
+        <w:pBdr>
+          <w:top w:val="single" w:sz="4" w:space="1" w:color="auto"/>
+          <w:left w:val="single" w:sz="4" w:space="4" w:color="auto"/>
+          <w:bottom w:val="single" w:sz="4" w:space="1" w:color="auto"/>
+          <w:right w:val="single" w:sz="4" w:space="4" w:color="auto"/>
+        </w:pBdr>
+        <w:spacing w:after="0"/>
+        <w:rPr>
+          <w:rFonts w:ascii="Courier" w:eastAsia="Times New Roman" w:hAnsi="Courier" w:cs="Times New Roman"/>
+          <w:color w:val="000096"/>
+          <w:lang w:val="en-US"/>
+        </w:rPr>
+      </w:pPr>
+      <w:r>
+        <w:rPr>
+          <w:rFonts w:ascii="Courier" w:eastAsia="Times New Roman" w:hAnsi="Courier" w:cs="Times New Roman"/>
+          <w:color w:val="000096"/>
+          <w:lang w:val="en-US"/>
+        </w:rPr>
+        <w:tab/>
+      </w:r>
+      <w:r>
+        <w:rPr>
+          <w:rFonts w:ascii="Courier" w:eastAsia="Times New Roman" w:hAnsi="Courier" w:cs="Times New Roman"/>
+          <w:color w:val="000096"/>
+          <w:lang w:val="en-US"/>
+        </w:rPr>
+        <w:tab/>
+      </w:r>
+      <w:r>
+        <w:rPr>
+          <w:rFonts w:ascii="Courier" w:eastAsia="Times New Roman" w:hAnsi="Courier" w:cs="Times New Roman"/>
+          <w:color w:val="000096"/>
+          <w:lang w:val="en-US"/>
+        </w:rPr>
+        <w:tab/>
+      </w:r>
+      <w:r>
+        <w:rPr>
+          <w:rFonts w:ascii="Courier" w:eastAsia="Times New Roman" w:hAnsi="Courier" w:cs="Times New Roman"/>
+          <w:color w:val="000096"/>
+          <w:lang w:val="en-US"/>
+        </w:rPr>
+        <w:tab/>
+      </w:r>
+      <w:r>
+        <w:rPr>
+          <w:rFonts w:ascii="Courier" w:eastAsia="Times New Roman" w:hAnsi="Courier" w:cs="Times New Roman"/>
+          <w:color w:val="000096"/>
+          <w:lang w:val="en-US"/>
+        </w:rPr>
+        <w:t xml:space="preserve">Calculate distance (e.g. Euclidean) between the </w:t>
+      </w:r>
+      <w:r>
+        <w:rPr>
+          <w:rFonts w:ascii="Courier" w:eastAsia="Times New Roman" w:hAnsi="Courier" w:cs="Times New Roman"/>
+          <w:color w:val="000096"/>
+          <w:lang w:val="en-US"/>
+        </w:rPr>
+        <w:t>line point and blood vessel point</w:t>
+      </w:r>
+    </w:p>
+    <w:p>
+      <w:pPr>
+        <w:pBdr>
+          <w:top w:val="single" w:sz="4" w:space="1" w:color="auto"/>
+          <w:left w:val="single" w:sz="4" w:space="4" w:color="auto"/>
+          <w:bottom w:val="single" w:sz="4" w:space="1" w:color="auto"/>
+          <w:right w:val="single" w:sz="4" w:space="4" w:color="auto"/>
+        </w:pBdr>
+        <w:spacing w:after="0"/>
+        <w:rPr>
+          <w:rFonts w:ascii="Courier" w:eastAsia="Times New Roman" w:hAnsi="Courier" w:cs="Times New Roman"/>
+          <w:color w:val="000096"/>
+          <w:lang w:val="en-US"/>
+        </w:rPr>
+      </w:pPr>
+      <w:r>
+        <w:rPr>
+          <w:rFonts w:ascii="Courier" w:eastAsia="Times New Roman" w:hAnsi="Courier" w:cs="Times New Roman"/>
+          <w:color w:val="000096"/>
+          <w:lang w:val="en-US"/>
+        </w:rPr>
+        <w:tab/>
+      </w:r>
+      <w:r>
+        <w:rPr>
+          <w:rFonts w:ascii="Courier" w:eastAsia="Times New Roman" w:hAnsi="Courier" w:cs="Times New Roman"/>
+          <w:color w:val="000096"/>
+          <w:lang w:val="en-US"/>
+        </w:rPr>
+        <w:tab/>
+      </w:r>
+      <w:r>
+        <w:rPr>
+          <w:rFonts w:ascii="Courier" w:eastAsia="Times New Roman" w:hAnsi="Courier" w:cs="Times New Roman"/>
+          <w:color w:val="000096"/>
+          <w:lang w:val="en-US"/>
+        </w:rPr>
+        <w:tab/>
+      </w:r>
+      <w:r>
+        <w:rPr>
+          <w:rFonts w:ascii="Courier" w:eastAsia="Times New Roman" w:hAnsi="Courier" w:cs="Times New Roman"/>
+          <w:color w:val="000096"/>
+          <w:lang w:val="en-US"/>
+        </w:rPr>
+        <w:tab/>
+        <w:t>If distance &lt; minDistance:</w:t>
+      </w:r>
+    </w:p>
+    <w:p>
+      <w:pPr>
+        <w:pBdr>
+          <w:top w:val="single" w:sz="4" w:space="1" w:color="auto"/>
+          <w:left w:val="single" w:sz="4" w:space="4" w:color="auto"/>
+          <w:bottom w:val="single" w:sz="4" w:space="1" w:color="auto"/>
+          <w:right w:val="single" w:sz="4" w:space="4" w:color="auto"/>
+        </w:pBdr>
+        <w:spacing w:after="0"/>
+        <w:rPr>
+          <w:rFonts w:ascii="Courier" w:eastAsia="Times New Roman" w:hAnsi="Courier" w:cs="Times New Roman"/>
+          <w:color w:val="000096"/>
+          <w:lang w:val="en-US"/>
+        </w:rPr>
+      </w:pPr>
+      <w:r>
+        <w:rPr>
+          <w:rFonts w:ascii="Courier" w:eastAsia="Times New Roman" w:hAnsi="Courier" w:cs="Times New Roman"/>
+          <w:color w:val="000096"/>
+          <w:lang w:val="en-US"/>
+        </w:rPr>
+        <w:tab/>
+      </w:r>
+      <w:r>
+        <w:rPr>
+          <w:rFonts w:ascii="Courier" w:eastAsia="Times New Roman" w:hAnsi="Courier" w:cs="Times New Roman"/>
+          <w:color w:val="000096"/>
+          <w:lang w:val="en-US"/>
+        </w:rPr>
+        <w:tab/>
+      </w:r>
+      <w:r>
+        <w:rPr>
+          <w:rFonts w:ascii="Courier" w:eastAsia="Times New Roman" w:hAnsi="Courier" w:cs="Times New Roman"/>
+          <w:color w:val="000096"/>
+          <w:lang w:val="en-US"/>
+        </w:rPr>
+        <w:tab/>
+      </w:r>
+      <w:r>
+        <w:rPr>
+          <w:rFonts w:ascii="Courier" w:eastAsia="Times New Roman" w:hAnsi="Courier" w:cs="Times New Roman"/>
+          <w:color w:val="000096"/>
+          <w:lang w:val="en-US"/>
+        </w:rPr>
+        <w:tab/>
+      </w:r>
+      <w:r>
+        <w:rPr>
+          <w:rFonts w:ascii="Courier" w:eastAsia="Times New Roman" w:hAnsi="Courier" w:cs="Times New Roman"/>
+          <w:color w:val="000096"/>
+          <w:lang w:val="en-US"/>
+        </w:rPr>
+        <w:tab/>
+        <w:t>minDistance = distance</w:t>
+      </w:r>
+    </w:p>
+    <w:p>
+      <w:pPr>
+        <w:pBdr>
+          <w:top w:val="single" w:sz="4" w:space="1" w:color="auto"/>
+          <w:left w:val="single" w:sz="4" w:space="4" w:color="auto"/>
+          <w:bottom w:val="single" w:sz="4" w:space="1" w:color="auto"/>
+          <w:right w:val="single" w:sz="4" w:space="4" w:color="auto"/>
+        </w:pBdr>
+        <w:spacing w:after="0"/>
+        <w:rPr>
+          <w:rFonts w:ascii="Courier" w:eastAsia="Times New Roman" w:hAnsi="Courier" w:cs="Times New Roman"/>
+          <w:color w:val="000096"/>
+          <w:lang w:val="en-US"/>
+        </w:rPr>
+      </w:pPr>
+      <w:r>
+        <w:rPr>
+          <w:rFonts w:ascii="Courier" w:eastAsia="Times New Roman" w:hAnsi="Courier" w:cs="Times New Roman"/>
+          <w:color w:val="000096"/>
+          <w:lang w:val="en-US"/>
+        </w:rPr>
+        <w:tab/>
+      </w:r>
+      <w:r>
+        <w:rPr>
+          <w:rFonts w:ascii="Courier" w:eastAsia="Times New Roman" w:hAnsi="Courier" w:cs="Times New Roman"/>
+          <w:color w:val="000096"/>
+          <w:lang w:val="en-US"/>
+        </w:rPr>
+        <w:tab/>
+      </w:r>
+      <w:r>
+        <w:rPr>
+          <w:rFonts w:ascii="Courier" w:eastAsia="Times New Roman" w:hAnsi="Courier" w:cs="Times New Roman"/>
+          <w:color w:val="000096"/>
+          <w:lang w:val="en-US"/>
+        </w:rPr>
+        <w:tab/>
+      </w:r>
+      <w:r>
+        <w:rPr>
+          <w:rFonts w:ascii="Courier" w:eastAsia="Times New Roman" w:hAnsi="Courier" w:cs="Times New Roman"/>
+          <w:color w:val="000096"/>
+          <w:lang w:val="en-US"/>
+        </w:rPr>
+        <w:tab/>
+      </w:r>
+      <w:r>
+        <w:rPr>
+          <w:rFonts w:ascii="Courier" w:eastAsia="Times New Roman" w:hAnsi="Courier" w:cs="Times New Roman"/>
+          <w:color w:val="000096"/>
+          <w:lang w:val="en-US"/>
+        </w:rPr>
+        <w:tab/>
+        <w:t>bestTrajectory = (entry,target)</w:t>
+      </w:r>
+    </w:p>
+    <w:p>
+      <w:pPr>
+        <w:rPr>
+          <w:rFonts w:ascii="Courier" w:eastAsia="Times New Roman" w:hAnsi="Courier" w:cs="Times New Roman"/>
+          <w:lang w:val="en-US"/>
+        </w:rPr>
+      </w:pPr>
+    </w:p>
+    <w:p>
+      <w:pPr>
+        <w:keepNext/>
+      </w:pPr>
+      <w:r>
+        <w:rPr>
+          <w:noProof/>
+        </w:rPr>
+        <w:lastRenderedPageBreak/>
+        <w:drawing>
+          <wp:inline distT="0" distB="0" distL="0" distR="0" wp14:anchorId="4087E6FC" wp14:editId="4A971FEA">
+            <wp:extent cx="5264703" cy="8343900"/>
+            <wp:effectExtent l="0" t="0" r="0" b="0"/>
+            <wp:docPr id="1" name="Picture 1"/>
+            <wp:cNvGraphicFramePr>
+              <a:graphicFrameLocks xmlns:a="http://schemas.openxmlformats.org/drawingml/2006/main" noChangeAspect="1"/>
+            </wp:cNvGraphicFramePr>
+            <a:graphic xmlns:a="http://schemas.openxmlformats.org/drawingml/2006/main">
+              <a:graphicData uri="http://schemas.openxmlformats.org/drawingml/2006/picture">
+                <pic:pic xmlns:pic="http://schemas.openxmlformats.org/drawingml/2006/picture">
+                  <pic:nvPicPr>
+                    <pic:cNvPr id="0" name="Picture 1"/>
+                    <pic:cNvPicPr>
+                      <a:picLocks noChangeAspect="1" noChangeArrowheads="1"/>
+                    </pic:cNvPicPr>
+                  </pic:nvPicPr>
+                  <pic:blipFill>
+                    <a:blip r:embed="rId10">
+                      <a:extLst>
+                        <a:ext uri="{28A0092B-C50C-407E-A947-70E740481C1C}">
+                          <a14:useLocalDpi xmlns:a14="http://schemas.microsoft.com/office/drawing/2010/main" val="0"/>
+                        </a:ext>
+                      </a:extLst>
+                    </a:blip>
+                    <a:srcRect/>
+                    <a:stretch>
+                      <a:fillRect/>
+                    </a:stretch>
+                  </pic:blipFill>
+                  <pic:spPr bwMode="auto">
+                    <a:xfrm>
+                      <a:off x="0" y="0"/>
+                      <a:ext cx="5272066" cy="8355569"/>
+                    </a:xfrm>
+                    <a:prstGeom prst="rect">
+                      <a:avLst/>
+                    </a:prstGeom>
+                    <a:noFill/>
+                    <a:ln>
+                      <a:noFill/>
+                    </a:ln>
+                  </pic:spPr>
+                </pic:pic>
+              </a:graphicData>
+            </a:graphic>
+          </wp:inline>
+        </w:drawing>
+      </w:r>
+    </w:p>
+    <w:p>
+      <w:pPr>
+        <w:pStyle w:val="Caption"/>
+      </w:pPr>
+      <w:r>
+        <w:rPr>
+          <w:lang w:val="en-US"/>
+        </w:rPr>
+        <w:fldChar w:fldCharType="begin"/>
+      </w:r>
+      <w:r>
+        <w:rPr>
+          <w:lang w:val="en-US"/>
+        </w:rPr>
+        <w:instrText xml:space="preserve"> SEQ Figure \* ARABIC </w:instrText>
+      </w:r>
+      <w:r>
+        <w:rPr>
+          <w:lang w:val="en-US"/>
+        </w:rPr>
+        <w:fldChar w:fldCharType="separate"/>
+      </w:r>
+      <w:r>
+        <w:rPr>
+          <w:noProof/>
+          <w:lang w:val="en-US"/>
+        </w:rPr>
+        <w:t>1</w:t>
+      </w:r>
+      <w:r>
+        <w:rPr>
+          <w:lang w:val="en-US"/>
+        </w:rPr>
+        <w:fldChar w:fldCharType="end"/>
+      </w:r>
+      <w:r>
+        <w:t>:simpli</w:t>
+      </w:r>
+      <w:r>
+        <w:t>fi</w:t>
+      </w:r>
+      <w:r>
+        <w:t>ed flowchart of the algorithm</w:t>
+      </w:r>
+    </w:p>
+    <w:p>
+      <w:pPr>
+        <w:rPr>
+          <w:lang w:val="en-US"/>
+        </w:rPr>
+      </w:pPr>
+      <w:r>
+        <w:rPr>
+          <w:lang w:val="en-US"/>
+        </w:rPr>
+        <w:lastRenderedPageBreak/>
+        <w:t>(b) TODO – write test</w:t>
+      </w:r>
       <w:bookmarkStart w:id="0" w:name="_GoBack"/>
       <w:bookmarkEnd w:id="0"/>
     </w:p>
     <w:sectPr>
-      <w:headerReference w:type="default" r:id="rId10"/>
+      <w:headerReference w:type="default" r:id="rId11"/>
       <w:pgSz w:w="11906" w:h="16838"/>
       <w:pgMar w:top="1440" w:right="1440" w:bottom="1440" w:left="1440" w:header="708" w:footer="708" w:gutter="0"/>
       <w:cols w:space="708"/>
@@ -9968,6 +10368,95 @@
       </w:pPr>
     </w:lvl>
   </w:abstractNum>
+  <w:abstractNum w:abstractNumId="9" w15:restartNumberingAfterBreak="0">
+    <w:nsid w:val="76572E52"/>
+    <w:multiLevelType w:val="hybridMultilevel"/>
+    <w:tmpl w:val="B184A552"/>
+    <w:lvl w:ilvl="0" w:tplc="F8184226">
+      <w:start w:val="1"/>
+      <w:numFmt w:val="lowerLetter"/>
+      <w:lvlText w:val="(%1)"/>
+      <w:lvlJc w:val="left"/>
+      <w:pPr>
+        <w:ind w:left="720" w:hanging="360"/>
+      </w:pPr>
+      <w:rPr>
+        <w:rFonts w:hint="default"/>
+      </w:rPr>
+    </w:lvl>
+    <w:lvl w:ilvl="1" w:tplc="08090019" w:tentative="1">
+      <w:start w:val="1"/>
+      <w:numFmt w:val="lowerLetter"/>
+      <w:lvlText w:val="%2."/>
+      <w:lvlJc w:val="left"/>
+      <w:pPr>
+        <w:ind w:left="1440" w:hanging="360"/>
+      </w:pPr>
+    </w:lvl>
+    <w:lvl w:ilvl="2" w:tplc="0809001B" w:tentative="1">
+      <w:start w:val="1"/>
+      <w:numFmt w:val="lowerRoman"/>
+      <w:lvlText w:val="%3."/>
+      <w:lvlJc w:val="right"/>
+      <w:pPr>
+        <w:ind w:left="2160" w:hanging="180"/>
+      </w:pPr>
+    </w:lvl>
+    <w:lvl w:ilvl="3" w:tplc="0809000F" w:tentative="1">
+      <w:start w:val="1"/>
+      <w:numFmt w:val="decimal"/>
+      <w:lvlText w:val="%4."/>
+      <w:lvlJc w:val="left"/>
+      <w:pPr>
+        <w:ind w:left="2880" w:hanging="360"/>
+      </w:pPr>
+    </w:lvl>
+    <w:lvl w:ilvl="4" w:tplc="08090019" w:tentative="1">
+      <w:start w:val="1"/>
+      <w:numFmt w:val="lowerLetter"/>
+      <w:lvlText w:val="%5."/>
+      <w:lvlJc w:val="left"/>
+      <w:pPr>
+        <w:ind w:left="3600" w:hanging="360"/>
+      </w:pPr>
+    </w:lvl>
+    <w:lvl w:ilvl="5" w:tplc="0809001B" w:tentative="1">
+      <w:start w:val="1"/>
+      <w:numFmt w:val="lowerRoman"/>
+      <w:lvlText w:val="%6."/>
+      <w:lvlJc w:val="right"/>
+      <w:pPr>
+        <w:ind w:left="4320" w:hanging="180"/>
+      </w:pPr>
+    </w:lvl>
+    <w:lvl w:ilvl="6" w:tplc="0809000F" w:tentative="1">
+      <w:start w:val="1"/>
+      <w:numFmt w:val="decimal"/>
+      <w:lvlText w:val="%7."/>
+      <w:lvlJc w:val="left"/>
+      <w:pPr>
+        <w:ind w:left="5040" w:hanging="360"/>
+      </w:pPr>
+    </w:lvl>
+    <w:lvl w:ilvl="7" w:tplc="08090019" w:tentative="1">
+      <w:start w:val="1"/>
+      <w:numFmt w:val="lowerLetter"/>
+      <w:lvlText w:val="%8."/>
+      <w:lvlJc w:val="left"/>
+      <w:pPr>
+        <w:ind w:left="5760" w:hanging="360"/>
+      </w:pPr>
+    </w:lvl>
+    <w:lvl w:ilvl="8" w:tplc="0809001B" w:tentative="1">
+      <w:start w:val="1"/>
+      <w:numFmt w:val="lowerRoman"/>
+      <w:lvlText w:val="%9."/>
+      <w:lvlJc w:val="right"/>
+      <w:pPr>
+        <w:ind w:left="6480" w:hanging="180"/>
+      </w:pPr>
+    </w:lvl>
+  </w:abstractNum>
   <w:num w:numId="1">
     <w:abstractNumId w:val="8"/>
   </w:num>
@@ -9994,6 +10483,9 @@
   </w:num>
   <w:num w:numId="9">
     <w:abstractNumId w:val="1"/>
+  </w:num>
+  <w:num w:numId="10">
+    <w:abstractNumId w:val="9"/>
   </w:num>
 </w:numbering>
 </file>
@@ -10661,6 +11153,25 @@
       <w:szCs w:val="24"/>
     </w:rPr>
   </w:style>
+  <w:style w:type="paragraph" w:styleId="Caption">
+    <w:name w:val="caption"/>
+    <w:basedOn w:val="Normal"/>
+    <w:next w:val="Normal"/>
+    <w:uiPriority w:val="35"/>
+    <w:unhideWhenUsed/>
+    <w:qFormat/>
+    <w:rsid w:val="008E28BC"/>
+    <w:pPr>
+      <w:spacing w:after="200" w:line="240" w:lineRule="auto"/>
+    </w:pPr>
+    <w:rPr>
+      <w:i/>
+      <w:iCs/>
+      <w:color w:val="44546A" w:themeColor="text2"/>
+      <w:sz w:val="18"/>
+      <w:szCs w:val="18"/>
+    </w:rPr>
+  </w:style>
 </w:styles>
 </file>
 

</xml_diff>

<commit_message>
added repository to report
</commit_message>
<xml_diff>
--- a/robotics/slicerTutorials/Tutorial 2 and 3/AssignmentReport.docx
+++ b/robotics/slicerTutorials/Tutorial 2 and 3/AssignmentReport.docx
@@ -709,7 +709,25 @@
           <w:color w:val="000096"/>
           <w:lang w:val="en-US"/>
         </w:rPr>
-        <w:t xml:space="preserve"> tp is a point p representing a target point</w:t>
+        <w:t xml:space="preserve"> </w:t>
+      </w:r>
+      <w:proofErr w:type="spellStart"/>
+      <w:r>
+        <w:rPr>
+          <w:rFonts w:ascii="Courier" w:eastAsia="Times New Roman" w:hAnsi="Courier" w:cs="Times New Roman"/>
+          <w:color w:val="000096"/>
+          <w:lang w:val="en-US"/>
+        </w:rPr>
+        <w:t>tp</w:t>
+      </w:r>
+      <w:proofErr w:type="spellEnd"/>
+      <w:r>
+        <w:rPr>
+          <w:rFonts w:ascii="Courier" w:eastAsia="Times New Roman" w:hAnsi="Courier" w:cs="Times New Roman"/>
+          <w:color w:val="000096"/>
+          <w:lang w:val="en-US"/>
+        </w:rPr>
+        <w:t xml:space="preserve"> is a point p representing a target point</w:t>
       </w:r>
     </w:p>
     <w:p>
@@ -1401,6 +1419,7 @@
         </w:rPr>
         <w:t xml:space="preserve">For each </w:t>
       </w:r>
+      <w:proofErr w:type="spellStart"/>
       <w:r>
         <w:rPr>
           <w:rFonts w:ascii="Courier" w:eastAsia="Times New Roman" w:hAnsi="Courier" w:cs="Times New Roman"/>
@@ -1415,7 +1434,16 @@
           <w:color w:val="000096"/>
           <w:lang w:val="en-US"/>
         </w:rPr>
-        <w:t xml:space="preserve">p in </w:t>
+        <w:t>p</w:t>
+      </w:r>
+      <w:proofErr w:type="spellEnd"/>
+      <w:r>
+        <w:rPr>
+          <w:rFonts w:ascii="Courier" w:eastAsia="Times New Roman" w:hAnsi="Courier" w:cs="Times New Roman"/>
+          <w:color w:val="000096"/>
+          <w:lang w:val="en-US"/>
+        </w:rPr>
+        <w:t xml:space="preserve"> in </w:t>
       </w:r>
       <m:oMath>
         <m:r>
@@ -1645,8 +1673,18 @@
           <w:color w:val="000096"/>
           <w:lang w:val="en-US"/>
         </w:rPr>
-        <w:t xml:space="preserve"> does not</w:t>
-      </w:r>
+        <w:t xml:space="preserve"> does </w:t>
+      </w:r>
+      <w:proofErr w:type="gramStart"/>
+      <w:r>
+        <w:rPr>
+          <w:rFonts w:ascii="Courier" w:eastAsia="Times New Roman" w:hAnsi="Courier" w:cs="Times New Roman"/>
+          <w:color w:val="000096"/>
+          <w:lang w:val="en-US"/>
+        </w:rPr>
+        <w:t>not</w:t>
+      </w:r>
+      <w:proofErr w:type="gramEnd"/>
       <w:r>
         <w:rPr>
           <w:rFonts w:ascii="Courier" w:eastAsia="Times New Roman" w:hAnsi="Courier" w:cs="Times New Roman"/>
@@ -1691,22 +1729,6 @@
         </w:rPr>
         <w:t xml:space="preserve"> </w:t>
       </w:r>
-    </w:p>
-    <w:p>
-      <w:pPr>
-        <w:pBdr>
-          <w:top w:val="single" w:sz="4" w:space="1" w:color="auto"/>
-          <w:left w:val="single" w:sz="4" w:space="4" w:color="auto"/>
-          <w:bottom w:val="single" w:sz="4" w:space="1" w:color="auto"/>
-          <w:right w:val="single" w:sz="4" w:space="4" w:color="auto"/>
-        </w:pBdr>
-        <w:spacing w:after="0"/>
-        <w:rPr>
-          <w:rFonts w:ascii="Courier" w:eastAsia="Times New Roman" w:hAnsi="Courier" w:cs="Times New Roman"/>
-          <w:color w:val="000096"/>
-          <w:lang w:val="en-US"/>
-        </w:rPr>
-      </w:pPr>
       <w:r>
         <w:rPr>
           <w:rFonts w:ascii="Courier" w:eastAsia="Times New Roman" w:hAnsi="Courier" w:cs="Times New Roman"/>
@@ -1827,7 +1849,25 @@
           <w:color w:val="000096"/>
           <w:lang w:val="en-US"/>
         </w:rPr>
-        <w:t xml:space="preserve"> tp is a point p representing a target point</w:t>
+        <w:t xml:space="preserve"> </w:t>
+      </w:r>
+      <w:proofErr w:type="spellStart"/>
+      <w:r>
+        <w:rPr>
+          <w:rFonts w:ascii="Courier" w:eastAsia="Times New Roman" w:hAnsi="Courier" w:cs="Times New Roman"/>
+          <w:color w:val="000096"/>
+          <w:lang w:val="en-US"/>
+        </w:rPr>
+        <w:t>tp</w:t>
+      </w:r>
+      <w:proofErr w:type="spellEnd"/>
+      <w:r>
+        <w:rPr>
+          <w:rFonts w:ascii="Courier" w:eastAsia="Times New Roman" w:hAnsi="Courier" w:cs="Times New Roman"/>
+          <w:color w:val="000096"/>
+          <w:lang w:val="en-US"/>
+        </w:rPr>
+        <w:t xml:space="preserve"> is a point p representing a target point</w:t>
       </w:r>
     </w:p>
     <w:p>
@@ -2527,6 +2567,7 @@
         </w:rPr>
         <w:t xml:space="preserve">For each </w:t>
       </w:r>
+      <w:proofErr w:type="spellStart"/>
       <w:r>
         <w:rPr>
           <w:rFonts w:ascii="Courier" w:eastAsia="Times New Roman" w:hAnsi="Courier" w:cs="Times New Roman"/>
@@ -2541,7 +2582,16 @@
           <w:color w:val="000096"/>
           <w:lang w:val="en-US"/>
         </w:rPr>
-        <w:t xml:space="preserve">p in </w:t>
+        <w:t>p</w:t>
+      </w:r>
+      <w:proofErr w:type="spellEnd"/>
+      <w:r>
+        <w:rPr>
+          <w:rFonts w:ascii="Courier" w:eastAsia="Times New Roman" w:hAnsi="Courier" w:cs="Times New Roman"/>
+          <w:color w:val="000096"/>
+          <w:lang w:val="en-US"/>
+        </w:rPr>
+        <w:t xml:space="preserve"> in </w:t>
       </w:r>
       <m:oMath>
         <m:r>
@@ -2730,25 +2780,42 @@
           <w:color w:val="000096"/>
           <w:lang w:val="en-US"/>
         </w:rPr>
-        <w:lastRenderedPageBreak/>
-        <w:tab/>
-      </w:r>
-      <w:r>
-        <w:rPr>
-          <w:rFonts w:ascii="Courier" w:eastAsia="Times New Roman" w:hAnsi="Courier" w:cs="Times New Roman"/>
-          <w:color w:val="000096"/>
-          <w:lang w:val="en-US"/>
-        </w:rPr>
-        <w:tab/>
-      </w:r>
-      <w:r>
-        <w:rPr>
-          <w:rFonts w:ascii="Courier" w:eastAsia="Times New Roman" w:hAnsi="Courier" w:cs="Times New Roman"/>
-          <w:color w:val="000096"/>
-          <w:lang w:val="en-US"/>
-        </w:rPr>
-        <w:tab/>
-        <w:t xml:space="preserve">If does not </w:t>
+        <w:tab/>
+      </w:r>
+      <w:r>
+        <w:rPr>
+          <w:rFonts w:ascii="Courier" w:eastAsia="Times New Roman" w:hAnsi="Courier" w:cs="Times New Roman"/>
+          <w:color w:val="000096"/>
+          <w:lang w:val="en-US"/>
+        </w:rPr>
+        <w:tab/>
+      </w:r>
+      <w:r>
+        <w:rPr>
+          <w:rFonts w:ascii="Courier" w:eastAsia="Times New Roman" w:hAnsi="Courier" w:cs="Times New Roman"/>
+          <w:color w:val="000096"/>
+          <w:lang w:val="en-US"/>
+        </w:rPr>
+        <w:tab/>
+        <w:t xml:space="preserve">If does </w:t>
+      </w:r>
+      <w:proofErr w:type="gramStart"/>
+      <w:r>
+        <w:rPr>
+          <w:rFonts w:ascii="Courier" w:eastAsia="Times New Roman" w:hAnsi="Courier" w:cs="Times New Roman"/>
+          <w:color w:val="000096"/>
+          <w:lang w:val="en-US"/>
+        </w:rPr>
+        <w:t>not</w:t>
+      </w:r>
+      <w:proofErr w:type="gramEnd"/>
+      <w:r>
+        <w:rPr>
+          <w:rFonts w:ascii="Courier" w:eastAsia="Times New Roman" w:hAnsi="Courier" w:cs="Times New Roman"/>
+          <w:color w:val="000096"/>
+          <w:lang w:val="en-US"/>
+        </w:rPr>
+        <w:t xml:space="preserve"> </w:t>
       </w:r>
       <m:oMath>
         <m:r>
@@ -2801,16 +2868,10 @@
     </w:p>
     <w:p>
       <w:pPr>
-        <w:rPr>
-          <w:rFonts w:eastAsiaTheme="minorEastAsia"/>
-        </w:rPr>
-      </w:pPr>
-    </w:p>
-    <w:p>
-      <w:pPr>
         <w:pStyle w:val="Heading3"/>
       </w:pPr>
       <w:r>
+        <w:lastRenderedPageBreak/>
         <w:t xml:space="preserve">Algorithm </w:t>
       </w:r>
       <w:r>
@@ -2912,7 +2973,25 @@
           <w:color w:val="000096"/>
           <w:lang w:val="en-US"/>
         </w:rPr>
-        <w:t xml:space="preserve"> tp is a point p representing a target point</w:t>
+        <w:t xml:space="preserve"> </w:t>
+      </w:r>
+      <w:proofErr w:type="spellStart"/>
+      <w:r>
+        <w:rPr>
+          <w:rFonts w:ascii="Courier" w:eastAsia="Times New Roman" w:hAnsi="Courier" w:cs="Times New Roman"/>
+          <w:color w:val="000096"/>
+          <w:lang w:val="en-US"/>
+        </w:rPr>
+        <w:t>tp</w:t>
+      </w:r>
+      <w:proofErr w:type="spellEnd"/>
+      <w:r>
+        <w:rPr>
+          <w:rFonts w:ascii="Courier" w:eastAsia="Times New Roman" w:hAnsi="Courier" w:cs="Times New Roman"/>
+          <w:color w:val="000096"/>
+          <w:lang w:val="en-US"/>
+        </w:rPr>
+        <w:t xml:space="preserve"> is a point p representing a target point</w:t>
       </w:r>
     </w:p>
     <w:p>
@@ -3596,6 +3675,7 @@
         </w:rPr>
         <w:t xml:space="preserve">For each </w:t>
       </w:r>
+      <w:proofErr w:type="spellStart"/>
       <w:r>
         <w:rPr>
           <w:rFonts w:ascii="Courier" w:eastAsia="Times New Roman" w:hAnsi="Courier" w:cs="Times New Roman"/>
@@ -3610,7 +3690,16 @@
           <w:color w:val="000096"/>
           <w:lang w:val="en-US"/>
         </w:rPr>
-        <w:t xml:space="preserve">p in </w:t>
+        <w:t>p</w:t>
+      </w:r>
+      <w:proofErr w:type="spellEnd"/>
+      <w:r>
+        <w:rPr>
+          <w:rFonts w:ascii="Courier" w:eastAsia="Times New Roman" w:hAnsi="Courier" w:cs="Times New Roman"/>
+          <w:color w:val="000096"/>
+          <w:lang w:val="en-US"/>
+        </w:rPr>
+        <w:t xml:space="preserve"> in </w:t>
       </w:r>
       <m:oMath>
         <m:r>
@@ -4579,7 +4668,24 @@
           <w:lang w:val="en-US"/>
         </w:rPr>
         <w:tab/>
-        <w:t>validLine = true</w:t>
+      </w:r>
+      <w:proofErr w:type="spellStart"/>
+      <w:r>
+        <w:rPr>
+          <w:rFonts w:ascii="Courier" w:eastAsia="Times New Roman" w:hAnsi="Courier" w:cs="Times New Roman"/>
+          <w:color w:val="000096"/>
+          <w:lang w:val="en-US"/>
+        </w:rPr>
+        <w:t>validLine</w:t>
+      </w:r>
+      <w:proofErr w:type="spellEnd"/>
+      <w:r>
+        <w:rPr>
+          <w:rFonts w:ascii="Courier" w:eastAsia="Times New Roman" w:hAnsi="Courier" w:cs="Times New Roman"/>
+          <w:color w:val="000096"/>
+          <w:lang w:val="en-US"/>
+        </w:rPr>
+        <w:t xml:space="preserve"> = true</w:t>
       </w:r>
     </w:p>
     <w:p>
@@ -4702,7 +4808,24 @@
           <w:lang w:val="en-US"/>
         </w:rPr>
         <w:tab/>
-        <w:t>validLine = false</w:t>
+      </w:r>
+      <w:proofErr w:type="spellStart"/>
+      <w:r>
+        <w:rPr>
+          <w:rFonts w:ascii="Courier" w:eastAsia="Times New Roman" w:hAnsi="Courier" w:cs="Times New Roman"/>
+          <w:color w:val="000096"/>
+          <w:lang w:val="en-US"/>
+        </w:rPr>
+        <w:t>validLine</w:t>
+      </w:r>
+      <w:proofErr w:type="spellEnd"/>
+      <w:r>
+        <w:rPr>
+          <w:rFonts w:ascii="Courier" w:eastAsia="Times New Roman" w:hAnsi="Courier" w:cs="Times New Roman"/>
+          <w:color w:val="000096"/>
+          <w:lang w:val="en-US"/>
+        </w:rPr>
+        <w:t xml:space="preserve"> = false</w:t>
       </w:r>
     </w:p>
     <w:p>
@@ -4784,7 +4907,25 @@
           <w:lang w:val="en-US"/>
         </w:rPr>
         <w:tab/>
-        <w:t>if validLine:</w:t>
+        <w:t xml:space="preserve">if </w:t>
+      </w:r>
+      <w:proofErr w:type="spellStart"/>
+      <w:r>
+        <w:rPr>
+          <w:rFonts w:ascii="Courier" w:eastAsia="Times New Roman" w:hAnsi="Courier" w:cs="Times New Roman"/>
+          <w:color w:val="000096"/>
+          <w:lang w:val="en-US"/>
+        </w:rPr>
+        <w:t>validLine</w:t>
+      </w:r>
+      <w:proofErr w:type="spellEnd"/>
+      <w:r>
+        <w:rPr>
+          <w:rFonts w:ascii="Courier" w:eastAsia="Times New Roman" w:hAnsi="Courier" w:cs="Times New Roman"/>
+          <w:color w:val="000096"/>
+          <w:lang w:val="en-US"/>
+        </w:rPr>
+        <w:t>:</w:t>
       </w:r>
     </w:p>
     <w:p>
@@ -4858,7 +4999,6 @@
           <w:rPr>
             <w:rFonts w:ascii="Cambria Math" w:hAnsi="Cambria Math"/>
           </w:rPr>
-          <w:lastRenderedPageBreak/>
           <m:t>Big O=O</m:t>
         </m:r>
         <m:d>
@@ -5120,26 +5260,26 @@
             <w:rPr>
               <w:rFonts w:ascii="Cambria Math" w:eastAsiaTheme="minorEastAsia" w:hAnsi="Cambria Math"/>
             </w:rPr>
-            <m:t xml:space="preserve">number of points in the line </m:t>
+            <m:t>number of points in the line</m:t>
+          </m:r>
+          <m:r>
+            <w:rPr>
+              <w:rFonts w:ascii="Cambria Math" w:eastAsiaTheme="minorEastAsia" w:hAnsi="Cambria Math"/>
+            </w:rPr>
+            <m:t xml:space="preserve"> </m:t>
           </m:r>
         </m:oMath>
       </m:oMathPara>
     </w:p>
     <w:p>
       <w:pPr>
-        <w:rPr>
-          <w:rFonts w:eastAsiaTheme="minorEastAsia"/>
-        </w:rPr>
-      </w:pPr>
-    </w:p>
-    <w:p>
-      <w:pPr>
         <w:pStyle w:val="Heading3"/>
         <w:rPr>
           <w:rFonts w:eastAsiaTheme="minorHAnsi"/>
         </w:rPr>
       </w:pPr>
       <w:r>
+        <w:lastRenderedPageBreak/>
         <w:t>Algorithm</w:t>
       </w:r>
       <w:r>
@@ -5297,7 +5437,24 @@
           <w:lang w:val="en-US"/>
         </w:rPr>
         <w:tab/>
-        <w:t>validLine = true</w:t>
+      </w:r>
+      <w:proofErr w:type="spellStart"/>
+      <w:r>
+        <w:rPr>
+          <w:rFonts w:ascii="Courier" w:eastAsia="Times New Roman" w:hAnsi="Courier" w:cs="Times New Roman"/>
+          <w:color w:val="000096"/>
+          <w:lang w:val="en-US"/>
+        </w:rPr>
+        <w:t>validLine</w:t>
+      </w:r>
+      <w:proofErr w:type="spellEnd"/>
+      <w:r>
+        <w:rPr>
+          <w:rFonts w:ascii="Courier" w:eastAsia="Times New Roman" w:hAnsi="Courier" w:cs="Times New Roman"/>
+          <w:color w:val="000096"/>
+          <w:lang w:val="en-US"/>
+        </w:rPr>
+        <w:t xml:space="preserve"> = true</w:t>
       </w:r>
     </w:p>
     <w:p>
@@ -5420,7 +5577,24 @@
           <w:lang w:val="en-US"/>
         </w:rPr>
         <w:tab/>
-        <w:t>validLine = false</w:t>
+      </w:r>
+      <w:proofErr w:type="spellStart"/>
+      <w:r>
+        <w:rPr>
+          <w:rFonts w:ascii="Courier" w:eastAsia="Times New Roman" w:hAnsi="Courier" w:cs="Times New Roman"/>
+          <w:color w:val="000096"/>
+          <w:lang w:val="en-US"/>
+        </w:rPr>
+        <w:t>validLine</w:t>
+      </w:r>
+      <w:proofErr w:type="spellEnd"/>
+      <w:r>
+        <w:rPr>
+          <w:rFonts w:ascii="Courier" w:eastAsia="Times New Roman" w:hAnsi="Courier" w:cs="Times New Roman"/>
+          <w:color w:val="000096"/>
+          <w:lang w:val="en-US"/>
+        </w:rPr>
+        <w:t xml:space="preserve"> = false</w:t>
       </w:r>
     </w:p>
     <w:p>
@@ -5502,7 +5676,25 @@
           <w:lang w:val="en-US"/>
         </w:rPr>
         <w:tab/>
-        <w:t>if validLine:</w:t>
+        <w:t xml:space="preserve">if </w:t>
+      </w:r>
+      <w:proofErr w:type="spellStart"/>
+      <w:r>
+        <w:rPr>
+          <w:rFonts w:ascii="Courier" w:eastAsia="Times New Roman" w:hAnsi="Courier" w:cs="Times New Roman"/>
+          <w:color w:val="000096"/>
+          <w:lang w:val="en-US"/>
+        </w:rPr>
+        <w:t>validLine</w:t>
+      </w:r>
+      <w:proofErr w:type="spellEnd"/>
+      <w:r>
+        <w:rPr>
+          <w:rFonts w:ascii="Courier" w:eastAsia="Times New Roman" w:hAnsi="Courier" w:cs="Times New Roman"/>
+          <w:color w:val="000096"/>
+          <w:lang w:val="en-US"/>
+        </w:rPr>
+        <w:t>:</w:t>
       </w:r>
     </w:p>
     <w:p>
@@ -5932,7 +6124,25 @@
           <w:lang w:val="en-US"/>
         </w:rPr>
         <w:tab/>
-        <w:t>Get the line, lineET, between the two points</w:t>
+        <w:t xml:space="preserve">Get the line, </w:t>
+      </w:r>
+      <w:proofErr w:type="spellStart"/>
+      <w:r>
+        <w:rPr>
+          <w:rFonts w:ascii="Courier" w:eastAsia="Times New Roman" w:hAnsi="Courier" w:cs="Times New Roman"/>
+          <w:color w:val="000096"/>
+          <w:lang w:val="en-US"/>
+        </w:rPr>
+        <w:t>lineET</w:t>
+      </w:r>
+      <w:proofErr w:type="spellEnd"/>
+      <w:r>
+        <w:rPr>
+          <w:rFonts w:ascii="Courier" w:eastAsia="Times New Roman" w:hAnsi="Courier" w:cs="Times New Roman"/>
+          <w:color w:val="000096"/>
+          <w:lang w:val="en-US"/>
+        </w:rPr>
+        <w:t>, between the two points</w:t>
       </w:r>
     </w:p>
     <w:p>
@@ -5965,8 +6175,18 @@
           <w:lang w:val="en-US"/>
         </w:rPr>
         <w:tab/>
-        <w:t>For each point on line</w:t>
-      </w:r>
+        <w:t xml:space="preserve">For each point </w:t>
+      </w:r>
+      <w:proofErr w:type="gramStart"/>
+      <w:r>
+        <w:rPr>
+          <w:rFonts w:ascii="Courier" w:eastAsia="Times New Roman" w:hAnsi="Courier" w:cs="Times New Roman"/>
+          <w:color w:val="000096"/>
+          <w:lang w:val="en-US"/>
+        </w:rPr>
+        <w:t>on line</w:t>
+      </w:r>
+      <w:proofErr w:type="gramEnd"/>
       <w:r>
         <w:rPr>
           <w:rFonts w:ascii="Courier" w:eastAsia="Times New Roman" w:hAnsi="Courier" w:cs="Times New Roman"/>
@@ -6070,7 +6290,25 @@
           <w:color w:val="000096"/>
           <w:lang w:val="en-US"/>
         </w:rPr>
-        <w:t>Get perpendicular line where lineET passes through the cortex</w:t>
+        <w:t xml:space="preserve">Get perpendicular line where </w:t>
+      </w:r>
+      <w:proofErr w:type="spellStart"/>
+      <w:r>
+        <w:rPr>
+          <w:rFonts w:ascii="Courier" w:eastAsia="Times New Roman" w:hAnsi="Courier" w:cs="Times New Roman"/>
+          <w:color w:val="000096"/>
+          <w:lang w:val="en-US"/>
+        </w:rPr>
+        <w:t>lineET</w:t>
+      </w:r>
+      <w:proofErr w:type="spellEnd"/>
+      <w:r>
+        <w:rPr>
+          <w:rFonts w:ascii="Courier" w:eastAsia="Times New Roman" w:hAnsi="Courier" w:cs="Times New Roman"/>
+          <w:color w:val="000096"/>
+          <w:lang w:val="en-US"/>
+        </w:rPr>
+        <w:t xml:space="preserve"> passes through the cortex</w:t>
       </w:r>
     </w:p>
     <w:p>
@@ -6690,6 +6928,27 @@
           </m:r>
         </m:oMath>
       </m:oMathPara>
+    </w:p>
+    <w:p>
+      <w:pPr>
+        <w:rPr>
+          <w:rFonts w:eastAsiaTheme="minorEastAsia"/>
+        </w:rPr>
+      </w:pPr>
+    </w:p>
+    <w:p>
+      <w:pPr>
+        <w:rPr>
+          <w:rFonts w:eastAsiaTheme="minorEastAsia"/>
+        </w:rPr>
+      </w:pPr>
+    </w:p>
+    <w:p>
+      <w:pPr>
+        <w:rPr>
+          <w:rFonts w:eastAsiaTheme="minorEastAsia"/>
+        </w:rPr>
+      </w:pPr>
     </w:p>
     <w:p>
       <w:pPr>
@@ -8778,8 +9037,6 @@
       <w:r>
         <w:t>. It iterates over all possible points and finds the minimum distance between a vessel and a point in the path</w:t>
       </w:r>
-      <w:bookmarkStart w:id="0" w:name="_GoBack"/>
-      <w:bookmarkEnd w:id="0"/>
     </w:p>
     <w:p>
       <w:pPr>
@@ -8796,6 +9053,7 @@
           <w:lang w:val="en-US"/>
         </w:rPr>
       </w:pPr>
+      <w:proofErr w:type="spellStart"/>
       <w:r>
         <w:rPr>
           <w:rFonts w:ascii="Courier" w:eastAsia="Times New Roman" w:hAnsi="Courier" w:cs="Times New Roman"/>
@@ -8804,6 +9062,7 @@
         </w:rPr>
         <w:t>minDistance</w:t>
       </w:r>
+      <w:proofErr w:type="spellEnd"/>
       <w:r>
         <w:rPr>
           <w:rFonts w:ascii="Courier" w:eastAsia="Times New Roman" w:hAnsi="Courier" w:cs="Times New Roman"/>
@@ -8836,6 +9095,7 @@
           <w:lang w:val="en-US"/>
         </w:rPr>
       </w:pPr>
+      <w:proofErr w:type="spellStart"/>
       <w:r>
         <w:rPr>
           <w:rFonts w:ascii="Courier" w:eastAsia="Times New Roman" w:hAnsi="Courier" w:cs="Times New Roman"/>
@@ -8844,6 +9104,7 @@
         </w:rPr>
         <w:t>closestVessel</w:t>
       </w:r>
+      <w:proofErr w:type="spellEnd"/>
       <w:r>
         <w:rPr>
           <w:rFonts w:ascii="Courier" w:eastAsia="Times New Roman" w:hAnsi="Courier" w:cs="Times New Roman"/>
@@ -8868,14 +9129,44 @@
           <w:lang w:val="en-US"/>
         </w:rPr>
       </w:pPr>
-      <w:r>
-        <w:rPr>
-          <w:rFonts w:ascii="Courier" w:eastAsia="Times New Roman" w:hAnsi="Courier" w:cs="Times New Roman"/>
-          <w:color w:val="000096"/>
-          <w:lang w:val="en-US"/>
-        </w:rPr>
-        <w:t>allPoints = getAllPointsInPath(</w:t>
-      </w:r>
+      <w:proofErr w:type="spellStart"/>
+      <w:r>
+        <w:rPr>
+          <w:rFonts w:ascii="Courier" w:eastAsia="Times New Roman" w:hAnsi="Courier" w:cs="Times New Roman"/>
+          <w:color w:val="000096"/>
+          <w:lang w:val="en-US"/>
+        </w:rPr>
+        <w:t>allPoints</w:t>
+      </w:r>
+      <w:proofErr w:type="spellEnd"/>
+      <w:r>
+        <w:rPr>
+          <w:rFonts w:ascii="Courier" w:eastAsia="Times New Roman" w:hAnsi="Courier" w:cs="Times New Roman"/>
+          <w:color w:val="000096"/>
+          <w:lang w:val="en-US"/>
+        </w:rPr>
+        <w:t xml:space="preserve"> = </w:t>
+      </w:r>
+      <w:proofErr w:type="spellStart"/>
+      <w:proofErr w:type="gramStart"/>
+      <w:r>
+        <w:rPr>
+          <w:rFonts w:ascii="Courier" w:eastAsia="Times New Roman" w:hAnsi="Courier" w:cs="Times New Roman"/>
+          <w:color w:val="000096"/>
+          <w:lang w:val="en-US"/>
+        </w:rPr>
+        <w:t>getAllPointsInPath</w:t>
+      </w:r>
+      <w:proofErr w:type="spellEnd"/>
+      <w:r>
+        <w:rPr>
+          <w:rFonts w:ascii="Courier" w:eastAsia="Times New Roman" w:hAnsi="Courier" w:cs="Times New Roman"/>
+          <w:color w:val="000096"/>
+          <w:lang w:val="en-US"/>
+        </w:rPr>
+        <w:t>(</w:t>
+      </w:r>
+      <w:proofErr w:type="gramEnd"/>
       <w:r>
         <w:rPr>
           <w:rFonts w:ascii="Courier" w:eastAsia="Times New Roman" w:hAnsi="Courier" w:cs="Times New Roman"/>
@@ -8914,7 +9205,25 @@
           <w:color w:val="000096"/>
           <w:lang w:val="en-US"/>
         </w:rPr>
-        <w:t>for each point in allPoints:</w:t>
+        <w:t xml:space="preserve">for each point in </w:t>
+      </w:r>
+      <w:proofErr w:type="spellStart"/>
+      <w:r>
+        <w:rPr>
+          <w:rFonts w:ascii="Courier" w:eastAsia="Times New Roman" w:hAnsi="Courier" w:cs="Times New Roman"/>
+          <w:color w:val="000096"/>
+          <w:lang w:val="en-US"/>
+        </w:rPr>
+        <w:t>allPoints</w:t>
+      </w:r>
+      <w:proofErr w:type="spellEnd"/>
+      <w:r>
+        <w:rPr>
+          <w:rFonts w:ascii="Courier" w:eastAsia="Times New Roman" w:hAnsi="Courier" w:cs="Times New Roman"/>
+          <w:color w:val="000096"/>
+          <w:lang w:val="en-US"/>
+        </w:rPr>
+        <w:t>:</w:t>
       </w:r>
     </w:p>
     <w:p>
@@ -8939,7 +9248,16 @@
           <w:lang w:val="en-US"/>
         </w:rPr>
         <w:tab/>
-        <w:t>for each blood</w:t>
+        <w:t xml:space="preserve">for each </w:t>
+      </w:r>
+      <w:proofErr w:type="spellStart"/>
+      <w:r>
+        <w:rPr>
+          <w:rFonts w:ascii="Courier" w:eastAsia="Times New Roman" w:hAnsi="Courier" w:cs="Times New Roman"/>
+          <w:color w:val="000096"/>
+          <w:lang w:val="en-US"/>
+        </w:rPr>
+        <w:t>blood</w:t>
       </w:r>
       <w:r>
         <w:rPr>
@@ -8973,6 +9291,7 @@
         </w:rPr>
         <w:t>oint</w:t>
       </w:r>
+      <w:proofErr w:type="spellEnd"/>
       <w:r>
         <w:rPr>
           <w:rFonts w:ascii="Courier" w:eastAsia="Times New Roman" w:hAnsi="Courier" w:cs="Times New Roman"/>
@@ -9060,7 +9379,25 @@
           <w:lang w:val="en-US"/>
         </w:rPr>
         <w:tab/>
-        <w:t>If distance &lt; minDistance:</w:t>
+        <w:t xml:space="preserve">If distance &lt; </w:t>
+      </w:r>
+      <w:proofErr w:type="spellStart"/>
+      <w:r>
+        <w:rPr>
+          <w:rFonts w:ascii="Courier" w:eastAsia="Times New Roman" w:hAnsi="Courier" w:cs="Times New Roman"/>
+          <w:color w:val="000096"/>
+          <w:lang w:val="en-US"/>
+        </w:rPr>
+        <w:t>minDistance</w:t>
+      </w:r>
+      <w:proofErr w:type="spellEnd"/>
+      <w:r>
+        <w:rPr>
+          <w:rFonts w:ascii="Courier" w:eastAsia="Times New Roman" w:hAnsi="Courier" w:cs="Times New Roman"/>
+          <w:color w:val="000096"/>
+          <w:lang w:val="en-US"/>
+        </w:rPr>
+        <w:t>:</w:t>
       </w:r>
     </w:p>
     <w:p>
@@ -9102,13 +9439,23 @@
         </w:rPr>
         <w:tab/>
       </w:r>
-      <w:r>
-        <w:rPr>
-          <w:rFonts w:ascii="Courier" w:eastAsia="Times New Roman" w:hAnsi="Courier" w:cs="Times New Roman"/>
-          <w:color w:val="000096"/>
-          <w:lang w:val="en-US"/>
-        </w:rPr>
-        <w:t>minDistance = distance</w:t>
+      <w:proofErr w:type="spellStart"/>
+      <w:r>
+        <w:rPr>
+          <w:rFonts w:ascii="Courier" w:eastAsia="Times New Roman" w:hAnsi="Courier" w:cs="Times New Roman"/>
+          <w:color w:val="000096"/>
+          <w:lang w:val="en-US"/>
+        </w:rPr>
+        <w:t>minDistance</w:t>
+      </w:r>
+      <w:proofErr w:type="spellEnd"/>
+      <w:r>
+        <w:rPr>
+          <w:rFonts w:ascii="Courier" w:eastAsia="Times New Roman" w:hAnsi="Courier" w:cs="Times New Roman"/>
+          <w:color w:val="000096"/>
+          <w:lang w:val="en-US"/>
+        </w:rPr>
+        <w:t xml:space="preserve"> = distance</w:t>
       </w:r>
     </w:p>
     <w:p>
@@ -9150,13 +9497,23 @@
         </w:rPr>
         <w:tab/>
       </w:r>
-      <w:r>
-        <w:rPr>
-          <w:rFonts w:ascii="Courier" w:eastAsia="Times New Roman" w:hAnsi="Courier" w:cs="Times New Roman"/>
-          <w:color w:val="000096"/>
-          <w:lang w:val="en-US"/>
-        </w:rPr>
-        <w:t xml:space="preserve">closestVessel </w:t>
+      <w:proofErr w:type="spellStart"/>
+      <w:r>
+        <w:rPr>
+          <w:rFonts w:ascii="Courier" w:eastAsia="Times New Roman" w:hAnsi="Courier" w:cs="Times New Roman"/>
+          <w:color w:val="000096"/>
+          <w:lang w:val="en-US"/>
+        </w:rPr>
+        <w:t>closestVessel</w:t>
+      </w:r>
+      <w:proofErr w:type="spellEnd"/>
+      <w:r>
+        <w:rPr>
+          <w:rFonts w:ascii="Courier" w:eastAsia="Times New Roman" w:hAnsi="Courier" w:cs="Times New Roman"/>
+          <w:color w:val="000096"/>
+          <w:lang w:val="en-US"/>
+        </w:rPr>
+        <w:t xml:space="preserve"> </w:t>
       </w:r>
       <w:r>
         <w:rPr>
@@ -9174,6 +9531,7 @@
         </w:rPr>
         <w:t xml:space="preserve"> </w:t>
       </w:r>
+      <w:proofErr w:type="spellStart"/>
       <w:r>
         <w:rPr>
           <w:rFonts w:ascii="Courier" w:eastAsia="Times New Roman" w:hAnsi="Courier" w:cs="Times New Roman"/>
@@ -9182,6 +9540,7 @@
         </w:rPr>
         <w:t>bloodVesselPoint</w:t>
       </w:r>
+      <w:proofErr w:type="spellEnd"/>
     </w:p>
     <w:p>
       <w:pPr>
@@ -9308,8 +9667,49 @@
         <w:t>(b) TODO – write test</w:t>
       </w:r>
     </w:p>
+    <w:p>
+      <w:pPr>
+        <w:rPr>
+          <w:lang w:val="en-US"/>
+        </w:rPr>
+      </w:pPr>
+    </w:p>
+    <w:p>
+      <w:pPr>
+        <w:pStyle w:val="Heading1"/>
+        <w:rPr>
+          <w:lang w:val="en-US"/>
+        </w:rPr>
+      </w:pPr>
+      <w:r>
+        <w:rPr>
+          <w:lang w:val="en-US"/>
+        </w:rPr>
+        <w:t xml:space="preserve">Code / Git </w:t>
+      </w:r>
+      <w:r>
+        <w:rPr>
+          <w:lang w:val="en-US"/>
+        </w:rPr>
+        <w:t>Repository</w:t>
+      </w:r>
+    </w:p>
+    <w:p>
+      <w:hyperlink r:id="rId11" w:history="1">
+        <w:r>
+          <w:rPr>
+            <w:rStyle w:val="Hyperlink"/>
+          </w:rPr>
+          <w:t>https://github.com/Meldanen/kcl/tree/master/robotics/slicerTutorials/Tutorial%202%20and%203</w:t>
+        </w:r>
+      </w:hyperlink>
+    </w:p>
+    <w:p>
+      <w:bookmarkStart w:id="0" w:name="_GoBack"/>
+      <w:bookmarkEnd w:id="0"/>
+    </w:p>
     <w:sectPr>
-      <w:headerReference w:type="default" r:id="rId11"/>
+      <w:headerReference w:type="default" r:id="rId12"/>
       <w:pgSz w:w="11906" w:h="16838"/>
       <w:pgMar w:top="1440" w:right="1440" w:bottom="1440" w:left="1440" w:header="708" w:footer="708" w:gutter="0"/>
       <w:cols w:space="708"/>
@@ -11056,6 +11456,17 @@
       <w:szCs w:val="18"/>
     </w:rPr>
   </w:style>
+  <w:style w:type="character" w:styleId="Hyperlink">
+    <w:name w:val="Hyperlink"/>
+    <w:basedOn w:val="DefaultParagraphFont"/>
+    <w:uiPriority w:val="99"/>
+    <w:unhideWhenUsed/>
+    <w:rsid w:val="004617CB"/>
+    <w:rPr>
+      <w:color w:val="0563C1" w:themeColor="hyperlink"/>
+      <w:u w:val="single"/>
+    </w:rPr>
+  </w:style>
 </w:styles>
 </file>
 

</xml_diff>

<commit_message>
time complexities are a mess
</commit_message>
<xml_diff>
--- a/robotics/slicerTutorials/Tutorial 2 and 3/AssignmentReport.docx
+++ b/robotics/slicerTutorials/Tutorial 2 and 3/AssignmentReport.docx
@@ -709,25 +709,7 @@
           <w:color w:val="000096"/>
           <w:lang w:val="en-US"/>
         </w:rPr>
-        <w:t xml:space="preserve"> </w:t>
-      </w:r>
-      <w:proofErr w:type="spellStart"/>
-      <w:r>
-        <w:rPr>
-          <w:rFonts w:ascii="Courier" w:eastAsia="Times New Roman" w:hAnsi="Courier" w:cs="Times New Roman"/>
-          <w:color w:val="000096"/>
-          <w:lang w:val="en-US"/>
-        </w:rPr>
-        <w:t>tp</w:t>
-      </w:r>
-      <w:proofErr w:type="spellEnd"/>
-      <w:r>
-        <w:rPr>
-          <w:rFonts w:ascii="Courier" w:eastAsia="Times New Roman" w:hAnsi="Courier" w:cs="Times New Roman"/>
-          <w:color w:val="000096"/>
-          <w:lang w:val="en-US"/>
-        </w:rPr>
-        <w:t xml:space="preserve"> is a point p representing a target point</w:t>
+        <w:t xml:space="preserve"> tp is a point p representing a target point</w:t>
       </w:r>
     </w:p>
     <w:p>
@@ -1419,7 +1401,6 @@
         </w:rPr>
         <w:t xml:space="preserve">For each </w:t>
       </w:r>
-      <w:proofErr w:type="spellStart"/>
       <w:r>
         <w:rPr>
           <w:rFonts w:ascii="Courier" w:eastAsia="Times New Roman" w:hAnsi="Courier" w:cs="Times New Roman"/>
@@ -1434,16 +1415,7 @@
           <w:color w:val="000096"/>
           <w:lang w:val="en-US"/>
         </w:rPr>
-        <w:t>p</w:t>
-      </w:r>
-      <w:proofErr w:type="spellEnd"/>
-      <w:r>
-        <w:rPr>
-          <w:rFonts w:ascii="Courier" w:eastAsia="Times New Roman" w:hAnsi="Courier" w:cs="Times New Roman"/>
-          <w:color w:val="000096"/>
-          <w:lang w:val="en-US"/>
-        </w:rPr>
-        <w:t xml:space="preserve"> in </w:t>
+        <w:t xml:space="preserve">p in </w:t>
       </w:r>
       <m:oMath>
         <m:r>
@@ -1849,25 +1821,7 @@
           <w:color w:val="000096"/>
           <w:lang w:val="en-US"/>
         </w:rPr>
-        <w:t xml:space="preserve"> </w:t>
-      </w:r>
-      <w:proofErr w:type="spellStart"/>
-      <w:r>
-        <w:rPr>
-          <w:rFonts w:ascii="Courier" w:eastAsia="Times New Roman" w:hAnsi="Courier" w:cs="Times New Roman"/>
-          <w:color w:val="000096"/>
-          <w:lang w:val="en-US"/>
-        </w:rPr>
-        <w:t>tp</w:t>
-      </w:r>
-      <w:proofErr w:type="spellEnd"/>
-      <w:r>
-        <w:rPr>
-          <w:rFonts w:ascii="Courier" w:eastAsia="Times New Roman" w:hAnsi="Courier" w:cs="Times New Roman"/>
-          <w:color w:val="000096"/>
-          <w:lang w:val="en-US"/>
-        </w:rPr>
-        <w:t xml:space="preserve"> is a point p representing a target point</w:t>
+        <w:t xml:space="preserve"> tp is a point p representing a target point</w:t>
       </w:r>
     </w:p>
     <w:p>
@@ -2567,7 +2521,6 @@
         </w:rPr>
         <w:t xml:space="preserve">For each </w:t>
       </w:r>
-      <w:proofErr w:type="spellStart"/>
       <w:r>
         <w:rPr>
           <w:rFonts w:ascii="Courier" w:eastAsia="Times New Roman" w:hAnsi="Courier" w:cs="Times New Roman"/>
@@ -2582,16 +2535,7 @@
           <w:color w:val="000096"/>
           <w:lang w:val="en-US"/>
         </w:rPr>
-        <w:t>p</w:t>
-      </w:r>
-      <w:proofErr w:type="spellEnd"/>
-      <w:r>
-        <w:rPr>
-          <w:rFonts w:ascii="Courier" w:eastAsia="Times New Roman" w:hAnsi="Courier" w:cs="Times New Roman"/>
-          <w:color w:val="000096"/>
-          <w:lang w:val="en-US"/>
-        </w:rPr>
-        <w:t xml:space="preserve"> in </w:t>
+        <w:t xml:space="preserve">p in </w:t>
       </w:r>
       <m:oMath>
         <m:r>
@@ -2973,25 +2917,7 @@
           <w:color w:val="000096"/>
           <w:lang w:val="en-US"/>
         </w:rPr>
-        <w:t xml:space="preserve"> </w:t>
-      </w:r>
-      <w:proofErr w:type="spellStart"/>
-      <w:r>
-        <w:rPr>
-          <w:rFonts w:ascii="Courier" w:eastAsia="Times New Roman" w:hAnsi="Courier" w:cs="Times New Roman"/>
-          <w:color w:val="000096"/>
-          <w:lang w:val="en-US"/>
-        </w:rPr>
-        <w:t>tp</w:t>
-      </w:r>
-      <w:proofErr w:type="spellEnd"/>
-      <w:r>
-        <w:rPr>
-          <w:rFonts w:ascii="Courier" w:eastAsia="Times New Roman" w:hAnsi="Courier" w:cs="Times New Roman"/>
-          <w:color w:val="000096"/>
-          <w:lang w:val="en-US"/>
-        </w:rPr>
-        <w:t xml:space="preserve"> is a point p representing a target point</w:t>
+        <w:t xml:space="preserve"> tp is a point p representing a target point</w:t>
       </w:r>
     </w:p>
     <w:p>
@@ -3675,7 +3601,6 @@
         </w:rPr>
         <w:t xml:space="preserve">For each </w:t>
       </w:r>
-      <w:proofErr w:type="spellStart"/>
       <w:r>
         <w:rPr>
           <w:rFonts w:ascii="Courier" w:eastAsia="Times New Roman" w:hAnsi="Courier" w:cs="Times New Roman"/>
@@ -3690,16 +3615,7 @@
           <w:color w:val="000096"/>
           <w:lang w:val="en-US"/>
         </w:rPr>
-        <w:t>p</w:t>
-      </w:r>
-      <w:proofErr w:type="spellEnd"/>
-      <w:r>
-        <w:rPr>
-          <w:rFonts w:ascii="Courier" w:eastAsia="Times New Roman" w:hAnsi="Courier" w:cs="Times New Roman"/>
-          <w:color w:val="000096"/>
-          <w:lang w:val="en-US"/>
-        </w:rPr>
-        <w:t xml:space="preserve"> in </w:t>
+        <w:t xml:space="preserve">p in </w:t>
       </w:r>
       <m:oMath>
         <m:r>
@@ -4668,24 +4584,7 @@
           <w:lang w:val="en-US"/>
         </w:rPr>
         <w:tab/>
-      </w:r>
-      <w:proofErr w:type="spellStart"/>
-      <w:r>
-        <w:rPr>
-          <w:rFonts w:ascii="Courier" w:eastAsia="Times New Roman" w:hAnsi="Courier" w:cs="Times New Roman"/>
-          <w:color w:val="000096"/>
-          <w:lang w:val="en-US"/>
-        </w:rPr>
-        <w:t>validLine</w:t>
-      </w:r>
-      <w:proofErr w:type="spellEnd"/>
-      <w:r>
-        <w:rPr>
-          <w:rFonts w:ascii="Courier" w:eastAsia="Times New Roman" w:hAnsi="Courier" w:cs="Times New Roman"/>
-          <w:color w:val="000096"/>
-          <w:lang w:val="en-US"/>
-        </w:rPr>
-        <w:t xml:space="preserve"> = true</w:t>
+        <w:t>validLine = true</w:t>
       </w:r>
     </w:p>
     <w:p>
@@ -4808,24 +4707,7 @@
           <w:lang w:val="en-US"/>
         </w:rPr>
         <w:tab/>
-      </w:r>
-      <w:proofErr w:type="spellStart"/>
-      <w:r>
-        <w:rPr>
-          <w:rFonts w:ascii="Courier" w:eastAsia="Times New Roman" w:hAnsi="Courier" w:cs="Times New Roman"/>
-          <w:color w:val="000096"/>
-          <w:lang w:val="en-US"/>
-        </w:rPr>
-        <w:t>validLine</w:t>
-      </w:r>
-      <w:proofErr w:type="spellEnd"/>
-      <w:r>
-        <w:rPr>
-          <w:rFonts w:ascii="Courier" w:eastAsia="Times New Roman" w:hAnsi="Courier" w:cs="Times New Roman"/>
-          <w:color w:val="000096"/>
-          <w:lang w:val="en-US"/>
-        </w:rPr>
-        <w:t xml:space="preserve"> = false</w:t>
+        <w:t>validLine = false</w:t>
       </w:r>
     </w:p>
     <w:p>
@@ -4907,25 +4789,7 @@
           <w:lang w:val="en-US"/>
         </w:rPr>
         <w:tab/>
-        <w:t xml:space="preserve">if </w:t>
-      </w:r>
-      <w:proofErr w:type="spellStart"/>
-      <w:r>
-        <w:rPr>
-          <w:rFonts w:ascii="Courier" w:eastAsia="Times New Roman" w:hAnsi="Courier" w:cs="Times New Roman"/>
-          <w:color w:val="000096"/>
-          <w:lang w:val="en-US"/>
-        </w:rPr>
-        <w:t>validLine</w:t>
-      </w:r>
-      <w:proofErr w:type="spellEnd"/>
-      <w:r>
-        <w:rPr>
-          <w:rFonts w:ascii="Courier" w:eastAsia="Times New Roman" w:hAnsi="Courier" w:cs="Times New Roman"/>
-          <w:color w:val="000096"/>
-          <w:lang w:val="en-US"/>
-        </w:rPr>
-        <w:t>:</w:t>
+        <w:t>if validLine:</w:t>
       </w:r>
     </w:p>
     <w:p>
@@ -5437,24 +5301,7 @@
           <w:lang w:val="en-US"/>
         </w:rPr>
         <w:tab/>
-      </w:r>
-      <w:proofErr w:type="spellStart"/>
-      <w:r>
-        <w:rPr>
-          <w:rFonts w:ascii="Courier" w:eastAsia="Times New Roman" w:hAnsi="Courier" w:cs="Times New Roman"/>
-          <w:color w:val="000096"/>
-          <w:lang w:val="en-US"/>
-        </w:rPr>
-        <w:t>validLine</w:t>
-      </w:r>
-      <w:proofErr w:type="spellEnd"/>
-      <w:r>
-        <w:rPr>
-          <w:rFonts w:ascii="Courier" w:eastAsia="Times New Roman" w:hAnsi="Courier" w:cs="Times New Roman"/>
-          <w:color w:val="000096"/>
-          <w:lang w:val="en-US"/>
-        </w:rPr>
-        <w:t xml:space="preserve"> = true</w:t>
+        <w:t>validLine = true</w:t>
       </w:r>
     </w:p>
     <w:p>
@@ -5577,24 +5424,7 @@
           <w:lang w:val="en-US"/>
         </w:rPr>
         <w:tab/>
-      </w:r>
-      <w:proofErr w:type="spellStart"/>
-      <w:r>
-        <w:rPr>
-          <w:rFonts w:ascii="Courier" w:eastAsia="Times New Roman" w:hAnsi="Courier" w:cs="Times New Roman"/>
-          <w:color w:val="000096"/>
-          <w:lang w:val="en-US"/>
-        </w:rPr>
-        <w:t>validLine</w:t>
-      </w:r>
-      <w:proofErr w:type="spellEnd"/>
-      <w:r>
-        <w:rPr>
-          <w:rFonts w:ascii="Courier" w:eastAsia="Times New Roman" w:hAnsi="Courier" w:cs="Times New Roman"/>
-          <w:color w:val="000096"/>
-          <w:lang w:val="en-US"/>
-        </w:rPr>
-        <w:t xml:space="preserve"> = false</w:t>
+        <w:t>validLine = false</w:t>
       </w:r>
     </w:p>
     <w:p>
@@ -5676,25 +5506,7 @@
           <w:lang w:val="en-US"/>
         </w:rPr>
         <w:tab/>
-        <w:t xml:space="preserve">if </w:t>
-      </w:r>
-      <w:proofErr w:type="spellStart"/>
-      <w:r>
-        <w:rPr>
-          <w:rFonts w:ascii="Courier" w:eastAsia="Times New Roman" w:hAnsi="Courier" w:cs="Times New Roman"/>
-          <w:color w:val="000096"/>
-          <w:lang w:val="en-US"/>
-        </w:rPr>
-        <w:t>validLine</w:t>
-      </w:r>
-      <w:proofErr w:type="spellEnd"/>
-      <w:r>
-        <w:rPr>
-          <w:rFonts w:ascii="Courier" w:eastAsia="Times New Roman" w:hAnsi="Courier" w:cs="Times New Roman"/>
-          <w:color w:val="000096"/>
-          <w:lang w:val="en-US"/>
-        </w:rPr>
-        <w:t>:</w:t>
+        <w:t>if validLine:</w:t>
       </w:r>
     </w:p>
     <w:p>
@@ -6124,25 +5936,7 @@
           <w:lang w:val="en-US"/>
         </w:rPr>
         <w:tab/>
-        <w:t xml:space="preserve">Get the line, </w:t>
-      </w:r>
-      <w:proofErr w:type="spellStart"/>
-      <w:r>
-        <w:rPr>
-          <w:rFonts w:ascii="Courier" w:eastAsia="Times New Roman" w:hAnsi="Courier" w:cs="Times New Roman"/>
-          <w:color w:val="000096"/>
-          <w:lang w:val="en-US"/>
-        </w:rPr>
-        <w:t>lineET</w:t>
-      </w:r>
-      <w:proofErr w:type="spellEnd"/>
-      <w:r>
-        <w:rPr>
-          <w:rFonts w:ascii="Courier" w:eastAsia="Times New Roman" w:hAnsi="Courier" w:cs="Times New Roman"/>
-          <w:color w:val="000096"/>
-          <w:lang w:val="en-US"/>
-        </w:rPr>
-        <w:t>, between the two points</w:t>
+        <w:t>Get the line, lineET, between the two points</w:t>
       </w:r>
     </w:p>
     <w:p>
@@ -6290,25 +6084,7 @@
           <w:color w:val="000096"/>
           <w:lang w:val="en-US"/>
         </w:rPr>
-        <w:t xml:space="preserve">Get perpendicular line where </w:t>
-      </w:r>
-      <w:proofErr w:type="spellStart"/>
-      <w:r>
-        <w:rPr>
-          <w:rFonts w:ascii="Courier" w:eastAsia="Times New Roman" w:hAnsi="Courier" w:cs="Times New Roman"/>
-          <w:color w:val="000096"/>
-          <w:lang w:val="en-US"/>
-        </w:rPr>
-        <w:t>lineET</w:t>
-      </w:r>
-      <w:proofErr w:type="spellEnd"/>
-      <w:r>
-        <w:rPr>
-          <w:rFonts w:ascii="Courier" w:eastAsia="Times New Roman" w:hAnsi="Courier" w:cs="Times New Roman"/>
-          <w:color w:val="000096"/>
-          <w:lang w:val="en-US"/>
-        </w:rPr>
-        <w:t xml:space="preserve"> passes through the cortex</w:t>
+        <w:t>Get perpendicular line where lineET passes through the cortex</w:t>
       </w:r>
     </w:p>
     <w:p>
@@ -7345,6 +7121,62 @@
                 </w:rPr>
                 <m:t>*</m:t>
               </m:r>
+              <m:r>
+                <w:rPr>
+                  <w:rFonts w:ascii="Cambria Math" w:eastAsiaTheme="minorEastAsia" w:hAnsi="Cambria Math"/>
+                </w:rPr>
+                <m:t>lo</m:t>
+              </m:r>
+              <m:r>
+                <w:rPr>
+                  <w:rFonts w:ascii="Cambria Math" w:eastAsiaTheme="minorEastAsia" w:hAnsi="Cambria Math"/>
+                </w:rPr>
+                <m:t>g</m:t>
+              </m:r>
+              <m:d>
+                <m:dPr>
+                  <m:ctrlPr>
+                    <w:rPr>
+                      <w:rFonts w:ascii="Cambria Math" w:eastAsiaTheme="minorEastAsia" w:hAnsi="Cambria Math"/>
+                      <w:i/>
+                    </w:rPr>
+                  </m:ctrlPr>
+                </m:dPr>
+                <m:e>
+                  <m:sSub>
+                    <m:sSubPr>
+                      <m:ctrlPr>
+                        <w:rPr>
+                          <w:rFonts w:ascii="Cambria Math" w:eastAsiaTheme="minorEastAsia" w:hAnsi="Cambria Math"/>
+                          <w:i/>
+                        </w:rPr>
+                      </m:ctrlPr>
+                    </m:sSubPr>
+                    <m:e>
+                      <m:r>
+                        <w:rPr>
+                          <w:rFonts w:ascii="Cambria Math" w:eastAsiaTheme="minorEastAsia" w:hAnsi="Cambria Math"/>
+                        </w:rPr>
+                        <m:t>N</m:t>
+                      </m:r>
+                    </m:e>
+                    <m:sub>
+                      <m:r>
+                        <w:rPr>
+                          <w:rFonts w:ascii="Cambria Math" w:eastAsiaTheme="minorEastAsia" w:hAnsi="Cambria Math"/>
+                        </w:rPr>
+                        <m:t>vp</m:t>
+                      </m:r>
+                    </m:sub>
+                  </m:sSub>
+                </m:e>
+              </m:d>
+              <m:r>
+                <w:rPr>
+                  <w:rFonts w:ascii="Cambria Math" w:eastAsiaTheme="minorEastAsia" w:hAnsi="Cambria Math"/>
+                </w:rPr>
+                <m:t xml:space="preserve">+ </m:t>
+              </m:r>
               <m:sSub>
                 <m:sSubPr>
                   <m:ctrlPr>
@@ -7615,35 +7447,15 @@
         <w:rPr>
           <w:rFonts w:eastAsiaTheme="minorEastAsia"/>
         </w:rPr>
-        <w:t xml:space="preserve">all the points in the line between the entry and target point, we instead search using a tree with time complexity </w:t>
+        <w:t xml:space="preserve">all the points in the line between the entry and target point, we instead search using a tree </w:t>
+      </w:r>
+      <w:r>
+        <w:rPr>
+          <w:rFonts w:eastAsiaTheme="minorEastAsia"/>
+        </w:rPr>
+        <w:t xml:space="preserve">whose lookup time should be </w:t>
       </w:r>
       <m:oMath>
-        <m:sSub>
-          <m:sSubPr>
-            <m:ctrlPr>
-              <w:rPr>
-                <w:rFonts w:ascii="Cambria Math" w:eastAsiaTheme="minorEastAsia" w:hAnsi="Cambria Math"/>
-                <w:i/>
-              </w:rPr>
-            </m:ctrlPr>
-          </m:sSubPr>
-          <m:e>
-            <m:r>
-              <w:rPr>
-                <w:rFonts w:ascii="Cambria Math" w:eastAsiaTheme="minorEastAsia" w:hAnsi="Cambria Math"/>
-              </w:rPr>
-              <m:t>N</m:t>
-            </m:r>
-          </m:e>
-          <m:sub>
-            <m:r>
-              <w:rPr>
-                <w:rFonts w:ascii="Cambria Math" w:eastAsiaTheme="minorEastAsia" w:hAnsi="Cambria Math"/>
-              </w:rPr>
-              <m:t>vp</m:t>
-            </m:r>
-          </m:sub>
-        </m:sSub>
         <m:r>
           <w:rPr>
             <w:rFonts w:ascii="Cambria Math" w:eastAsiaTheme="minorEastAsia" w:hAnsi="Cambria Math"/>
@@ -7735,6 +7547,90 @@
         </w:rPr>
         <w:t>.</w:t>
       </w:r>
+      <w:r>
+        <w:rPr>
+          <w:rFonts w:eastAsiaTheme="minorEastAsia"/>
+        </w:rPr>
+        <w:t xml:space="preserve"> However, we’ll need to create the tree (once), and that should take </w:t>
+      </w:r>
+      <m:oMath>
+        <m:sSub>
+          <m:sSubPr>
+            <m:ctrlPr>
+              <w:rPr>
+                <w:rFonts w:ascii="Cambria Math" w:eastAsiaTheme="minorEastAsia" w:hAnsi="Cambria Math"/>
+                <w:i/>
+              </w:rPr>
+            </m:ctrlPr>
+          </m:sSubPr>
+          <m:e>
+            <m:r>
+              <w:rPr>
+                <w:rFonts w:ascii="Cambria Math" w:eastAsiaTheme="minorEastAsia" w:hAnsi="Cambria Math"/>
+              </w:rPr>
+              <m:t>N</m:t>
+            </m:r>
+          </m:e>
+          <m:sub>
+            <m:r>
+              <w:rPr>
+                <w:rFonts w:ascii="Cambria Math" w:eastAsiaTheme="minorEastAsia" w:hAnsi="Cambria Math"/>
+              </w:rPr>
+              <m:t>vp</m:t>
+            </m:r>
+          </m:sub>
+        </m:sSub>
+        <m:r>
+          <w:rPr>
+            <w:rFonts w:ascii="Cambria Math" w:eastAsiaTheme="minorEastAsia" w:hAnsi="Cambria Math"/>
+          </w:rPr>
+          <m:t>lo</m:t>
+        </m:r>
+        <m:r>
+          <w:rPr>
+            <w:rFonts w:ascii="Cambria Math" w:eastAsiaTheme="minorEastAsia" w:hAnsi="Cambria Math"/>
+          </w:rPr>
+          <m:t>g</m:t>
+        </m:r>
+        <m:d>
+          <m:dPr>
+            <m:ctrlPr>
+              <w:rPr>
+                <w:rFonts w:ascii="Cambria Math" w:eastAsiaTheme="minorEastAsia" w:hAnsi="Cambria Math"/>
+                <w:i/>
+              </w:rPr>
+            </m:ctrlPr>
+          </m:dPr>
+          <m:e>
+            <m:sSub>
+              <m:sSubPr>
+                <m:ctrlPr>
+                  <w:rPr>
+                    <w:rFonts w:ascii="Cambria Math" w:eastAsiaTheme="minorEastAsia" w:hAnsi="Cambria Math"/>
+                    <w:i/>
+                  </w:rPr>
+                </m:ctrlPr>
+              </m:sSubPr>
+              <m:e>
+                <m:r>
+                  <w:rPr>
+                    <w:rFonts w:ascii="Cambria Math" w:eastAsiaTheme="minorEastAsia" w:hAnsi="Cambria Math"/>
+                  </w:rPr>
+                  <m:t>N</m:t>
+                </m:r>
+              </m:e>
+              <m:sub>
+                <m:r>
+                  <w:rPr>
+                    <w:rFonts w:ascii="Cambria Math" w:eastAsiaTheme="minorEastAsia" w:hAnsi="Cambria Math"/>
+                  </w:rPr>
+                  <m:t>vp</m:t>
+                </m:r>
+              </m:sub>
+            </m:sSub>
+          </m:e>
+        </m:d>
+      </m:oMath>
     </w:p>
     <w:p>
       <w:r>
@@ -7880,6 +7776,62 @@
                   <w:rFonts w:ascii="Cambria Math" w:eastAsiaTheme="minorEastAsia" w:hAnsi="Cambria Math"/>
                 </w:rPr>
                 <m:t>*</m:t>
+              </m:r>
+              <m:r>
+                <w:rPr>
+                  <w:rFonts w:ascii="Cambria Math" w:eastAsiaTheme="minorEastAsia" w:hAnsi="Cambria Math"/>
+                </w:rPr>
+                <m:t>lo</m:t>
+              </m:r>
+              <m:r>
+                <w:rPr>
+                  <w:rFonts w:ascii="Cambria Math" w:eastAsiaTheme="minorEastAsia" w:hAnsi="Cambria Math"/>
+                </w:rPr>
+                <m:t>g</m:t>
+              </m:r>
+              <m:d>
+                <m:dPr>
+                  <m:ctrlPr>
+                    <w:rPr>
+                      <w:rFonts w:ascii="Cambria Math" w:eastAsiaTheme="minorEastAsia" w:hAnsi="Cambria Math"/>
+                      <w:i/>
+                    </w:rPr>
+                  </m:ctrlPr>
+                </m:dPr>
+                <m:e>
+                  <m:sSub>
+                    <m:sSubPr>
+                      <m:ctrlPr>
+                        <w:rPr>
+                          <w:rFonts w:ascii="Cambria Math" w:eastAsiaTheme="minorEastAsia" w:hAnsi="Cambria Math"/>
+                          <w:i/>
+                        </w:rPr>
+                      </m:ctrlPr>
+                    </m:sSubPr>
+                    <m:e>
+                      <m:r>
+                        <w:rPr>
+                          <w:rFonts w:ascii="Cambria Math" w:eastAsiaTheme="minorEastAsia" w:hAnsi="Cambria Math"/>
+                        </w:rPr>
+                        <m:t>N</m:t>
+                      </m:r>
+                    </m:e>
+                    <m:sub>
+                      <m:r>
+                        <w:rPr>
+                          <w:rFonts w:ascii="Cambria Math" w:eastAsiaTheme="minorEastAsia" w:hAnsi="Cambria Math"/>
+                        </w:rPr>
+                        <m:t>bvp</m:t>
+                      </m:r>
+                    </m:sub>
+                  </m:sSub>
+                </m:e>
+              </m:d>
+              <m:r>
+                <w:rPr>
+                  <w:rFonts w:ascii="Cambria Math" w:eastAsiaTheme="minorEastAsia" w:hAnsi="Cambria Math"/>
+                </w:rPr>
+                <m:t>+</m:t>
               </m:r>
               <m:sSub>
                 <m:sSubPr>
@@ -8151,35 +8103,15 @@
         <w:rPr>
           <w:rFonts w:eastAsiaTheme="minorEastAsia"/>
         </w:rPr>
-        <w:t xml:space="preserve">Instead of traversing all the points in the line between the entry and target point, we instead search using a tree with time complexity </w:t>
+        <w:t xml:space="preserve">Instead of traversing all the points in the line between the entry and target point, we instead search using a tree </w:t>
+      </w:r>
+      <w:r>
+        <w:rPr>
+          <w:rFonts w:eastAsiaTheme="minorEastAsia"/>
+        </w:rPr>
+        <w:t xml:space="preserve">whose lookup time should be </w:t>
       </w:r>
       <m:oMath>
-        <m:sSub>
-          <m:sSubPr>
-            <m:ctrlPr>
-              <w:rPr>
-                <w:rFonts w:ascii="Cambria Math" w:eastAsiaTheme="minorEastAsia" w:hAnsi="Cambria Math"/>
-                <w:i/>
-              </w:rPr>
-            </m:ctrlPr>
-          </m:sSubPr>
-          <m:e>
-            <m:r>
-              <w:rPr>
-                <w:rFonts w:ascii="Cambria Math" w:eastAsiaTheme="minorEastAsia" w:hAnsi="Cambria Math"/>
-              </w:rPr>
-              <m:t>N</m:t>
-            </m:r>
-          </m:e>
-          <m:sub>
-            <m:r>
-              <w:rPr>
-                <w:rFonts w:ascii="Cambria Math" w:eastAsiaTheme="minorEastAsia" w:hAnsi="Cambria Math"/>
-              </w:rPr>
-              <m:t>bvp</m:t>
-            </m:r>
-          </m:sub>
-        </m:sSub>
         <m:r>
           <w:rPr>
             <w:rFonts w:ascii="Cambria Math" w:eastAsiaTheme="minorEastAsia" w:hAnsi="Cambria Math"/>
@@ -8224,7 +8156,13 @@
                   <w:rPr>
                     <w:rFonts w:ascii="Cambria Math" w:eastAsiaTheme="minorEastAsia" w:hAnsi="Cambria Math"/>
                   </w:rPr>
-                  <m:t>bvp</m:t>
+                  <m:t>b</m:t>
+                </m:r>
+                <m:r>
+                  <w:rPr>
+                    <w:rFonts w:ascii="Cambria Math" w:eastAsiaTheme="minorEastAsia" w:hAnsi="Cambria Math"/>
+                  </w:rPr>
+                  <m:t>vp</m:t>
                 </m:r>
               </m:sub>
             </m:sSub>
@@ -8260,7 +8198,13 @@
               <w:rPr>
                 <w:rFonts w:ascii="Cambria Math" w:eastAsiaTheme="minorEastAsia" w:hAnsi="Cambria Math"/>
               </w:rPr>
-              <m:t>bvp</m:t>
+              <m:t>b</m:t>
+            </m:r>
+            <m:r>
+              <w:rPr>
+                <w:rFonts w:ascii="Cambria Math" w:eastAsiaTheme="minorEastAsia" w:hAnsi="Cambria Math"/>
+              </w:rPr>
+              <m:t>vp</m:t>
             </m:r>
           </m:sub>
         </m:sSub>
@@ -8269,8 +8213,92 @@
         <w:rPr>
           <w:rFonts w:eastAsiaTheme="minorEastAsia"/>
         </w:rPr>
-        <w:t>.</w:t>
-      </w:r>
+        <w:t xml:space="preserve">. However, we’ll need to create the tree (once), and that should take </w:t>
+      </w:r>
+      <m:oMath>
+        <m:sSub>
+          <m:sSubPr>
+            <m:ctrlPr>
+              <w:rPr>
+                <w:rFonts w:ascii="Cambria Math" w:eastAsiaTheme="minorEastAsia" w:hAnsi="Cambria Math"/>
+                <w:i/>
+              </w:rPr>
+            </m:ctrlPr>
+          </m:sSubPr>
+          <m:e>
+            <m:r>
+              <w:rPr>
+                <w:rFonts w:ascii="Cambria Math" w:eastAsiaTheme="minorEastAsia" w:hAnsi="Cambria Math"/>
+              </w:rPr>
+              <m:t>N</m:t>
+            </m:r>
+          </m:e>
+          <m:sub>
+            <m:r>
+              <w:rPr>
+                <w:rFonts w:ascii="Cambria Math" w:eastAsiaTheme="minorEastAsia" w:hAnsi="Cambria Math"/>
+              </w:rPr>
+              <m:t>vp</m:t>
+            </m:r>
+          </m:sub>
+        </m:sSub>
+        <m:r>
+          <w:rPr>
+            <w:rFonts w:ascii="Cambria Math" w:eastAsiaTheme="minorEastAsia" w:hAnsi="Cambria Math"/>
+          </w:rPr>
+          <m:t>lo</m:t>
+        </m:r>
+        <m:r>
+          <w:rPr>
+            <w:rFonts w:ascii="Cambria Math" w:eastAsiaTheme="minorEastAsia" w:hAnsi="Cambria Math"/>
+          </w:rPr>
+          <m:t>g</m:t>
+        </m:r>
+        <m:d>
+          <m:dPr>
+            <m:ctrlPr>
+              <w:rPr>
+                <w:rFonts w:ascii="Cambria Math" w:eastAsiaTheme="minorEastAsia" w:hAnsi="Cambria Math"/>
+                <w:i/>
+              </w:rPr>
+            </m:ctrlPr>
+          </m:dPr>
+          <m:e>
+            <m:sSub>
+              <m:sSubPr>
+                <m:ctrlPr>
+                  <w:rPr>
+                    <w:rFonts w:ascii="Cambria Math" w:eastAsiaTheme="minorEastAsia" w:hAnsi="Cambria Math"/>
+                    <w:i/>
+                  </w:rPr>
+                </m:ctrlPr>
+              </m:sSubPr>
+              <m:e>
+                <m:r>
+                  <w:rPr>
+                    <w:rFonts w:ascii="Cambria Math" w:eastAsiaTheme="minorEastAsia" w:hAnsi="Cambria Math"/>
+                  </w:rPr>
+                  <m:t>N</m:t>
+                </m:r>
+              </m:e>
+              <m:sub>
+                <m:r>
+                  <w:rPr>
+                    <w:rFonts w:ascii="Cambria Math" w:eastAsiaTheme="minorEastAsia" w:hAnsi="Cambria Math"/>
+                  </w:rPr>
+                  <m:t>b</m:t>
+                </m:r>
+                <m:r>
+                  <w:rPr>
+                    <w:rFonts w:ascii="Cambria Math" w:eastAsiaTheme="minorEastAsia" w:hAnsi="Cambria Math"/>
+                  </w:rPr>
+                  <m:t>vp</m:t>
+                </m:r>
+              </m:sub>
+            </m:sSub>
+          </m:e>
+        </m:d>
+      </m:oMath>
     </w:p>
     <w:p>
       <w:r>
@@ -8423,32 +8451,6 @@
                 </w:rPr>
                 <m:t>*</m:t>
               </m:r>
-              <m:sSub>
-                <m:sSubPr>
-                  <m:ctrlPr>
-                    <w:rPr>
-                      <w:rFonts w:ascii="Cambria Math" w:eastAsiaTheme="minorEastAsia" w:hAnsi="Cambria Math"/>
-                      <w:i/>
-                    </w:rPr>
-                  </m:ctrlPr>
-                </m:sSubPr>
-                <m:e>
-                  <m:r>
-                    <w:rPr>
-                      <w:rFonts w:ascii="Cambria Math" w:eastAsiaTheme="minorEastAsia" w:hAnsi="Cambria Math"/>
-                    </w:rPr>
-                    <m:t>N</m:t>
-                  </m:r>
-                </m:e>
-                <m:sub>
-                  <m:r>
-                    <w:rPr>
-                      <w:rFonts w:ascii="Cambria Math" w:eastAsiaTheme="minorEastAsia" w:hAnsi="Cambria Math"/>
-                    </w:rPr>
-                    <m:t>cp</m:t>
-                  </m:r>
-                </m:sub>
-              </m:sSub>
               <m:r>
                 <w:rPr>
                   <w:rFonts w:ascii="Cambria Math" w:eastAsiaTheme="minorEastAsia" w:hAnsi="Cambria Math"/>
@@ -8531,6 +8533,90 @@
                   </m:r>
                 </m:sub>
               </m:sSub>
+              <m:r>
+                <w:rPr>
+                  <w:rFonts w:ascii="Cambria Math" w:eastAsiaTheme="minorEastAsia" w:hAnsi="Cambria Math"/>
+                </w:rPr>
+                <m:t>+</m:t>
+              </m:r>
+              <m:sSub>
+                <m:sSubPr>
+                  <m:ctrlPr>
+                    <w:rPr>
+                      <w:rFonts w:ascii="Cambria Math" w:eastAsiaTheme="minorEastAsia" w:hAnsi="Cambria Math"/>
+                      <w:i/>
+                    </w:rPr>
+                  </m:ctrlPr>
+                </m:sSubPr>
+                <m:e>
+                  <m:r>
+                    <w:rPr>
+                      <w:rFonts w:ascii="Cambria Math" w:eastAsiaTheme="minorEastAsia" w:hAnsi="Cambria Math"/>
+                    </w:rPr>
+                    <m:t>N</m:t>
+                  </m:r>
+                </m:e>
+                <m:sub>
+                  <m:r>
+                    <w:rPr>
+                      <w:rFonts w:ascii="Cambria Math" w:eastAsiaTheme="minorEastAsia" w:hAnsi="Cambria Math"/>
+                    </w:rPr>
+                    <m:t>cp</m:t>
+                  </m:r>
+                </m:sub>
+              </m:sSub>
+              <m:r>
+                <w:rPr>
+                  <w:rFonts w:ascii="Cambria Math" w:eastAsiaTheme="minorEastAsia" w:hAnsi="Cambria Math"/>
+                </w:rPr>
+                <m:t>lo</m:t>
+              </m:r>
+              <m:r>
+                <w:rPr>
+                  <w:rFonts w:ascii="Cambria Math" w:eastAsiaTheme="minorEastAsia" w:hAnsi="Cambria Math"/>
+                </w:rPr>
+                <m:t>g</m:t>
+              </m:r>
+              <m:d>
+                <m:dPr>
+                  <m:ctrlPr>
+                    <w:rPr>
+                      <w:rFonts w:ascii="Cambria Math" w:eastAsiaTheme="minorEastAsia" w:hAnsi="Cambria Math"/>
+                      <w:i/>
+                    </w:rPr>
+                  </m:ctrlPr>
+                </m:dPr>
+                <m:e>
+                  <m:sSub>
+                    <m:sSubPr>
+                      <m:ctrlPr>
+                        <w:rPr>
+                          <w:rFonts w:ascii="Cambria Math" w:eastAsiaTheme="minorEastAsia" w:hAnsi="Cambria Math"/>
+                          <w:i/>
+                        </w:rPr>
+                      </m:ctrlPr>
+                    </m:sSubPr>
+                    <m:e>
+                      <m:r>
+                        <w:rPr>
+                          <w:rFonts w:ascii="Cambria Math" w:eastAsiaTheme="minorEastAsia" w:hAnsi="Cambria Math"/>
+                        </w:rPr>
+                        <m:t>N</m:t>
+                      </m:r>
+                    </m:e>
+                    <m:sub>
+                      <m:r>
+                        <w:rPr>
+                          <w:rFonts w:ascii="Cambria Math" w:eastAsiaTheme="minorEastAsia" w:hAnsi="Cambria Math"/>
+                        </w:rPr>
+                        <m:t>cp</m:t>
+                      </m:r>
+                    </m:sub>
+                  </m:sSub>
+                </m:e>
+              </m:d>
+              <w:bookmarkStart w:id="0" w:name="_GoBack"/>
+              <w:bookmarkEnd w:id="0"/>
               <m:ctrlPr>
                 <w:rPr>
                   <w:rFonts w:ascii="Cambria Math" w:eastAsiaTheme="minorEastAsia" w:hAnsi="Cambria Math"/>
@@ -8740,35 +8826,15 @@
         <w:rPr>
           <w:rFonts w:eastAsiaTheme="minorEastAsia"/>
         </w:rPr>
-        <w:t xml:space="preserve">Instead of traversing all the points in the line between the entry and target point, we instead search using a tree with time complexity </w:t>
+        <w:t xml:space="preserve">Instead of traversing all the points in the line between the entry and target point, we instead search using a tree </w:t>
+      </w:r>
+      <w:r>
+        <w:rPr>
+          <w:rFonts w:eastAsiaTheme="minorEastAsia"/>
+        </w:rPr>
+        <w:t xml:space="preserve">whose lookup time should be </w:t>
       </w:r>
       <m:oMath>
-        <m:sSub>
-          <m:sSubPr>
-            <m:ctrlPr>
-              <w:rPr>
-                <w:rFonts w:ascii="Cambria Math" w:eastAsiaTheme="minorEastAsia" w:hAnsi="Cambria Math"/>
-                <w:i/>
-              </w:rPr>
-            </m:ctrlPr>
-          </m:sSubPr>
-          <m:e>
-            <m:r>
-              <w:rPr>
-                <w:rFonts w:ascii="Cambria Math" w:eastAsiaTheme="minorEastAsia" w:hAnsi="Cambria Math"/>
-              </w:rPr>
-              <m:t>N</m:t>
-            </m:r>
-          </m:e>
-          <m:sub>
-            <m:r>
-              <w:rPr>
-                <w:rFonts w:ascii="Cambria Math" w:eastAsiaTheme="minorEastAsia" w:hAnsi="Cambria Math"/>
-              </w:rPr>
-              <m:t>cp</m:t>
-            </m:r>
-          </m:sub>
-        </m:sSub>
         <m:r>
           <w:rPr>
             <w:rFonts w:ascii="Cambria Math" w:eastAsiaTheme="minorEastAsia" w:hAnsi="Cambria Math"/>
@@ -8813,7 +8879,13 @@
                   <w:rPr>
                     <w:rFonts w:ascii="Cambria Math" w:eastAsiaTheme="minorEastAsia" w:hAnsi="Cambria Math"/>
                   </w:rPr>
-                  <m:t>cp</m:t>
+                  <m:t>c</m:t>
+                </m:r>
+                <m:r>
+                  <w:rPr>
+                    <w:rFonts w:ascii="Cambria Math" w:eastAsiaTheme="minorEastAsia" w:hAnsi="Cambria Math"/>
+                  </w:rPr>
+                  <m:t>p</m:t>
                 </m:r>
               </m:sub>
             </m:sSub>
@@ -8849,7 +8921,13 @@
               <w:rPr>
                 <w:rFonts w:ascii="Cambria Math" w:eastAsiaTheme="minorEastAsia" w:hAnsi="Cambria Math"/>
               </w:rPr>
-              <m:t>cp</m:t>
+              <m:t>c</m:t>
+            </m:r>
+            <m:r>
+              <w:rPr>
+                <w:rFonts w:ascii="Cambria Math" w:eastAsiaTheme="minorEastAsia" w:hAnsi="Cambria Math"/>
+              </w:rPr>
+              <m:t>p</m:t>
             </m:r>
           </m:sub>
         </m:sSub>
@@ -8858,8 +8936,92 @@
         <w:rPr>
           <w:rFonts w:eastAsiaTheme="minorEastAsia"/>
         </w:rPr>
-        <w:t xml:space="preserve">. </w:t>
-      </w:r>
+        <w:t xml:space="preserve">. However, we’ll need to create the tree (once), and that should take </w:t>
+      </w:r>
+      <m:oMath>
+        <m:sSub>
+          <m:sSubPr>
+            <m:ctrlPr>
+              <w:rPr>
+                <w:rFonts w:ascii="Cambria Math" w:eastAsiaTheme="minorEastAsia" w:hAnsi="Cambria Math"/>
+                <w:i/>
+              </w:rPr>
+            </m:ctrlPr>
+          </m:sSubPr>
+          <m:e>
+            <m:r>
+              <w:rPr>
+                <w:rFonts w:ascii="Cambria Math" w:eastAsiaTheme="minorEastAsia" w:hAnsi="Cambria Math"/>
+              </w:rPr>
+              <m:t>N</m:t>
+            </m:r>
+          </m:e>
+          <m:sub>
+            <m:r>
+              <w:rPr>
+                <w:rFonts w:ascii="Cambria Math" w:eastAsiaTheme="minorEastAsia" w:hAnsi="Cambria Math"/>
+              </w:rPr>
+              <m:t>c</m:t>
+            </m:r>
+          </m:sub>
+        </m:sSub>
+        <m:r>
+          <w:rPr>
+            <w:rFonts w:ascii="Cambria Math" w:eastAsiaTheme="minorEastAsia" w:hAnsi="Cambria Math"/>
+          </w:rPr>
+          <m:t>lo</m:t>
+        </m:r>
+        <m:r>
+          <w:rPr>
+            <w:rFonts w:ascii="Cambria Math" w:eastAsiaTheme="minorEastAsia" w:hAnsi="Cambria Math"/>
+          </w:rPr>
+          <m:t>g</m:t>
+        </m:r>
+        <m:d>
+          <m:dPr>
+            <m:ctrlPr>
+              <w:rPr>
+                <w:rFonts w:ascii="Cambria Math" w:eastAsiaTheme="minorEastAsia" w:hAnsi="Cambria Math"/>
+                <w:i/>
+              </w:rPr>
+            </m:ctrlPr>
+          </m:dPr>
+          <m:e>
+            <m:sSub>
+              <m:sSubPr>
+                <m:ctrlPr>
+                  <w:rPr>
+                    <w:rFonts w:ascii="Cambria Math" w:eastAsiaTheme="minorEastAsia" w:hAnsi="Cambria Math"/>
+                    <w:i/>
+                  </w:rPr>
+                </m:ctrlPr>
+              </m:sSubPr>
+              <m:e>
+                <m:r>
+                  <w:rPr>
+                    <w:rFonts w:ascii="Cambria Math" w:eastAsiaTheme="minorEastAsia" w:hAnsi="Cambria Math"/>
+                  </w:rPr>
+                  <m:t>N</m:t>
+                </m:r>
+              </m:e>
+              <m:sub>
+                <m:r>
+                  <w:rPr>
+                    <w:rFonts w:ascii="Cambria Math" w:eastAsiaTheme="minorEastAsia" w:hAnsi="Cambria Math"/>
+                  </w:rPr>
+                  <m:t>c</m:t>
+                </m:r>
+                <m:r>
+                  <w:rPr>
+                    <w:rFonts w:ascii="Cambria Math" w:eastAsiaTheme="minorEastAsia" w:hAnsi="Cambria Math"/>
+                  </w:rPr>
+                  <m:t>p</m:t>
+                </m:r>
+              </m:sub>
+            </m:sSub>
+          </m:e>
+        </m:d>
+      </m:oMath>
     </w:p>
     <w:p>
       <w:pPr>
@@ -9053,7 +9215,6 @@
           <w:lang w:val="en-US"/>
         </w:rPr>
       </w:pPr>
-      <w:proofErr w:type="spellStart"/>
       <w:r>
         <w:rPr>
           <w:rFonts w:ascii="Courier" w:eastAsia="Times New Roman" w:hAnsi="Courier" w:cs="Times New Roman"/>
@@ -9062,7 +9223,6 @@
         </w:rPr>
         <w:t>minDistance</w:t>
       </w:r>
-      <w:proofErr w:type="spellEnd"/>
       <w:r>
         <w:rPr>
           <w:rFonts w:ascii="Courier" w:eastAsia="Times New Roman" w:hAnsi="Courier" w:cs="Times New Roman"/>
@@ -9095,7 +9255,6 @@
           <w:lang w:val="en-US"/>
         </w:rPr>
       </w:pPr>
-      <w:proofErr w:type="spellStart"/>
       <w:r>
         <w:rPr>
           <w:rFonts w:ascii="Courier" w:eastAsia="Times New Roman" w:hAnsi="Courier" w:cs="Times New Roman"/>
@@ -9104,7 +9263,6 @@
         </w:rPr>
         <w:t>closestVessel</w:t>
       </w:r>
-      <w:proofErr w:type="spellEnd"/>
       <w:r>
         <w:rPr>
           <w:rFonts w:ascii="Courier" w:eastAsia="Times New Roman" w:hAnsi="Courier" w:cs="Times New Roman"/>
@@ -9129,25 +9287,14 @@
           <w:lang w:val="en-US"/>
         </w:rPr>
       </w:pPr>
-      <w:proofErr w:type="spellStart"/>
-      <w:r>
-        <w:rPr>
-          <w:rFonts w:ascii="Courier" w:eastAsia="Times New Roman" w:hAnsi="Courier" w:cs="Times New Roman"/>
-          <w:color w:val="000096"/>
-          <w:lang w:val="en-US"/>
-        </w:rPr>
-        <w:t>allPoints</w:t>
-      </w:r>
-      <w:proofErr w:type="spellEnd"/>
-      <w:r>
-        <w:rPr>
-          <w:rFonts w:ascii="Courier" w:eastAsia="Times New Roman" w:hAnsi="Courier" w:cs="Times New Roman"/>
-          <w:color w:val="000096"/>
-          <w:lang w:val="en-US"/>
-        </w:rPr>
-        <w:t xml:space="preserve"> = </w:t>
-      </w:r>
-      <w:proofErr w:type="spellStart"/>
+      <w:r>
+        <w:rPr>
+          <w:rFonts w:ascii="Courier" w:eastAsia="Times New Roman" w:hAnsi="Courier" w:cs="Times New Roman"/>
+          <w:color w:val="000096"/>
+          <w:lang w:val="en-US"/>
+        </w:rPr>
+        <w:t xml:space="preserve">allPoints = </w:t>
+      </w:r>
       <w:proofErr w:type="gramStart"/>
       <w:r>
         <w:rPr>
@@ -9155,16 +9302,7 @@
           <w:color w:val="000096"/>
           <w:lang w:val="en-US"/>
         </w:rPr>
-        <w:t>getAllPointsInPath</w:t>
-      </w:r>
-      <w:proofErr w:type="spellEnd"/>
-      <w:r>
-        <w:rPr>
-          <w:rFonts w:ascii="Courier" w:eastAsia="Times New Roman" w:hAnsi="Courier" w:cs="Times New Roman"/>
-          <w:color w:val="000096"/>
-          <w:lang w:val="en-US"/>
-        </w:rPr>
-        <w:t>(</w:t>
+        <w:t>getAllPointsInPath(</w:t>
       </w:r>
       <w:proofErr w:type="gramEnd"/>
       <w:r>
@@ -9205,25 +9343,7 @@
           <w:color w:val="000096"/>
           <w:lang w:val="en-US"/>
         </w:rPr>
-        <w:t xml:space="preserve">for each point in </w:t>
-      </w:r>
-      <w:proofErr w:type="spellStart"/>
-      <w:r>
-        <w:rPr>
-          <w:rFonts w:ascii="Courier" w:eastAsia="Times New Roman" w:hAnsi="Courier" w:cs="Times New Roman"/>
-          <w:color w:val="000096"/>
-          <w:lang w:val="en-US"/>
-        </w:rPr>
-        <w:t>allPoints</w:t>
-      </w:r>
-      <w:proofErr w:type="spellEnd"/>
-      <w:r>
-        <w:rPr>
-          <w:rFonts w:ascii="Courier" w:eastAsia="Times New Roman" w:hAnsi="Courier" w:cs="Times New Roman"/>
-          <w:color w:val="000096"/>
-          <w:lang w:val="en-US"/>
-        </w:rPr>
-        <w:t>:</w:t>
+        <w:t>for each point in allPoints:</w:t>
       </w:r>
     </w:p>
     <w:p>
@@ -9248,16 +9368,7 @@
           <w:lang w:val="en-US"/>
         </w:rPr>
         <w:tab/>
-        <w:t xml:space="preserve">for each </w:t>
-      </w:r>
-      <w:proofErr w:type="spellStart"/>
-      <w:r>
-        <w:rPr>
-          <w:rFonts w:ascii="Courier" w:eastAsia="Times New Roman" w:hAnsi="Courier" w:cs="Times New Roman"/>
-          <w:color w:val="000096"/>
-          <w:lang w:val="en-US"/>
-        </w:rPr>
-        <w:t>blood</w:t>
+        <w:t>for each blood</w:t>
       </w:r>
       <w:r>
         <w:rPr>
@@ -9291,7 +9402,6 @@
         </w:rPr>
         <w:t>oint</w:t>
       </w:r>
-      <w:proofErr w:type="spellEnd"/>
       <w:r>
         <w:rPr>
           <w:rFonts w:ascii="Courier" w:eastAsia="Times New Roman" w:hAnsi="Courier" w:cs="Times New Roman"/>
@@ -9379,25 +9489,7 @@
           <w:lang w:val="en-US"/>
         </w:rPr>
         <w:tab/>
-        <w:t xml:space="preserve">If distance &lt; </w:t>
-      </w:r>
-      <w:proofErr w:type="spellStart"/>
-      <w:r>
-        <w:rPr>
-          <w:rFonts w:ascii="Courier" w:eastAsia="Times New Roman" w:hAnsi="Courier" w:cs="Times New Roman"/>
-          <w:color w:val="000096"/>
-          <w:lang w:val="en-US"/>
-        </w:rPr>
-        <w:t>minDistance</w:t>
-      </w:r>
-      <w:proofErr w:type="spellEnd"/>
-      <w:r>
-        <w:rPr>
-          <w:rFonts w:ascii="Courier" w:eastAsia="Times New Roman" w:hAnsi="Courier" w:cs="Times New Roman"/>
-          <w:color w:val="000096"/>
-          <w:lang w:val="en-US"/>
-        </w:rPr>
-        <w:t>:</w:t>
+        <w:t>If distance &lt; minDistance:</w:t>
       </w:r>
     </w:p>
     <w:p>
@@ -9439,23 +9531,13 @@
         </w:rPr>
         <w:tab/>
       </w:r>
-      <w:proofErr w:type="spellStart"/>
-      <w:r>
-        <w:rPr>
-          <w:rFonts w:ascii="Courier" w:eastAsia="Times New Roman" w:hAnsi="Courier" w:cs="Times New Roman"/>
-          <w:color w:val="000096"/>
-          <w:lang w:val="en-US"/>
-        </w:rPr>
-        <w:t>minDistance</w:t>
-      </w:r>
-      <w:proofErr w:type="spellEnd"/>
-      <w:r>
-        <w:rPr>
-          <w:rFonts w:ascii="Courier" w:eastAsia="Times New Roman" w:hAnsi="Courier" w:cs="Times New Roman"/>
-          <w:color w:val="000096"/>
-          <w:lang w:val="en-US"/>
-        </w:rPr>
-        <w:t xml:space="preserve"> = distance</w:t>
+      <w:r>
+        <w:rPr>
+          <w:rFonts w:ascii="Courier" w:eastAsia="Times New Roman" w:hAnsi="Courier" w:cs="Times New Roman"/>
+          <w:color w:val="000096"/>
+          <w:lang w:val="en-US"/>
+        </w:rPr>
+        <w:t>minDistance = distance</w:t>
       </w:r>
     </w:p>
     <w:p>
@@ -9497,16 +9579,22 @@
         </w:rPr>
         <w:tab/>
       </w:r>
-      <w:proofErr w:type="spellStart"/>
-      <w:r>
-        <w:rPr>
-          <w:rFonts w:ascii="Courier" w:eastAsia="Times New Roman" w:hAnsi="Courier" w:cs="Times New Roman"/>
-          <w:color w:val="000096"/>
-          <w:lang w:val="en-US"/>
-        </w:rPr>
-        <w:t>closestVessel</w:t>
-      </w:r>
-      <w:proofErr w:type="spellEnd"/>
+      <w:r>
+        <w:rPr>
+          <w:rFonts w:ascii="Courier" w:eastAsia="Times New Roman" w:hAnsi="Courier" w:cs="Times New Roman"/>
+          <w:color w:val="000096"/>
+          <w:lang w:val="en-US"/>
+        </w:rPr>
+        <w:t xml:space="preserve">closestVessel </w:t>
+      </w:r>
+      <w:r>
+        <w:rPr>
+          <w:rFonts w:ascii="Courier" w:eastAsia="Times New Roman" w:hAnsi="Courier" w:cs="Times New Roman"/>
+          <w:color w:val="000096"/>
+          <w:lang w:val="en-US"/>
+        </w:rPr>
+        <w:t>=</w:t>
+      </w:r>
       <w:r>
         <w:rPr>
           <w:rFonts w:ascii="Courier" w:eastAsia="Times New Roman" w:hAnsi="Courier" w:cs="Times New Roman"/>
@@ -9521,26 +9609,8 @@
           <w:color w:val="000096"/>
           <w:lang w:val="en-US"/>
         </w:rPr>
-        <w:t>=</w:t>
-      </w:r>
-      <w:r>
-        <w:rPr>
-          <w:rFonts w:ascii="Courier" w:eastAsia="Times New Roman" w:hAnsi="Courier" w:cs="Times New Roman"/>
-          <w:color w:val="000096"/>
-          <w:lang w:val="en-US"/>
-        </w:rPr>
-        <w:t xml:space="preserve"> </w:t>
-      </w:r>
-      <w:proofErr w:type="spellStart"/>
-      <w:r>
-        <w:rPr>
-          <w:rFonts w:ascii="Courier" w:eastAsia="Times New Roman" w:hAnsi="Courier" w:cs="Times New Roman"/>
-          <w:color w:val="000096"/>
-          <w:lang w:val="en-US"/>
-        </w:rPr>
         <w:t>bloodVesselPoint</w:t>
       </w:r>
-      <w:proofErr w:type="spellEnd"/>
     </w:p>
     <w:p>
       <w:pPr>
@@ -9704,10 +9774,7 @@
         </w:r>
       </w:hyperlink>
     </w:p>
-    <w:p>
-      <w:bookmarkStart w:id="0" w:name="_GoBack"/>
-      <w:bookmarkEnd w:id="0"/>
-    </w:p>
+    <w:p/>
     <w:sectPr>
       <w:headerReference w:type="default" r:id="rId12"/>
       <w:pgSz w:w="11906" w:h="16838"/>

</xml_diff>

<commit_message>
best trajectory by distance
</commit_message>
<xml_diff>
--- a/robotics/slicerTutorials/Tutorial 2 and 3/AssignmentReport.docx
+++ b/robotics/slicerTutorials/Tutorial 2 and 3/AssignmentReport.docx
@@ -709,7 +709,25 @@
           <w:color w:val="000096"/>
           <w:lang w:val="en-US"/>
         </w:rPr>
-        <w:t xml:space="preserve"> tp is a point p representing a target point</w:t>
+        <w:t xml:space="preserve"> </w:t>
+      </w:r>
+      <w:proofErr w:type="spellStart"/>
+      <w:r>
+        <w:rPr>
+          <w:rFonts w:ascii="Courier" w:eastAsia="Times New Roman" w:hAnsi="Courier" w:cs="Times New Roman"/>
+          <w:color w:val="000096"/>
+          <w:lang w:val="en-US"/>
+        </w:rPr>
+        <w:t>tp</w:t>
+      </w:r>
+      <w:proofErr w:type="spellEnd"/>
+      <w:r>
+        <w:rPr>
+          <w:rFonts w:ascii="Courier" w:eastAsia="Times New Roman" w:hAnsi="Courier" w:cs="Times New Roman"/>
+          <w:color w:val="000096"/>
+          <w:lang w:val="en-US"/>
+        </w:rPr>
+        <w:t xml:space="preserve"> is a point p representing a target point</w:t>
       </w:r>
     </w:p>
     <w:p>
@@ -1401,6 +1419,7 @@
         </w:rPr>
         <w:t xml:space="preserve">For each </w:t>
       </w:r>
+      <w:proofErr w:type="spellStart"/>
       <w:r>
         <w:rPr>
           <w:rFonts w:ascii="Courier" w:eastAsia="Times New Roman" w:hAnsi="Courier" w:cs="Times New Roman"/>
@@ -1415,7 +1434,16 @@
           <w:color w:val="000096"/>
           <w:lang w:val="en-US"/>
         </w:rPr>
-        <w:t xml:space="preserve">p in </w:t>
+        <w:t>p</w:t>
+      </w:r>
+      <w:proofErr w:type="spellEnd"/>
+      <w:r>
+        <w:rPr>
+          <w:rFonts w:ascii="Courier" w:eastAsia="Times New Roman" w:hAnsi="Courier" w:cs="Times New Roman"/>
+          <w:color w:val="000096"/>
+          <w:lang w:val="en-US"/>
+        </w:rPr>
+        <w:t xml:space="preserve"> in </w:t>
       </w:r>
       <m:oMath>
         <m:r>
@@ -1821,7 +1849,25 @@
           <w:color w:val="000096"/>
           <w:lang w:val="en-US"/>
         </w:rPr>
-        <w:t xml:space="preserve"> tp is a point p representing a target point</w:t>
+        <w:t xml:space="preserve"> </w:t>
+      </w:r>
+      <w:proofErr w:type="spellStart"/>
+      <w:r>
+        <w:rPr>
+          <w:rFonts w:ascii="Courier" w:eastAsia="Times New Roman" w:hAnsi="Courier" w:cs="Times New Roman"/>
+          <w:color w:val="000096"/>
+          <w:lang w:val="en-US"/>
+        </w:rPr>
+        <w:t>tp</w:t>
+      </w:r>
+      <w:proofErr w:type="spellEnd"/>
+      <w:r>
+        <w:rPr>
+          <w:rFonts w:ascii="Courier" w:eastAsia="Times New Roman" w:hAnsi="Courier" w:cs="Times New Roman"/>
+          <w:color w:val="000096"/>
+          <w:lang w:val="en-US"/>
+        </w:rPr>
+        <w:t xml:space="preserve"> is a point p representing a target point</w:t>
       </w:r>
     </w:p>
     <w:p>
@@ -2521,6 +2567,7 @@
         </w:rPr>
         <w:t xml:space="preserve">For each </w:t>
       </w:r>
+      <w:proofErr w:type="spellStart"/>
       <w:r>
         <w:rPr>
           <w:rFonts w:ascii="Courier" w:eastAsia="Times New Roman" w:hAnsi="Courier" w:cs="Times New Roman"/>
@@ -2535,7 +2582,16 @@
           <w:color w:val="000096"/>
           <w:lang w:val="en-US"/>
         </w:rPr>
-        <w:t xml:space="preserve">p in </w:t>
+        <w:t>p</w:t>
+      </w:r>
+      <w:proofErr w:type="spellEnd"/>
+      <w:r>
+        <w:rPr>
+          <w:rFonts w:ascii="Courier" w:eastAsia="Times New Roman" w:hAnsi="Courier" w:cs="Times New Roman"/>
+          <w:color w:val="000096"/>
+          <w:lang w:val="en-US"/>
+        </w:rPr>
+        <w:t xml:space="preserve"> in </w:t>
       </w:r>
       <m:oMath>
         <m:r>
@@ -2917,7 +2973,25 @@
           <w:color w:val="000096"/>
           <w:lang w:val="en-US"/>
         </w:rPr>
-        <w:t xml:space="preserve"> tp is a point p representing a target point</w:t>
+        <w:t xml:space="preserve"> </w:t>
+      </w:r>
+      <w:proofErr w:type="spellStart"/>
+      <w:r>
+        <w:rPr>
+          <w:rFonts w:ascii="Courier" w:eastAsia="Times New Roman" w:hAnsi="Courier" w:cs="Times New Roman"/>
+          <w:color w:val="000096"/>
+          <w:lang w:val="en-US"/>
+        </w:rPr>
+        <w:t>tp</w:t>
+      </w:r>
+      <w:proofErr w:type="spellEnd"/>
+      <w:r>
+        <w:rPr>
+          <w:rFonts w:ascii="Courier" w:eastAsia="Times New Roman" w:hAnsi="Courier" w:cs="Times New Roman"/>
+          <w:color w:val="000096"/>
+          <w:lang w:val="en-US"/>
+        </w:rPr>
+        <w:t xml:space="preserve"> is a point p representing a target point</w:t>
       </w:r>
     </w:p>
     <w:p>
@@ -3601,6 +3675,7 @@
         </w:rPr>
         <w:t xml:space="preserve">For each </w:t>
       </w:r>
+      <w:proofErr w:type="spellStart"/>
       <w:r>
         <w:rPr>
           <w:rFonts w:ascii="Courier" w:eastAsia="Times New Roman" w:hAnsi="Courier" w:cs="Times New Roman"/>
@@ -3615,7 +3690,16 @@
           <w:color w:val="000096"/>
           <w:lang w:val="en-US"/>
         </w:rPr>
-        <w:t xml:space="preserve">p in </w:t>
+        <w:t>p</w:t>
+      </w:r>
+      <w:proofErr w:type="spellEnd"/>
+      <w:r>
+        <w:rPr>
+          <w:rFonts w:ascii="Courier" w:eastAsia="Times New Roman" w:hAnsi="Courier" w:cs="Times New Roman"/>
+          <w:color w:val="000096"/>
+          <w:lang w:val="en-US"/>
+        </w:rPr>
+        <w:t xml:space="preserve"> in </w:t>
       </w:r>
       <m:oMath>
         <m:r>
@@ -4584,7 +4668,24 @@
           <w:lang w:val="en-US"/>
         </w:rPr>
         <w:tab/>
-        <w:t>validLine = true</w:t>
+      </w:r>
+      <w:proofErr w:type="spellStart"/>
+      <w:r>
+        <w:rPr>
+          <w:rFonts w:ascii="Courier" w:eastAsia="Times New Roman" w:hAnsi="Courier" w:cs="Times New Roman"/>
+          <w:color w:val="000096"/>
+          <w:lang w:val="en-US"/>
+        </w:rPr>
+        <w:t>validLine</w:t>
+      </w:r>
+      <w:proofErr w:type="spellEnd"/>
+      <w:r>
+        <w:rPr>
+          <w:rFonts w:ascii="Courier" w:eastAsia="Times New Roman" w:hAnsi="Courier" w:cs="Times New Roman"/>
+          <w:color w:val="000096"/>
+          <w:lang w:val="en-US"/>
+        </w:rPr>
+        <w:t xml:space="preserve"> = true</w:t>
       </w:r>
     </w:p>
     <w:p>
@@ -4707,7 +4808,24 @@
           <w:lang w:val="en-US"/>
         </w:rPr>
         <w:tab/>
-        <w:t>validLine = false</w:t>
+      </w:r>
+      <w:proofErr w:type="spellStart"/>
+      <w:r>
+        <w:rPr>
+          <w:rFonts w:ascii="Courier" w:eastAsia="Times New Roman" w:hAnsi="Courier" w:cs="Times New Roman"/>
+          <w:color w:val="000096"/>
+          <w:lang w:val="en-US"/>
+        </w:rPr>
+        <w:t>validLine</w:t>
+      </w:r>
+      <w:proofErr w:type="spellEnd"/>
+      <w:r>
+        <w:rPr>
+          <w:rFonts w:ascii="Courier" w:eastAsia="Times New Roman" w:hAnsi="Courier" w:cs="Times New Roman"/>
+          <w:color w:val="000096"/>
+          <w:lang w:val="en-US"/>
+        </w:rPr>
+        <w:t xml:space="preserve"> = false</w:t>
       </w:r>
     </w:p>
     <w:p>
@@ -4789,7 +4907,25 @@
           <w:lang w:val="en-US"/>
         </w:rPr>
         <w:tab/>
-        <w:t>if validLine:</w:t>
+        <w:t xml:space="preserve">if </w:t>
+      </w:r>
+      <w:proofErr w:type="spellStart"/>
+      <w:r>
+        <w:rPr>
+          <w:rFonts w:ascii="Courier" w:eastAsia="Times New Roman" w:hAnsi="Courier" w:cs="Times New Roman"/>
+          <w:color w:val="000096"/>
+          <w:lang w:val="en-US"/>
+        </w:rPr>
+        <w:t>validLine</w:t>
+      </w:r>
+      <w:proofErr w:type="spellEnd"/>
+      <w:r>
+        <w:rPr>
+          <w:rFonts w:ascii="Courier" w:eastAsia="Times New Roman" w:hAnsi="Courier" w:cs="Times New Roman"/>
+          <w:color w:val="000096"/>
+          <w:lang w:val="en-US"/>
+        </w:rPr>
+        <w:t>:</w:t>
       </w:r>
     </w:p>
     <w:p>
@@ -5301,7 +5437,24 @@
           <w:lang w:val="en-US"/>
         </w:rPr>
         <w:tab/>
-        <w:t>validLine = true</w:t>
+      </w:r>
+      <w:proofErr w:type="spellStart"/>
+      <w:r>
+        <w:rPr>
+          <w:rFonts w:ascii="Courier" w:eastAsia="Times New Roman" w:hAnsi="Courier" w:cs="Times New Roman"/>
+          <w:color w:val="000096"/>
+          <w:lang w:val="en-US"/>
+        </w:rPr>
+        <w:t>validLine</w:t>
+      </w:r>
+      <w:proofErr w:type="spellEnd"/>
+      <w:r>
+        <w:rPr>
+          <w:rFonts w:ascii="Courier" w:eastAsia="Times New Roman" w:hAnsi="Courier" w:cs="Times New Roman"/>
+          <w:color w:val="000096"/>
+          <w:lang w:val="en-US"/>
+        </w:rPr>
+        <w:t xml:space="preserve"> = true</w:t>
       </w:r>
     </w:p>
     <w:p>
@@ -5424,7 +5577,24 @@
           <w:lang w:val="en-US"/>
         </w:rPr>
         <w:tab/>
-        <w:t>validLine = false</w:t>
+      </w:r>
+      <w:proofErr w:type="spellStart"/>
+      <w:r>
+        <w:rPr>
+          <w:rFonts w:ascii="Courier" w:eastAsia="Times New Roman" w:hAnsi="Courier" w:cs="Times New Roman"/>
+          <w:color w:val="000096"/>
+          <w:lang w:val="en-US"/>
+        </w:rPr>
+        <w:t>validLine</w:t>
+      </w:r>
+      <w:proofErr w:type="spellEnd"/>
+      <w:r>
+        <w:rPr>
+          <w:rFonts w:ascii="Courier" w:eastAsia="Times New Roman" w:hAnsi="Courier" w:cs="Times New Roman"/>
+          <w:color w:val="000096"/>
+          <w:lang w:val="en-US"/>
+        </w:rPr>
+        <w:t xml:space="preserve"> = false</w:t>
       </w:r>
     </w:p>
     <w:p>
@@ -5506,7 +5676,25 @@
           <w:lang w:val="en-US"/>
         </w:rPr>
         <w:tab/>
-        <w:t>if validLine:</w:t>
+        <w:t xml:space="preserve">if </w:t>
+      </w:r>
+      <w:proofErr w:type="spellStart"/>
+      <w:r>
+        <w:rPr>
+          <w:rFonts w:ascii="Courier" w:eastAsia="Times New Roman" w:hAnsi="Courier" w:cs="Times New Roman"/>
+          <w:color w:val="000096"/>
+          <w:lang w:val="en-US"/>
+        </w:rPr>
+        <w:t>validLine</w:t>
+      </w:r>
+      <w:proofErr w:type="spellEnd"/>
+      <w:r>
+        <w:rPr>
+          <w:rFonts w:ascii="Courier" w:eastAsia="Times New Roman" w:hAnsi="Courier" w:cs="Times New Roman"/>
+          <w:color w:val="000096"/>
+          <w:lang w:val="en-US"/>
+        </w:rPr>
+        <w:t>:</w:t>
       </w:r>
     </w:p>
     <w:p>
@@ -5936,7 +6124,25 @@
           <w:lang w:val="en-US"/>
         </w:rPr>
         <w:tab/>
-        <w:t>Get the line, lineET, between the two points</w:t>
+        <w:t xml:space="preserve">Get the line, </w:t>
+      </w:r>
+      <w:proofErr w:type="spellStart"/>
+      <w:r>
+        <w:rPr>
+          <w:rFonts w:ascii="Courier" w:eastAsia="Times New Roman" w:hAnsi="Courier" w:cs="Times New Roman"/>
+          <w:color w:val="000096"/>
+          <w:lang w:val="en-US"/>
+        </w:rPr>
+        <w:t>lineET</w:t>
+      </w:r>
+      <w:proofErr w:type="spellEnd"/>
+      <w:r>
+        <w:rPr>
+          <w:rFonts w:ascii="Courier" w:eastAsia="Times New Roman" w:hAnsi="Courier" w:cs="Times New Roman"/>
+          <w:color w:val="000096"/>
+          <w:lang w:val="en-US"/>
+        </w:rPr>
+        <w:t>, between the two points</w:t>
       </w:r>
     </w:p>
     <w:p>
@@ -6084,7 +6290,25 @@
           <w:color w:val="000096"/>
           <w:lang w:val="en-US"/>
         </w:rPr>
-        <w:t>Get perpendicular line where lineET passes through the cortex</w:t>
+        <w:t xml:space="preserve">Get perpendicular line where </w:t>
+      </w:r>
+      <w:proofErr w:type="spellStart"/>
+      <w:r>
+        <w:rPr>
+          <w:rFonts w:ascii="Courier" w:eastAsia="Times New Roman" w:hAnsi="Courier" w:cs="Times New Roman"/>
+          <w:color w:val="000096"/>
+          <w:lang w:val="en-US"/>
+        </w:rPr>
+        <w:t>lineET</w:t>
+      </w:r>
+      <w:proofErr w:type="spellEnd"/>
+      <w:r>
+        <w:rPr>
+          <w:rFonts w:ascii="Courier" w:eastAsia="Times New Roman" w:hAnsi="Courier" w:cs="Times New Roman"/>
+          <w:color w:val="000096"/>
+          <w:lang w:val="en-US"/>
+        </w:rPr>
+        <w:t xml:space="preserve"> passes through the cortex</w:t>
       </w:r>
     </w:p>
     <w:p>
@@ -7641,7 +7865,13 @@
         <w:t>Time taken:</w:t>
       </w:r>
       <w:r>
-        <w:t xml:space="preserve"> 2.60 (average of 10 runs)</w:t>
+        <w:t xml:space="preserve"> </w:t>
+      </w:r>
+      <w:r>
+        <w:t>3s</w:t>
+      </w:r>
+      <w:r>
+        <w:t xml:space="preserve"> (average of 10 runs)</w:t>
       </w:r>
     </w:p>
     <w:p>
@@ -8615,8 +8845,6 @@
                   </m:sSub>
                 </m:e>
               </m:d>
-              <w:bookmarkStart w:id="0" w:name="_GoBack"/>
-              <w:bookmarkEnd w:id="0"/>
               <m:ctrlPr>
                 <w:rPr>
                   <w:rFonts w:ascii="Cambria Math" w:eastAsiaTheme="minorEastAsia" w:hAnsi="Cambria Math"/>
@@ -8963,6 +9191,12 @@
               </w:rPr>
               <m:t>c</m:t>
             </m:r>
+            <m:r>
+              <w:rPr>
+                <w:rFonts w:ascii="Cambria Math" w:eastAsiaTheme="minorEastAsia" w:hAnsi="Cambria Math"/>
+              </w:rPr>
+              <m:t>p</m:t>
+            </m:r>
           </m:sub>
         </m:sSub>
         <m:r>
@@ -9035,7 +9269,13 @@
         <w:t>Time taken:</w:t>
       </w:r>
       <w:r>
-        <w:t xml:space="preserve"> 94s (average of 10 runs)</w:t>
+        <w:t xml:space="preserve"> </w:t>
+      </w:r>
+      <w:r>
+        <w:t>105</w:t>
+      </w:r>
+      <w:r>
+        <w:t>s (average of 10 runs)</w:t>
       </w:r>
     </w:p>
     <w:p>
@@ -9078,7 +9318,7 @@
         </w:numPr>
       </w:pPr>
       <w:r>
-        <w:t>We first filter for targets that are within the hippocampus</w:t>
+        <w:t>First, create the OBB trees required for each task</w:t>
       </w:r>
     </w:p>
     <w:p>
@@ -9090,7 +9330,10 @@
         </w:numPr>
       </w:pPr>
       <w:r>
-        <w:t>We then filter for entry/target trajectories that do not pass through the ventricles</w:t>
+        <w:t xml:space="preserve">Then, </w:t>
+      </w:r>
+      <w:r>
+        <w:t>filter for targets that are within the hippocampus</w:t>
       </w:r>
     </w:p>
     <w:p>
@@ -9102,7 +9345,10 @@
         </w:numPr>
       </w:pPr>
       <w:r>
-        <w:t>After that, we filter for trajectories that do not pass through blood vessels</w:t>
+        <w:t>After that,</w:t>
+      </w:r>
+      <w:r>
+        <w:t xml:space="preserve"> filter for entry/target trajectories that do not pass through the ventricles</w:t>
       </w:r>
     </w:p>
     <w:p>
@@ -9114,18 +9360,63 @@
         </w:numPr>
       </w:pPr>
       <w:r>
+        <w:t xml:space="preserve">After that, we filter for </w:t>
+      </w:r>
+      <w:r>
+        <w:t>entry/target</w:t>
+      </w:r>
+      <w:r>
+        <w:t xml:space="preserve"> </w:t>
+      </w:r>
+      <w:r>
+        <w:t>trajectories that do not pass through blood vessels</w:t>
+      </w:r>
+    </w:p>
+    <w:p>
+      <w:pPr>
+        <w:pStyle w:val="ListParagraph"/>
+        <w:numPr>
+          <w:ilvl w:val="0"/>
+          <w:numId w:val="9"/>
+        </w:numPr>
+      </w:pPr>
+      <w:r>
         <w:t>Finally, we filter so that only trajectories of a certain angle (degrees) are accepted</w:t>
       </w:r>
     </w:p>
     <w:p>
       <w:r>
-        <w:t xml:space="preserve">By doing this, we rule out most of the trajectories before we reach the more expensive checks in our overall algorithm. This is clearly demonstrated by our total time taken of 22 seconds, whereas before filtering </w:t>
+        <w:t xml:space="preserve">By doing this, we rule out most of the trajectories before we reach the more expensive checks in our overall algorithm. This is clearly demonstrated by </w:t>
+      </w:r>
+      <w:r>
+        <w:t>the</w:t>
+      </w:r>
+      <w:r>
+        <w:t xml:space="preserve"> total time taken of </w:t>
+      </w:r>
+      <w:r>
+        <w:t>~25</w:t>
+      </w:r>
+      <w:r>
+        <w:t xml:space="preserve"> seconds, whereas before filtering </w:t>
       </w:r>
       <w:r>
         <w:t xml:space="preserve">just </w:t>
       </w:r>
       <w:r>
-        <w:t>for angles would take around 94 seconds.</w:t>
+        <w:t xml:space="preserve">for </w:t>
+      </w:r>
+      <w:r>
+        <w:t xml:space="preserve">valid </w:t>
+      </w:r>
+      <w:r>
+        <w:t xml:space="preserve">angles would take </w:t>
+      </w:r>
+      <w:r>
+        <w:t>more than 100</w:t>
+      </w:r>
+      <w:r>
+        <w:t xml:space="preserve"> seconds.</w:t>
       </w:r>
     </w:p>
     <w:p>
@@ -9140,7 +9431,10 @@
         <w:t xml:space="preserve"> </w:t>
       </w:r>
       <w:r>
-        <w:t>22</w:t>
+        <w:t>2</w:t>
+      </w:r>
+      <w:r>
+        <w:t>5</w:t>
       </w:r>
       <w:r>
         <w:t>s (average of 10 runs)</w:t>
@@ -9215,6 +9509,7 @@
           <w:lang w:val="en-US"/>
         </w:rPr>
       </w:pPr>
+      <w:proofErr w:type="spellStart"/>
       <w:r>
         <w:rPr>
           <w:rFonts w:ascii="Courier" w:eastAsia="Times New Roman" w:hAnsi="Courier" w:cs="Times New Roman"/>
@@ -9223,6 +9518,7 @@
         </w:rPr>
         <w:t>minDistance</w:t>
       </w:r>
+      <w:proofErr w:type="spellEnd"/>
       <w:r>
         <w:rPr>
           <w:rFonts w:ascii="Courier" w:eastAsia="Times New Roman" w:hAnsi="Courier" w:cs="Times New Roman"/>
@@ -9255,6 +9551,7 @@
           <w:lang w:val="en-US"/>
         </w:rPr>
       </w:pPr>
+      <w:proofErr w:type="spellStart"/>
       <w:r>
         <w:rPr>
           <w:rFonts w:ascii="Courier" w:eastAsia="Times New Roman" w:hAnsi="Courier" w:cs="Times New Roman"/>
@@ -9263,6 +9560,7 @@
         </w:rPr>
         <w:t>closestVessel</w:t>
       </w:r>
+      <w:proofErr w:type="spellEnd"/>
       <w:r>
         <w:rPr>
           <w:rFonts w:ascii="Courier" w:eastAsia="Times New Roman" w:hAnsi="Courier" w:cs="Times New Roman"/>
@@ -9287,14 +9585,25 @@
           <w:lang w:val="en-US"/>
         </w:rPr>
       </w:pPr>
-      <w:r>
-        <w:rPr>
-          <w:rFonts w:ascii="Courier" w:eastAsia="Times New Roman" w:hAnsi="Courier" w:cs="Times New Roman"/>
-          <w:color w:val="000096"/>
-          <w:lang w:val="en-US"/>
-        </w:rPr>
-        <w:t xml:space="preserve">allPoints = </w:t>
-      </w:r>
+      <w:proofErr w:type="spellStart"/>
+      <w:r>
+        <w:rPr>
+          <w:rFonts w:ascii="Courier" w:eastAsia="Times New Roman" w:hAnsi="Courier" w:cs="Times New Roman"/>
+          <w:color w:val="000096"/>
+          <w:lang w:val="en-US"/>
+        </w:rPr>
+        <w:t>allPoints</w:t>
+      </w:r>
+      <w:proofErr w:type="spellEnd"/>
+      <w:r>
+        <w:rPr>
+          <w:rFonts w:ascii="Courier" w:eastAsia="Times New Roman" w:hAnsi="Courier" w:cs="Times New Roman"/>
+          <w:color w:val="000096"/>
+          <w:lang w:val="en-US"/>
+        </w:rPr>
+        <w:t xml:space="preserve"> = </w:t>
+      </w:r>
+      <w:proofErr w:type="spellStart"/>
       <w:proofErr w:type="gramStart"/>
       <w:r>
         <w:rPr>
@@ -9302,7 +9611,16 @@
           <w:color w:val="000096"/>
           <w:lang w:val="en-US"/>
         </w:rPr>
-        <w:t>getAllPointsInPath(</w:t>
+        <w:t>getAllPointsInPath</w:t>
+      </w:r>
+      <w:proofErr w:type="spellEnd"/>
+      <w:r>
+        <w:rPr>
+          <w:rFonts w:ascii="Courier" w:eastAsia="Times New Roman" w:hAnsi="Courier" w:cs="Times New Roman"/>
+          <w:color w:val="000096"/>
+          <w:lang w:val="en-US"/>
+        </w:rPr>
+        <w:t>(</w:t>
       </w:r>
       <w:proofErr w:type="gramEnd"/>
       <w:r>
@@ -9343,7 +9661,25 @@
           <w:color w:val="000096"/>
           <w:lang w:val="en-US"/>
         </w:rPr>
-        <w:t>for each point in allPoints:</w:t>
+        <w:t xml:space="preserve">for each point in </w:t>
+      </w:r>
+      <w:proofErr w:type="spellStart"/>
+      <w:r>
+        <w:rPr>
+          <w:rFonts w:ascii="Courier" w:eastAsia="Times New Roman" w:hAnsi="Courier" w:cs="Times New Roman"/>
+          <w:color w:val="000096"/>
+          <w:lang w:val="en-US"/>
+        </w:rPr>
+        <w:t>allPoints</w:t>
+      </w:r>
+      <w:proofErr w:type="spellEnd"/>
+      <w:r>
+        <w:rPr>
+          <w:rFonts w:ascii="Courier" w:eastAsia="Times New Roman" w:hAnsi="Courier" w:cs="Times New Roman"/>
+          <w:color w:val="000096"/>
+          <w:lang w:val="en-US"/>
+        </w:rPr>
+        <w:t>:</w:t>
       </w:r>
     </w:p>
     <w:p>
@@ -9368,7 +9704,16 @@
           <w:lang w:val="en-US"/>
         </w:rPr>
         <w:tab/>
-        <w:t>for each blood</w:t>
+        <w:t xml:space="preserve">for each </w:t>
+      </w:r>
+      <w:proofErr w:type="spellStart"/>
+      <w:r>
+        <w:rPr>
+          <w:rFonts w:ascii="Courier" w:eastAsia="Times New Roman" w:hAnsi="Courier" w:cs="Times New Roman"/>
+          <w:color w:val="000096"/>
+          <w:lang w:val="en-US"/>
+        </w:rPr>
+        <w:t>blood</w:t>
       </w:r>
       <w:r>
         <w:rPr>
@@ -9402,6 +9747,7 @@
         </w:rPr>
         <w:t>oint</w:t>
       </w:r>
+      <w:proofErr w:type="spellEnd"/>
       <w:r>
         <w:rPr>
           <w:rFonts w:ascii="Courier" w:eastAsia="Times New Roman" w:hAnsi="Courier" w:cs="Times New Roman"/>
@@ -9489,7 +9835,25 @@
           <w:lang w:val="en-US"/>
         </w:rPr>
         <w:tab/>
-        <w:t>If distance &lt; minDistance:</w:t>
+        <w:t xml:space="preserve">If distance &lt; </w:t>
+      </w:r>
+      <w:proofErr w:type="spellStart"/>
+      <w:r>
+        <w:rPr>
+          <w:rFonts w:ascii="Courier" w:eastAsia="Times New Roman" w:hAnsi="Courier" w:cs="Times New Roman"/>
+          <w:color w:val="000096"/>
+          <w:lang w:val="en-US"/>
+        </w:rPr>
+        <w:t>minDistance</w:t>
+      </w:r>
+      <w:proofErr w:type="spellEnd"/>
+      <w:r>
+        <w:rPr>
+          <w:rFonts w:ascii="Courier" w:eastAsia="Times New Roman" w:hAnsi="Courier" w:cs="Times New Roman"/>
+          <w:color w:val="000096"/>
+          <w:lang w:val="en-US"/>
+        </w:rPr>
+        <w:t>:</w:t>
       </w:r>
     </w:p>
     <w:p>
@@ -9531,13 +9895,23 @@
         </w:rPr>
         <w:tab/>
       </w:r>
-      <w:r>
-        <w:rPr>
-          <w:rFonts w:ascii="Courier" w:eastAsia="Times New Roman" w:hAnsi="Courier" w:cs="Times New Roman"/>
-          <w:color w:val="000096"/>
-          <w:lang w:val="en-US"/>
-        </w:rPr>
-        <w:t>minDistance = distance</w:t>
+      <w:proofErr w:type="spellStart"/>
+      <w:r>
+        <w:rPr>
+          <w:rFonts w:ascii="Courier" w:eastAsia="Times New Roman" w:hAnsi="Courier" w:cs="Times New Roman"/>
+          <w:color w:val="000096"/>
+          <w:lang w:val="en-US"/>
+        </w:rPr>
+        <w:t>minDistance</w:t>
+      </w:r>
+      <w:proofErr w:type="spellEnd"/>
+      <w:r>
+        <w:rPr>
+          <w:rFonts w:ascii="Courier" w:eastAsia="Times New Roman" w:hAnsi="Courier" w:cs="Times New Roman"/>
+          <w:color w:val="000096"/>
+          <w:lang w:val="en-US"/>
+        </w:rPr>
+        <w:t xml:space="preserve"> = distance</w:t>
       </w:r>
     </w:p>
     <w:p>
@@ -9579,13 +9953,23 @@
         </w:rPr>
         <w:tab/>
       </w:r>
-      <w:r>
-        <w:rPr>
-          <w:rFonts w:ascii="Courier" w:eastAsia="Times New Roman" w:hAnsi="Courier" w:cs="Times New Roman"/>
-          <w:color w:val="000096"/>
-          <w:lang w:val="en-US"/>
-        </w:rPr>
-        <w:t xml:space="preserve">closestVessel </w:t>
+      <w:proofErr w:type="spellStart"/>
+      <w:r>
+        <w:rPr>
+          <w:rFonts w:ascii="Courier" w:eastAsia="Times New Roman" w:hAnsi="Courier" w:cs="Times New Roman"/>
+          <w:color w:val="000096"/>
+          <w:lang w:val="en-US"/>
+        </w:rPr>
+        <w:t>closestVessel</w:t>
+      </w:r>
+      <w:proofErr w:type="spellEnd"/>
+      <w:r>
+        <w:rPr>
+          <w:rFonts w:ascii="Courier" w:eastAsia="Times New Roman" w:hAnsi="Courier" w:cs="Times New Roman"/>
+          <w:color w:val="000096"/>
+          <w:lang w:val="en-US"/>
+        </w:rPr>
+        <w:t xml:space="preserve"> </w:t>
       </w:r>
       <w:r>
         <w:rPr>
@@ -9603,6 +9987,7 @@
         </w:rPr>
         <w:t xml:space="preserve"> </w:t>
       </w:r>
+      <w:proofErr w:type="spellStart"/>
       <w:r>
         <w:rPr>
           <w:rFonts w:ascii="Courier" w:eastAsia="Times New Roman" w:hAnsi="Courier" w:cs="Times New Roman"/>
@@ -9611,6 +9996,7 @@
         </w:rPr>
         <w:t>bloodVesselPoint</w:t>
       </w:r>
+      <w:proofErr w:type="spellEnd"/>
     </w:p>
     <w:p>
       <w:pPr>
@@ -9734,7 +10120,21 @@
         <w:rPr>
           <w:lang w:val="en-US"/>
         </w:rPr>
-        <w:t>(b) TODO – write test</w:t>
+        <w:t xml:space="preserve">(b) </w:t>
+      </w:r>
+      <w:r>
+        <w:rPr>
+          <w:lang w:val="en-US"/>
+        </w:rPr>
+        <w:t>In order to test that my code works, I used a subset of the data outputted by combining all the hard constraints. I visually chose a trajectory with obviously large distance from the blood vessels and another one with an obviously small distance from the blood vessels. I then inspected the output and seeing that it was a</w:t>
+      </w:r>
+      <w:bookmarkStart w:id="0" w:name="_GoBack"/>
+      <w:bookmarkEnd w:id="0"/>
+      <w:r>
+        <w:rPr>
+          <w:lang w:val="en-US"/>
+        </w:rPr>
+        <w:t>s expected, I started using more trajectories and larger sets of data.</w:t>
       </w:r>
     </w:p>
     <w:p>
@@ -9964,7 +10364,7 @@
   <w:abstractNum w:abstractNumId="1" w15:restartNumberingAfterBreak="0">
     <w:nsid w:val="147A4EB1"/>
     <w:multiLevelType w:val="hybridMultilevel"/>
-    <w:tmpl w:val="7BC26814"/>
+    <w:tmpl w:val="D7289E44"/>
     <w:lvl w:ilvl="0" w:tplc="0809000F">
       <w:start w:val="1"/>
       <w:numFmt w:val="decimal"/>
@@ -9995,7 +10395,7 @@
         <w:ind w:left="2205" w:hanging="180"/>
       </w:pPr>
     </w:lvl>
-    <w:lvl w:ilvl="3" w:tplc="0809000F" w:tentative="1">
+    <w:lvl w:ilvl="3" w:tplc="0809000F">
       <w:start w:val="1"/>
       <w:numFmt w:val="decimal"/>
       <w:lvlText w:val="%4."/>

</xml_diff>

<commit_message>
big o is a bit of a mess
</commit_message>
<xml_diff>
--- a/robotics/slicerTutorials/Tutorial 2 and 3/AssignmentReport.docx
+++ b/robotics/slicerTutorials/Tutorial 2 and 3/AssignmentReport.docx
@@ -10126,16 +10126,29 @@
         <w:rPr>
           <w:lang w:val="en-US"/>
         </w:rPr>
-        <w:t>In order to test that my code works, I used a subset of the data outputted by combining all the hard constraints. I visually chose a trajectory with obviously large distance from the blood vessels and another one with an obviously small distance from the blood vessels. I then inspected the output and seeing that it was a</w:t>
-      </w:r>
-      <w:bookmarkStart w:id="0" w:name="_GoBack"/>
-      <w:bookmarkEnd w:id="0"/>
-      <w:r>
-        <w:rPr>
-          <w:lang w:val="en-US"/>
-        </w:rPr>
-        <w:t>s expected, I started using more trajectories and larger sets of data.</w:t>
-      </w:r>
+        <w:t>In order to test that my code works, I used a subset of the data outputted by combining all the hard constraints. I visually chose a trajectory with obviously large distance from the blood vessels and another one with an obviously small distance from the blood vessels. I then inspected the output and seeing that it was as expected, I started using more trajectories and larger sets of data.</w:t>
+      </w:r>
+    </w:p>
+    <w:p>
+      <w:pPr>
+        <w:rPr>
+          <w:lang w:val="en-US"/>
+        </w:rPr>
+      </w:pPr>
+    </w:p>
+    <w:p>
+      <w:pPr>
+        <w:rPr>
+          <w:lang w:val="en-US"/>
+        </w:rPr>
+      </w:pPr>
+    </w:p>
+    <w:p>
+      <w:pPr>
+        <w:rPr>
+          <w:lang w:val="en-US"/>
+        </w:rPr>
+      </w:pPr>
     </w:p>
     <w:p>
       <w:pPr>
@@ -10155,6 +10168,7 @@
         <w:rPr>
           <w:lang w:val="en-US"/>
         </w:rPr>
+        <w:lastRenderedPageBreak/>
         <w:t xml:space="preserve">Code / Git </w:t>
       </w:r>
       <w:r>
@@ -10174,7 +10188,36 @@
         </w:r>
       </w:hyperlink>
     </w:p>
-    <w:p/>
+    <w:p>
+      <w:r>
+        <w:t xml:space="preserve">The tests should be able to run all code required for the assignment. If you wish you run smaller parts of the code, you can either comment out some of them, or go to </w:t>
+      </w:r>
+      <w:proofErr w:type="gramStart"/>
+      <w:r>
+        <w:rPr>
+          <w:i/>
+          <w:iCs/>
+        </w:rPr>
+        <w:t>Assignment1Logic.run(</w:t>
+      </w:r>
+      <w:proofErr w:type="gramEnd"/>
+      <w:r>
+        <w:rPr>
+          <w:i/>
+          <w:iCs/>
+        </w:rPr>
+        <w:t>)</w:t>
+      </w:r>
+      <w:r>
+        <w:t xml:space="preserve"> and again, comment/uncomment the parts you want to run. </w:t>
+      </w:r>
+      <w:r>
+        <w:br/>
+        <w:t>The submitted version of this only runs the combination of all three constraints when using the GUI to save time.</w:t>
+      </w:r>
+      <w:bookmarkStart w:id="0" w:name="_GoBack"/>
+      <w:bookmarkEnd w:id="0"/>
+    </w:p>
     <w:sectPr>
       <w:headerReference w:type="default" r:id="rId12"/>
       <w:pgSz w:w="11906" w:h="16838"/>

</xml_diff>

<commit_message>
added methods to report and made some final adjustments to code. I should stop before I break something
</commit_message>
<xml_diff>
--- a/robotics/slicerTutorials/Tutorial 2 and 3/AssignmentReport.docx
+++ b/robotics/slicerTutorials/Tutorial 2 and 3/AssignmentReport.docx
@@ -709,25 +709,7 @@
           <w:color w:val="000096"/>
           <w:lang w:val="en-US"/>
         </w:rPr>
-        <w:t xml:space="preserve"> </w:t>
-      </w:r>
-      <w:proofErr w:type="spellStart"/>
-      <w:r>
-        <w:rPr>
-          <w:rFonts w:ascii="Courier" w:eastAsia="Times New Roman" w:hAnsi="Courier" w:cs="Times New Roman"/>
-          <w:color w:val="000096"/>
-          <w:lang w:val="en-US"/>
-        </w:rPr>
-        <w:t>tp</w:t>
-      </w:r>
-      <w:proofErr w:type="spellEnd"/>
-      <w:r>
-        <w:rPr>
-          <w:rFonts w:ascii="Courier" w:eastAsia="Times New Roman" w:hAnsi="Courier" w:cs="Times New Roman"/>
-          <w:color w:val="000096"/>
-          <w:lang w:val="en-US"/>
-        </w:rPr>
-        <w:t xml:space="preserve"> is a point p representing a target point</w:t>
+        <w:t xml:space="preserve"> tp is a point p representing a target point</w:t>
       </w:r>
     </w:p>
     <w:p>
@@ -1419,7 +1401,6 @@
         </w:rPr>
         <w:t xml:space="preserve">For each </w:t>
       </w:r>
-      <w:proofErr w:type="spellStart"/>
       <w:r>
         <w:rPr>
           <w:rFonts w:ascii="Courier" w:eastAsia="Times New Roman" w:hAnsi="Courier" w:cs="Times New Roman"/>
@@ -1434,16 +1415,7 @@
           <w:color w:val="000096"/>
           <w:lang w:val="en-US"/>
         </w:rPr>
-        <w:t>p</w:t>
-      </w:r>
-      <w:proofErr w:type="spellEnd"/>
-      <w:r>
-        <w:rPr>
-          <w:rFonts w:ascii="Courier" w:eastAsia="Times New Roman" w:hAnsi="Courier" w:cs="Times New Roman"/>
-          <w:color w:val="000096"/>
-          <w:lang w:val="en-US"/>
-        </w:rPr>
-        <w:t xml:space="preserve"> in </w:t>
+        <w:t xml:space="preserve">p in </w:t>
       </w:r>
       <m:oMath>
         <m:r>
@@ -1673,18 +1645,8 @@
           <w:color w:val="000096"/>
           <w:lang w:val="en-US"/>
         </w:rPr>
-        <w:t xml:space="preserve"> does </w:t>
-      </w:r>
-      <w:proofErr w:type="gramStart"/>
-      <w:r>
-        <w:rPr>
-          <w:rFonts w:ascii="Courier" w:eastAsia="Times New Roman" w:hAnsi="Courier" w:cs="Times New Roman"/>
-          <w:color w:val="000096"/>
-          <w:lang w:val="en-US"/>
-        </w:rPr>
-        <w:t>not</w:t>
-      </w:r>
-      <w:proofErr w:type="gramEnd"/>
+        <w:t xml:space="preserve"> does not</w:t>
+      </w:r>
       <w:r>
         <w:rPr>
           <w:rFonts w:ascii="Courier" w:eastAsia="Times New Roman" w:hAnsi="Courier" w:cs="Times New Roman"/>
@@ -1849,25 +1811,7 @@
           <w:color w:val="000096"/>
           <w:lang w:val="en-US"/>
         </w:rPr>
-        <w:t xml:space="preserve"> </w:t>
-      </w:r>
-      <w:proofErr w:type="spellStart"/>
-      <w:r>
-        <w:rPr>
-          <w:rFonts w:ascii="Courier" w:eastAsia="Times New Roman" w:hAnsi="Courier" w:cs="Times New Roman"/>
-          <w:color w:val="000096"/>
-          <w:lang w:val="en-US"/>
-        </w:rPr>
-        <w:t>tp</w:t>
-      </w:r>
-      <w:proofErr w:type="spellEnd"/>
-      <w:r>
-        <w:rPr>
-          <w:rFonts w:ascii="Courier" w:eastAsia="Times New Roman" w:hAnsi="Courier" w:cs="Times New Roman"/>
-          <w:color w:val="000096"/>
-          <w:lang w:val="en-US"/>
-        </w:rPr>
-        <w:t xml:space="preserve"> is a point p representing a target point</w:t>
+        <w:t xml:space="preserve"> tp is a point p representing a target point</w:t>
       </w:r>
     </w:p>
     <w:p>
@@ -2567,7 +2511,6 @@
         </w:rPr>
         <w:t xml:space="preserve">For each </w:t>
       </w:r>
-      <w:proofErr w:type="spellStart"/>
       <w:r>
         <w:rPr>
           <w:rFonts w:ascii="Courier" w:eastAsia="Times New Roman" w:hAnsi="Courier" w:cs="Times New Roman"/>
@@ -2582,16 +2525,7 @@
           <w:color w:val="000096"/>
           <w:lang w:val="en-US"/>
         </w:rPr>
-        <w:t>p</w:t>
-      </w:r>
-      <w:proofErr w:type="spellEnd"/>
-      <w:r>
-        <w:rPr>
-          <w:rFonts w:ascii="Courier" w:eastAsia="Times New Roman" w:hAnsi="Courier" w:cs="Times New Roman"/>
-          <w:color w:val="000096"/>
-          <w:lang w:val="en-US"/>
-        </w:rPr>
-        <w:t xml:space="preserve"> in </w:t>
+        <w:t xml:space="preserve">p in </w:t>
       </w:r>
       <m:oMath>
         <m:r>
@@ -2797,25 +2731,7 @@
           <w:lang w:val="en-US"/>
         </w:rPr>
         <w:tab/>
-        <w:t xml:space="preserve">If does </w:t>
-      </w:r>
-      <w:proofErr w:type="gramStart"/>
-      <w:r>
-        <w:rPr>
-          <w:rFonts w:ascii="Courier" w:eastAsia="Times New Roman" w:hAnsi="Courier" w:cs="Times New Roman"/>
-          <w:color w:val="000096"/>
-          <w:lang w:val="en-US"/>
-        </w:rPr>
-        <w:t>not</w:t>
-      </w:r>
-      <w:proofErr w:type="gramEnd"/>
-      <w:r>
-        <w:rPr>
-          <w:rFonts w:ascii="Courier" w:eastAsia="Times New Roman" w:hAnsi="Courier" w:cs="Times New Roman"/>
-          <w:color w:val="000096"/>
-          <w:lang w:val="en-US"/>
-        </w:rPr>
-        <w:t xml:space="preserve"> </w:t>
+        <w:t xml:space="preserve">If does not </w:t>
       </w:r>
       <m:oMath>
         <m:r>
@@ -2973,25 +2889,7 @@
           <w:color w:val="000096"/>
           <w:lang w:val="en-US"/>
         </w:rPr>
-        <w:t xml:space="preserve"> </w:t>
-      </w:r>
-      <w:proofErr w:type="spellStart"/>
-      <w:r>
-        <w:rPr>
-          <w:rFonts w:ascii="Courier" w:eastAsia="Times New Roman" w:hAnsi="Courier" w:cs="Times New Roman"/>
-          <w:color w:val="000096"/>
-          <w:lang w:val="en-US"/>
-        </w:rPr>
-        <w:t>tp</w:t>
-      </w:r>
-      <w:proofErr w:type="spellEnd"/>
-      <w:r>
-        <w:rPr>
-          <w:rFonts w:ascii="Courier" w:eastAsia="Times New Roman" w:hAnsi="Courier" w:cs="Times New Roman"/>
-          <w:color w:val="000096"/>
-          <w:lang w:val="en-US"/>
-        </w:rPr>
-        <w:t xml:space="preserve"> is a point p representing a target point</w:t>
+        <w:t xml:space="preserve"> tp is a point p representing a target point</w:t>
       </w:r>
     </w:p>
     <w:p>
@@ -3675,7 +3573,6 @@
         </w:rPr>
         <w:t xml:space="preserve">For each </w:t>
       </w:r>
-      <w:proofErr w:type="spellStart"/>
       <w:r>
         <w:rPr>
           <w:rFonts w:ascii="Courier" w:eastAsia="Times New Roman" w:hAnsi="Courier" w:cs="Times New Roman"/>
@@ -3690,16 +3587,7 @@
           <w:color w:val="000096"/>
           <w:lang w:val="en-US"/>
         </w:rPr>
-        <w:t>p</w:t>
-      </w:r>
-      <w:proofErr w:type="spellEnd"/>
-      <w:r>
-        <w:rPr>
-          <w:rFonts w:ascii="Courier" w:eastAsia="Times New Roman" w:hAnsi="Courier" w:cs="Times New Roman"/>
-          <w:color w:val="000096"/>
-          <w:lang w:val="en-US"/>
-        </w:rPr>
-        <w:t xml:space="preserve"> in </w:t>
+        <w:t xml:space="preserve">p in </w:t>
       </w:r>
       <m:oMath>
         <m:r>
@@ -4662,24 +4550,7 @@
           <w:lang w:val="en-US"/>
         </w:rPr>
         <w:tab/>
-      </w:r>
-      <w:proofErr w:type="spellStart"/>
-      <w:r>
-        <w:rPr>
-          <w:rFonts w:ascii="Courier" w:eastAsia="Times New Roman" w:hAnsi="Courier" w:cs="Times New Roman"/>
-          <w:color w:val="000096"/>
-          <w:lang w:val="en-US"/>
-        </w:rPr>
-        <w:t>validLine</w:t>
-      </w:r>
-      <w:proofErr w:type="spellEnd"/>
-      <w:r>
-        <w:rPr>
-          <w:rFonts w:ascii="Courier" w:eastAsia="Times New Roman" w:hAnsi="Courier" w:cs="Times New Roman"/>
-          <w:color w:val="000096"/>
-          <w:lang w:val="en-US"/>
-        </w:rPr>
-        <w:t xml:space="preserve"> = true</w:t>
+        <w:t>validLine = true</w:t>
       </w:r>
     </w:p>
     <w:p>
@@ -4802,24 +4673,7 @@
           <w:lang w:val="en-US"/>
         </w:rPr>
         <w:tab/>
-      </w:r>
-      <w:proofErr w:type="spellStart"/>
-      <w:r>
-        <w:rPr>
-          <w:rFonts w:ascii="Courier" w:eastAsia="Times New Roman" w:hAnsi="Courier" w:cs="Times New Roman"/>
-          <w:color w:val="000096"/>
-          <w:lang w:val="en-US"/>
-        </w:rPr>
-        <w:t>validLine</w:t>
-      </w:r>
-      <w:proofErr w:type="spellEnd"/>
-      <w:r>
-        <w:rPr>
-          <w:rFonts w:ascii="Courier" w:eastAsia="Times New Roman" w:hAnsi="Courier" w:cs="Times New Roman"/>
-          <w:color w:val="000096"/>
-          <w:lang w:val="en-US"/>
-        </w:rPr>
-        <w:t xml:space="preserve"> = false</w:t>
+        <w:t>validLine = false</w:t>
       </w:r>
     </w:p>
     <w:p>
@@ -4901,25 +4755,7 @@
           <w:lang w:val="en-US"/>
         </w:rPr>
         <w:tab/>
-        <w:t xml:space="preserve">if </w:t>
-      </w:r>
-      <w:proofErr w:type="spellStart"/>
-      <w:r>
-        <w:rPr>
-          <w:rFonts w:ascii="Courier" w:eastAsia="Times New Roman" w:hAnsi="Courier" w:cs="Times New Roman"/>
-          <w:color w:val="000096"/>
-          <w:lang w:val="en-US"/>
-        </w:rPr>
-        <w:t>validLine</w:t>
-      </w:r>
-      <w:proofErr w:type="spellEnd"/>
-      <w:r>
-        <w:rPr>
-          <w:rFonts w:ascii="Courier" w:eastAsia="Times New Roman" w:hAnsi="Courier" w:cs="Times New Roman"/>
-          <w:color w:val="000096"/>
-          <w:lang w:val="en-US"/>
-        </w:rPr>
-        <w:t>:</w:t>
+        <w:t>if validLine:</w:t>
       </w:r>
     </w:p>
     <w:p>
@@ -5428,24 +5264,7 @@
           <w:lang w:val="en-US"/>
         </w:rPr>
         <w:tab/>
-      </w:r>
-      <w:proofErr w:type="spellStart"/>
-      <w:r>
-        <w:rPr>
-          <w:rFonts w:ascii="Courier" w:eastAsia="Times New Roman" w:hAnsi="Courier" w:cs="Times New Roman"/>
-          <w:color w:val="000096"/>
-          <w:lang w:val="en-US"/>
-        </w:rPr>
-        <w:t>validLine</w:t>
-      </w:r>
-      <w:proofErr w:type="spellEnd"/>
-      <w:r>
-        <w:rPr>
-          <w:rFonts w:ascii="Courier" w:eastAsia="Times New Roman" w:hAnsi="Courier" w:cs="Times New Roman"/>
-          <w:color w:val="000096"/>
-          <w:lang w:val="en-US"/>
-        </w:rPr>
-        <w:t xml:space="preserve"> = true</w:t>
+        <w:t>validLine = true</w:t>
       </w:r>
     </w:p>
     <w:p>
@@ -5568,24 +5387,7 @@
           <w:lang w:val="en-US"/>
         </w:rPr>
         <w:tab/>
-      </w:r>
-      <w:proofErr w:type="spellStart"/>
-      <w:r>
-        <w:rPr>
-          <w:rFonts w:ascii="Courier" w:eastAsia="Times New Roman" w:hAnsi="Courier" w:cs="Times New Roman"/>
-          <w:color w:val="000096"/>
-          <w:lang w:val="en-US"/>
-        </w:rPr>
-        <w:t>validLine</w:t>
-      </w:r>
-      <w:proofErr w:type="spellEnd"/>
-      <w:r>
-        <w:rPr>
-          <w:rFonts w:ascii="Courier" w:eastAsia="Times New Roman" w:hAnsi="Courier" w:cs="Times New Roman"/>
-          <w:color w:val="000096"/>
-          <w:lang w:val="en-US"/>
-        </w:rPr>
-        <w:t xml:space="preserve"> = false</w:t>
+        <w:t>validLine = false</w:t>
       </w:r>
     </w:p>
     <w:p>
@@ -5667,25 +5469,7 @@
           <w:lang w:val="en-US"/>
         </w:rPr>
         <w:tab/>
-        <w:t xml:space="preserve">if </w:t>
-      </w:r>
-      <w:proofErr w:type="spellStart"/>
-      <w:r>
-        <w:rPr>
-          <w:rFonts w:ascii="Courier" w:eastAsia="Times New Roman" w:hAnsi="Courier" w:cs="Times New Roman"/>
-          <w:color w:val="000096"/>
-          <w:lang w:val="en-US"/>
-        </w:rPr>
-        <w:t>validLine</w:t>
-      </w:r>
-      <w:proofErr w:type="spellEnd"/>
-      <w:r>
-        <w:rPr>
-          <w:rFonts w:ascii="Courier" w:eastAsia="Times New Roman" w:hAnsi="Courier" w:cs="Times New Roman"/>
-          <w:color w:val="000096"/>
-          <w:lang w:val="en-US"/>
-        </w:rPr>
-        <w:t>:</w:t>
+        <w:t>if validLine:</w:t>
       </w:r>
     </w:p>
     <w:p>
@@ -6115,25 +5899,7 @@
           <w:lang w:val="en-US"/>
         </w:rPr>
         <w:tab/>
-        <w:t xml:space="preserve">Get the line, </w:t>
-      </w:r>
-      <w:proofErr w:type="spellStart"/>
-      <w:r>
-        <w:rPr>
-          <w:rFonts w:ascii="Courier" w:eastAsia="Times New Roman" w:hAnsi="Courier" w:cs="Times New Roman"/>
-          <w:color w:val="000096"/>
-          <w:lang w:val="en-US"/>
-        </w:rPr>
-        <w:t>lineET</w:t>
-      </w:r>
-      <w:proofErr w:type="spellEnd"/>
-      <w:r>
-        <w:rPr>
-          <w:rFonts w:ascii="Courier" w:eastAsia="Times New Roman" w:hAnsi="Courier" w:cs="Times New Roman"/>
-          <w:color w:val="000096"/>
-          <w:lang w:val="en-US"/>
-        </w:rPr>
-        <w:t>, between the two points</w:t>
+        <w:t>Get the line, lineET, between the two points</w:t>
       </w:r>
     </w:p>
     <w:p>
@@ -6166,18 +5932,8 @@
           <w:lang w:val="en-US"/>
         </w:rPr>
         <w:tab/>
-        <w:t xml:space="preserve">For each point </w:t>
-      </w:r>
-      <w:proofErr w:type="gramStart"/>
-      <w:r>
-        <w:rPr>
-          <w:rFonts w:ascii="Courier" w:eastAsia="Times New Roman" w:hAnsi="Courier" w:cs="Times New Roman"/>
-          <w:color w:val="000096"/>
-          <w:lang w:val="en-US"/>
-        </w:rPr>
-        <w:t>on line</w:t>
-      </w:r>
-      <w:proofErr w:type="gramEnd"/>
+        <w:t>For each point on line</w:t>
+      </w:r>
       <w:r>
         <w:rPr>
           <w:rFonts w:ascii="Courier" w:eastAsia="Times New Roman" w:hAnsi="Courier" w:cs="Times New Roman"/>
@@ -6281,25 +6037,7 @@
           <w:color w:val="000096"/>
           <w:lang w:val="en-US"/>
         </w:rPr>
-        <w:t xml:space="preserve">Get perpendicular line where </w:t>
-      </w:r>
-      <w:proofErr w:type="spellStart"/>
-      <w:r>
-        <w:rPr>
-          <w:rFonts w:ascii="Courier" w:eastAsia="Times New Roman" w:hAnsi="Courier" w:cs="Times New Roman"/>
-          <w:color w:val="000096"/>
-          <w:lang w:val="en-US"/>
-        </w:rPr>
-        <w:t>lineET</w:t>
-      </w:r>
-      <w:proofErr w:type="spellEnd"/>
-      <w:r>
-        <w:rPr>
-          <w:rFonts w:ascii="Courier" w:eastAsia="Times New Roman" w:hAnsi="Courier" w:cs="Times New Roman"/>
-          <w:color w:val="000096"/>
-          <w:lang w:val="en-US"/>
-        </w:rPr>
-        <w:t xml:space="preserve"> passes through the cortex</w:t>
+        <w:t>Get perpendicular line where lineET passes through the cortex</w:t>
       </w:r>
     </w:p>
     <w:p>
@@ -6963,7 +6701,138 @@
         <w:pStyle w:val="Heading2"/>
       </w:pPr>
       <w:r>
+        <w:t>Validation for each algorithm</w:t>
+      </w:r>
+    </w:p>
+    <w:p>
+      <w:r>
+        <w:t>For each algorithm in this report the following overall process was used.</w:t>
+      </w:r>
+    </w:p>
+    <w:p>
+      <w:pPr>
+        <w:pStyle w:val="ListParagraph"/>
+        <w:numPr>
+          <w:ilvl w:val="0"/>
+          <w:numId w:val="11"/>
+        </w:numPr>
+      </w:pPr>
+      <w:r>
+        <w:t>Pick a small subset of the data</w:t>
+      </w:r>
+    </w:p>
+    <w:p>
+      <w:pPr>
+        <w:pStyle w:val="ListParagraph"/>
+        <w:numPr>
+          <w:ilvl w:val="0"/>
+          <w:numId w:val="11"/>
+        </w:numPr>
+      </w:pPr>
+      <w:r>
+        <w:t>Visually look for a trajectory / point that is obviously valid for a task and for one that is obviously invalid for a task. For example, when filtering for targets within the hippocampus, the invalid point could be one outside the image.</w:t>
+      </w:r>
+    </w:p>
+    <w:p>
+      <w:pPr>
+        <w:pStyle w:val="ListParagraph"/>
+        <w:numPr>
+          <w:ilvl w:val="0"/>
+          <w:numId w:val="11"/>
+        </w:numPr>
+      </w:pPr>
+      <w:r>
+        <w:t>Run the algorithm</w:t>
+      </w:r>
+    </w:p>
+    <w:p>
+      <w:pPr>
+        <w:pStyle w:val="ListParagraph"/>
+        <w:numPr>
+          <w:ilvl w:val="0"/>
+          <w:numId w:val="11"/>
+        </w:numPr>
+      </w:pPr>
+      <w:r>
+        <w:t>Inspect the output in slicer</w:t>
+      </w:r>
+    </w:p>
+    <w:p>
+      <w:pPr>
+        <w:pStyle w:val="ListParagraph"/>
+        <w:numPr>
+          <w:ilvl w:val="0"/>
+          <w:numId w:val="11"/>
+        </w:numPr>
+      </w:pPr>
+      <w:r>
+        <w:t>Increase the subset of data gradually</w:t>
+      </w:r>
+    </w:p>
+    <w:p>
+      <w:pPr>
+        <w:pStyle w:val="Heading2"/>
+      </w:pPr>
+      <w:r>
         <w:t>Algorithm (a)</w:t>
+      </w:r>
+    </w:p>
+    <w:p>
+      <w:r>
+        <w:rPr>
+          <w:b/>
+          <w:bCs/>
+        </w:rPr>
+        <w:t>Introduction and Methods:</w:t>
+      </w:r>
+      <w:r>
+        <w:t xml:space="preserve"> This one is straight forward. We simply transform the input node to an IKJ matrix and then loop over each target image. To decide if a target point is within our target area, we iterate over all the target points and retrieve the pixel value for each one. If its value is greater than zero (or 1), it is a valid target. The function used to do this is called </w:t>
+      </w:r>
+      <w:r>
+        <w:rPr>
+          <w:b/>
+          <w:bCs/>
+        </w:rPr>
+        <w:t>getFilteredTargets(</w:t>
+      </w:r>
+      <w:r>
+        <w:rPr>
+          <w:b/>
+          <w:bCs/>
+        </w:rPr>
+        <w:t>targets, area</w:t>
+      </w:r>
+      <w:r>
+        <w:rPr>
+          <w:b/>
+          <w:bCs/>
+        </w:rPr>
+        <w:t>)</w:t>
+      </w:r>
+      <w:r>
+        <w:t xml:space="preserve"> and should accept any area we want to filter for.</w:t>
+      </w:r>
+    </w:p>
+    <w:p>
+      <w:r>
+        <w:rPr>
+          <w:b/>
+          <w:bCs/>
+        </w:rPr>
+        <w:t>Validation:</w:t>
+      </w:r>
+      <w:r>
+        <w:rPr>
+          <w:b/>
+          <w:bCs/>
+        </w:rPr>
+        <w:t xml:space="preserve"> </w:t>
+      </w:r>
+      <w:r>
+        <w:t>Here I used the steps specified above</w:t>
+      </w:r>
+      <w:r>
+        <w:t>.</w:t>
       </w:r>
     </w:p>
     <w:p>
@@ -7152,25 +7021,82 @@
           <m:t xml:space="preserve"> is the lookup time for the pixel value</m:t>
         </m:r>
       </m:oMath>
-    </w:p>
-    <w:p>
-      <w:r>
-        <w:rPr>
+      <w:r>
+        <w:rPr>
+          <w:rFonts w:eastAsiaTheme="minorEastAsia"/>
+        </w:rPr>
+        <w:t>.</w:t>
+      </w:r>
+    </w:p>
+    <w:p>
+      <w:pPr>
+        <w:rPr>
+          <w:rFonts w:eastAsiaTheme="minorEastAsia"/>
+        </w:rPr>
+      </w:pPr>
+      <w:r>
+        <w:rPr>
+          <w:rFonts w:eastAsiaTheme="minorEastAsia"/>
           <w:b/>
           <w:bCs/>
         </w:rPr>
-        <w:t>Time taken:</w:t>
-      </w:r>
-      <w:r>
-        <w:t xml:space="preserve"> 0.001s (average of 10 runs)</w:t>
-      </w:r>
-    </w:p>
-    <w:p>
-      <w:r>
-        <w:rPr>
+        <w:t>Changes made to the algorithm</w:t>
+      </w:r>
+      <w:r>
+        <w:rPr>
+          <w:rFonts w:eastAsiaTheme="minorEastAsia"/>
           <w:b/>
           <w:bCs/>
         </w:rPr>
+        <w:t xml:space="preserve"> affecting the time complexity</w:t>
+      </w:r>
+      <w:r>
+        <w:rPr>
+          <w:rFonts w:eastAsiaTheme="minorEastAsia"/>
+          <w:b/>
+          <w:bCs/>
+        </w:rPr>
+        <w:t>:</w:t>
+      </w:r>
+      <w:r>
+        <w:rPr>
+          <w:rFonts w:eastAsiaTheme="minorEastAsia"/>
+          <w:b/>
+          <w:bCs/>
+        </w:rPr>
+        <w:t xml:space="preserve"> </w:t>
+      </w:r>
+      <w:r>
+        <w:rPr>
+          <w:rFonts w:eastAsiaTheme="minorEastAsia"/>
+        </w:rPr>
+        <w:t>No fundamental changes were made. Here we use the GetRASTToIJKMatrix function to represent the image in a different structure</w:t>
+      </w:r>
+      <w:r>
+        <w:rPr>
+          <w:rFonts w:eastAsiaTheme="minorEastAsia"/>
+        </w:rPr>
+        <w:t>.</w:t>
+      </w:r>
+    </w:p>
+    <w:p>
+      <w:r>
+        <w:rPr>
+          <w:b/>
+          <w:bCs/>
+        </w:rPr>
+        <w:t>Time taken:</w:t>
+      </w:r>
+      <w:r>
+        <w:t xml:space="preserve"> 0.001s (average of 10 runs)</w:t>
+      </w:r>
+    </w:p>
+    <w:p>
+      <w:r>
+        <w:rPr>
+          <w:b/>
+          <w:bCs/>
+        </w:rPr>
         <w:t>Rejected trajectories:</w:t>
       </w:r>
       <w:r>
@@ -7188,6 +7114,140 @@
         <w:t>Algorithm (b)</w:t>
       </w:r>
     </w:p>
+    <w:p>
+      <w:r>
+        <w:rPr>
+          <w:b/>
+          <w:bCs/>
+        </w:rPr>
+        <w:t>Introduction and Methods:</w:t>
+      </w:r>
+      <w:r>
+        <w:rPr>
+          <w:b/>
+          <w:bCs/>
+        </w:rPr>
+        <w:t xml:space="preserve"> </w:t>
+      </w:r>
+      <w:r>
+        <w:t xml:space="preserve">This one had to change a bit from the original pseudocode. We first create an </w:t>
+      </w:r>
+      <w:r>
+        <w:rPr>
+          <w:rStyle w:val="e24kjd"/>
+        </w:rPr>
+        <w:t xml:space="preserve">oriented bounding box </w:t>
+      </w:r>
+      <w:r>
+        <w:rPr>
+          <w:rStyle w:val="e24kjd"/>
+        </w:rPr>
+        <w:t>tree</w:t>
+      </w:r>
+      <w:r>
+        <w:rPr>
+          <w:rStyle w:val="e24kjd"/>
+        </w:rPr>
+        <w:t xml:space="preserve"> (OBBTree)</w:t>
+      </w:r>
+      <w:r>
+        <w:rPr>
+          <w:rStyle w:val="e24kjd"/>
+        </w:rPr>
+        <w:t xml:space="preserve"> of the ventricles. We then iterate over each entry and target pair and check if the pair intersects any of the bounding boxes defined by the OBBTree. If there is an intersection, we reject the path. </w:t>
+      </w:r>
+      <w:r>
+        <w:t>The function used to do this is called</w:t>
+      </w:r>
+      <w:r>
+        <w:t xml:space="preserve"> </w:t>
+      </w:r>
+      <w:r>
+        <w:rPr>
+          <w:b/>
+          <w:bCs/>
+        </w:rPr>
+        <w:t>getTrajectoriesAvoidingArea</w:t>
+      </w:r>
+      <w:r>
+        <w:rPr>
+          <w:b/>
+          <w:bCs/>
+        </w:rPr>
+        <w:t>(</w:t>
+      </w:r>
+      <w:r>
+        <w:rPr>
+          <w:b/>
+          <w:bCs/>
+        </w:rPr>
+        <w:t>entriesAndTargets</w:t>
+      </w:r>
+      <w:r>
+        <w:rPr>
+          <w:b/>
+          <w:bCs/>
+        </w:rPr>
+        <w:t>, area</w:t>
+      </w:r>
+      <w:r>
+        <w:rPr>
+          <w:b/>
+          <w:bCs/>
+        </w:rPr>
+        <w:t>)</w:t>
+      </w:r>
+      <w:r>
+        <w:t xml:space="preserve"> and should accept any area we want to </w:t>
+      </w:r>
+      <w:r>
+        <w:t>avoid</w:t>
+      </w:r>
+      <w:r>
+        <w:t>.</w:t>
+      </w:r>
+      <w:r>
+        <w:t xml:space="preserve"> It is important to note that this function uses </w:t>
+      </w:r>
+      <w:r>
+        <w:rPr>
+          <w:b/>
+          <w:bCs/>
+        </w:rPr>
+        <w:t>isPassThroughArea(tree, entry, target)</w:t>
+      </w:r>
+      <w:r>
+        <w:rPr>
+          <w:b/>
+          <w:bCs/>
+        </w:rPr>
+        <w:t xml:space="preserve"> </w:t>
+      </w:r>
+      <w:r>
+        <w:t>which is where the actual intersection check is made. I chose to separate the check so that it can be used in combination with the other constraints, without having to loop through each entry target pair for each one every time.</w:t>
+      </w:r>
+    </w:p>
+    <w:p>
+      <w:r>
+        <w:rPr>
+          <w:b/>
+          <w:bCs/>
+        </w:rPr>
+        <w:t>Validation:</w:t>
+      </w:r>
+      <w:r>
+        <w:rPr>
+          <w:b/>
+          <w:bCs/>
+        </w:rPr>
+        <w:t xml:space="preserve"> </w:t>
+      </w:r>
+      <w:r>
+        <w:t>Here I used the steps specified above</w:t>
+      </w:r>
+    </w:p>
+    <w:p/>
+    <w:p/>
     <w:p>
       <w:pPr>
         <w:rPr>
@@ -7203,6 +7263,7 @@
             <w:rPr>
               <w:rFonts w:ascii="Cambria Math" w:hAnsi="Cambria Math"/>
             </w:rPr>
+            <w:lastRenderedPageBreak/>
             <m:t>B</m:t>
           </m:r>
           <m:r>
@@ -7597,7 +7658,39 @@
           <w:b/>
           <w:bCs/>
         </w:rPr>
-        <w:t>Changes made to the algorithm:</w:t>
+        <w:t>Changes made to the algorithm</w:t>
+      </w:r>
+      <w:r>
+        <w:rPr>
+          <w:rFonts w:eastAsiaTheme="minorEastAsia"/>
+          <w:b/>
+          <w:bCs/>
+        </w:rPr>
+        <w:t xml:space="preserve"> </w:t>
+      </w:r>
+      <w:r>
+        <w:rPr>
+          <w:rFonts w:eastAsiaTheme="minorEastAsia"/>
+          <w:b/>
+          <w:bCs/>
+        </w:rPr>
+        <w:t xml:space="preserve">affecting </w:t>
+      </w:r>
+      <w:r>
+        <w:rPr>
+          <w:rFonts w:eastAsiaTheme="minorEastAsia"/>
+          <w:b/>
+          <w:bCs/>
+        </w:rPr>
+        <w:t>the time complexity</w:t>
+      </w:r>
+      <w:r>
+        <w:rPr>
+          <w:rFonts w:eastAsiaTheme="minorEastAsia"/>
+          <w:b/>
+          <w:bCs/>
+        </w:rPr>
+        <w:t>:</w:t>
       </w:r>
       <w:r>
         <w:rPr>
@@ -7854,6 +7947,116 @@
       </w:pPr>
       <w:r>
         <w:t>Algorithm (c)</w:t>
+      </w:r>
+    </w:p>
+    <w:p>
+      <w:r>
+        <w:rPr>
+          <w:b/>
+          <w:bCs/>
+        </w:rPr>
+        <w:t>Introduction and Methods:</w:t>
+      </w:r>
+      <w:r>
+        <w:rPr>
+          <w:b/>
+          <w:bCs/>
+        </w:rPr>
+        <w:t xml:space="preserve"> </w:t>
+      </w:r>
+      <w:r>
+        <w:t xml:space="preserve">This one had to change a bit from the original pseudocode. We first create an </w:t>
+      </w:r>
+      <w:r>
+        <w:rPr>
+          <w:rStyle w:val="e24kjd"/>
+        </w:rPr>
+        <w:t xml:space="preserve">oriented bounding box tree (OBBTree) of the </w:t>
+      </w:r>
+      <w:r>
+        <w:rPr>
+          <w:rStyle w:val="e24kjd"/>
+        </w:rPr>
+        <w:t>blood vessels</w:t>
+      </w:r>
+      <w:r>
+        <w:rPr>
+          <w:rStyle w:val="e24kjd"/>
+        </w:rPr>
+        <w:t xml:space="preserve">. We then iterate over each entry and target pair and check if the pair intersects any of the bounding boxes defined by the OBBTree. If there is an intersection, we reject the path. </w:t>
+      </w:r>
+      <w:r>
+        <w:t xml:space="preserve">The function used to do this is called </w:t>
+      </w:r>
+      <w:r>
+        <w:rPr>
+          <w:b/>
+          <w:bCs/>
+        </w:rPr>
+        <w:t>getTrajectoriesAvoidingArea</w:t>
+      </w:r>
+      <w:r>
+        <w:rPr>
+          <w:b/>
+          <w:bCs/>
+        </w:rPr>
+        <w:t>(</w:t>
+      </w:r>
+      <w:r>
+        <w:rPr>
+          <w:b/>
+          <w:bCs/>
+        </w:rPr>
+        <w:t>entriesAndTargets, area</w:t>
+      </w:r>
+      <w:r>
+        <w:rPr>
+          <w:b/>
+          <w:bCs/>
+        </w:rPr>
+        <w:t>)</w:t>
+      </w:r>
+      <w:r>
+        <w:t xml:space="preserve"> and should accept any area we want to avoid. It is important to note that this function uses </w:t>
+      </w:r>
+      <w:r>
+        <w:rPr>
+          <w:b/>
+          <w:bCs/>
+        </w:rPr>
+        <w:t>isPassThroughArea(tree, entry, target)</w:t>
+      </w:r>
+      <w:r>
+        <w:rPr>
+          <w:b/>
+          <w:bCs/>
+        </w:rPr>
+        <w:t xml:space="preserve"> </w:t>
+      </w:r>
+      <w:r>
+        <w:t>which is where the actual intersection check is made. I chose to separate the check so that it can be used in combination with the other constraints, without having to loop through each entry target pair for each one every time.</w:t>
+      </w:r>
+    </w:p>
+    <w:p>
+      <w:r>
+        <w:rPr>
+          <w:b/>
+          <w:bCs/>
+        </w:rPr>
+        <w:t>Validation:</w:t>
+      </w:r>
+      <w:r>
+        <w:rPr>
+          <w:b/>
+          <w:bCs/>
+        </w:rPr>
+        <w:t xml:space="preserve"> </w:t>
+      </w:r>
+      <w:r>
+        <w:t>Here I used the steps specified above</w:t>
+      </w:r>
+      <w:r>
+        <w:t>.</w:t>
       </w:r>
     </w:p>
     <w:p>
@@ -8259,7 +8462,31 @@
           <w:b/>
           <w:bCs/>
         </w:rPr>
-        <w:t>Changes made to the algorithm:</w:t>
+        <w:t>Changes made to the algorithm</w:t>
+      </w:r>
+      <w:r>
+        <w:rPr>
+          <w:rFonts w:eastAsiaTheme="minorEastAsia"/>
+          <w:b/>
+          <w:bCs/>
+        </w:rPr>
+        <w:t xml:space="preserve"> </w:t>
+      </w:r>
+      <w:r>
+        <w:rPr>
+          <w:rFonts w:eastAsiaTheme="minorEastAsia"/>
+          <w:b/>
+          <w:bCs/>
+        </w:rPr>
+        <w:t>affecting the time complexity</w:t>
+      </w:r>
+      <w:r>
+        <w:rPr>
+          <w:rFonts w:eastAsiaTheme="minorEastAsia"/>
+          <w:b/>
+          <w:bCs/>
+        </w:rPr>
+        <w:t>:</w:t>
       </w:r>
       <w:r>
         <w:rPr>
@@ -8498,6 +8725,170 @@
         <w:lastRenderedPageBreak/>
         <w:t>Algorithm (d)</w:t>
       </w:r>
+    </w:p>
+    <w:p>
+      <w:r>
+        <w:rPr>
+          <w:b/>
+          <w:bCs/>
+        </w:rPr>
+        <w:t>Introduction and Methods:</w:t>
+      </w:r>
+      <w:r>
+        <w:rPr>
+          <w:b/>
+          <w:bCs/>
+        </w:rPr>
+        <w:t xml:space="preserve"> </w:t>
+      </w:r>
+      <w:r>
+        <w:t xml:space="preserve">This one had to change a bit from the original pseudocode. We first create an </w:t>
+      </w:r>
+      <w:r>
+        <w:rPr>
+          <w:rStyle w:val="e24kjd"/>
+        </w:rPr>
+        <w:t xml:space="preserve">oriented bounding box tree (OBBTree) of the </w:t>
+      </w:r>
+      <w:r>
+        <w:rPr>
+          <w:rStyle w:val="e24kjd"/>
+        </w:rPr>
+        <w:t>cortex</w:t>
+      </w:r>
+      <w:r>
+        <w:rPr>
+          <w:rStyle w:val="e24kjd"/>
+        </w:rPr>
+        <w:t>. We then iterate over each entry and target pair and check if the pair intersects any of the bounding boxes defined by the OBBTree. If there is an intersection</w:t>
+      </w:r>
+      <w:r>
+        <w:rPr>
+          <w:rStyle w:val="e24kjd"/>
+        </w:rPr>
+        <w:t xml:space="preserve">, we create a line perpendicular to the intersection. We then create two vectors, one for our entry/target pair and one for the intersecting points and calculate the angle between the two. If the angle is below the specified limit (55), we accept the path. </w:t>
+      </w:r>
+      <w:r>
+        <w:t>The function used to do this is called</w:t>
+      </w:r>
+      <w:r>
+        <w:rPr>
+          <w:rStyle w:val="e24kjd"/>
+        </w:rPr>
+        <w:t xml:space="preserve"> </w:t>
+      </w:r>
+      <w:r>
+        <w:rPr>
+          <w:b/>
+          <w:bCs/>
+        </w:rPr>
+        <w:t>getTrajectories</w:t>
+      </w:r>
+      <w:r>
+        <w:rPr>
+          <w:b/>
+          <w:bCs/>
+        </w:rPr>
+        <w:t>WithSpecifiedAngle</w:t>
+      </w:r>
+      <w:r>
+        <w:rPr>
+          <w:b/>
+          <w:bCs/>
+        </w:rPr>
+        <w:t xml:space="preserve"> </w:t>
+      </w:r>
+      <w:r>
+        <w:rPr>
+          <w:b/>
+          <w:bCs/>
+        </w:rPr>
+        <w:t>(</w:t>
+      </w:r>
+      <w:r>
+        <w:rPr>
+          <w:b/>
+          <w:bCs/>
+        </w:rPr>
+        <w:t>entriesAndTargets, area</w:t>
+      </w:r>
+      <w:r>
+        <w:rPr>
+          <w:b/>
+          <w:bCs/>
+        </w:rPr>
+        <w:t>, specifiedAngle</w:t>
+      </w:r>
+      <w:r>
+        <w:rPr>
+          <w:b/>
+          <w:bCs/>
+        </w:rPr>
+        <w:t>)</w:t>
+      </w:r>
+      <w:r>
+        <w:t xml:space="preserve"> and should accept any area we want </w:t>
+      </w:r>
+      <w:r>
+        <w:t>check the angles for</w:t>
+      </w:r>
+      <w:r>
+        <w:t xml:space="preserve">. It is important to note that this function uses </w:t>
+      </w:r>
+      <w:r>
+        <w:rPr>
+          <w:b/>
+          <w:bCs/>
+        </w:rPr>
+        <w:t>isValidAngle</w:t>
+      </w:r>
+      <w:r>
+        <w:rPr>
+          <w:b/>
+          <w:bCs/>
+        </w:rPr>
+        <w:t>()</w:t>
+      </w:r>
+      <w:r>
+        <w:rPr>
+          <w:b/>
+          <w:bCs/>
+        </w:rPr>
+        <w:t xml:space="preserve"> </w:t>
+      </w:r>
+      <w:r>
+        <w:t xml:space="preserve">which is where the actual </w:t>
+      </w:r>
+      <w:r>
+        <w:t>check for the angle is made</w:t>
+      </w:r>
+      <w:r>
+        <w:t>. I chose to separate the check so that it can be used in combination with the other constraints, without having to loop through each entry target pair for each one every time.</w:t>
+      </w:r>
+    </w:p>
+    <w:p>
+      <w:r>
+        <w:rPr>
+          <w:b/>
+          <w:bCs/>
+        </w:rPr>
+        <w:t>Validation:</w:t>
+      </w:r>
+      <w:r>
+        <w:rPr>
+          <w:b/>
+          <w:bCs/>
+        </w:rPr>
+        <w:t xml:space="preserve"> </w:t>
+      </w:r>
+      <w:r>
+        <w:t>Here I used the steps specified above</w:t>
+      </w:r>
+      <w:r>
+        <w:t>.</w:t>
+      </w:r>
+      <w:bookmarkStart w:id="0" w:name="_GoBack"/>
+      <w:bookmarkEnd w:id="0"/>
     </w:p>
     <w:p>
       <w:pPr>
@@ -8962,7 +9353,31 @@
           <w:b/>
           <w:bCs/>
         </w:rPr>
-        <w:t>Changes made to the algorithm:</w:t>
+        <w:t>Changes made to the algorithm</w:t>
+      </w:r>
+      <w:r>
+        <w:rPr>
+          <w:rFonts w:eastAsiaTheme="minorEastAsia"/>
+          <w:b/>
+          <w:bCs/>
+        </w:rPr>
+        <w:t xml:space="preserve"> </w:t>
+      </w:r>
+      <w:r>
+        <w:rPr>
+          <w:rFonts w:eastAsiaTheme="minorEastAsia"/>
+          <w:b/>
+          <w:bCs/>
+        </w:rPr>
+        <w:t>affecting the time complexity</w:t>
+      </w:r>
+      <w:r>
+        <w:rPr>
+          <w:rFonts w:eastAsiaTheme="minorEastAsia"/>
+          <w:b/>
+          <w:bCs/>
+        </w:rPr>
+        <w:t>:</w:t>
       </w:r>
       <w:r>
         <w:rPr>
@@ -9364,6 +9779,7 @@
         <w:pStyle w:val="Heading1"/>
       </w:pPr>
       <w:r>
+        <w:lastRenderedPageBreak/>
         <w:t xml:space="preserve">Path </w:t>
       </w:r>
       <w:r>
@@ -9413,7 +9829,6 @@
           <w:lang w:val="en-US"/>
         </w:rPr>
       </w:pPr>
-      <w:proofErr w:type="spellStart"/>
       <w:r>
         <w:rPr>
           <w:rFonts w:ascii="Courier" w:eastAsia="Times New Roman" w:hAnsi="Courier" w:cs="Times New Roman"/>
@@ -9422,7 +9837,6 @@
         </w:rPr>
         <w:t>minDistance</w:t>
       </w:r>
-      <w:proofErr w:type="spellEnd"/>
       <w:r>
         <w:rPr>
           <w:rFonts w:ascii="Courier" w:eastAsia="Times New Roman" w:hAnsi="Courier" w:cs="Times New Roman"/>
@@ -9455,7 +9869,6 @@
           <w:lang w:val="en-US"/>
         </w:rPr>
       </w:pPr>
-      <w:proofErr w:type="spellStart"/>
       <w:r>
         <w:rPr>
           <w:rFonts w:ascii="Courier" w:eastAsia="Times New Roman" w:hAnsi="Courier" w:cs="Times New Roman"/>
@@ -9464,7 +9877,6 @@
         </w:rPr>
         <w:t>closestVessel</w:t>
       </w:r>
-      <w:proofErr w:type="spellEnd"/>
       <w:r>
         <w:rPr>
           <w:rFonts w:ascii="Courier" w:eastAsia="Times New Roman" w:hAnsi="Courier" w:cs="Times New Roman"/>
@@ -9489,44 +9901,14 @@
           <w:lang w:val="en-US"/>
         </w:rPr>
       </w:pPr>
-      <w:proofErr w:type="spellStart"/>
-      <w:r>
-        <w:rPr>
-          <w:rFonts w:ascii="Courier" w:eastAsia="Times New Roman" w:hAnsi="Courier" w:cs="Times New Roman"/>
-          <w:color w:val="000096"/>
-          <w:lang w:val="en-US"/>
-        </w:rPr>
-        <w:t>allPoints</w:t>
-      </w:r>
-      <w:proofErr w:type="spellEnd"/>
-      <w:r>
-        <w:rPr>
-          <w:rFonts w:ascii="Courier" w:eastAsia="Times New Roman" w:hAnsi="Courier" w:cs="Times New Roman"/>
-          <w:color w:val="000096"/>
-          <w:lang w:val="en-US"/>
-        </w:rPr>
-        <w:t xml:space="preserve"> = </w:t>
-      </w:r>
-      <w:proofErr w:type="spellStart"/>
-      <w:proofErr w:type="gramStart"/>
-      <w:r>
-        <w:rPr>
-          <w:rFonts w:ascii="Courier" w:eastAsia="Times New Roman" w:hAnsi="Courier" w:cs="Times New Roman"/>
-          <w:color w:val="000096"/>
-          <w:lang w:val="en-US"/>
-        </w:rPr>
-        <w:t>getAllPointsInPath</w:t>
-      </w:r>
-      <w:proofErr w:type="spellEnd"/>
-      <w:r>
-        <w:rPr>
-          <w:rFonts w:ascii="Courier" w:eastAsia="Times New Roman" w:hAnsi="Courier" w:cs="Times New Roman"/>
-          <w:color w:val="000096"/>
-          <w:lang w:val="en-US"/>
-        </w:rPr>
-        <w:t>(</w:t>
-      </w:r>
-      <w:proofErr w:type="gramEnd"/>
+      <w:r>
+        <w:rPr>
+          <w:rFonts w:ascii="Courier" w:eastAsia="Times New Roman" w:hAnsi="Courier" w:cs="Times New Roman"/>
+          <w:color w:val="000096"/>
+          <w:lang w:val="en-US"/>
+        </w:rPr>
+        <w:t>allPoints = getAllPointsInPath(</w:t>
+      </w:r>
       <w:r>
         <w:rPr>
           <w:rFonts w:ascii="Courier" w:eastAsia="Times New Roman" w:hAnsi="Courier" w:cs="Times New Roman"/>
@@ -9565,25 +9947,7 @@
           <w:color w:val="000096"/>
           <w:lang w:val="en-US"/>
         </w:rPr>
-        <w:t xml:space="preserve">for each point in </w:t>
-      </w:r>
-      <w:proofErr w:type="spellStart"/>
-      <w:r>
-        <w:rPr>
-          <w:rFonts w:ascii="Courier" w:eastAsia="Times New Roman" w:hAnsi="Courier" w:cs="Times New Roman"/>
-          <w:color w:val="000096"/>
-          <w:lang w:val="en-US"/>
-        </w:rPr>
-        <w:t>allPoints</w:t>
-      </w:r>
-      <w:proofErr w:type="spellEnd"/>
-      <w:r>
-        <w:rPr>
-          <w:rFonts w:ascii="Courier" w:eastAsia="Times New Roman" w:hAnsi="Courier" w:cs="Times New Roman"/>
-          <w:color w:val="000096"/>
-          <w:lang w:val="en-US"/>
-        </w:rPr>
-        <w:t>:</w:t>
+        <w:t>for each point in allPoints:</w:t>
       </w:r>
     </w:p>
     <w:p>
@@ -9608,16 +9972,7 @@
           <w:lang w:val="en-US"/>
         </w:rPr>
         <w:tab/>
-        <w:t xml:space="preserve">for each </w:t>
-      </w:r>
-      <w:proofErr w:type="spellStart"/>
-      <w:r>
-        <w:rPr>
-          <w:rFonts w:ascii="Courier" w:eastAsia="Times New Roman" w:hAnsi="Courier" w:cs="Times New Roman"/>
-          <w:color w:val="000096"/>
-          <w:lang w:val="en-US"/>
-        </w:rPr>
-        <w:t>blood</w:t>
+        <w:t>for each blood</w:t>
       </w:r>
       <w:r>
         <w:rPr>
@@ -9651,7 +10006,6 @@
         </w:rPr>
         <w:t>oint</w:t>
       </w:r>
-      <w:proofErr w:type="spellEnd"/>
       <w:r>
         <w:rPr>
           <w:rFonts w:ascii="Courier" w:eastAsia="Times New Roman" w:hAnsi="Courier" w:cs="Times New Roman"/>
@@ -9739,25 +10093,7 @@
           <w:lang w:val="en-US"/>
         </w:rPr>
         <w:tab/>
-        <w:t xml:space="preserve">If distance &lt; </w:t>
-      </w:r>
-      <w:proofErr w:type="spellStart"/>
-      <w:r>
-        <w:rPr>
-          <w:rFonts w:ascii="Courier" w:eastAsia="Times New Roman" w:hAnsi="Courier" w:cs="Times New Roman"/>
-          <w:color w:val="000096"/>
-          <w:lang w:val="en-US"/>
-        </w:rPr>
-        <w:t>minDistance</w:t>
-      </w:r>
-      <w:proofErr w:type="spellEnd"/>
-      <w:r>
-        <w:rPr>
-          <w:rFonts w:ascii="Courier" w:eastAsia="Times New Roman" w:hAnsi="Courier" w:cs="Times New Roman"/>
-          <w:color w:val="000096"/>
-          <w:lang w:val="en-US"/>
-        </w:rPr>
-        <w:t>:</w:t>
+        <w:t>If distance &lt; minDistance:</w:t>
       </w:r>
     </w:p>
     <w:p>
@@ -9799,23 +10135,13 @@
         </w:rPr>
         <w:tab/>
       </w:r>
-      <w:proofErr w:type="spellStart"/>
-      <w:r>
-        <w:rPr>
-          <w:rFonts w:ascii="Courier" w:eastAsia="Times New Roman" w:hAnsi="Courier" w:cs="Times New Roman"/>
-          <w:color w:val="000096"/>
-          <w:lang w:val="en-US"/>
-        </w:rPr>
-        <w:t>minDistance</w:t>
-      </w:r>
-      <w:proofErr w:type="spellEnd"/>
-      <w:r>
-        <w:rPr>
-          <w:rFonts w:ascii="Courier" w:eastAsia="Times New Roman" w:hAnsi="Courier" w:cs="Times New Roman"/>
-          <w:color w:val="000096"/>
-          <w:lang w:val="en-US"/>
-        </w:rPr>
-        <w:t xml:space="preserve"> = distance</w:t>
+      <w:r>
+        <w:rPr>
+          <w:rFonts w:ascii="Courier" w:eastAsia="Times New Roman" w:hAnsi="Courier" w:cs="Times New Roman"/>
+          <w:color w:val="000096"/>
+          <w:lang w:val="en-US"/>
+        </w:rPr>
+        <w:t>minDistance = distance</w:t>
       </w:r>
     </w:p>
     <w:p>
@@ -9857,23 +10183,13 @@
         </w:rPr>
         <w:tab/>
       </w:r>
-      <w:proofErr w:type="spellStart"/>
-      <w:r>
-        <w:rPr>
-          <w:rFonts w:ascii="Courier" w:eastAsia="Times New Roman" w:hAnsi="Courier" w:cs="Times New Roman"/>
-          <w:color w:val="000096"/>
-          <w:lang w:val="en-US"/>
-        </w:rPr>
-        <w:t>closestVessel</w:t>
-      </w:r>
-      <w:proofErr w:type="spellEnd"/>
-      <w:r>
-        <w:rPr>
-          <w:rFonts w:ascii="Courier" w:eastAsia="Times New Roman" w:hAnsi="Courier" w:cs="Times New Roman"/>
-          <w:color w:val="000096"/>
-          <w:lang w:val="en-US"/>
-        </w:rPr>
-        <w:t xml:space="preserve"> </w:t>
+      <w:r>
+        <w:rPr>
+          <w:rFonts w:ascii="Courier" w:eastAsia="Times New Roman" w:hAnsi="Courier" w:cs="Times New Roman"/>
+          <w:color w:val="000096"/>
+          <w:lang w:val="en-US"/>
+        </w:rPr>
+        <w:t xml:space="preserve">closestVessel </w:t>
       </w:r>
       <w:r>
         <w:rPr>
@@ -9889,18 +10205,8 @@
           <w:color w:val="000096"/>
           <w:lang w:val="en-US"/>
         </w:rPr>
-        <w:t xml:space="preserve"> </w:t>
-      </w:r>
-      <w:proofErr w:type="spellStart"/>
-      <w:r>
-        <w:rPr>
-          <w:rFonts w:ascii="Courier" w:eastAsia="Times New Roman" w:hAnsi="Courier" w:cs="Times New Roman"/>
-          <w:color w:val="000096"/>
-          <w:lang w:val="en-US"/>
-        </w:rPr>
-        <w:t>bloodVesselPoint</w:t>
-      </w:r>
-      <w:proofErr w:type="spellEnd"/>
+        <w:t xml:space="preserve"> bloodVesselPoint</w:t>
+      </w:r>
     </w:p>
     <w:p>
       <w:pPr>
@@ -10020,6 +10326,13 @@
           <w:lang w:val="en-US"/>
         </w:rPr>
       </w:pPr>
+    </w:p>
+    <w:p>
+      <w:pPr>
+        <w:rPr>
+          <w:lang w:val="en-US"/>
+        </w:rPr>
+      </w:pPr>
       <w:r>
         <w:rPr>
           <w:lang w:val="en-US"/>
@@ -10030,15 +10343,7 @@
         <w:rPr>
           <w:lang w:val="en-US"/>
         </w:rPr>
-        <w:t>In order to test that my code works, I used a subset of the data outputted by combining all the hard constraints. I visually chose a trajectory with obviously large distance from the blood vessels and another one with an obviously small distance from the blood vessels. I then inspected the output and seeing that it was as expected, I st</w:t>
-      </w:r>
-      <w:bookmarkStart w:id="0" w:name="_GoBack"/>
-      <w:bookmarkEnd w:id="0"/>
-      <w:r>
-        <w:rPr>
-          <w:lang w:val="en-US"/>
-        </w:rPr>
-        <w:t>arted using more trajectories and larger sets of data.</w:t>
+        <w:t>In order to test that my code works, I used a subset of the data outputted by combining all the hard constraints. I visually chose a trajectory with obviously large distance from the blood vessels and another one with an obviously small distance from the blood vessels. I then inspected the output and seeing that it was as expected, I started using more trajectories and larger sets of data.</w:t>
       </w:r>
     </w:p>
     <w:p>
@@ -10104,21 +10409,12 @@
       <w:r>
         <w:t xml:space="preserve">The tests should be able to run all code required for the assignment. If you wish you run smaller parts of the code, you can either comment out some of them, or go to </w:t>
       </w:r>
-      <w:proofErr w:type="gramStart"/>
       <w:r>
         <w:rPr>
           <w:i/>
           <w:iCs/>
         </w:rPr>
-        <w:t>Assignment1Logic.run(</w:t>
-      </w:r>
-      <w:proofErr w:type="gramEnd"/>
-      <w:r>
-        <w:rPr>
-          <w:i/>
-          <w:iCs/>
-        </w:rPr>
-        <w:t>)</w:t>
+        <w:t>Assignment1Logic.run()</w:t>
       </w:r>
       <w:r>
         <w:t xml:space="preserve"> and again, comment/uncomment the parts you want to run. </w:t>
@@ -10128,6 +10424,248 @@
         <w:t>The submitted version of this only runs the combination of all three constraints when using the GUI to save time.</w:t>
       </w:r>
     </w:p>
+    <w:p>
+      <w:pPr>
+        <w:pStyle w:val="Heading2"/>
+      </w:pPr>
+      <w:r>
+        <w:t>Tests</w:t>
+      </w:r>
+    </w:p>
+    <w:p>
+      <w:r>
+        <w:rPr>
+          <w:b/>
+          <w:bCs/>
+        </w:rPr>
+        <w:t>testLoadAllData(</w:t>
+      </w:r>
+      <w:r>
+        <w:rPr>
+          <w:b/>
+          <w:bCs/>
+        </w:rPr>
+        <w:t>path</w:t>
+      </w:r>
+      <w:r>
+        <w:rPr>
+          <w:b/>
+          <w:bCs/>
+        </w:rPr>
+        <w:t>)</w:t>
+      </w:r>
+      <w:r>
+        <w:rPr>
+          <w:b/>
+          <w:bCs/>
+        </w:rPr>
+        <w:t>:</w:t>
+      </w:r>
+      <w:r>
+        <w:t xml:space="preserve"> check that data has been loaded successfully</w:t>
+      </w:r>
+      <w:r>
+        <w:cr/>
+      </w:r>
+      <w:r>
+        <w:rPr>
+          <w:b/>
+          <w:bCs/>
+        </w:rPr>
+        <w:t>testGetFilteredHippocampusTargets()</w:t>
+      </w:r>
+      <w:r>
+        <w:rPr>
+          <w:b/>
+          <w:bCs/>
+        </w:rPr>
+        <w:t>:</w:t>
+      </w:r>
+      <w:r>
+        <w:t xml:space="preserve"> check that targets are correctly filtered down to hippocampus targets</w:t>
+      </w:r>
+      <w:r>
+        <w:cr/>
+      </w:r>
+      <w:r>
+        <w:rPr>
+          <w:b/>
+          <w:bCs/>
+        </w:rPr>
+        <w:t>testAvoidVentriclesValidPath()</w:t>
+      </w:r>
+      <w:r>
+        <w:t xml:space="preserve">: check that the algorithm accepts a path that doesn’t pass through the ventricles </w:t>
+      </w:r>
+    </w:p>
+    <w:p>
+      <w:r>
+        <w:rPr>
+          <w:b/>
+          <w:bCs/>
+        </w:rPr>
+        <w:t>testAvoidVentriclesInvalidPath()</w:t>
+      </w:r>
+      <w:r>
+        <w:rPr>
+          <w:b/>
+          <w:bCs/>
+        </w:rPr>
+        <w:t>:</w:t>
+      </w:r>
+      <w:r>
+        <w:t xml:space="preserve"> </w:t>
+      </w:r>
+      <w:r>
+        <w:t xml:space="preserve">check that the algorithm </w:t>
+      </w:r>
+      <w:r>
+        <w:t>rejects</w:t>
+      </w:r>
+      <w:r>
+        <w:t xml:space="preserve"> a path that pass</w:t>
+      </w:r>
+      <w:r>
+        <w:t>es</w:t>
+      </w:r>
+      <w:r>
+        <w:t xml:space="preserve"> through the ventricles </w:t>
+      </w:r>
+    </w:p>
+    <w:p>
+      <w:r>
+        <w:rPr>
+          <w:b/>
+          <w:bCs/>
+        </w:rPr>
+        <w:t>testAvoidBloodVesselsValidPath()</w:t>
+      </w:r>
+      <w:r>
+        <w:t xml:space="preserve">: </w:t>
+      </w:r>
+      <w:r>
+        <w:t xml:space="preserve">check that the algorithm accepts a path that doesn’t pass through the </w:t>
+      </w:r>
+      <w:r>
+        <w:t>blood vessels</w:t>
+      </w:r>
+      <w:r>
+        <w:t xml:space="preserve"> </w:t>
+      </w:r>
+      <w:r>
+        <w:cr/>
+      </w:r>
+      <w:r>
+        <w:rPr>
+          <w:b/>
+          <w:bCs/>
+        </w:rPr>
+        <w:t>testAvoidBloodVesselsInvalidPath()</w:t>
+      </w:r>
+      <w:r>
+        <w:t xml:space="preserve">: </w:t>
+      </w:r>
+      <w:r>
+        <w:t xml:space="preserve">check that the algorithm rejects a path that passes through the blood vessels </w:t>
+      </w:r>
+    </w:p>
+    <w:p>
+      <w:r>
+        <w:rPr>
+          <w:b/>
+          <w:bCs/>
+        </w:rPr>
+        <w:t>testAngleValidPath()</w:t>
+      </w:r>
+      <w:r>
+        <w:rPr>
+          <w:b/>
+          <w:bCs/>
+        </w:rPr>
+        <w:t>:</w:t>
+      </w:r>
+      <w:r>
+        <w:t xml:space="preserve"> </w:t>
+      </w:r>
+      <w:r>
+        <w:t xml:space="preserve">check that the algorithm accepts a path that </w:t>
+      </w:r>
+      <w:r>
+        <w:t>hits the cortex at the correct angle</w:t>
+      </w:r>
+    </w:p>
+    <w:p>
+      <w:r>
+        <w:rPr>
+          <w:b/>
+          <w:bCs/>
+        </w:rPr>
+        <w:t>testAngleInvalidPath()</w:t>
+      </w:r>
+      <w:r>
+        <w:rPr>
+          <w:b/>
+          <w:bCs/>
+        </w:rPr>
+        <w:t>:</w:t>
+      </w:r>
+      <w:r>
+        <w:t xml:space="preserve"> </w:t>
+      </w:r>
+      <w:r>
+        <w:t xml:space="preserve">check that the algorithm rejects a path that </w:t>
+      </w:r>
+      <w:r>
+        <w:t>hits the cortex at an incorrect angle</w:t>
+      </w:r>
+      <w:r>
+        <w:cr/>
+      </w:r>
+      <w:r>
+        <w:rPr>
+          <w:b/>
+          <w:bCs/>
+        </w:rPr>
+        <w:t>testCountRejectedTrajectories(True)</w:t>
+      </w:r>
+      <w:r>
+        <w:rPr>
+          <w:b/>
+          <w:bCs/>
+        </w:rPr>
+        <w:t>:</w:t>
+      </w:r>
+      <w:r>
+        <w:t xml:space="preserve"> To count rejected trajectories and time each part. This is a </w:t>
+      </w:r>
+      <w:r>
+        <w:t>slow test</w:t>
+      </w:r>
+      <w:r>
+        <w:cr/>
+      </w:r>
+      <w:r>
+        <w:rPr>
+          <w:b/>
+          <w:bCs/>
+        </w:rPr>
+        <w:t>testAllTogether()</w:t>
+      </w:r>
+      <w:r>
+        <w:rPr>
+          <w:b/>
+          <w:bCs/>
+        </w:rPr>
+        <w:t>:</w:t>
+      </w:r>
+      <w:r>
+        <w:t xml:space="preserve"> Just to see if everything is able to run together (pseudo test for task 4). This is a </w:t>
+      </w:r>
+      <w:r>
+        <w:t>slow test</w:t>
+      </w:r>
+    </w:p>
+    <w:p/>
     <w:sectPr>
       <w:headerReference w:type="default" r:id="rId12"/>
       <w:pgSz w:w="11906" w:h="16838"/>
@@ -10582,6 +11120,92 @@
     </w:lvl>
   </w:abstractNum>
   <w:abstractNum w:abstractNumId="4" w15:restartNumberingAfterBreak="0">
+    <w:nsid w:val="224435CF"/>
+    <w:multiLevelType w:val="hybridMultilevel"/>
+    <w:tmpl w:val="277E5612"/>
+    <w:lvl w:ilvl="0" w:tplc="0809000F">
+      <w:start w:val="1"/>
+      <w:numFmt w:val="decimal"/>
+      <w:lvlText w:val="%1."/>
+      <w:lvlJc w:val="left"/>
+      <w:pPr>
+        <w:ind w:left="720" w:hanging="360"/>
+      </w:pPr>
+    </w:lvl>
+    <w:lvl w:ilvl="1" w:tplc="08090019" w:tentative="1">
+      <w:start w:val="1"/>
+      <w:numFmt w:val="lowerLetter"/>
+      <w:lvlText w:val="%2."/>
+      <w:lvlJc w:val="left"/>
+      <w:pPr>
+        <w:ind w:left="1440" w:hanging="360"/>
+      </w:pPr>
+    </w:lvl>
+    <w:lvl w:ilvl="2" w:tplc="0809001B" w:tentative="1">
+      <w:start w:val="1"/>
+      <w:numFmt w:val="lowerRoman"/>
+      <w:lvlText w:val="%3."/>
+      <w:lvlJc w:val="right"/>
+      <w:pPr>
+        <w:ind w:left="2160" w:hanging="180"/>
+      </w:pPr>
+    </w:lvl>
+    <w:lvl w:ilvl="3" w:tplc="0809000F" w:tentative="1">
+      <w:start w:val="1"/>
+      <w:numFmt w:val="decimal"/>
+      <w:lvlText w:val="%4."/>
+      <w:lvlJc w:val="left"/>
+      <w:pPr>
+        <w:ind w:left="2880" w:hanging="360"/>
+      </w:pPr>
+    </w:lvl>
+    <w:lvl w:ilvl="4" w:tplc="08090019" w:tentative="1">
+      <w:start w:val="1"/>
+      <w:numFmt w:val="lowerLetter"/>
+      <w:lvlText w:val="%5."/>
+      <w:lvlJc w:val="left"/>
+      <w:pPr>
+        <w:ind w:left="3600" w:hanging="360"/>
+      </w:pPr>
+    </w:lvl>
+    <w:lvl w:ilvl="5" w:tplc="0809001B" w:tentative="1">
+      <w:start w:val="1"/>
+      <w:numFmt w:val="lowerRoman"/>
+      <w:lvlText w:val="%6."/>
+      <w:lvlJc w:val="right"/>
+      <w:pPr>
+        <w:ind w:left="4320" w:hanging="180"/>
+      </w:pPr>
+    </w:lvl>
+    <w:lvl w:ilvl="6" w:tplc="0809000F" w:tentative="1">
+      <w:start w:val="1"/>
+      <w:numFmt w:val="decimal"/>
+      <w:lvlText w:val="%7."/>
+      <w:lvlJc w:val="left"/>
+      <w:pPr>
+        <w:ind w:left="5040" w:hanging="360"/>
+      </w:pPr>
+    </w:lvl>
+    <w:lvl w:ilvl="7" w:tplc="08090019" w:tentative="1">
+      <w:start w:val="1"/>
+      <w:numFmt w:val="lowerLetter"/>
+      <w:lvlText w:val="%8."/>
+      <w:lvlJc w:val="left"/>
+      <w:pPr>
+        <w:ind w:left="5760" w:hanging="360"/>
+      </w:pPr>
+    </w:lvl>
+    <w:lvl w:ilvl="8" w:tplc="0809001B" w:tentative="1">
+      <w:start w:val="1"/>
+      <w:numFmt w:val="lowerRoman"/>
+      <w:lvlText w:val="%9."/>
+      <w:lvlJc w:val="right"/>
+      <w:pPr>
+        <w:ind w:left="6480" w:hanging="180"/>
+      </w:pPr>
+    </w:lvl>
+  </w:abstractNum>
+  <w:abstractNum w:abstractNumId="5" w15:restartNumberingAfterBreak="0">
     <w:nsid w:val="2CB1314B"/>
     <w:multiLevelType w:val="hybridMultilevel"/>
     <w:tmpl w:val="11EE2C10"/>
@@ -10670,7 +11294,7 @@
       </w:pPr>
     </w:lvl>
   </w:abstractNum>
-  <w:abstractNum w:abstractNumId="5" w15:restartNumberingAfterBreak="0">
+  <w:abstractNum w:abstractNumId="6" w15:restartNumberingAfterBreak="0">
     <w:nsid w:val="37061261"/>
     <w:multiLevelType w:val="hybridMultilevel"/>
     <w:tmpl w:val="F4DC4D0C"/>
@@ -10759,7 +11383,7 @@
       </w:pPr>
     </w:lvl>
   </w:abstractNum>
-  <w:abstractNum w:abstractNumId="6" w15:restartNumberingAfterBreak="0">
+  <w:abstractNum w:abstractNumId="7" w15:restartNumberingAfterBreak="0">
     <w:nsid w:val="519E70F8"/>
     <w:multiLevelType w:val="hybridMultilevel"/>
     <w:tmpl w:val="014E76A2"/>
@@ -10848,7 +11472,7 @@
       </w:pPr>
     </w:lvl>
   </w:abstractNum>
-  <w:abstractNum w:abstractNumId="7" w15:restartNumberingAfterBreak="0">
+  <w:abstractNum w:abstractNumId="8" w15:restartNumberingAfterBreak="0">
     <w:nsid w:val="6C582C43"/>
     <w:multiLevelType w:val="hybridMultilevel"/>
     <w:tmpl w:val="F4782D82"/>
@@ -10983,7 +11607,7 @@
       </w:rPr>
     </w:lvl>
   </w:abstractNum>
-  <w:abstractNum w:abstractNumId="8" w15:restartNumberingAfterBreak="0">
+  <w:abstractNum w:abstractNumId="9" w15:restartNumberingAfterBreak="0">
     <w:nsid w:val="72417323"/>
     <w:multiLevelType w:val="hybridMultilevel"/>
     <w:tmpl w:val="EF309D3C"/>
@@ -11072,7 +11696,7 @@
       </w:pPr>
     </w:lvl>
   </w:abstractNum>
-  <w:abstractNum w:abstractNumId="9" w15:restartNumberingAfterBreak="0">
+  <w:abstractNum w:abstractNumId="10" w15:restartNumberingAfterBreak="0">
     <w:nsid w:val="76572E52"/>
     <w:multiLevelType w:val="hybridMultilevel"/>
     <w:tmpl w:val="B184A552"/>
@@ -11162,16 +11786,16 @@
     </w:lvl>
   </w:abstractNum>
   <w:num w:numId="1">
-    <w:abstractNumId w:val="8"/>
+    <w:abstractNumId w:val="9"/>
   </w:num>
   <w:num w:numId="2">
     <w:abstractNumId w:val="0"/>
   </w:num>
   <w:num w:numId="3">
-    <w:abstractNumId w:val="6"/>
+    <w:abstractNumId w:val="7"/>
   </w:num>
   <w:num w:numId="4">
-    <w:abstractNumId w:val="7"/>
+    <w:abstractNumId w:val="8"/>
   </w:num>
   <w:num w:numId="5">
     <w:abstractNumId w:val="2"/>
@@ -11180,16 +11804,19 @@
     <w:abstractNumId w:val="3"/>
   </w:num>
   <w:num w:numId="7">
-    <w:abstractNumId w:val="5"/>
+    <w:abstractNumId w:val="6"/>
   </w:num>
   <w:num w:numId="8">
-    <w:abstractNumId w:val="4"/>
+    <w:abstractNumId w:val="5"/>
   </w:num>
   <w:num w:numId="9">
     <w:abstractNumId w:val="1"/>
   </w:num>
   <w:num w:numId="10">
-    <w:abstractNumId w:val="9"/>
+    <w:abstractNumId w:val="10"/>
+  </w:num>
+  <w:num w:numId="11">
+    <w:abstractNumId w:val="4"/>
   </w:num>
 </w:numbering>
 </file>
@@ -11887,6 +12514,16 @@
       <w:u w:val="single"/>
     </w:rPr>
   </w:style>
+  <w:style w:type="character" w:customStyle="1" w:styleId="n">
+    <w:name w:val="n"/>
+    <w:basedOn w:val="DefaultParagraphFont"/>
+    <w:rsid w:val="004D44D2"/>
+  </w:style>
+  <w:style w:type="character" w:customStyle="1" w:styleId="e24kjd">
+    <w:name w:val="e24kjd"/>
+    <w:basedOn w:val="DefaultParagraphFont"/>
+    <w:rsid w:val="00F852F7"/>
+  </w:style>
 </w:styles>
 </file>
 

</xml_diff>